<commit_message>
v3.0.1 - add info about the new 2D Rect Tool
</commit_message>
<xml_diff>
--- a/gravity_guy_2D - part 1.docx
+++ b/gravity_guy_2D - part 1.docx
@@ -194,7 +194,7 @@
         <w:t>2D (</w:t>
       </w:r>
       <w:r>
-        <w:t>2014</w:t>
+        <w:t>2015</w:t>
       </w:r>
       <w:r>
         <w:t>)</w:t>
@@ -1669,7 +1669,16 @@
         </w:numPr>
       </w:pPr>
       <w:r>
-        <w:t>Locate and double-click the “scene1” file</w:t>
+        <w:t xml:space="preserve">Locate and double-click </w:t>
+      </w:r>
+      <w:r>
+        <w:t>a “scene</w:t>
+      </w:r>
+      <w:r>
+        <w:t>” file</w:t>
+      </w:r>
+      <w:r>
+        <w:t xml:space="preserve"> (for simple projects there is often just one, named ‘scene1’)</w:t>
       </w:r>
     </w:p>
     <w:p>
@@ -1903,9 +1912,9 @@
           <w:lang w:val="en-US"/>
         </w:rPr>
         <w:drawing>
-          <wp:inline distT="0" distB="0" distL="0" distR="0" wp14:anchorId="61833E20" wp14:editId="6D1783E6">
+          <wp:inline distT="0" distB="0" distL="0" distR="0" wp14:anchorId="61833E20" wp14:editId="78D01FDB">
             <wp:extent cx="6205855" cy="4191000"/>
-            <wp:effectExtent l="0" t="0" r="0" b="0"/>
+            <wp:effectExtent l="76200" t="76200" r="144145" b="152400"/>
             <wp:docPr id="31" name="Picture 31" descr="Macintosh HD:Users:matt:Copy:2014_TEACHING:comp2_IMMedia:gravity_guy2D - hout:images:gg1_unity_project_open.png"/>
             <wp:cNvGraphicFramePr>
               <a:graphicFrameLocks xmlns:a="http://schemas.openxmlformats.org/drawingml/2006/main" noChangeAspect="1"/>
@@ -1914,7 +1923,7 @@
               <a:graphicData uri="http://schemas.openxmlformats.org/drawingml/2006/picture">
                 <pic:pic xmlns:pic="http://schemas.openxmlformats.org/drawingml/2006/picture">
                   <pic:nvPicPr>
-                    <pic:cNvPr id="0" name="Picture 3" descr="Macintosh HD:Users:matt:Copy:2014_TEACHING:comp2_IMMedia:gravity_guy2D - hout:images:gg1_unity_project_open.png"/>
+                    <pic:cNvPr id="1" name="Picture 3" descr="Macintosh HD:Users:matt:Copy:2014_TEACHING:comp2_IMMedia:gravity_guy2D - hout:images:gg1_unity_project_open.png"/>
                     <pic:cNvPicPr>
                       <a:picLocks noChangeAspect="1" noChangeArrowheads="1"/>
                     </pic:cNvPicPr>
@@ -1940,10 +1949,20 @@
                     <a:prstGeom prst="rect">
                       <a:avLst/>
                     </a:prstGeom>
-                    <a:noFill/>
-                    <a:ln>
-                      <a:noFill/>
+                    <a:ln w="38100" cap="sq">
+                      <a:solidFill>
+                        <a:srgbClr val="000000"/>
+                      </a:solidFill>
+                      <a:prstDash val="solid"/>
+                      <a:miter lim="800000"/>
                     </a:ln>
+                    <a:effectLst>
+                      <a:outerShdw blurRad="50800" dist="38100" dir="2700000" algn="tl" rotWithShape="0">
+                        <a:srgbClr val="000000">
+                          <a:alpha val="43000"/>
+                        </a:srgbClr>
+                      </a:outerShdw>
+                    </a:effectLst>
                   </pic:spPr>
                 </pic:pic>
               </a:graphicData>
@@ -2000,9 +2019,9 @@
           <w:lang w:val="en-US"/>
         </w:rPr>
         <w:drawing>
-          <wp:inline distT="0" distB="0" distL="0" distR="0" wp14:anchorId="7791F2AC" wp14:editId="4FA9B191">
+          <wp:inline distT="0" distB="0" distL="0" distR="0" wp14:anchorId="7791F2AC" wp14:editId="67579A3E">
             <wp:extent cx="5486400" cy="2023745"/>
-            <wp:effectExtent l="0" t="0" r="0" b="8255"/>
+            <wp:effectExtent l="76200" t="76200" r="152400" b="160655"/>
             <wp:docPr id="28" name="Picture 28" descr="Macintosh HD:Users:matt:Desktop:gg2_layout_tall.png"/>
             <wp:cNvGraphicFramePr>
               <a:graphicFrameLocks xmlns:a="http://schemas.openxmlformats.org/drawingml/2006/main" noChangeAspect="1"/>
@@ -2011,7 +2030,7 @@
               <a:graphicData uri="http://schemas.openxmlformats.org/drawingml/2006/picture">
                 <pic:pic xmlns:pic="http://schemas.openxmlformats.org/drawingml/2006/picture">
                   <pic:nvPicPr>
-                    <pic:cNvPr id="0" name="Picture 4" descr="Macintosh HD:Users:matt:Desktop:gg2_layout_tall.png"/>
+                    <pic:cNvPr id="2" name="Picture 4" descr="Macintosh HD:Users:matt:Desktop:gg2_layout_tall.png"/>
                     <pic:cNvPicPr>
                       <a:picLocks noChangeAspect="1" noChangeArrowheads="1"/>
                     </pic:cNvPicPr>
@@ -2037,10 +2056,20 @@
                     <a:prstGeom prst="rect">
                       <a:avLst/>
                     </a:prstGeom>
-                    <a:noFill/>
-                    <a:ln>
-                      <a:noFill/>
+                    <a:ln w="38100" cap="sq">
+                      <a:solidFill>
+                        <a:srgbClr val="000000"/>
+                      </a:solidFill>
+                      <a:prstDash val="solid"/>
+                      <a:miter lim="800000"/>
                     </a:ln>
+                    <a:effectLst>
+                      <a:outerShdw blurRad="50800" dist="38100" dir="2700000" algn="tl" rotWithShape="0">
+                        <a:srgbClr val="000000">
+                          <a:alpha val="43000"/>
+                        </a:srgbClr>
+                      </a:outerShdw>
+                    </a:effectLst>
                   </pic:spPr>
                 </pic:pic>
               </a:graphicData>
@@ -2091,9 +2120,9 @@
           <w:lang w:val="en-US"/>
         </w:rPr>
         <w:drawing>
-          <wp:inline distT="0" distB="0" distL="0" distR="0" wp14:anchorId="083D44D2" wp14:editId="0A8EC818">
+          <wp:inline distT="0" distB="0" distL="0" distR="0" wp14:anchorId="083D44D2" wp14:editId="75253ADB">
             <wp:extent cx="2776643" cy="2674196"/>
-            <wp:effectExtent l="0" t="0" r="0" b="0"/>
+            <wp:effectExtent l="76200" t="76200" r="144780" b="145415"/>
             <wp:docPr id="21" name="Picture 21" descr="Macintosh HD:Users:matt:Desktop:gg3_project_icon_slider.png"/>
             <wp:cNvGraphicFramePr>
               <a:graphicFrameLocks xmlns:a="http://schemas.openxmlformats.org/drawingml/2006/main" noChangeAspect="1"/>
@@ -2102,7 +2131,7 @@
               <a:graphicData uri="http://schemas.openxmlformats.org/drawingml/2006/picture">
                 <pic:pic xmlns:pic="http://schemas.openxmlformats.org/drawingml/2006/picture">
                   <pic:nvPicPr>
-                    <pic:cNvPr id="0" name="Picture 3" descr="Macintosh HD:Users:matt:Desktop:gg3_project_icon_slider.png"/>
+                    <pic:cNvPr id="3" name="Picture 3" descr="Macintosh HD:Users:matt:Desktop:gg3_project_icon_slider.png"/>
                     <pic:cNvPicPr>
                       <a:picLocks noChangeAspect="1" noChangeArrowheads="1"/>
                     </pic:cNvPicPr>
@@ -2128,10 +2157,20 @@
                     <a:prstGeom prst="rect">
                       <a:avLst/>
                     </a:prstGeom>
-                    <a:noFill/>
-                    <a:ln>
-                      <a:noFill/>
+                    <a:ln w="38100" cap="sq">
+                      <a:solidFill>
+                        <a:srgbClr val="000000"/>
+                      </a:solidFill>
+                      <a:prstDash val="solid"/>
+                      <a:miter lim="800000"/>
                     </a:ln>
+                    <a:effectLst>
+                      <a:outerShdw blurRad="50800" dist="38100" dir="2700000" algn="tl" rotWithShape="0">
+                        <a:srgbClr val="000000">
+                          <a:alpha val="43000"/>
+                        </a:srgbClr>
+                      </a:outerShdw>
+                    </a:effectLst>
                   </pic:spPr>
                 </pic:pic>
               </a:graphicData>
@@ -2149,6 +2188,94 @@
         <w:sym w:font="Wingdings" w:char="F04A"/>
       </w:r>
     </w:p>
+    <w:p/>
+    <w:p/>
+    <w:p>
+      <w:pPr>
+        <w:pBdr>
+          <w:top w:val="single" w:sz="4" w:space="1" w:color="auto"/>
+          <w:left w:val="single" w:sz="4" w:space="4" w:color="auto"/>
+          <w:bottom w:val="single" w:sz="4" w:space="1" w:color="auto"/>
+          <w:right w:val="single" w:sz="4" w:space="4" w:color="auto"/>
+        </w:pBdr>
+        <w:ind w:left="1134"/>
+      </w:pPr>
+    </w:p>
+    <w:p>
+      <w:pPr>
+        <w:pBdr>
+          <w:top w:val="single" w:sz="4" w:space="1" w:color="auto"/>
+          <w:left w:val="single" w:sz="4" w:space="4" w:color="auto"/>
+          <w:bottom w:val="single" w:sz="4" w:space="1" w:color="auto"/>
+          <w:right w:val="single" w:sz="4" w:space="4" w:color="auto"/>
+        </w:pBdr>
+        <w:ind w:left="1134"/>
+        <w:jc w:val="center"/>
+      </w:pPr>
+      <w:r>
+        <w:t>NOTE: ‘assets’</w:t>
+      </w:r>
+    </w:p>
+    <w:p>
+      <w:pPr>
+        <w:pBdr>
+          <w:top w:val="single" w:sz="4" w:space="1" w:color="auto"/>
+          <w:left w:val="single" w:sz="4" w:space="4" w:color="auto"/>
+          <w:bottom w:val="single" w:sz="4" w:space="1" w:color="auto"/>
+          <w:right w:val="single" w:sz="4" w:space="4" w:color="auto"/>
+        </w:pBdr>
+        <w:ind w:left="1134"/>
+      </w:pPr>
+      <w:r>
+        <w:t>The different multimedia files (images, sounds, video clips) are know as ‘</w:t>
+      </w:r>
+      <w:r>
+        <w:rPr>
+          <w:b/>
+        </w:rPr>
+        <w:t>assets’</w:t>
+      </w:r>
+      <w:r>
+        <w:t>, the content components needed to build a multimedia system.</w:t>
+      </w:r>
+    </w:p>
+    <w:p>
+      <w:pPr>
+        <w:pBdr>
+          <w:top w:val="single" w:sz="4" w:space="1" w:color="auto"/>
+          <w:left w:val="single" w:sz="4" w:space="4" w:color="auto"/>
+          <w:bottom w:val="single" w:sz="4" w:space="1" w:color="auto"/>
+          <w:right w:val="single" w:sz="4" w:space="4" w:color="auto"/>
+        </w:pBdr>
+        <w:ind w:left="1134"/>
+      </w:pPr>
+    </w:p>
+    <w:p>
+      <w:pPr>
+        <w:pBdr>
+          <w:top w:val="single" w:sz="4" w:space="1" w:color="auto"/>
+          <w:left w:val="single" w:sz="4" w:space="4" w:color="auto"/>
+          <w:bottom w:val="single" w:sz="4" w:space="1" w:color="auto"/>
+          <w:right w:val="single" w:sz="4" w:space="4" w:color="auto"/>
+        </w:pBdr>
+        <w:ind w:left="1134"/>
+      </w:pPr>
+      <w:r>
+        <w:t>Sometimes ‘scripts’ (C# or JavaScript/UnityScript classes) are also included the assets for a project – as with Gravity Guy 2D.</w:t>
+      </w:r>
+    </w:p>
+    <w:p>
+      <w:pPr>
+        <w:pBdr>
+          <w:top w:val="single" w:sz="4" w:space="1" w:color="auto"/>
+          <w:left w:val="single" w:sz="4" w:space="4" w:color="auto"/>
+          <w:bottom w:val="single" w:sz="4" w:space="1" w:color="auto"/>
+          <w:right w:val="single" w:sz="4" w:space="4" w:color="auto"/>
+        </w:pBdr>
+        <w:ind w:left="1134"/>
+      </w:pPr>
+    </w:p>
+    <w:p/>
     <w:p>
       <w:pPr>
         <w:pStyle w:val="Heading1"/>
@@ -2483,107 +2610,6 @@
     </w:p>
     <w:p>
       <w:pPr>
-        <w:pStyle w:val="Heading2"/>
-        <w:keepNext w:val="0"/>
-      </w:pPr>
-      <w:r>
-        <w:t>Locate the</w:t>
-      </w:r>
-      <w:r>
-        <w:t xml:space="preserve"> </w:t>
-      </w:r>
-      <w:r>
-        <w:t>folder “gravity_guy2D_assets</w:t>
-      </w:r>
-      <w:r>
-        <w:t>”</w:t>
-      </w:r>
-    </w:p>
-    <w:p>
-      <w:r>
-        <w:t>Unzip the contents of folder “gravity_guy2D_assets” to the desktop or your network/USB drive.</w:t>
-      </w:r>
-    </w:p>
-    <w:p/>
-    <w:p>
-      <w:pPr>
-        <w:pBdr>
-          <w:top w:val="single" w:sz="4" w:space="1" w:color="auto"/>
-          <w:left w:val="single" w:sz="4" w:space="4" w:color="auto"/>
-          <w:bottom w:val="single" w:sz="4" w:space="1" w:color="auto"/>
-          <w:right w:val="single" w:sz="4" w:space="4" w:color="auto"/>
-        </w:pBdr>
-        <w:ind w:left="1134"/>
-      </w:pPr>
-    </w:p>
-    <w:p>
-      <w:pPr>
-        <w:pBdr>
-          <w:top w:val="single" w:sz="4" w:space="1" w:color="auto"/>
-          <w:left w:val="single" w:sz="4" w:space="4" w:color="auto"/>
-          <w:bottom w:val="single" w:sz="4" w:space="1" w:color="auto"/>
-          <w:right w:val="single" w:sz="4" w:space="4" w:color="auto"/>
-        </w:pBdr>
-        <w:ind w:left="1134"/>
-        <w:jc w:val="center"/>
-      </w:pPr>
-      <w:r>
-        <w:t>NOTE</w:t>
-      </w:r>
-      <w:r>
-        <w:t>: ‘assets’</w:t>
-      </w:r>
-    </w:p>
-    <w:p>
-      <w:pPr>
-        <w:pBdr>
-          <w:top w:val="single" w:sz="4" w:space="1" w:color="auto"/>
-          <w:left w:val="single" w:sz="4" w:space="4" w:color="auto"/>
-          <w:bottom w:val="single" w:sz="4" w:space="1" w:color="auto"/>
-          <w:right w:val="single" w:sz="4" w:space="4" w:color="auto"/>
-        </w:pBdr>
-        <w:ind w:left="1134"/>
-      </w:pPr>
-      <w:r>
-        <w:t>The different multimedia files (images, sounds, video clips) are know as ‘</w:t>
-      </w:r>
-      <w:r>
-        <w:rPr>
-          <w:b/>
-        </w:rPr>
-        <w:t>assets’</w:t>
-      </w:r>
-      <w:r>
-        <w:t>, the content components needed to build a multimedia system.</w:t>
-      </w:r>
-    </w:p>
-    <w:p>
-      <w:pPr>
-        <w:pBdr>
-          <w:top w:val="single" w:sz="4" w:space="1" w:color="auto"/>
-          <w:left w:val="single" w:sz="4" w:space="4" w:color="auto"/>
-          <w:bottom w:val="single" w:sz="4" w:space="1" w:color="auto"/>
-          <w:right w:val="single" w:sz="4" w:space="4" w:color="auto"/>
-        </w:pBdr>
-        <w:ind w:left="1134"/>
-      </w:pPr>
-      <w:r>
-        <w:t>Sometimes ‘scripts’ are also included the assets for a project – as with Gravity Guy 2D.</w:t>
-      </w:r>
-    </w:p>
-    <w:p>
-      <w:pPr>
-        <w:pBdr>
-          <w:top w:val="single" w:sz="4" w:space="1" w:color="auto"/>
-          <w:left w:val="single" w:sz="4" w:space="4" w:color="auto"/>
-          <w:bottom w:val="single" w:sz="4" w:space="1" w:color="auto"/>
-          <w:right w:val="single" w:sz="4" w:space="4" w:color="auto"/>
-        </w:pBdr>
-        <w:ind w:left="1134"/>
-      </w:pPr>
-    </w:p>
-    <w:p>
-      <w:pPr>
         <w:ind w:firstLine="720"/>
       </w:pPr>
     </w:p>
@@ -3171,7 +3197,25 @@
         <w:rPr>
           <w:b/>
         </w:rPr>
-        <w:t>Project – the ‘resources’ you can use anywhere in your project</w:t>
+        <w:t>Project – the ‘resource</w:t>
+      </w:r>
+      <w:r>
+        <w:rPr>
+          <w:b/>
+        </w:rPr>
+        <w:t xml:space="preserve">’ </w:t>
+      </w:r>
+      <w:r>
+        <w:rPr>
+          <w:b/>
+        </w:rPr>
+        <w:t xml:space="preserve">files on disk </w:t>
+      </w:r>
+      <w:r>
+        <w:rPr>
+          <w:b/>
+        </w:rPr>
+        <w:t>you can use anywhere in your project</w:t>
       </w:r>
     </w:p>
     <w:p>
@@ -3267,7 +3311,10 @@
         </w:pBdr>
       </w:pPr>
       <w:r>
-        <w:t xml:space="preserve">copy of a ‘resource’ object from the </w:t>
+        <w:t>drag</w:t>
+      </w:r>
+      <w:r>
+        <w:t xml:space="preserve"> a ‘resource’ object from the </w:t>
       </w:r>
       <w:r>
         <w:rPr>
@@ -3478,7 +3525,13 @@
         <w:ind w:left="1418"/>
       </w:pPr>
       <w:r>
-        <w:t>Note – ‘hero’ is still in the Project Folder – we have just made a COPY of the ‘hero’ in our current scene …</w:t>
+        <w:t xml:space="preserve">Note – ‘hero’ is still in the Project Folder – we have just made a </w:t>
+      </w:r>
+      <w:r>
+        <w:t>INSTANCE</w:t>
+      </w:r>
+      <w:r>
+        <w:t xml:space="preserve"> of the ‘hero’ in our current scene …</w:t>
       </w:r>
     </w:p>
     <w:p/>
@@ -3592,7 +3645,13 @@
         <w:rPr>
           <w:b/>
         </w:rPr>
-        <w:t>once a copy of the</w:t>
+        <w:t xml:space="preserve">once </w:t>
+      </w:r>
+      <w:r>
+        <w:rPr>
+          <w:b/>
+        </w:rPr>
+        <w:t>the</w:t>
       </w:r>
       <w:r>
         <w:rPr>
@@ -3668,6 +3727,18 @@
       <w:r>
         <w:t xml:space="preserve">Set the ‘position’ property of our hero to exactly (0, 5, 0) </w:t>
       </w:r>
+      <w:r>
+        <w:t>(</w:t>
+      </w:r>
+      <w:r>
+        <w:rPr>
+          <w:i/>
+        </w:rPr>
+        <w:t>Note: the third, Z, parameter is for 3D game effects</w:t>
+      </w:r>
+      <w:r>
+        <w:t>)</w:t>
+      </w:r>
     </w:p>
     <w:p>
       <w:pPr>
@@ -3824,6 +3895,107 @@
       </w:r>
     </w:p>
     <w:p/>
+    <w:p>
+      <w:pPr>
+        <w:pBdr>
+          <w:top w:val="single" w:sz="4" w:space="1" w:color="auto"/>
+          <w:left w:val="single" w:sz="4" w:space="4" w:color="auto"/>
+          <w:bottom w:val="single" w:sz="4" w:space="1" w:color="auto"/>
+          <w:right w:val="single" w:sz="4" w:space="4" w:color="auto"/>
+        </w:pBdr>
+        <w:ind w:left="1134"/>
+      </w:pPr>
+    </w:p>
+    <w:p>
+      <w:pPr>
+        <w:pBdr>
+          <w:top w:val="single" w:sz="4" w:space="1" w:color="auto"/>
+          <w:left w:val="single" w:sz="4" w:space="4" w:color="auto"/>
+          <w:bottom w:val="single" w:sz="4" w:space="1" w:color="auto"/>
+          <w:right w:val="single" w:sz="4" w:space="4" w:color="auto"/>
+        </w:pBdr>
+        <w:ind w:left="1134"/>
+        <w:jc w:val="center"/>
+      </w:pPr>
+      <w:r>
+        <w:t>NOTE: Unity special term ‘gameObject</w:t>
+      </w:r>
+    </w:p>
+    <w:p>
+      <w:pPr>
+        <w:pBdr>
+          <w:top w:val="single" w:sz="4" w:space="1" w:color="auto"/>
+          <w:left w:val="single" w:sz="4" w:space="4" w:color="auto"/>
+          <w:bottom w:val="single" w:sz="4" w:space="1" w:color="auto"/>
+          <w:right w:val="single" w:sz="4" w:space="4" w:color="auto"/>
+        </w:pBdr>
+        <w:ind w:left="1134"/>
+      </w:pPr>
+      <w:r>
+        <w:t>An object in the scene (i.e. in the Hierarchy and Scene panels) is called a ‘gameObject’. A gameObject is an instance of the class MonoBehaviour.</w:t>
+      </w:r>
+    </w:p>
+    <w:p>
+      <w:pPr>
+        <w:pBdr>
+          <w:top w:val="single" w:sz="4" w:space="1" w:color="auto"/>
+          <w:left w:val="single" w:sz="4" w:space="4" w:color="auto"/>
+          <w:bottom w:val="single" w:sz="4" w:space="1" w:color="auto"/>
+          <w:right w:val="single" w:sz="4" w:space="4" w:color="auto"/>
+        </w:pBdr>
+        <w:ind w:left="1134"/>
+      </w:pPr>
+    </w:p>
+    <w:p>
+      <w:pPr>
+        <w:pBdr>
+          <w:top w:val="single" w:sz="4" w:space="1" w:color="auto"/>
+          <w:left w:val="single" w:sz="4" w:space="4" w:color="auto"/>
+          <w:bottom w:val="single" w:sz="4" w:space="1" w:color="auto"/>
+          <w:right w:val="single" w:sz="4" w:space="4" w:color="auto"/>
+        </w:pBdr>
+        <w:ind w:left="1134"/>
+      </w:pPr>
+      <w:r>
+        <w:t>So when you drag a 2D image or 3D model onto the scene, you are creating a gameObject, which contains components linking to the image/model file in your Project folder.</w:t>
+      </w:r>
+    </w:p>
+    <w:p>
+      <w:pPr>
+        <w:pBdr>
+          <w:top w:val="single" w:sz="4" w:space="1" w:color="auto"/>
+          <w:left w:val="single" w:sz="4" w:space="4" w:color="auto"/>
+          <w:bottom w:val="single" w:sz="4" w:space="1" w:color="auto"/>
+          <w:right w:val="single" w:sz="4" w:space="4" w:color="auto"/>
+        </w:pBdr>
+        <w:ind w:left="1134"/>
+      </w:pPr>
+    </w:p>
+    <w:p>
+      <w:pPr>
+        <w:pBdr>
+          <w:top w:val="single" w:sz="4" w:space="1" w:color="auto"/>
+          <w:left w:val="single" w:sz="4" w:space="4" w:color="auto"/>
+          <w:bottom w:val="single" w:sz="4" w:space="1" w:color="auto"/>
+          <w:right w:val="single" w:sz="4" w:space="4" w:color="auto"/>
+        </w:pBdr>
+        <w:ind w:left="1134"/>
+      </w:pPr>
+      <w:r>
+        <w:t>GameObjects can send and receive many event messages (such as object collisions, and mouse clicks, and new frame updates etc.). The superclass MonoBehaviour defines all these interfaces.</w:t>
+      </w:r>
+    </w:p>
+    <w:p>
+      <w:pPr>
+        <w:pBdr>
+          <w:top w:val="single" w:sz="4" w:space="1" w:color="auto"/>
+          <w:left w:val="single" w:sz="4" w:space="4" w:color="auto"/>
+          <w:bottom w:val="single" w:sz="4" w:space="1" w:color="auto"/>
+          <w:right w:val="single" w:sz="4" w:space="4" w:color="auto"/>
+        </w:pBdr>
+        <w:ind w:left="1134"/>
+      </w:pPr>
+    </w:p>
     <w:p>
       <w:pPr>
         <w:pStyle w:val="StyleHeading1ChapterheadingAfter6pt"/>
@@ -7539,14 +7711,111 @@
     </w:p>
     <w:p>
       <w:pPr>
+        <w:pStyle w:val="Heading2"/>
+        <w:ind w:left="578" w:hanging="578"/>
+      </w:pPr>
+      <w:r>
+        <w:t>New in 4.6: the “rect tool”</w:t>
+      </w:r>
+      <w:r>
+        <w:t xml:space="preserve"> – easy now to drag and resize 2D objects</w:t>
+      </w:r>
+      <w:bookmarkStart w:id="9" w:name="_GoBack"/>
+      <w:bookmarkEnd w:id="9"/>
+    </w:p>
+    <w:p>
+      <w:r>
+        <w:t>To make it easier to move and scale 2D objects, a 5</w:t>
+      </w:r>
+      <w:r>
+        <w:rPr>
+          <w:vertAlign w:val="superscript"/>
+        </w:rPr>
+        <w:t>th</w:t>
+      </w:r>
+      <w:r>
+        <w:t xml:space="preserve"> tool has been added to the core Unity toolbar. This tool is called the ‘Rect Tool’. When in this editing mode, a selected 2D object will have 4 blue circle “handles” at each corner (for resizing – as always holding down SHIFT will scale width and height proportionally). Clicking and dragging anywhere inside the rectangle will allow you to drag/move the object around in the scene.</w:t>
+      </w:r>
+    </w:p>
+    <w:p/>
+    <w:p>
+      <w:pPr>
+        <w:jc w:val="center"/>
+      </w:pPr>
+      <w:r>
+        <w:rPr>
+          <w:noProof/>
+          <w:lang w:val="en-US"/>
+        </w:rPr>
+        <w:drawing>
+          <wp:inline distT="0" distB="0" distL="0" distR="0" wp14:anchorId="3230F4B9" wp14:editId="47CF5B63">
+            <wp:extent cx="3132455" cy="1922145"/>
+            <wp:effectExtent l="0" t="0" r="0" b="8255"/>
+            <wp:docPr id="3" name="Picture 3" descr="Macintosh HD:Users:matt:Copy:2014_TEACHING:comp2_IMMedia:gravity-guy2D:figures:gg040_rect_tool.png"/>
+            <wp:cNvGraphicFramePr>
+              <a:graphicFrameLocks xmlns:a="http://schemas.openxmlformats.org/drawingml/2006/main" noChangeAspect="1"/>
+            </wp:cNvGraphicFramePr>
+            <a:graphic xmlns:a="http://schemas.openxmlformats.org/drawingml/2006/main">
+              <a:graphicData uri="http://schemas.openxmlformats.org/drawingml/2006/picture">
+                <pic:pic xmlns:pic="http://schemas.openxmlformats.org/drawingml/2006/picture">
+                  <pic:nvPicPr>
+                    <pic:cNvPr id="0" name="Picture 1" descr="Macintosh HD:Users:matt:Copy:2014_TEACHING:comp2_IMMedia:gravity-guy2D:figures:gg040_rect_tool.png"/>
+                    <pic:cNvPicPr>
+                      <a:picLocks noChangeAspect="1" noChangeArrowheads="1"/>
+                    </pic:cNvPicPr>
+                  </pic:nvPicPr>
+                  <pic:blipFill>
+                    <a:blip r:embed="rId45">
+                      <a:extLst>
+                        <a:ext uri="{28A0092B-C50C-407E-A947-70E740481C1C}">
+                          <a14:useLocalDpi xmlns:a14="http://schemas.microsoft.com/office/drawing/2010/main" val="0"/>
+                        </a:ext>
+                      </a:extLst>
+                    </a:blip>
+                    <a:srcRect/>
+                    <a:stretch>
+                      <a:fillRect/>
+                    </a:stretch>
+                  </pic:blipFill>
+                  <pic:spPr bwMode="auto">
+                    <a:xfrm>
+                      <a:off x="0" y="0"/>
+                      <a:ext cx="3132455" cy="1922145"/>
+                    </a:xfrm>
+                    <a:prstGeom prst="rect">
+                      <a:avLst/>
+                    </a:prstGeom>
+                    <a:noFill/>
+                    <a:ln>
+                      <a:noFill/>
+                    </a:ln>
+                  </pic:spPr>
+                </pic:pic>
+              </a:graphicData>
+            </a:graphic>
+          </wp:inline>
+        </w:drawing>
+      </w:r>
+    </w:p>
+    <w:p/>
+    <w:p>
+      <w:r>
+        <w:t>NOTE: The purple/blue circle (usually at the center of the rectangle for an object) is the position of the objects ‘pivot point’. Scaling and rotations are relative to the location of this point – usually we leave this at the centre unless after some special effect…</w:t>
+      </w:r>
+    </w:p>
+    <w:p/>
+    <w:p/>
+    <w:p/>
+    <w:p>
+      <w:pPr>
         <w:pStyle w:val="StyleHeading1ChapterheadingAfter6pt"/>
       </w:pPr>
-      <w:bookmarkStart w:id="9" w:name="_Toc252446584"/>
+      <w:bookmarkStart w:id="10" w:name="_Toc252446584"/>
       <w:r>
         <w:lastRenderedPageBreak/>
         <w:t>Adding a script to make red platforms move up and down</w:t>
       </w:r>
-      <w:bookmarkEnd w:id="9"/>
+      <w:bookmarkEnd w:id="10"/>
     </w:p>
     <w:p>
       <w:pPr>
@@ -7601,8 +7870,6 @@
       <w:r>
         <w:t>the DELETE key</w:t>
       </w:r>
-      <w:bookmarkStart w:id="10" w:name="_GoBack"/>
-      <w:bookmarkEnd w:id="10"/>
       <w:r>
         <w:t xml:space="preserve"> to permanently delete the gameObject from the Scene</w:t>
       </w:r>
@@ -7790,7 +8057,7 @@
                     </pic:cNvPicPr>
                   </pic:nvPicPr>
                   <pic:blipFill>
-                    <a:blip r:embed="rId45">
+                    <a:blip r:embed="rId46">
                       <a:extLst>
                         <a:ext uri="{28A0092B-C50C-407E-A947-70E740481C1C}">
                           <a14:useLocalDpi xmlns:a14="http://schemas.microsoft.com/office/drawing/2010/main" val="0"/>
@@ -7970,7 +8237,7 @@
                     </pic:cNvPicPr>
                   </pic:nvPicPr>
                   <pic:blipFill>
-                    <a:blip r:embed="rId46">
+                    <a:blip r:embed="rId47">
                       <a:extLst>
                         <a:ext uri="{28A0092B-C50C-407E-A947-70E740481C1C}">
                           <a14:useLocalDpi xmlns:a14="http://schemas.microsoft.com/office/drawing/2010/main" val="0"/>
@@ -8059,7 +8326,7 @@
                     </pic:cNvPicPr>
                   </pic:nvPicPr>
                   <pic:blipFill>
-                    <a:blip r:embed="rId47">
+                    <a:blip r:embed="rId48">
                       <a:extLst>
                         <a:ext uri="{28A0092B-C50C-407E-A947-70E740481C1C}">
                           <a14:useLocalDpi xmlns:a14="http://schemas.microsoft.com/office/drawing/2010/main" val="0"/>
@@ -8494,7 +8761,7 @@
                     </pic:cNvPicPr>
                   </pic:nvPicPr>
                   <pic:blipFill>
-                    <a:blip r:embed="rId48">
+                    <a:blip r:embed="rId49">
                       <a:extLst>
                         <a:ext uri="{28A0092B-C50C-407E-A947-70E740481C1C}">
                           <a14:useLocalDpi xmlns:a14="http://schemas.microsoft.com/office/drawing/2010/main" val="0"/>
@@ -8656,7 +8923,7 @@
                     </pic:cNvPicPr>
                   </pic:nvPicPr>
                   <pic:blipFill>
-                    <a:blip r:embed="rId49">
+                    <a:blip r:embed="rId50">
                       <a:extLst>
                         <a:ext uri="{28A0092B-C50C-407E-A947-70E740481C1C}">
                           <a14:useLocalDpi xmlns:a14="http://schemas.microsoft.com/office/drawing/2010/main" val="0"/>
@@ -8728,7 +8995,7 @@
                     </pic:cNvPicPr>
                   </pic:nvPicPr>
                   <pic:blipFill>
-                    <a:blip r:embed="rId50">
+                    <a:blip r:embed="rId51">
                       <a:extLst>
                         <a:ext uri="{28A0092B-C50C-407E-A947-70E740481C1C}">
                           <a14:useLocalDpi xmlns:a14="http://schemas.microsoft.com/office/drawing/2010/main" val="0"/>
@@ -9197,7 +9464,7 @@
                     </pic:cNvPicPr>
                   </pic:nvPicPr>
                   <pic:blipFill>
-                    <a:blip r:embed="rId51">
+                    <a:blip r:embed="rId52">
                       <a:extLst>
                         <a:ext uri="{28A0092B-C50C-407E-A947-70E740481C1C}">
                           <a14:useLocalDpi xmlns:a14="http://schemas.microsoft.com/office/drawing/2010/main" val="0"/>
@@ -9377,7 +9644,7 @@
                     </pic:cNvPicPr>
                   </pic:nvPicPr>
                   <pic:blipFill>
-                    <a:blip r:embed="rId52">
+                    <a:blip r:embed="rId53">
                       <a:extLst>
                         <a:ext uri="{28A0092B-C50C-407E-A947-70E740481C1C}">
                           <a14:useLocalDpi xmlns:a14="http://schemas.microsoft.com/office/drawing/2010/main" val="0"/>
@@ -10182,7 +10449,7 @@
                     </pic:cNvPicPr>
                   </pic:nvPicPr>
                   <pic:blipFill>
-                    <a:blip r:embed="rId53">
+                    <a:blip r:embed="rId54">
                       <a:extLst>
                         <a:ext uri="{28A0092B-C50C-407E-A947-70E740481C1C}">
                           <a14:useLocalDpi xmlns:a14="http://schemas.microsoft.com/office/drawing/2010/main" val="0"/>
@@ -10332,7 +10599,7 @@
                     </pic:cNvPicPr>
                   </pic:nvPicPr>
                   <pic:blipFill>
-                    <a:blip r:embed="rId54">
+                    <a:blip r:embed="rId55">
                       <a:extLst>
                         <a:ext uri="{28A0092B-C50C-407E-A947-70E740481C1C}">
                           <a14:useLocalDpi xmlns:a14="http://schemas.microsoft.com/office/drawing/2010/main" val="0"/>
@@ -10421,7 +10688,7 @@
                     </pic:cNvPicPr>
                   </pic:nvPicPr>
                   <pic:blipFill>
-                    <a:blip r:embed="rId55">
+                    <a:blip r:embed="rId56">
                       <a:extLst>
                         <a:ext uri="{28A0092B-C50C-407E-A947-70E740481C1C}">
                           <a14:useLocalDpi xmlns:a14="http://schemas.microsoft.com/office/drawing/2010/main" val="0"/>
@@ -10549,7 +10816,7 @@
                     </pic:cNvPicPr>
                   </pic:nvPicPr>
                   <pic:blipFill>
-                    <a:blip r:embed="rId56">
+                    <a:blip r:embed="rId57">
                       <a:extLst>
                         <a:ext uri="{28A0092B-C50C-407E-A947-70E740481C1C}">
                           <a14:useLocalDpi xmlns:a14="http://schemas.microsoft.com/office/drawing/2010/main" val="0"/>
@@ -10631,7 +10898,7 @@
                     </pic:cNvPicPr>
                   </pic:nvPicPr>
                   <pic:blipFill>
-                    <a:blip r:embed="rId57">
+                    <a:blip r:embed="rId58">
                       <a:extLst>
                         <a:ext uri="{28A0092B-C50C-407E-A947-70E740481C1C}">
                           <a14:useLocalDpi xmlns:a14="http://schemas.microsoft.com/office/drawing/2010/main" val="0"/>
@@ -10852,7 +11119,7 @@
                     </pic:cNvPicPr>
                   </pic:nvPicPr>
                   <pic:blipFill>
-                    <a:blip r:embed="rId58">
+                    <a:blip r:embed="rId59">
                       <a:extLst>
                         <a:ext uri="{28A0092B-C50C-407E-A947-70E740481C1C}">
                           <a14:useLocalDpi xmlns:a14="http://schemas.microsoft.com/office/drawing/2010/main" val="0"/>
@@ -11271,7 +11538,7 @@
                     </pic:cNvPicPr>
                   </pic:nvPicPr>
                   <pic:blipFill>
-                    <a:blip r:embed="rId59"/>
+                    <a:blip r:embed="rId60"/>
                     <a:srcRect/>
                     <a:stretch>
                       <a:fillRect/>
@@ -11345,7 +11612,7 @@
       </w:r>
     </w:p>
     <w:sectPr>
-      <w:footerReference w:type="default" r:id="rId60"/>
+      <w:footerReference w:type="default" r:id="rId61"/>
       <w:type w:val="continuous"/>
       <w:pgSz w:w="11906" w:h="16838"/>
       <w:pgMar w:top="426" w:right="991" w:bottom="568" w:left="1134" w:header="720" w:footer="377" w:gutter="0"/>
@@ -11448,7 +11715,7 @@
         <w:noProof/>
         <w:snapToGrid w:val="0"/>
       </w:rPr>
-      <w:t>20</w:t>
+      <w:t>19</w:t>
     </w:r>
     <w:r>
       <w:rPr>
@@ -17597,7 +17864,7 @@
 </file>
 
 <file path=customXml/itemProps1.xml><?xml version="1.0" encoding="utf-8"?>
-<ds:datastoreItem xmlns:ds="http://schemas.openxmlformats.org/officeDocument/2006/customXml" ds:itemID="{0EF04619-1D14-6049-93BC-BA695295CEB8}">
+<ds:datastoreItem xmlns:ds="http://schemas.openxmlformats.org/officeDocument/2006/customXml" ds:itemID="{43F085C6-B4EB-B744-94D7-A78B21DA3D74}">
   <ds:schemaRefs>
     <ds:schemaRef ds:uri="http://schemas.openxmlformats.org/officeDocument/2006/bibliography"/>
   </ds:schemaRefs>

</xml_diff>

<commit_message>
v3.0.2 - replace OnGUI() with print() for score
</commit_message>
<xml_diff>
--- a/gravity_guy_2D - part 1.docx
+++ b/gravity_guy_2D - part 1.docx
@@ -1472,18 +1472,27 @@
           <w:b/>
         </w:rPr>
       </w:pPr>
+      <w:proofErr w:type="gramStart"/>
       <w:r>
         <w:rPr>
           <w:rFonts w:ascii="Courier" w:hAnsi="Courier"/>
           <w:b/>
         </w:rPr>
-        <w:t>gg2D_</w:t>
-      </w:r>
+        <w:t>gg2D</w:t>
+      </w:r>
+      <w:proofErr w:type="gramEnd"/>
       <w:r>
         <w:rPr>
           <w:rFonts w:ascii="Courier" w:hAnsi="Courier"/>
           <w:b/>
         </w:rPr>
+        <w:t>_</w:t>
+      </w:r>
+      <w:r>
+        <w:rPr>
+          <w:rFonts w:ascii="Courier" w:hAnsi="Courier"/>
+          <w:b/>
+        </w:rPr>
         <w:t>unity_project</w:t>
       </w:r>
       <w:r>
@@ -1589,6 +1598,7 @@
         </w:rPr>
         <w:tab/>
       </w:r>
+      <w:proofErr w:type="spellStart"/>
       <w:r>
         <w:rPr>
           <w:rFonts w:ascii="Courier" w:hAnsi="Courier"/>
@@ -1596,6 +1606,7 @@
         </w:rPr>
         <w:t>ProjectSettings</w:t>
       </w:r>
+      <w:proofErr w:type="spellEnd"/>
       <w:r>
         <w:rPr>
           <w:rFonts w:ascii="Courier" w:hAnsi="Courier"/>
@@ -1702,12 +1713,21 @@
           <w:b/>
         </w:rPr>
       </w:pPr>
+      <w:proofErr w:type="gramStart"/>
       <w:r>
         <w:rPr>
           <w:rFonts w:ascii="Courier" w:hAnsi="Courier"/>
           <w:b/>
         </w:rPr>
-        <w:t>gg2D_unity_project</w:t>
+        <w:t>gg2D</w:t>
+      </w:r>
+      <w:proofErr w:type="gramEnd"/>
+      <w:r>
+        <w:rPr>
+          <w:rFonts w:ascii="Courier" w:hAnsi="Courier"/>
+          <w:b/>
+        </w:rPr>
+        <w:t>_unity_project</w:t>
       </w:r>
       <w:r>
         <w:rPr>
@@ -1756,6 +1776,7 @@
         </w:rPr>
         <w:tab/>
       </w:r>
+      <w:proofErr w:type="gramStart"/>
       <w:r>
         <w:rPr>
           <w:b/>
@@ -1768,6 +1789,7 @@
         </w:rPr>
         <w:t>.unity</w:t>
       </w:r>
+      <w:proofErr w:type="gramEnd"/>
     </w:p>
     <w:p>
       <w:pPr>
@@ -1782,7 +1804,21 @@
           <w:i/>
         </w:rPr>
         <w:tab/>
-        <w:t>(and some other files/folders – ignore those for now)</w:t>
+        <w:t>(</w:t>
+      </w:r>
+      <w:proofErr w:type="gramStart"/>
+      <w:r>
+        <w:rPr>
+          <w:i/>
+        </w:rPr>
+        <w:t>and</w:t>
+      </w:r>
+      <w:proofErr w:type="gramEnd"/>
+      <w:r>
+        <w:rPr>
+          <w:i/>
+        </w:rPr>
+        <w:t xml:space="preserve"> some other files/folders – ignore those for now)</w:t>
       </w:r>
     </w:p>
     <w:p>
@@ -1833,8 +1869,13 @@
           <w:numId w:val="22"/>
         </w:numPr>
       </w:pPr>
-      <w:r>
-        <w:t xml:space="preserve">double-click </w:t>
+      <w:proofErr w:type="gramStart"/>
+      <w:r>
+        <w:t>double</w:t>
+      </w:r>
+      <w:proofErr w:type="gramEnd"/>
+      <w:r>
+        <w:t xml:space="preserve">-click </w:t>
       </w:r>
       <w:r>
         <w:t xml:space="preserve">file </w:t>
@@ -2182,7 +2223,15 @@
     <w:p/>
     <w:p>
       <w:r>
-        <w:t xml:space="preserve">Note – this arrangement is just a personal preference of mine (.. matt ..) – you should fine out how you work best and arrange the Unity window panels however works best for you </w:t>
+        <w:t>Note – this arrangement is just a personal preference of mine (</w:t>
+      </w:r>
+      <w:proofErr w:type="gramStart"/>
+      <w:r>
+        <w:t>..</w:t>
+      </w:r>
+      <w:proofErr w:type="gramEnd"/>
+      <w:r>
+        <w:t xml:space="preserve"> matt ..) – you should fine out how you work best and arrange the Unity window panels however works best for you </w:t>
       </w:r>
       <w:r>
         <w:sym w:font="Wingdings" w:char="F04A"/>
@@ -2261,7 +2310,15 @@
         <w:ind w:left="1134"/>
       </w:pPr>
       <w:r>
-        <w:t>Sometimes ‘scripts’ (C# or JavaScript/UnityScript classes) are also included the assets for a project – as with Gravity Guy 2D.</w:t>
+        <w:t>Sometimes ‘scripts’ (C# or JavaScript/</w:t>
+      </w:r>
+      <w:proofErr w:type="spellStart"/>
+      <w:r>
+        <w:t>UnityScript</w:t>
+      </w:r>
+      <w:proofErr w:type="spellEnd"/>
+      <w:r>
+        <w:t xml:space="preserve"> classes) are also included the assets for a project – as with Gravity Guy 2D.</w:t>
       </w:r>
     </w:p>
     <w:p>
@@ -2397,8 +2454,13 @@
           <w:numId w:val="25"/>
         </w:numPr>
       </w:pPr>
-      <w:r>
-        <w:t xml:space="preserve">[ 1 ] </w:t>
+      <w:proofErr w:type="gramStart"/>
+      <w:r>
+        <w:t>[ 1</w:t>
+      </w:r>
+      <w:proofErr w:type="gramEnd"/>
+      <w:r>
+        <w:t xml:space="preserve"> ] </w:t>
       </w:r>
       <w:r>
         <w:t xml:space="preserve">The window Panel on the RIGHT of the screen (panel 1 above) is the </w:t>
@@ -2451,8 +2513,13 @@
           <w:numId w:val="25"/>
         </w:numPr>
       </w:pPr>
-      <w:r>
-        <w:t xml:space="preserve">[ 2 ] </w:t>
+      <w:proofErr w:type="gramStart"/>
+      <w:r>
+        <w:t>[ 2</w:t>
+      </w:r>
+      <w:proofErr w:type="gramEnd"/>
+      <w:r>
+        <w:t xml:space="preserve"> ] </w:t>
       </w:r>
       <w:r>
         <w:t xml:space="preserve">The window Panel CENTER BOTTOM of the screen (panel 2 above) is the </w:t>
@@ -2505,8 +2572,13 @@
           <w:numId w:val="25"/>
         </w:numPr>
       </w:pPr>
-      <w:r>
-        <w:t xml:space="preserve">[ 3a ] </w:t>
+      <w:proofErr w:type="gramStart"/>
+      <w:r>
+        <w:t>[ 3a</w:t>
+      </w:r>
+      <w:proofErr w:type="gramEnd"/>
+      <w:r>
+        <w:t xml:space="preserve"> ] </w:t>
       </w:r>
       <w:r>
         <w:t xml:space="preserve">The window Panel CENTER TOP of the screen (panel 3a above) is the </w:t>
@@ -2530,10 +2602,18 @@
         <w:t>This shows text l</w:t>
       </w:r>
       <w:r>
-        <w:t>ist of the objects (called gameO</w:t>
-      </w:r>
-      <w:r>
-        <w:t>bjects) in the current ‘scene’</w:t>
+        <w:t xml:space="preserve">ist of the objects (called </w:t>
+      </w:r>
+      <w:proofErr w:type="spellStart"/>
+      <w:r>
+        <w:t>gameO</w:t>
+      </w:r>
+      <w:r>
+        <w:t>bjects</w:t>
+      </w:r>
+      <w:proofErr w:type="spellEnd"/>
+      <w:r>
+        <w:t>) in the current ‘scene’</w:t>
       </w:r>
     </w:p>
     <w:p>
@@ -2565,8 +2645,13 @@
           <w:numId w:val="25"/>
         </w:numPr>
       </w:pPr>
-      <w:r>
-        <w:t xml:space="preserve">[ 3b ] </w:t>
+      <w:proofErr w:type="gramStart"/>
+      <w:r>
+        <w:t>[ 3b</w:t>
+      </w:r>
+      <w:proofErr w:type="gramEnd"/>
+      <w:r>
+        <w:t xml:space="preserve"> ] </w:t>
       </w:r>
       <w:r>
         <w:t>The window Panel CENT</w:t>
@@ -2717,11 +2802,19 @@
           <w:b/>
         </w:rPr>
       </w:pPr>
-      <w:r>
-        <w:rPr>
-          <w:b/>
-        </w:rPr>
-        <w:t>cameras and scenes</w:t>
+      <w:proofErr w:type="gramStart"/>
+      <w:r>
+        <w:rPr>
+          <w:b/>
+        </w:rPr>
+        <w:t>cameras</w:t>
+      </w:r>
+      <w:proofErr w:type="gramEnd"/>
+      <w:r>
+        <w:rPr>
+          <w:b/>
+        </w:rPr>
+        <w:t xml:space="preserve"> and scenes</w:t>
       </w:r>
     </w:p>
     <w:p>
@@ -3008,7 +3101,15 @@
     <w:p/>
     <w:p>
       <w:r>
-        <w:t>Once you have completed more of this tutorial, try changing the size of the camera, this will allow you to ‘zoom’ the players view closer / further away from the action. (of course you’ll also have to change the maximum up/down-left-right settings for when the camera scrolls – this kind of ‘tweaking’ of game parameters once you have something playable is an important part of the testing and improving of a game BEFORE it gets released into the real world – alpha and beta testing with game players helps you find settings that maximise the gaming experience for the player … but all that is for another day …</w:t>
+        <w:t>Once you have completed more of this tutorial, try changing the size of the camera, this will allow you to ‘zoom’ the players view closer / further away from the action. (</w:t>
+      </w:r>
+      <w:proofErr w:type="gramStart"/>
+      <w:r>
+        <w:t>of</w:t>
+      </w:r>
+      <w:proofErr w:type="gramEnd"/>
+      <w:r>
+        <w:t xml:space="preserve"> course you’ll also have to change the maximum up/down-left-right settings for when the camera scrolls – this kind of ‘tweaking’ of game parameters once you have something playable is an important part of the testing and improving of a game BEFORE it gets released into the real world – alpha and beta testing with game players helps you find settings that maximise the gaming experience for the player … but all that is for another day …</w:t>
       </w:r>
     </w:p>
     <w:p/>
@@ -3041,7 +3142,21 @@
         <w:rPr>
           <w:b/>
         </w:rPr>
-        <w:t xml:space="preserve">5 what ? 11 what? </w:t>
+        <w:t xml:space="preserve">5 </w:t>
+      </w:r>
+      <w:proofErr w:type="gramStart"/>
+      <w:r>
+        <w:rPr>
+          <w:b/>
+        </w:rPr>
+        <w:t>what ?</w:t>
+      </w:r>
+      <w:proofErr w:type="gramEnd"/>
+      <w:r>
+        <w:rPr>
+          <w:b/>
+        </w:rPr>
+        <w:t xml:space="preserve"> 11 what? </w:t>
       </w:r>
     </w:p>
     <w:p>
@@ -3136,8 +3251,13 @@
         <w:ind w:left="1134"/>
       </w:pPr>
       <w:r>
-        <w:t>When you create game characters, they will be around 2 units tall (like a human adult – around 2 meters tall …)</w:t>
-      </w:r>
+        <w:t xml:space="preserve">When you create game characters, they will be around 2 units tall (like a human adult – around 2 meters </w:t>
+      </w:r>
+      <w:proofErr w:type="gramStart"/>
+      <w:r>
+        <w:t>tall …)</w:t>
+      </w:r>
+      <w:proofErr w:type="gramEnd"/>
     </w:p>
     <w:p>
       <w:pPr>
@@ -3261,7 +3381,15 @@
         <w:ind w:left="1134"/>
       </w:pPr>
       <w:r>
-        <w:t>A core ‘workflow’ in Unity is to add a new gameobject to the current scene.</w:t>
+        <w:t xml:space="preserve">A core ‘workflow’ in Unity is to add a new </w:t>
+      </w:r>
+      <w:proofErr w:type="spellStart"/>
+      <w:r>
+        <w:t>gameobject</w:t>
+      </w:r>
+      <w:proofErr w:type="spellEnd"/>
+      <w:r>
+        <w:t xml:space="preserve"> to the current scene.</w:t>
       </w:r>
     </w:p>
     <w:p>
@@ -3275,7 +3403,15 @@
         <w:ind w:left="1134"/>
       </w:pPr>
       <w:r>
-        <w:t>There are 2 ways we usually add a gameobject to the scene:</w:t>
+        <w:t xml:space="preserve">There are 2 ways we usually add a </w:t>
+      </w:r>
+      <w:proofErr w:type="spellStart"/>
+      <w:r>
+        <w:t>gameobject</w:t>
+      </w:r>
+      <w:proofErr w:type="spellEnd"/>
+      <w:r>
+        <w:t xml:space="preserve"> to the scene:</w:t>
       </w:r>
     </w:p>
     <w:p>
@@ -3310,9 +3446,11 @@
           <w:right w:val="single" w:sz="4" w:space="4" w:color="auto"/>
         </w:pBdr>
       </w:pPr>
+      <w:proofErr w:type="gramStart"/>
       <w:r>
         <w:t>drag</w:t>
       </w:r>
+      <w:proofErr w:type="gramEnd"/>
       <w:r>
         <w:t xml:space="preserve"> a ‘resource’ object from the </w:t>
       </w:r>
@@ -3489,7 +3627,15 @@
         <w:t>Project Panel</w:t>
       </w:r>
       <w:r>
-        <w:t xml:space="preserve"> into the center of the </w:t>
+        <w:t xml:space="preserve"> into the </w:t>
+      </w:r>
+      <w:proofErr w:type="spellStart"/>
+      <w:r>
+        <w:t>center</w:t>
+      </w:r>
+      <w:proofErr w:type="spellEnd"/>
+      <w:r>
+        <w:t xml:space="preserve"> of the </w:t>
       </w:r>
       <w:r>
         <w:rPr>
@@ -3657,13 +3803,27 @@
         <w:rPr>
           <w:b/>
         </w:rPr>
-        <w:t xml:space="preserve"> ‘hero’ gameO</w:t>
-      </w:r>
-      <w:r>
-        <w:rPr>
-          <w:b/>
-        </w:rPr>
-        <w:t>bject has been added to the scene:</w:t>
+        <w:t xml:space="preserve"> ‘hero’ </w:t>
+      </w:r>
+      <w:proofErr w:type="spellStart"/>
+      <w:r>
+        <w:rPr>
+          <w:b/>
+        </w:rPr>
+        <w:t>gameO</w:t>
+      </w:r>
+      <w:r>
+        <w:rPr>
+          <w:b/>
+        </w:rPr>
+        <w:t>bject</w:t>
+      </w:r>
+      <w:proofErr w:type="spellEnd"/>
+      <w:r>
+        <w:rPr>
+          <w:b/>
+        </w:rPr>
+        <w:t xml:space="preserve"> has been added to the scene:</w:t>
       </w:r>
     </w:p>
     <w:p>
@@ -3831,8 +3991,13 @@
         </w:numPr>
       </w:pPr>
       <w:r>
-        <w:t>(HINT – you can use the TAB key to move to the next text entry box once you’ve set X to zero …)</w:t>
-      </w:r>
+        <w:t xml:space="preserve">(HINT – you can use the TAB key to move to the next text entry box once you’ve set X to </w:t>
+      </w:r>
+      <w:proofErr w:type="gramStart"/>
+      <w:r>
+        <w:t>zero …)</w:t>
+      </w:r>
+      <w:proofErr w:type="gramEnd"/>
     </w:p>
     <w:p/>
     <w:p>
@@ -3918,8 +4083,13 @@
         <w:jc w:val="center"/>
       </w:pPr>
       <w:r>
-        <w:t>NOTE: Unity special term ‘gameObject</w:t>
-      </w:r>
+        <w:t>NOTE: Unity special term ‘</w:t>
+      </w:r>
+      <w:proofErr w:type="spellStart"/>
+      <w:r>
+        <w:t>gameObject</w:t>
+      </w:r>
+      <w:proofErr w:type="spellEnd"/>
     </w:p>
     <w:p>
       <w:pPr>
@@ -3932,7 +4102,31 @@
         <w:ind w:left="1134"/>
       </w:pPr>
       <w:r>
-        <w:t>An object in the scene (i.e. in the Hierarchy and Scene panels) is called a ‘gameObject’. A gameObject is an instance of the class MonoBehaviour.</w:t>
+        <w:t>An object in the scene (i.e. in the Hierarchy and Scene panels) is called a ‘</w:t>
+      </w:r>
+      <w:proofErr w:type="spellStart"/>
+      <w:r>
+        <w:t>gameObject</w:t>
+      </w:r>
+      <w:proofErr w:type="spellEnd"/>
+      <w:r>
+        <w:t xml:space="preserve">’. A </w:t>
+      </w:r>
+      <w:proofErr w:type="spellStart"/>
+      <w:r>
+        <w:t>gameObject</w:t>
+      </w:r>
+      <w:proofErr w:type="spellEnd"/>
+      <w:r>
+        <w:t xml:space="preserve"> is an instance of the class </w:t>
+      </w:r>
+      <w:proofErr w:type="spellStart"/>
+      <w:r>
+        <w:t>MonoBehaviour</w:t>
+      </w:r>
+      <w:proofErr w:type="spellEnd"/>
+      <w:r>
+        <w:t>.</w:t>
       </w:r>
     </w:p>
     <w:p>
@@ -3957,7 +4151,15 @@
         <w:ind w:left="1134"/>
       </w:pPr>
       <w:r>
-        <w:t>So when you drag a 2D image or 3D model onto the scene, you are creating a gameObject, which contains components linking to the image/model file in your Project folder.</w:t>
+        <w:t xml:space="preserve">So when you drag a 2D image or 3D model onto the scene, you are creating a </w:t>
+      </w:r>
+      <w:proofErr w:type="spellStart"/>
+      <w:r>
+        <w:t>gameObject</w:t>
+      </w:r>
+      <w:proofErr w:type="spellEnd"/>
+      <w:r>
+        <w:t>, which contains components linking to the image/model file in your Project folder.</w:t>
       </w:r>
     </w:p>
     <w:p>
@@ -3981,8 +4183,21 @@
         </w:pBdr>
         <w:ind w:left="1134"/>
       </w:pPr>
-      <w:r>
-        <w:t>GameObjects can send and receive many event messages (such as object collisions, and mouse clicks, and new frame updates etc.). The superclass MonoBehaviour defines all these interfaces.</w:t>
+      <w:proofErr w:type="spellStart"/>
+      <w:r>
+        <w:t>GameObjects</w:t>
+      </w:r>
+      <w:proofErr w:type="spellEnd"/>
+      <w:r>
+        <w:t xml:space="preserve"> can send and receive many event messages (such as object collisions, and mouse clicks, and new frame updates etc.). The superclass </w:t>
+      </w:r>
+      <w:proofErr w:type="spellStart"/>
+      <w:r>
+        <w:t>MonoBehaviour</w:t>
+      </w:r>
+      <w:proofErr w:type="spellEnd"/>
+      <w:r>
+        <w:t xml:space="preserve"> defines all these interfaces.</w:t>
       </w:r>
     </w:p>
     <w:p>
@@ -4105,8 +4320,13 @@
         </w:pBdr>
       </w:pPr>
       <w:r>
-        <w:t>Zoom into a specific gameObject</w:t>
-      </w:r>
+        <w:t xml:space="preserve">Zoom into a specific </w:t>
+      </w:r>
+      <w:proofErr w:type="spellStart"/>
+      <w:r>
+        <w:t>gameObject</w:t>
+      </w:r>
+      <w:proofErr w:type="spellEnd"/>
     </w:p>
     <w:p>
       <w:pPr>
@@ -4161,12 +4381,68 @@
         <w:keepNext w:val="0"/>
       </w:pPr>
       <w:r>
-        <w:t>Double click a gameObject in the Hierarchy to make the Scene panel centre and zoom</w:t>
-      </w:r>
-    </w:p>
-    <w:p>
-      <w:r>
-        <w:t>Once you have lots of gameObjects in the scene, you will want to change which one you are viewing from time to time. Double clicking the name of the gameObject in the Hiearchy will make the view in the Scene window panel zoom to view the gameObject, and arrange the center of the selected object to be the center of the Scene Panel.</w:t>
+        <w:t xml:space="preserve">Double click a </w:t>
+      </w:r>
+      <w:proofErr w:type="spellStart"/>
+      <w:r>
+        <w:t>gameObject</w:t>
+      </w:r>
+      <w:proofErr w:type="spellEnd"/>
+      <w:r>
+        <w:t xml:space="preserve"> in the Hierarchy to make the Scene panel centre and zoom</w:t>
+      </w:r>
+    </w:p>
+    <w:p>
+      <w:r>
+        <w:t xml:space="preserve">Once you have lots of </w:t>
+      </w:r>
+      <w:proofErr w:type="spellStart"/>
+      <w:r>
+        <w:t>gameObjects</w:t>
+      </w:r>
+      <w:proofErr w:type="spellEnd"/>
+      <w:r>
+        <w:t xml:space="preserve"> in the scene, you will want to change which one you are viewing from time to time. Double clicking the name of the </w:t>
+      </w:r>
+      <w:proofErr w:type="spellStart"/>
+      <w:r>
+        <w:t>gameObject</w:t>
+      </w:r>
+      <w:proofErr w:type="spellEnd"/>
+      <w:r>
+        <w:t xml:space="preserve"> in the </w:t>
+      </w:r>
+      <w:proofErr w:type="spellStart"/>
+      <w:r>
+        <w:t>Hiearchy</w:t>
+      </w:r>
+      <w:proofErr w:type="spellEnd"/>
+      <w:r>
+        <w:t xml:space="preserve"> will make the view in the Scene window panel zoom to view the </w:t>
+      </w:r>
+      <w:proofErr w:type="spellStart"/>
+      <w:r>
+        <w:t>gameObject</w:t>
+      </w:r>
+      <w:proofErr w:type="spellEnd"/>
+      <w:r>
+        <w:t xml:space="preserve">, and arrange the </w:t>
+      </w:r>
+      <w:proofErr w:type="spellStart"/>
+      <w:r>
+        <w:t>center</w:t>
+      </w:r>
+      <w:proofErr w:type="spellEnd"/>
+      <w:r>
+        <w:t xml:space="preserve"> of the selected object to be the </w:t>
+      </w:r>
+      <w:proofErr w:type="spellStart"/>
+      <w:r>
+        <w:t>center</w:t>
+      </w:r>
+      <w:proofErr w:type="spellEnd"/>
+      <w:r>
+        <w:t xml:space="preserve"> of the Scene Panel.</w:t>
       </w:r>
     </w:p>
     <w:p/>
@@ -4181,7 +4457,15 @@
         <w:t>hero</w:t>
       </w:r>
       <w:r>
-        <w:t xml:space="preserve"> gameObject:</w:t>
+        <w:t xml:space="preserve"> </w:t>
+      </w:r>
+      <w:proofErr w:type="spellStart"/>
+      <w:r>
+        <w:t>gameObject</w:t>
+      </w:r>
+      <w:proofErr w:type="spellEnd"/>
+      <w:r>
+        <w:t>:</w:t>
       </w:r>
     </w:p>
     <w:p>
@@ -4213,7 +4497,15 @@
         <w:t xml:space="preserve"> </w:t>
       </w:r>
       <w:r>
-        <w:t xml:space="preserve">double click gameObject </w:t>
+        <w:t xml:space="preserve">double click </w:t>
+      </w:r>
+      <w:proofErr w:type="spellStart"/>
+      <w:r>
+        <w:t>gameObject</w:t>
+      </w:r>
+      <w:proofErr w:type="spellEnd"/>
+      <w:r>
+        <w:t xml:space="preserve"> </w:t>
       </w:r>
       <w:r>
         <w:rPr>
@@ -4308,7 +4600,15 @@
         <w:t>Main Camera</w:t>
       </w:r>
       <w:r>
-        <w:t xml:space="preserve"> gameObject:</w:t>
+        <w:t xml:space="preserve"> </w:t>
+      </w:r>
+      <w:proofErr w:type="spellStart"/>
+      <w:r>
+        <w:t>gameObject</w:t>
+      </w:r>
+      <w:proofErr w:type="spellEnd"/>
+      <w:r>
+        <w:t>:</w:t>
       </w:r>
     </w:p>
     <w:p>
@@ -4341,7 +4641,15 @@
         <w:t xml:space="preserve"> </w:t>
       </w:r>
       <w:r>
-        <w:t xml:space="preserve">double click gameObject </w:t>
+        <w:t xml:space="preserve">double click </w:t>
+      </w:r>
+      <w:proofErr w:type="spellStart"/>
+      <w:r>
+        <w:t>gameObject</w:t>
+      </w:r>
+      <w:proofErr w:type="spellEnd"/>
+      <w:r>
+        <w:t xml:space="preserve"> </w:t>
       </w:r>
       <w:r>
         <w:rPr>
@@ -4427,7 +4735,15 @@
         <w:keepNext w:val="0"/>
       </w:pPr>
       <w:r>
-        <w:t xml:space="preserve"> ‘hand’ tool – to pan left/right/up/down</w:t>
+        <w:t xml:space="preserve"> ‘</w:t>
+      </w:r>
+      <w:proofErr w:type="gramStart"/>
+      <w:r>
+        <w:t>hand’</w:t>
+      </w:r>
+      <w:proofErr w:type="gramEnd"/>
+      <w:r>
+        <w:t xml:space="preserve"> tool – to pan left/right/up/down</w:t>
       </w:r>
     </w:p>
     <w:p>
@@ -4503,7 +4819,15 @@
         <w:t xml:space="preserve"> </w:t>
       </w:r>
       <w:r>
-        <w:t>(we’ll learn about the other tools later in this tutorial …)</w:t>
+        <w:t>(</w:t>
+      </w:r>
+      <w:proofErr w:type="gramStart"/>
+      <w:r>
+        <w:t>we’ll</w:t>
+      </w:r>
+      <w:proofErr w:type="gramEnd"/>
+      <w:r>
+        <w:t xml:space="preserve"> learn about the other tools later in this tutorial …)</w:t>
       </w:r>
     </w:p>
     <w:p>
@@ -4512,7 +4836,15 @@
         <w:keepNext w:val="0"/>
       </w:pPr>
       <w:r>
-        <w:t>Mouse wheel / trackpad zoom – zoom in and out of Scene panel contents</w:t>
+        <w:t xml:space="preserve">Mouse wheel / </w:t>
+      </w:r>
+      <w:proofErr w:type="spellStart"/>
+      <w:r>
+        <w:t>trackpad</w:t>
+      </w:r>
+      <w:proofErr w:type="spellEnd"/>
+      <w:r>
+        <w:t xml:space="preserve"> zoom – zoom in and out of Scene panel contents</w:t>
       </w:r>
     </w:p>
     <w:p>
@@ -4598,7 +4930,15 @@
         <w:t xml:space="preserve"> </w:t>
       </w:r>
       <w:r>
-        <w:t>(you’ll also see that while doing this the ‘hand’ tool changes to a magnifying glass !)</w:t>
+        <w:t xml:space="preserve">(you’ll also see that while doing this the ‘hand’ tool changes to a magnifying </w:t>
+      </w:r>
+      <w:proofErr w:type="gramStart"/>
+      <w:r>
+        <w:t>glass !</w:t>
+      </w:r>
+      <w:proofErr w:type="gramEnd"/>
+      <w:r>
+        <w:t>)</w:t>
       </w:r>
     </w:p>
     <w:p>
@@ -4651,8 +4991,16 @@
         <w:rPr>
           <w:b/>
         </w:rPr>
-        <w:t>ready to play the first version of our Gravity Guy game !</w:t>
-      </w:r>
+        <w:t xml:space="preserve">ready to play the first version of our Gravity Guy </w:t>
+      </w:r>
+      <w:proofErr w:type="gramStart"/>
+      <w:r>
+        <w:rPr>
+          <w:b/>
+        </w:rPr>
+        <w:t>game !</w:t>
+      </w:r>
+      <w:proofErr w:type="gramEnd"/>
     </w:p>
     <w:p>
       <w:pPr>
@@ -4803,11 +5151,19 @@
       <w:r>
         <w:t>, you should now see a small blue cube labelled ‘</w:t>
       </w:r>
-      <w:r>
-        <w:rPr>
-          <w:b/>
-        </w:rPr>
-        <w:t>platformBlue’;</w:t>
+      <w:proofErr w:type="spellStart"/>
+      <w:r>
+        <w:rPr>
+          <w:b/>
+        </w:rPr>
+        <w:t>platformBlue</w:t>
+      </w:r>
+      <w:proofErr w:type="spellEnd"/>
+      <w:r>
+        <w:rPr>
+          <w:b/>
+        </w:rPr>
+        <w:t>’;</w:t>
       </w:r>
     </w:p>
     <w:p>
@@ -4879,11 +5235,19 @@
       <w:r>
         <w:t>Drag the ‘</w:t>
       </w:r>
-      <w:r>
-        <w:rPr>
-          <w:b/>
-        </w:rPr>
-        <w:t xml:space="preserve">platformBlue’ </w:t>
+      <w:proofErr w:type="spellStart"/>
+      <w:r>
+        <w:rPr>
+          <w:b/>
+        </w:rPr>
+        <w:t>platformBlue</w:t>
+      </w:r>
+      <w:proofErr w:type="spellEnd"/>
+      <w:r>
+        <w:rPr>
+          <w:b/>
+        </w:rPr>
+        <w:t xml:space="preserve">’ </w:t>
       </w:r>
       <w:r>
         <w:t xml:space="preserve">game object prefab from the </w:t>
@@ -4921,7 +5285,15 @@
         </w:numPr>
       </w:pPr>
       <w:r>
-        <w:t xml:space="preserve">NOTE – each time you add a gameObject to the scene, you should see a corresponding new entry appear in your </w:t>
+        <w:t xml:space="preserve">NOTE – each time you add a </w:t>
+      </w:r>
+      <w:proofErr w:type="spellStart"/>
+      <w:r>
+        <w:t>gameObject</w:t>
+      </w:r>
+      <w:proofErr w:type="spellEnd"/>
+      <w:r>
+        <w:t xml:space="preserve"> to the scene, you should see a corresponding new entry appear in your </w:t>
       </w:r>
       <w:r>
         <w:rPr>
@@ -4938,11 +5310,19 @@
       <w:r>
         <w:t xml:space="preserve">Drag a few more copies of </w:t>
       </w:r>
-      <w:r>
-        <w:rPr>
-          <w:b/>
-        </w:rPr>
-        <w:t xml:space="preserve">platformBlue </w:t>
+      <w:proofErr w:type="spellStart"/>
+      <w:r>
+        <w:rPr>
+          <w:b/>
+        </w:rPr>
+        <w:t>platformBlue</w:t>
+      </w:r>
+      <w:proofErr w:type="spellEnd"/>
+      <w:r>
+        <w:rPr>
+          <w:b/>
+        </w:rPr>
+        <w:t xml:space="preserve"> </w:t>
       </w:r>
       <w:r>
         <w:t>into our scene, in a stair-like arrangement, so your Scene should look something like the following:</w:t>
@@ -5030,7 +5410,23 @@
     </w:p>
     <w:p>
       <w:r>
-        <w:t>You may have notices the music playhead style buttons (play / pause / fast forward) buttons at the center top of the Unity application window – now it’s time to make use of them …</w:t>
+        <w:t xml:space="preserve">You may have notices the music </w:t>
+      </w:r>
+      <w:proofErr w:type="spellStart"/>
+      <w:r>
+        <w:t>playhead</w:t>
+      </w:r>
+      <w:proofErr w:type="spellEnd"/>
+      <w:r>
+        <w:t xml:space="preserve"> style buttons (play / pause / fast forward) buttons at the </w:t>
+      </w:r>
+      <w:proofErr w:type="spellStart"/>
+      <w:r>
+        <w:t>center</w:t>
+      </w:r>
+      <w:proofErr w:type="spellEnd"/>
+      <w:r>
+        <w:t xml:space="preserve"> top of the Unity application window – now it’s time to make use of them …</w:t>
       </w:r>
     </w:p>
     <w:p>
@@ -5305,7 +5701,15 @@
         <w:jc w:val="center"/>
       </w:pPr>
       <w:r>
-        <w:t xml:space="preserve">Since the default color for the background of what the camera shows is BLUE, </w:t>
+        <w:t xml:space="preserve">Since the default </w:t>
+      </w:r>
+      <w:proofErr w:type="spellStart"/>
+      <w:r>
+        <w:t>color</w:t>
+      </w:r>
+      <w:proofErr w:type="spellEnd"/>
+      <w:r>
+        <w:t xml:space="preserve"> for the background of what the camera shows is BLUE, </w:t>
       </w:r>
       <w:r>
         <w:br/>
@@ -5520,7 +5924,15 @@
         <w:keepNext w:val="0"/>
       </w:pPr>
       <w:r>
-        <w:t>Drag the ‘platformRed’ image ‘sprite’ onto the stage</w:t>
+        <w:t>Drag the ‘</w:t>
+      </w:r>
+      <w:proofErr w:type="spellStart"/>
+      <w:r>
+        <w:t>platformRed</w:t>
+      </w:r>
+      <w:proofErr w:type="spellEnd"/>
+      <w:r>
+        <w:t>’ image ‘sprite’ onto the stage</w:t>
       </w:r>
     </w:p>
     <w:p>
@@ -5588,11 +6000,19 @@
       <w:r>
         <w:t>, you should now see a small blue cube labelled ‘</w:t>
       </w:r>
-      <w:r>
-        <w:rPr>
-          <w:b/>
-        </w:rPr>
-        <w:t>platformRed’:</w:t>
+      <w:proofErr w:type="spellStart"/>
+      <w:r>
+        <w:rPr>
+          <w:b/>
+        </w:rPr>
+        <w:t>platformRed</w:t>
+      </w:r>
+      <w:proofErr w:type="spellEnd"/>
+      <w:r>
+        <w:rPr>
+          <w:b/>
+        </w:rPr>
+        <w:t>’:</w:t>
       </w:r>
     </w:p>
     <w:p>
@@ -5664,11 +6084,19 @@
       <w:r>
         <w:t>Drag the ‘</w:t>
       </w:r>
-      <w:r>
-        <w:rPr>
-          <w:b/>
-        </w:rPr>
-        <w:t xml:space="preserve">platformRed’ </w:t>
+      <w:proofErr w:type="spellStart"/>
+      <w:r>
+        <w:rPr>
+          <w:b/>
+        </w:rPr>
+        <w:t>platformRed</w:t>
+      </w:r>
+      <w:proofErr w:type="spellEnd"/>
+      <w:r>
+        <w:rPr>
+          <w:b/>
+        </w:rPr>
+        <w:t xml:space="preserve">’ </w:t>
       </w:r>
       <w:r>
         <w:t>sprite</w:t>
@@ -5698,8 +6126,13 @@
         <w:t xml:space="preserve"> </w:t>
       </w:r>
       <w:r>
-        <w:t>somewhere near the blue platform gameObjects</w:t>
-      </w:r>
+        <w:t xml:space="preserve">somewhere near the blue platform </w:t>
+      </w:r>
+      <w:proofErr w:type="spellStart"/>
+      <w:r>
+        <w:t>gameObjects</w:t>
+      </w:r>
+      <w:proofErr w:type="spellEnd"/>
     </w:p>
     <w:p>
       <w:pPr>
@@ -5707,8 +6140,13 @@
         <w:keepNext w:val="0"/>
       </w:pPr>
       <w:r>
-        <w:t>Play-test your new scene gameObject</w:t>
-      </w:r>
+        <w:t xml:space="preserve">Play-test your new scene </w:t>
+      </w:r>
+      <w:proofErr w:type="spellStart"/>
+      <w:r>
+        <w:t>gameObject</w:t>
+      </w:r>
+      <w:proofErr w:type="spellEnd"/>
     </w:p>
     <w:p>
       <w:r>
@@ -5726,10 +6164,26 @@
     </w:p>
     <w:p>
       <w:r>
-        <w:t>There is a Csharp script attached to our ‘hero’ character</w:t>
-      </w:r>
-      <w:r>
-        <w:t xml:space="preserve"> named ‘PlayerControl’. </w:t>
+        <w:t xml:space="preserve">There is a </w:t>
+      </w:r>
+      <w:proofErr w:type="spellStart"/>
+      <w:r>
+        <w:t>Csharp</w:t>
+      </w:r>
+      <w:proofErr w:type="spellEnd"/>
+      <w:r>
+        <w:t xml:space="preserve"> script attached to our ‘hero’ character</w:t>
+      </w:r>
+      <w:r>
+        <w:t xml:space="preserve"> named ‘</w:t>
+      </w:r>
+      <w:proofErr w:type="spellStart"/>
+      <w:r>
+        <w:t>PlayerControl</w:t>
+      </w:r>
+      <w:proofErr w:type="spellEnd"/>
+      <w:r>
+        <w:t xml:space="preserve">’. </w:t>
       </w:r>
     </w:p>
     <w:p>
@@ -5794,7 +6248,15 @@
     <w:p/>
     <w:p>
       <w:r>
-        <w:t>This script needs gameObjects to have 2 special characteristics to consider something as solid ‘ground’:</w:t>
+        <w:t xml:space="preserve">This script needs </w:t>
+      </w:r>
+      <w:proofErr w:type="spellStart"/>
+      <w:r>
+        <w:t>gameObjects</w:t>
+      </w:r>
+      <w:proofErr w:type="spellEnd"/>
+      <w:r>
+        <w:t xml:space="preserve"> to have 2 special characteristics to consider something as solid ‘ground’:</w:t>
       </w:r>
     </w:p>
     <w:p>
@@ -5806,7 +6268,15 @@
         </w:numPr>
       </w:pPr>
       <w:r>
-        <w:t>The gameObject must be on ‘Layer’ named ‘Ground’</w:t>
+        <w:t xml:space="preserve">The </w:t>
+      </w:r>
+      <w:proofErr w:type="spellStart"/>
+      <w:r>
+        <w:t>gameObject</w:t>
+      </w:r>
+      <w:proofErr w:type="spellEnd"/>
+      <w:r>
+        <w:t xml:space="preserve"> must be on ‘Layer’ named ‘Ground’</w:t>
       </w:r>
     </w:p>
     <w:p>
@@ -5818,7 +6288,15 @@
         </w:numPr>
       </w:pPr>
       <w:r>
-        <w:t>The gameObject must have a 2D-collider physics component</w:t>
+        <w:t xml:space="preserve">The </w:t>
+      </w:r>
+      <w:proofErr w:type="spellStart"/>
+      <w:r>
+        <w:t>gameObject</w:t>
+      </w:r>
+      <w:proofErr w:type="spellEnd"/>
+      <w:r>
+        <w:t xml:space="preserve"> must have a 2D-collider physics component</w:t>
       </w:r>
     </w:p>
     <w:p/>
@@ -5833,7 +6311,23 @@
       </w:pPr>
       <w:r>
         <w:lastRenderedPageBreak/>
-        <w:t>Setting gameObject platformRed’s layer to ‘Ground’</w:t>
+        <w:t xml:space="preserve">Setting </w:t>
+      </w:r>
+      <w:proofErr w:type="spellStart"/>
+      <w:r>
+        <w:t>gameObject</w:t>
+      </w:r>
+      <w:proofErr w:type="spellEnd"/>
+      <w:r>
+        <w:t xml:space="preserve"> </w:t>
+      </w:r>
+      <w:proofErr w:type="spellStart"/>
+      <w:r>
+        <w:t>platformRed’s</w:t>
+      </w:r>
+      <w:proofErr w:type="spellEnd"/>
+      <w:r>
+        <w:t xml:space="preserve"> layer to ‘Ground’</w:t>
       </w:r>
     </w:p>
     <w:p>
@@ -5841,14 +6335,24 @@
         <w:keepNext/>
       </w:pPr>
       <w:r>
-        <w:t xml:space="preserve">Set the Layer of gameObject </w:t>
-      </w:r>
+        <w:t xml:space="preserve">Set the Layer of </w:t>
+      </w:r>
+      <w:proofErr w:type="spellStart"/>
+      <w:r>
+        <w:t>gameObject</w:t>
+      </w:r>
+      <w:proofErr w:type="spellEnd"/>
+      <w:r>
+        <w:t xml:space="preserve"> </w:t>
+      </w:r>
+      <w:proofErr w:type="spellStart"/>
       <w:r>
         <w:rPr>
           <w:b/>
         </w:rPr>
         <w:t>platformRed</w:t>
       </w:r>
+      <w:proofErr w:type="spellEnd"/>
       <w:r>
         <w:t xml:space="preserve"> to ‘Ground’:</w:t>
       </w:r>
@@ -5871,14 +6375,24 @@
         <w:t xml:space="preserve">Hierarchy </w:t>
       </w:r>
       <w:r>
-        <w:t xml:space="preserve">select gameObject </w:t>
-      </w:r>
+        <w:t xml:space="preserve">select </w:t>
+      </w:r>
+      <w:proofErr w:type="spellStart"/>
+      <w:r>
+        <w:t>gameObject</w:t>
+      </w:r>
+      <w:proofErr w:type="spellEnd"/>
+      <w:r>
+        <w:t xml:space="preserve"> </w:t>
+      </w:r>
+      <w:proofErr w:type="spellStart"/>
       <w:r>
         <w:rPr>
           <w:b/>
         </w:rPr>
         <w:t>platformRed</w:t>
       </w:r>
+      <w:proofErr w:type="spellEnd"/>
     </w:p>
     <w:p>
       <w:pPr>
@@ -5963,7 +6477,15 @@
     <w:p/>
     <w:p>
       <w:r>
-        <w:t>The layer of platformRed should now be ‘Ground’:</w:t>
+        <w:t xml:space="preserve">The layer of </w:t>
+      </w:r>
+      <w:proofErr w:type="spellStart"/>
+      <w:r>
+        <w:t>platformRed</w:t>
+      </w:r>
+      <w:proofErr w:type="spellEnd"/>
+      <w:r>
+        <w:t xml:space="preserve"> should now be ‘Ground’:</w:t>
       </w:r>
     </w:p>
     <w:p>
@@ -6032,8 +6554,13 @@
       </w:pPr>
       <w:r>
         <w:lastRenderedPageBreak/>
-        <w:t>Adding a ‘Box Collider 2D’ physics component to platformRed</w:t>
-      </w:r>
+        <w:t xml:space="preserve">Adding a ‘Box Collider 2D’ physics component to </w:t>
+      </w:r>
+      <w:proofErr w:type="spellStart"/>
+      <w:r>
+        <w:t>platformRed</w:t>
+      </w:r>
+      <w:proofErr w:type="spellEnd"/>
     </w:p>
     <w:p>
       <w:pPr>
@@ -6042,12 +6569,14 @@
       <w:r>
         <w:t xml:space="preserve">Now add a collider to </w:t>
       </w:r>
+      <w:proofErr w:type="spellStart"/>
       <w:r>
         <w:rPr>
           <w:b/>
         </w:rPr>
         <w:t>platformRed</w:t>
       </w:r>
+      <w:proofErr w:type="spellEnd"/>
       <w:r>
         <w:t>:</w:t>
       </w:r>
@@ -6070,14 +6599,24 @@
         <w:t xml:space="preserve">Hierarchy </w:t>
       </w:r>
       <w:r>
-        <w:t xml:space="preserve">select gameObject </w:t>
-      </w:r>
+        <w:t xml:space="preserve">select </w:t>
+      </w:r>
+      <w:proofErr w:type="spellStart"/>
+      <w:r>
+        <w:t>gameObject</w:t>
+      </w:r>
+      <w:proofErr w:type="spellEnd"/>
+      <w:r>
+        <w:t xml:space="preserve"> </w:t>
+      </w:r>
+      <w:proofErr w:type="spellStart"/>
       <w:r>
         <w:rPr>
           <w:b/>
         </w:rPr>
         <w:t>platformRed</w:t>
       </w:r>
+      <w:proofErr w:type="spellEnd"/>
     </w:p>
     <w:p>
       <w:pPr>
@@ -6598,7 +7137,15 @@
         </w:numPr>
       </w:pPr>
       <w:r>
-        <w:t>Try collapsing every component of a gameObject:</w:t>
+        <w:t xml:space="preserve">Try collapsing every component of a </w:t>
+      </w:r>
+      <w:proofErr w:type="spellStart"/>
+      <w:r>
+        <w:t>gameObject</w:t>
+      </w:r>
+      <w:proofErr w:type="spellEnd"/>
+      <w:r>
+        <w:t>:</w:t>
       </w:r>
     </w:p>
     <w:p>
@@ -6750,7 +7297,15 @@
       <w:bookmarkStart w:id="8" w:name="_Toc252446583"/>
       <w:r>
         <w:lastRenderedPageBreak/>
-        <w:t>Making a re-usable ‘prefab’ from a gameObject in the scene</w:t>
+        <w:t xml:space="preserve">Making a re-usable ‘prefab’ from a </w:t>
+      </w:r>
+      <w:proofErr w:type="spellStart"/>
+      <w:r>
+        <w:t>gameObject</w:t>
+      </w:r>
+      <w:proofErr w:type="spellEnd"/>
+      <w:r>
+        <w:t xml:space="preserve"> in the scene</w:t>
       </w:r>
       <w:bookmarkEnd w:id="8"/>
     </w:p>
@@ -6856,7 +7411,15 @@
         <w:jc w:val="center"/>
       </w:pPr>
       <w:r>
-        <w:t>A Unity gameObject prefab is a COPY of all the components and properties</w:t>
+        <w:t xml:space="preserve">A Unity </w:t>
+      </w:r>
+      <w:proofErr w:type="spellStart"/>
+      <w:r>
+        <w:t>gameObject</w:t>
+      </w:r>
+      <w:proofErr w:type="spellEnd"/>
+      <w:r>
+        <w:t xml:space="preserve"> prefab is a COPY of all the components and properties</w:t>
       </w:r>
     </w:p>
     <w:p>
@@ -6870,8 +7433,13 @@
         <w:ind w:left="1134"/>
         <w:jc w:val="center"/>
       </w:pPr>
-      <w:r>
-        <w:t>once you have a prefab (stored in your Project panel) copies can be added to the scene,</w:t>
+      <w:proofErr w:type="gramStart"/>
+      <w:r>
+        <w:t>once</w:t>
+      </w:r>
+      <w:proofErr w:type="gramEnd"/>
+      <w:r>
+        <w:t xml:space="preserve"> you have a prefab (stored in your Project panel) copies can be added to the scene,</w:t>
       </w:r>
     </w:p>
     <w:p>
@@ -6888,12 +7456,14 @@
           <w:b/>
         </w:rPr>
       </w:pPr>
+      <w:proofErr w:type="gramStart"/>
       <w:r>
         <w:rPr>
           <w:b/>
         </w:rPr>
         <w:t>manually</w:t>
       </w:r>
+      <w:proofErr w:type="gramEnd"/>
       <w:r>
         <w:t xml:space="preserve"> as we have been doing, or through </w:t>
       </w:r>
@@ -6934,7 +7504,35 @@
         <w:rPr>
           <w:b/>
         </w:rPr>
-        <w:t>IN A NUTSHELL – do not move on until you understand and can perform this exercise of creating a PREFAB of the platformRed gameObject in the scene</w:t>
+        <w:t xml:space="preserve">IN A NUTSHELL – do not move on until you understand and can perform this exercise of creating a PREFAB of the </w:t>
+      </w:r>
+      <w:proofErr w:type="spellStart"/>
+      <w:r>
+        <w:rPr>
+          <w:b/>
+        </w:rPr>
+        <w:t>platformRed</w:t>
+      </w:r>
+      <w:proofErr w:type="spellEnd"/>
+      <w:r>
+        <w:rPr>
+          <w:b/>
+        </w:rPr>
+        <w:t xml:space="preserve"> </w:t>
+      </w:r>
+      <w:proofErr w:type="spellStart"/>
+      <w:r>
+        <w:rPr>
+          <w:b/>
+        </w:rPr>
+        <w:t>gameObject</w:t>
+      </w:r>
+      <w:proofErr w:type="spellEnd"/>
+      <w:r>
+        <w:rPr>
+          <w:b/>
+        </w:rPr>
+        <w:t xml:space="preserve"> in the scene</w:t>
       </w:r>
     </w:p>
     <w:p>
@@ -6955,7 +7553,15 @@
         <w:keepNext w:val="0"/>
       </w:pPr>
       <w:r>
-        <w:t>Create a new, empty ‘prefab’ named ‘platformRed’</w:t>
+        <w:t>Create a new, empty ‘prefab’ named ‘</w:t>
+      </w:r>
+      <w:proofErr w:type="spellStart"/>
+      <w:r>
+        <w:t>platformRed</w:t>
+      </w:r>
+      <w:proofErr w:type="spellEnd"/>
+      <w:r>
+        <w:t>’</w:t>
       </w:r>
     </w:p>
     <w:p>
@@ -7170,7 +7776,15 @@
         </w:numPr>
       </w:pPr>
       <w:r>
-        <w:t>Rename this ‘platformRed’:</w:t>
+        <w:t>Rename this ‘</w:t>
+      </w:r>
+      <w:proofErr w:type="spellStart"/>
+      <w:r>
+        <w:t>platformRed</w:t>
+      </w:r>
+      <w:proofErr w:type="spellEnd"/>
+      <w:r>
+        <w:t>’:</w:t>
       </w:r>
     </w:p>
     <w:p>
@@ -7309,7 +7923,23 @@
     </w:p>
     <w:p>
       <w:r>
-        <w:t>Empty prefabs are WHITE, prefabs containing a copy of a gameObjects components and properties are BLUE.</w:t>
+        <w:t xml:space="preserve">Empty prefabs are WHITE, prefabs containing a copy </w:t>
+      </w:r>
+      <w:proofErr w:type="gramStart"/>
+      <w:r>
+        <w:t xml:space="preserve">of a </w:t>
+      </w:r>
+      <w:proofErr w:type="spellStart"/>
+      <w:r>
+        <w:t>gameObjects</w:t>
+      </w:r>
+      <w:proofErr w:type="spellEnd"/>
+      <w:r>
+        <w:t xml:space="preserve"> components</w:t>
+      </w:r>
+      <w:proofErr w:type="gramEnd"/>
+      <w:r>
+        <w:t xml:space="preserve"> and properties are BLUE.</w:t>
       </w:r>
     </w:p>
     <w:p>
@@ -7319,12 +7949,52 @@
       </w:pPr>
       <w:r>
         <w:lastRenderedPageBreak/>
-        <w:t>Copy into the prefab all the components of scene gameObject ‘platformRed’</w:t>
-      </w:r>
-    </w:p>
-    <w:p>
-      <w:r>
-        <w:t>We will now ‘populate’ the contents of this empt prefab with all the details from our platformRed gameObject in our scene</w:t>
+        <w:t xml:space="preserve">Copy into the prefab all the components of scene </w:t>
+      </w:r>
+      <w:proofErr w:type="spellStart"/>
+      <w:r>
+        <w:t>gameObject</w:t>
+      </w:r>
+      <w:proofErr w:type="spellEnd"/>
+      <w:r>
+        <w:t xml:space="preserve"> ‘</w:t>
+      </w:r>
+      <w:proofErr w:type="spellStart"/>
+      <w:r>
+        <w:t>platformRed</w:t>
+      </w:r>
+      <w:proofErr w:type="spellEnd"/>
+      <w:r>
+        <w:t>’</w:t>
+      </w:r>
+    </w:p>
+    <w:p>
+      <w:r>
+        <w:t xml:space="preserve">We will now ‘populate’ the contents of this </w:t>
+      </w:r>
+      <w:proofErr w:type="spellStart"/>
+      <w:r>
+        <w:t>empt</w:t>
+      </w:r>
+      <w:proofErr w:type="spellEnd"/>
+      <w:r>
+        <w:t xml:space="preserve"> prefab with all the details from our </w:t>
+      </w:r>
+      <w:proofErr w:type="spellStart"/>
+      <w:r>
+        <w:t>platformRed</w:t>
+      </w:r>
+      <w:proofErr w:type="spellEnd"/>
+      <w:r>
+        <w:t xml:space="preserve"> </w:t>
+      </w:r>
+      <w:proofErr w:type="spellStart"/>
+      <w:r>
+        <w:t>gameObject</w:t>
+      </w:r>
+      <w:proofErr w:type="spellEnd"/>
+      <w:r>
+        <w:t xml:space="preserve"> in our scene</w:t>
       </w:r>
     </w:p>
     <w:p>
@@ -7389,13 +8059,29 @@
         </w:numPr>
       </w:pPr>
       <w:r>
-        <w:t xml:space="preserve">Drag gameObject </w:t>
-      </w:r>
-      <w:r>
-        <w:rPr>
-          <w:b/>
-        </w:rPr>
-        <w:t xml:space="preserve">platformRed </w:t>
+        <w:t xml:space="preserve">Drag </w:t>
+      </w:r>
+      <w:proofErr w:type="spellStart"/>
+      <w:r>
+        <w:t>gameObject</w:t>
+      </w:r>
+      <w:proofErr w:type="spellEnd"/>
+      <w:r>
+        <w:t xml:space="preserve"> </w:t>
+      </w:r>
+      <w:proofErr w:type="spellStart"/>
+      <w:r>
+        <w:rPr>
+          <w:b/>
+        </w:rPr>
+        <w:t>platformRed</w:t>
+      </w:r>
+      <w:proofErr w:type="spellEnd"/>
+      <w:r>
+        <w:rPr>
+          <w:b/>
+        </w:rPr>
+        <w:t xml:space="preserve"> </w:t>
       </w:r>
       <w:r>
         <w:t xml:space="preserve">from the </w:t>
@@ -7412,11 +8098,19 @@
       <w:r>
         <w:t xml:space="preserve"> white cube empty prefab ‘</w:t>
       </w:r>
-      <w:r>
-        <w:rPr>
-          <w:b/>
-        </w:rPr>
-        <w:t>platformRed’</w:t>
+      <w:proofErr w:type="spellStart"/>
+      <w:r>
+        <w:rPr>
+          <w:b/>
+        </w:rPr>
+        <w:t>platformRed</w:t>
+      </w:r>
+      <w:proofErr w:type="spellEnd"/>
+      <w:r>
+        <w:rPr>
+          <w:b/>
+        </w:rPr>
+        <w:t>’</w:t>
       </w:r>
     </w:p>
     <w:p>
@@ -7505,7 +8199,15 @@
         </w:numPr>
       </w:pPr>
       <w:r>
-        <w:t>And when selected should have a copy of all the components and properties of the gameObject from the scene</w:t>
+        <w:t xml:space="preserve">And when selected should have a copy of all the components and properties of the </w:t>
+      </w:r>
+      <w:proofErr w:type="spellStart"/>
+      <w:r>
+        <w:t>gameObject</w:t>
+      </w:r>
+      <w:proofErr w:type="spellEnd"/>
+      <w:r>
+        <w:t xml:space="preserve"> from the scene</w:t>
       </w:r>
     </w:p>
     <w:p>
@@ -7575,7 +8277,15 @@
     </w:p>
     <w:p>
       <w:r>
-        <w:t xml:space="preserve">NOTE – gameObjects in the scene (in Hierarchy/Scene window panels) that are based on prefabs have their names coloured BLUE in the </w:t>
+        <w:t xml:space="preserve">NOTE – </w:t>
+      </w:r>
+      <w:proofErr w:type="spellStart"/>
+      <w:r>
+        <w:t>gameObjects</w:t>
+      </w:r>
+      <w:proofErr w:type="spellEnd"/>
+      <w:r>
+        <w:t xml:space="preserve"> in the scene (in Hierarchy/Scene window panels) that are based on prefabs have their names coloured BLUE in the </w:t>
       </w:r>
       <w:r>
         <w:rPr>
@@ -7662,12 +8372,36 @@
       </w:pPr>
       <w:r>
         <w:lastRenderedPageBreak/>
-        <w:t>Create new (ground) platformRed in the scene by dragging from new prefab</w:t>
-      </w:r>
-    </w:p>
-    <w:p>
-      <w:r>
-        <w:t>To add a new platformRed gameObejct to our scene, with layer set to ‘Ground’ and with a Box Collider 2D component, all we have to do now is make a copy of our new prefab – so we don’t need to refer to our sprite again.</w:t>
+        <w:t xml:space="preserve">Create new (ground) </w:t>
+      </w:r>
+      <w:proofErr w:type="spellStart"/>
+      <w:r>
+        <w:t>platformRed</w:t>
+      </w:r>
+      <w:proofErr w:type="spellEnd"/>
+      <w:r>
+        <w:t xml:space="preserve"> in the scene by dragging from new prefab</w:t>
+      </w:r>
+    </w:p>
+    <w:p>
+      <w:r>
+        <w:t xml:space="preserve">To add a new </w:t>
+      </w:r>
+      <w:proofErr w:type="spellStart"/>
+      <w:r>
+        <w:t>platformRed</w:t>
+      </w:r>
+      <w:proofErr w:type="spellEnd"/>
+      <w:r>
+        <w:t xml:space="preserve"> </w:t>
+      </w:r>
+      <w:proofErr w:type="spellStart"/>
+      <w:r>
+        <w:t>gameObejct</w:t>
+      </w:r>
+      <w:proofErr w:type="spellEnd"/>
+      <w:r>
+        <w:t xml:space="preserve"> to our scene, with layer set to ‘Ground’ and with a Box Collider 2D component, all we have to do now is make a copy of our new prefab – so we don’t need to refer to our sprite again.</w:t>
       </w:r>
     </w:p>
     <w:p/>
@@ -7675,20 +8409,38 @@
       <w:r>
         <w:t xml:space="preserve">Drag a couple more </w:t>
       </w:r>
+      <w:proofErr w:type="spellStart"/>
       <w:r>
         <w:rPr>
           <w:b/>
         </w:rPr>
         <w:t>platformRed</w:t>
       </w:r>
-      <w:r>
-        <w:t xml:space="preserve"> gameObjects into the scene by dragging the </w:t>
-      </w:r>
-      <w:r>
-        <w:rPr>
-          <w:b/>
-        </w:rPr>
-        <w:t>platformRed prefab</w:t>
+      <w:proofErr w:type="spellEnd"/>
+      <w:r>
+        <w:t xml:space="preserve"> </w:t>
+      </w:r>
+      <w:proofErr w:type="spellStart"/>
+      <w:r>
+        <w:t>gameObjects</w:t>
+      </w:r>
+      <w:proofErr w:type="spellEnd"/>
+      <w:r>
+        <w:t xml:space="preserve"> into the scene by dragging the </w:t>
+      </w:r>
+      <w:proofErr w:type="spellStart"/>
+      <w:r>
+        <w:rPr>
+          <w:b/>
+        </w:rPr>
+        <w:t>platformRed</w:t>
+      </w:r>
+      <w:proofErr w:type="spellEnd"/>
+      <w:r>
+        <w:rPr>
+          <w:b/>
+        </w:rPr>
+        <w:t xml:space="preserve"> prefab</w:t>
       </w:r>
       <w:r>
         <w:t xml:space="preserve"> into the </w:t>
@@ -7715,13 +8467,19 @@
         <w:ind w:left="578" w:hanging="578"/>
       </w:pPr>
       <w:r>
-        <w:t>New in 4.6: the “rect tool”</w:t>
+        <w:t>New in 4.6: the “</w:t>
+      </w:r>
+      <w:proofErr w:type="spellStart"/>
+      <w:r>
+        <w:t>rect</w:t>
+      </w:r>
+      <w:proofErr w:type="spellEnd"/>
+      <w:r>
+        <w:t xml:space="preserve"> tool”</w:t>
       </w:r>
       <w:r>
         <w:t xml:space="preserve"> – easy now to drag and resize 2D objects</w:t>
       </w:r>
-      <w:bookmarkStart w:id="9" w:name="_GoBack"/>
-      <w:bookmarkEnd w:id="9"/>
     </w:p>
     <w:p>
       <w:r>
@@ -7734,7 +8492,23 @@
         <w:t>th</w:t>
       </w:r>
       <w:r>
-        <w:t xml:space="preserve"> tool has been added to the core Unity toolbar. This tool is called the ‘Rect Tool’. When in this editing mode, a selected 2D object will have 4 blue circle “handles” at each corner (for resizing – as always holding down SHIFT will scale width and height proportionally). Clicking and dragging anywhere inside the rectangle will allow you to drag/move the object around in the scene.</w:t>
+        <w:t xml:space="preserve"> tool has been added to the core Unity toolbar. This tool is called the ‘</w:t>
+      </w:r>
+      <w:proofErr w:type="spellStart"/>
+      <w:r>
+        <w:t>Rect</w:t>
+      </w:r>
+      <w:proofErr w:type="spellEnd"/>
+      <w:r>
+        <w:t xml:space="preserve"> Tool’. When in this editing mode, a selected 2D object will have 4 blue </w:t>
+      </w:r>
+      <w:proofErr w:type="gramStart"/>
+      <w:r>
+        <w:t>circle</w:t>
+      </w:r>
+      <w:proofErr w:type="gramEnd"/>
+      <w:r>
+        <w:t xml:space="preserve"> “handles” at each corner (for resizing – as always holding down SHIFT will scale width and height proportionally). Clicking and dragging anywhere inside the rectangle will allow you to drag/move the object around in the scene.</w:t>
       </w:r>
     </w:p>
     <w:p/>
@@ -7800,7 +8574,15 @@
     <w:p/>
     <w:p>
       <w:r>
-        <w:t>NOTE: The purple/blue circle (usually at the center of the rectangle for an object) is the position of the objects ‘pivot point’. Scaling and rotations are relative to the location of this point – usually we leave this at the centre unless after some special effect…</w:t>
+        <w:t xml:space="preserve">NOTE: The purple/blue circle (usually at the </w:t>
+      </w:r>
+      <w:proofErr w:type="spellStart"/>
+      <w:r>
+        <w:t>center</w:t>
+      </w:r>
+      <w:proofErr w:type="spellEnd"/>
+      <w:r>
+        <w:t xml:space="preserve"> of the rectangle for an object) is the position of the objects ‘pivot point’. Scaling and rotations are relative to the location of this point – usually we leave this at the centre unless after some special effect…</w:t>
       </w:r>
     </w:p>
     <w:p/>
@@ -7810,12 +8592,12 @@
       <w:pPr>
         <w:pStyle w:val="StyleHeading1ChapterheadingAfter6pt"/>
       </w:pPr>
-      <w:bookmarkStart w:id="10" w:name="_Toc252446584"/>
+      <w:bookmarkStart w:id="9" w:name="_Toc252446584"/>
       <w:r>
         <w:lastRenderedPageBreak/>
         <w:t>Adding a script to make red platforms move up and down</w:t>
       </w:r>
-      <w:bookmarkEnd w:id="10"/>
+      <w:bookmarkEnd w:id="9"/>
     </w:p>
     <w:p>
       <w:pPr>
@@ -7828,13 +8610,45 @@
     </w:p>
     <w:p>
       <w:r>
-        <w:t>Ensure you have more than one platformRed gameObject in the scene.</w:t>
+        <w:t xml:space="preserve">Ensure you have more than one </w:t>
+      </w:r>
+      <w:proofErr w:type="spellStart"/>
+      <w:r>
+        <w:t>platformRed</w:t>
+      </w:r>
+      <w:proofErr w:type="spellEnd"/>
+      <w:r>
+        <w:t xml:space="preserve"> </w:t>
+      </w:r>
+      <w:proofErr w:type="spellStart"/>
+      <w:r>
+        <w:t>gameObject</w:t>
+      </w:r>
+      <w:proofErr w:type="spellEnd"/>
+      <w:r>
+        <w:t xml:space="preserve"> in the scene.</w:t>
       </w:r>
     </w:p>
     <w:p/>
     <w:p>
       <w:r>
-        <w:t>Now delete one of the platformRed gameObjects from the scene:</w:t>
+        <w:t xml:space="preserve">Now delete one of the </w:t>
+      </w:r>
+      <w:proofErr w:type="spellStart"/>
+      <w:r>
+        <w:t>platformRed</w:t>
+      </w:r>
+      <w:proofErr w:type="spellEnd"/>
+      <w:r>
+        <w:t xml:space="preserve"> </w:t>
+      </w:r>
+      <w:proofErr w:type="spellStart"/>
+      <w:r>
+        <w:t>gameObjects</w:t>
+      </w:r>
+      <w:proofErr w:type="spellEnd"/>
+      <w:r>
+        <w:t xml:space="preserve"> from the scene:</w:t>
       </w:r>
     </w:p>
     <w:p>
@@ -7854,8 +8668,21 @@
         <w:t xml:space="preserve">Hierarchy </w:t>
       </w:r>
       <w:r>
-        <w:t>select a platformRed gameObject</w:t>
-      </w:r>
+        <w:t xml:space="preserve">select a </w:t>
+      </w:r>
+      <w:proofErr w:type="spellStart"/>
+      <w:r>
+        <w:t>platformRed</w:t>
+      </w:r>
+      <w:proofErr w:type="spellEnd"/>
+      <w:r>
+        <w:t xml:space="preserve"> </w:t>
+      </w:r>
+      <w:proofErr w:type="spellStart"/>
+      <w:r>
+        <w:t>gameObject</w:t>
+      </w:r>
+      <w:proofErr w:type="spellEnd"/>
     </w:p>
     <w:p>
       <w:pPr>
@@ -7871,7 +8698,15 @@
         <w:t>the DELETE key</w:t>
       </w:r>
       <w:r>
-        <w:t xml:space="preserve"> to permanently delete the gameObject from the Scene</w:t>
+        <w:t xml:space="preserve"> to permanently delete the </w:t>
+      </w:r>
+      <w:proofErr w:type="spellStart"/>
+      <w:r>
+        <w:t>gameObject</w:t>
+      </w:r>
+      <w:proofErr w:type="spellEnd"/>
+      <w:r>
+        <w:t xml:space="preserve"> from the Scene</w:t>
       </w:r>
     </w:p>
     <w:p>
@@ -7922,7 +8757,23 @@
         </w:numPr>
       </w:pPr>
       <w:r>
-        <w:t>Continue doing this until there is only a single platformRed gameObject remaining</w:t>
+        <w:t xml:space="preserve">Continue doing this until there is only a single </w:t>
+      </w:r>
+      <w:proofErr w:type="spellStart"/>
+      <w:r>
+        <w:t>platformRed</w:t>
+      </w:r>
+      <w:proofErr w:type="spellEnd"/>
+      <w:r>
+        <w:t xml:space="preserve"> </w:t>
+      </w:r>
+      <w:proofErr w:type="spellStart"/>
+      <w:r>
+        <w:t>gameObject</w:t>
+      </w:r>
+      <w:proofErr w:type="spellEnd"/>
+      <w:r>
+        <w:t xml:space="preserve"> remaining</w:t>
       </w:r>
     </w:p>
     <w:p>
@@ -7942,12 +8793,25 @@
         <w:keepNext w:val="0"/>
       </w:pPr>
       <w:r>
-        <w:t>Add a script component to a gameObject</w:t>
-      </w:r>
-    </w:p>
-    <w:p>
-      <w:r>
-        <w:t>A script has been written named ‘MovingPlatform’. Let’s add this script to our red platform in the scene:</w:t>
+        <w:t xml:space="preserve">Add a script component to a </w:t>
+      </w:r>
+      <w:proofErr w:type="spellStart"/>
+      <w:r>
+        <w:t>gameObject</w:t>
+      </w:r>
+      <w:proofErr w:type="spellEnd"/>
+    </w:p>
+    <w:p>
+      <w:r>
+        <w:t>A script has been written named ‘</w:t>
+      </w:r>
+      <w:proofErr w:type="spellStart"/>
+      <w:r>
+        <w:t>MovingPlatform</w:t>
+      </w:r>
+      <w:proofErr w:type="spellEnd"/>
+      <w:r>
+        <w:t>’. Let’s add this script to our red platform in the scene:</w:t>
       </w:r>
     </w:p>
     <w:p>
@@ -7967,14 +8831,24 @@
         <w:t xml:space="preserve">Hierarchy </w:t>
       </w:r>
       <w:r>
-        <w:t xml:space="preserve">select gameObject </w:t>
-      </w:r>
+        <w:t xml:space="preserve">select </w:t>
+      </w:r>
+      <w:proofErr w:type="spellStart"/>
+      <w:r>
+        <w:t>gameObject</w:t>
+      </w:r>
+      <w:proofErr w:type="spellEnd"/>
+      <w:r>
+        <w:t xml:space="preserve"> </w:t>
+      </w:r>
+      <w:proofErr w:type="spellStart"/>
       <w:r>
         <w:rPr>
           <w:b/>
         </w:rPr>
         <w:t>platformRed</w:t>
       </w:r>
+      <w:proofErr w:type="spellEnd"/>
       <w:r>
         <w:t xml:space="preserve"> </w:t>
       </w:r>
@@ -8101,11 +8975,19 @@
       <w:r>
         <w:t xml:space="preserve">Drag script </w:t>
       </w:r>
-      <w:r>
-        <w:rPr>
-          <w:b/>
-        </w:rPr>
-        <w:t xml:space="preserve">MovingPlatform </w:t>
+      <w:proofErr w:type="spellStart"/>
+      <w:r>
+        <w:rPr>
+          <w:b/>
+        </w:rPr>
+        <w:t>MovingPlatform</w:t>
+      </w:r>
+      <w:proofErr w:type="spellEnd"/>
+      <w:r>
+        <w:rPr>
+          <w:b/>
+        </w:rPr>
+        <w:t xml:space="preserve"> </w:t>
       </w:r>
       <w:r>
         <w:t xml:space="preserve">from the </w:t>
@@ -8119,20 +9001,27 @@
       <w:r>
         <w:t xml:space="preserve">onto the </w:t>
       </w:r>
+      <w:proofErr w:type="spellStart"/>
       <w:r>
         <w:rPr>
           <w:b/>
         </w:rPr>
         <w:t>platformRed</w:t>
       </w:r>
+      <w:proofErr w:type="spellEnd"/>
       <w:r>
         <w:rPr>
           <w:b/>
         </w:rPr>
         <w:t xml:space="preserve"> </w:t>
       </w:r>
-      <w:r>
-        <w:t>gameObject in the Hierarchy</w:t>
+      <w:proofErr w:type="spellStart"/>
+      <w:r>
+        <w:t>gameObject</w:t>
+      </w:r>
+      <w:proofErr w:type="spellEnd"/>
+      <w:r>
+        <w:t xml:space="preserve"> in the Hierarchy</w:t>
       </w:r>
     </w:p>
     <w:p>
@@ -8144,7 +9033,15 @@
         </w:numPr>
       </w:pPr>
       <w:r>
-        <w:t>There are 2 ways to add a script component to a game object – dragging the script over the gameObject’s name in the Hierarchy</w:t>
+        <w:t xml:space="preserve">There are 2 ways to add a script component to a game object – dragging the script over the </w:t>
+      </w:r>
+      <w:proofErr w:type="spellStart"/>
+      <w:r>
+        <w:t>gameObject’s</w:t>
+      </w:r>
+      <w:proofErr w:type="spellEnd"/>
+      <w:r>
+        <w:t xml:space="preserve"> name in the Hierarchy</w:t>
       </w:r>
     </w:p>
     <w:p>
@@ -8156,7 +9053,15 @@
         </w:numPr>
       </w:pPr>
       <w:r>
-        <w:t>The second method is to drag the script INTO the Inspector (ensuring the gameObject is selected in the Hierarchy already)</w:t>
+        <w:t xml:space="preserve">The second method is to drag the script INTO the Inspector (ensuring the </w:t>
+      </w:r>
+      <w:proofErr w:type="spellStart"/>
+      <w:r>
+        <w:t>gameObject</w:t>
+      </w:r>
+      <w:proofErr w:type="spellEnd"/>
+      <w:r>
+        <w:t xml:space="preserve"> is selected in the Hierarchy already)</w:t>
       </w:r>
     </w:p>
     <w:p>
@@ -8182,12 +9087,14 @@
       <w:r>
         <w:t xml:space="preserve">With </w:t>
       </w:r>
+      <w:proofErr w:type="spellStart"/>
       <w:r>
         <w:rPr>
           <w:b/>
         </w:rPr>
         <w:t>platformRed</w:t>
       </w:r>
+      <w:proofErr w:type="spellEnd"/>
       <w:r>
         <w:t xml:space="preserve"> selected in the </w:t>
       </w:r>
@@ -8367,19 +9274,35 @@
     <w:p/>
     <w:p>
       <w:r>
-        <w:t>If the red platform seems to move too far up or down before changing direction, try chaning the Min Y and Max Y properties of the MovingPlatform script, until it is moving just how you want it to …</w:t>
+        <w:t xml:space="preserve">If the red platform seems to move too far up or down before changing direction, try </w:t>
+      </w:r>
+      <w:proofErr w:type="spellStart"/>
+      <w:r>
+        <w:t>chaning</w:t>
+      </w:r>
+      <w:proofErr w:type="spellEnd"/>
+      <w:r>
+        <w:t xml:space="preserve"> the Min Y and Max Y properties of the </w:t>
+      </w:r>
+      <w:proofErr w:type="spellStart"/>
+      <w:r>
+        <w:t>MovingPlatform</w:t>
+      </w:r>
+      <w:proofErr w:type="spellEnd"/>
+      <w:r>
+        <w:t xml:space="preserve"> script, until it is moving just how you want it to …</w:t>
       </w:r>
     </w:p>
     <w:p>
       <w:pPr>
         <w:pStyle w:val="StyleHeading1ChapterheadingAfter6pt"/>
       </w:pPr>
-      <w:bookmarkStart w:id="11" w:name="_Toc252446585"/>
+      <w:bookmarkStart w:id="10" w:name="_Toc252446585"/>
       <w:r>
         <w:lastRenderedPageBreak/>
         <w:t>Storing and display the player’s game ‘score’</w:t>
       </w:r>
-      <w:bookmarkEnd w:id="11"/>
+      <w:bookmarkEnd w:id="10"/>
     </w:p>
     <w:p>
       <w:pPr>
@@ -8387,7 +9310,15 @@
         <w:keepNext w:val="0"/>
       </w:pPr>
       <w:r>
-        <w:t>Create a new Csharp script named ‘Player’</w:t>
+        <w:t xml:space="preserve">Create a new </w:t>
+      </w:r>
+      <w:proofErr w:type="spellStart"/>
+      <w:r>
+        <w:t>Csharp</w:t>
+      </w:r>
+      <w:proofErr w:type="spellEnd"/>
+      <w:r>
+        <w:t xml:space="preserve"> script named ‘Player’</w:t>
       </w:r>
     </w:p>
     <w:p>
@@ -8429,7 +9360,15 @@
         </w:numPr>
       </w:pPr>
       <w:r>
-        <w:t xml:space="preserve">Choose ‘Csharp’ from the </w:t>
+        <w:t>Choose ‘</w:t>
+      </w:r>
+      <w:proofErr w:type="spellStart"/>
+      <w:r>
+        <w:t>Csharp</w:t>
+      </w:r>
+      <w:proofErr w:type="spellEnd"/>
+      <w:r>
+        <w:t xml:space="preserve">’ from the </w:t>
       </w:r>
       <w:r>
         <w:rPr>
@@ -8455,7 +9394,15 @@
         </w:numPr>
       </w:pPr>
       <w:r>
-        <w:t>A new Script file is created named ‘NewBehaviourScript’</w:t>
+        <w:t>A new Script file is created named ‘</w:t>
+      </w:r>
+      <w:proofErr w:type="spellStart"/>
+      <w:r>
+        <w:t>NewBehaviourScript</w:t>
+      </w:r>
+      <w:proofErr w:type="spellEnd"/>
+      <w:r>
+        <w:t>’</w:t>
       </w:r>
     </w:p>
     <w:p>
@@ -8477,8 +9424,21 @@
         <w:pStyle w:val="Heading2"/>
         <w:keepNext w:val="0"/>
       </w:pPr>
-      <w:r>
-        <w:t>Startup the Monodevelop code editor application</w:t>
+      <w:proofErr w:type="spellStart"/>
+      <w:r>
+        <w:t>Startup</w:t>
+      </w:r>
+      <w:proofErr w:type="spellEnd"/>
+      <w:r>
+        <w:t xml:space="preserve"> the </w:t>
+      </w:r>
+      <w:proofErr w:type="spellStart"/>
+      <w:r>
+        <w:t>Monodevelop</w:t>
+      </w:r>
+      <w:proofErr w:type="spellEnd"/>
+      <w:r>
+        <w:t xml:space="preserve"> code editor application</w:t>
       </w:r>
     </w:p>
     <w:p>
@@ -8486,7 +9446,15 @@
         <w:t>Start</w:t>
       </w:r>
       <w:r>
-        <w:t xml:space="preserve"> the Monodevelop script editor</w:t>
+        <w:t xml:space="preserve"> the </w:t>
+      </w:r>
+      <w:proofErr w:type="spellStart"/>
+      <w:r>
+        <w:t>Monodevelop</w:t>
+      </w:r>
+      <w:proofErr w:type="spellEnd"/>
+      <w:r>
+        <w:t xml:space="preserve"> script editor</w:t>
       </w:r>
       <w:r>
         <w:t xml:space="preserve"> application</w:t>
@@ -8516,7 +9484,15 @@
         </w:numPr>
       </w:pPr>
       <w:r>
-        <w:t>Wait for a few seconds, and the Monodevelop editor should open up</w:t>
+        <w:t xml:space="preserve">Wait for a few seconds, and the </w:t>
+      </w:r>
+      <w:proofErr w:type="spellStart"/>
+      <w:r>
+        <w:t>Monodevelop</w:t>
+      </w:r>
+      <w:proofErr w:type="spellEnd"/>
+      <w:r>
+        <w:t xml:space="preserve"> editor should open up</w:t>
       </w:r>
     </w:p>
     <w:p>
@@ -8543,7 +9519,23 @@
         </w:numPr>
       </w:pPr>
       <w:r>
-        <w:t>Note – with some operating systems (e.g. Windows 7 I think) Monodevelp may startup, but you will have to manually select the application to jump to the front of your computer</w:t>
+        <w:t xml:space="preserve">Note – with some operating systems (e.g. Windows 7 I think) </w:t>
+      </w:r>
+      <w:proofErr w:type="spellStart"/>
+      <w:r>
+        <w:t>Monodevelp</w:t>
+      </w:r>
+      <w:proofErr w:type="spellEnd"/>
+      <w:r>
+        <w:t xml:space="preserve"> may </w:t>
+      </w:r>
+      <w:proofErr w:type="spellStart"/>
+      <w:r>
+        <w:t>startup</w:t>
+      </w:r>
+      <w:proofErr w:type="spellEnd"/>
+      <w:r>
+        <w:t>, but you will have to manually select the application to jump to the front of your computer</w:t>
       </w:r>
     </w:p>
     <w:p>
@@ -8555,7 +9547,15 @@
         </w:numPr>
       </w:pPr>
       <w:r>
-        <w:t xml:space="preserve">On a Mac the Monodevelop application will always jump to the front after starting up </w:t>
+        <w:t xml:space="preserve">On a Mac the </w:t>
+      </w:r>
+      <w:proofErr w:type="spellStart"/>
+      <w:r>
+        <w:t>Monodevelop</w:t>
+      </w:r>
+      <w:proofErr w:type="spellEnd"/>
+      <w:r>
+        <w:t xml:space="preserve"> application will always jump to the front after starting up </w:t>
       </w:r>
       <w:r>
         <w:sym w:font="Wingdings" w:char="F04A"/>
@@ -8667,7 +9667,15 @@
         <w:jc w:val="center"/>
       </w:pPr>
       <w:r>
-        <w:t>If this isn’t working for you (which happens for Matt with Unity 4.3 on a mac …) the following action solved the problem:</w:t>
+        <w:t xml:space="preserve">If this isn’t working for you (which happens for Matt with Unity 4.3 on a </w:t>
+      </w:r>
+      <w:proofErr w:type="gramStart"/>
+      <w:r>
+        <w:t>mac …)</w:t>
+      </w:r>
+      <w:proofErr w:type="gramEnd"/>
+      <w:r>
+        <w:t xml:space="preserve"> the following action solved the problem:</w:t>
       </w:r>
     </w:p>
     <w:p>
@@ -8694,7 +9702,15 @@
         <w:jc w:val="left"/>
       </w:pPr>
       <w:r>
-        <w:t>(1) open up the Preferences for Unity (should be on the File menu)</w:t>
+        <w:t xml:space="preserve">(1) </w:t>
+      </w:r>
+      <w:proofErr w:type="gramStart"/>
+      <w:r>
+        <w:t>open</w:t>
+      </w:r>
+      <w:proofErr w:type="gramEnd"/>
+      <w:r>
+        <w:t xml:space="preserve"> up the Preferences for Unity (should be on the File menu)</w:t>
       </w:r>
     </w:p>
     <w:p>
@@ -8709,7 +9725,31 @@
         <w:jc w:val="left"/>
       </w:pPr>
       <w:r>
-        <w:t>(2) use the Browse.. option to locate the MonoDevelp editor application on your hard disk (in Applications on a Mac, in Program Files in Windows)</w:t>
+        <w:t xml:space="preserve">(2) </w:t>
+      </w:r>
+      <w:proofErr w:type="gramStart"/>
+      <w:r>
+        <w:t>use</w:t>
+      </w:r>
+      <w:proofErr w:type="gramEnd"/>
+      <w:r>
+        <w:t xml:space="preserve"> the Browse.. </w:t>
+      </w:r>
+      <w:proofErr w:type="gramStart"/>
+      <w:r>
+        <w:t>option</w:t>
+      </w:r>
+      <w:proofErr w:type="gramEnd"/>
+      <w:r>
+        <w:t xml:space="preserve"> to locate the </w:t>
+      </w:r>
+      <w:proofErr w:type="spellStart"/>
+      <w:r>
+        <w:t>MonoDevelp</w:t>
+      </w:r>
+      <w:proofErr w:type="spellEnd"/>
+      <w:r>
+        <w:t xml:space="preserve"> editor application on your hard disk (in Applications on a Mac, in Program Files in Windows)</w:t>
       </w:r>
     </w:p>
     <w:p>
@@ -8724,7 +9764,31 @@
         <w:jc w:val="left"/>
       </w:pPr>
       <w:r>
-        <w:t>(3) you should now see a tick by ‘Monodevelop’, rather than by ‘Monodevelop (built-in)’</w:t>
+        <w:t xml:space="preserve">(3) </w:t>
+      </w:r>
+      <w:proofErr w:type="gramStart"/>
+      <w:r>
+        <w:t>you</w:t>
+      </w:r>
+      <w:proofErr w:type="gramEnd"/>
+      <w:r>
+        <w:t xml:space="preserve"> should now see a tick by ‘</w:t>
+      </w:r>
+      <w:proofErr w:type="spellStart"/>
+      <w:r>
+        <w:t>Monodevelop</w:t>
+      </w:r>
+      <w:proofErr w:type="spellEnd"/>
+      <w:r>
+        <w:t>’, rather than by ‘</w:t>
+      </w:r>
+      <w:proofErr w:type="spellStart"/>
+      <w:r>
+        <w:t>Monodevelop</w:t>
+      </w:r>
+      <w:proofErr w:type="spellEnd"/>
+      <w:r>
+        <w:t xml:space="preserve"> (built-in)’</w:t>
       </w:r>
     </w:p>
     <w:p>
@@ -8876,7 +9940,24 @@
       </w:pPr>
       <w:r>
         <w:lastRenderedPageBreak/>
-        <w:t>Remove the default body code in script class ‘Player’</w:t>
+        <w:t xml:space="preserve">Remove the </w:t>
+      </w:r>
+      <w:r>
+        <w:t xml:space="preserve">empty </w:t>
+      </w:r>
+      <w:r>
+        <w:t xml:space="preserve">default </w:t>
+      </w:r>
+      <w:proofErr w:type="gramStart"/>
+      <w:r>
+        <w:t>Start(</w:t>
+      </w:r>
+      <w:proofErr w:type="gramEnd"/>
+      <w:r>
+        <w:t>) method</w:t>
+      </w:r>
+      <w:r>
+        <w:t xml:space="preserve"> code in script class ‘Player’</w:t>
       </w:r>
     </w:p>
     <w:p>
@@ -8884,16 +9965,59 @@
         <w:keepNext/>
       </w:pPr>
       <w:r>
-        <w:t xml:space="preserve">You should see 2 ‘using’ statements to import the core packages UnityEngine and System.Collections, then the statement of a public class ‘Player’ (i.e. the same name as the Csharp script text file you have created in Unity – </w:t>
-      </w:r>
-      <w:r>
-        <w:rPr>
-          <w:b/>
-        </w:rPr>
-        <w:t>the class name MUST match the file name</w:t>
-      </w:r>
-      <w:r>
-        <w:t xml:space="preserve"> …). Plus there are 2 empty methods Unity has added (without us asking!) named Start() and Update():</w:t>
+        <w:t xml:space="preserve">You should see 2 ‘using’ statements to import the core packages </w:t>
+      </w:r>
+      <w:proofErr w:type="spellStart"/>
+      <w:r>
+        <w:t>UnityEngine</w:t>
+      </w:r>
+      <w:proofErr w:type="spellEnd"/>
+      <w:r>
+        <w:t xml:space="preserve"> and </w:t>
+      </w:r>
+      <w:proofErr w:type="spellStart"/>
+      <w:r>
+        <w:t>System.Collections</w:t>
+      </w:r>
+      <w:proofErr w:type="spellEnd"/>
+      <w:r>
+        <w:t xml:space="preserve">, then the statement of a public class ‘Player’ (i.e. the same name as the </w:t>
+      </w:r>
+      <w:proofErr w:type="spellStart"/>
+      <w:r>
+        <w:t>Csharp</w:t>
+      </w:r>
+      <w:proofErr w:type="spellEnd"/>
+      <w:r>
+        <w:t xml:space="preserve"> script text file you have created in Unity – </w:t>
+      </w:r>
+      <w:r>
+        <w:rPr>
+          <w:b/>
+        </w:rPr>
+        <w:t xml:space="preserve">the class name MUST match the file </w:t>
+      </w:r>
+      <w:proofErr w:type="gramStart"/>
+      <w:r>
+        <w:rPr>
+          <w:b/>
+        </w:rPr>
+        <w:t>name</w:t>
+      </w:r>
+      <w:r>
+        <w:t xml:space="preserve"> …)</w:t>
+      </w:r>
+      <w:proofErr w:type="gramEnd"/>
+      <w:r>
+        <w:t xml:space="preserve">. Plus there are 2 empty methods Unity has added (without us asking!) named </w:t>
+      </w:r>
+      <w:proofErr w:type="gramStart"/>
+      <w:r>
+        <w:t>Start(</w:t>
+      </w:r>
+      <w:proofErr w:type="gramEnd"/>
+      <w:r>
+        <w:t>) and Update():</w:t>
       </w:r>
     </w:p>
     <w:p>
@@ -8906,9 +10030,9 @@
           <w:lang w:val="en-US"/>
         </w:rPr>
         <w:drawing>
-          <wp:inline distT="0" distB="0" distL="0" distR="0" wp14:anchorId="37F3BEDA" wp14:editId="0B6FFEFF">
+          <wp:inline distT="0" distB="0" distL="0" distR="0" wp14:anchorId="37F3BEDA" wp14:editId="021BD602">
             <wp:extent cx="3349202" cy="3419342"/>
-            <wp:effectExtent l="0" t="0" r="3810" b="10160"/>
+            <wp:effectExtent l="76200" t="76200" r="156210" b="162560"/>
             <wp:docPr id="37" name="Picture 37" descr="Macintosh HD:Users:matt:Copy:2014_TEACHING:comp2_IMMedia:gravity-guy2D:images:gg051_default_code.png"/>
             <wp:cNvGraphicFramePr>
               <a:graphicFrameLocks xmlns:a="http://schemas.openxmlformats.org/drawingml/2006/main" noChangeAspect="1"/>
@@ -8917,7 +10041,7 @@
               <a:graphicData uri="http://schemas.openxmlformats.org/drawingml/2006/picture">
                 <pic:pic xmlns:pic="http://schemas.openxmlformats.org/drawingml/2006/picture">
                   <pic:nvPicPr>
-                    <pic:cNvPr id="0" name="Picture 5" descr="Macintosh HD:Users:matt:Copy:2014_TEACHING:comp2_IMMedia:gravity-guy2D:images:gg051_default_code.png"/>
+                    <pic:cNvPr id="2" name="Picture 5" descr="Macintosh HD:Users:matt:Copy:2014_TEACHING:comp2_IMMedia:gravity-guy2D:images:gg051_default_code.png"/>
                     <pic:cNvPicPr>
                       <a:picLocks noChangeAspect="1" noChangeArrowheads="1"/>
                     </pic:cNvPicPr>
@@ -8943,10 +10067,20 @@
                     <a:prstGeom prst="rect">
                       <a:avLst/>
                     </a:prstGeom>
-                    <a:noFill/>
-                    <a:ln>
-                      <a:noFill/>
+                    <a:ln w="38100" cap="sq">
+                      <a:solidFill>
+                        <a:srgbClr val="000000"/>
+                      </a:solidFill>
+                      <a:prstDash val="solid"/>
+                      <a:miter lim="800000"/>
                     </a:ln>
+                    <a:effectLst>
+                      <a:outerShdw blurRad="50800" dist="38100" dir="2700000" algn="tl" rotWithShape="0">
+                        <a:srgbClr val="000000">
+                          <a:alpha val="43000"/>
+                        </a:srgbClr>
+                      </a:outerShdw>
+                    </a:effectLst>
                   </pic:spPr>
                 </pic:pic>
               </a:graphicData>
@@ -8965,7 +10099,27 @@
         <w:keepNext/>
       </w:pPr>
       <w:r>
-        <w:t>Remove everything between lines 5 and 14 (i.e. remove the 2 empty methods named Start() and Update():</w:t>
+        <w:t>R</w:t>
+      </w:r>
+      <w:r>
+        <w:t>emove everything between lines 6</w:t>
+      </w:r>
+      <w:r>
+        <w:t xml:space="preserve"> and </w:t>
+      </w:r>
+      <w:r>
+        <w:t xml:space="preserve">12 – i.e. remove the empty method named </w:t>
+      </w:r>
+      <w:proofErr w:type="gramStart"/>
+      <w:r>
+        <w:t>Start(</w:t>
+      </w:r>
+      <w:proofErr w:type="gramEnd"/>
+      <w:r>
+        <w:t>)</w:t>
+      </w:r>
+      <w:r>
+        <w:t>:</w:t>
       </w:r>
     </w:p>
     <w:p>
@@ -8978,10 +10132,10 @@
           <w:lang w:val="en-US"/>
         </w:rPr>
         <w:drawing>
-          <wp:inline distT="0" distB="0" distL="0" distR="0" wp14:anchorId="12CFC67F" wp14:editId="3B183D96">
-            <wp:extent cx="4217670" cy="2216064"/>
-            <wp:effectExtent l="0" t="0" r="0" b="0"/>
-            <wp:docPr id="43" name="Picture 43" descr="Macintosh HD:Users:matt:Copy:2014_TEACHING:comp2_IMMedia:gravity-guy2D:images:gg052_remove_default_code.png"/>
+          <wp:inline distT="0" distB="0" distL="0" distR="0" wp14:anchorId="5B7AFBF0" wp14:editId="73A0AA82">
+            <wp:extent cx="4436745" cy="2159000"/>
+            <wp:effectExtent l="76200" t="76200" r="160655" b="152400"/>
+            <wp:docPr id="4" name="Picture 4" descr="Macintosh HD:Users:matt:Copy:2014_TEACHING:comp2_IMMedia:gravity-guy2D:figures:gg052_remove_default_code.png"/>
             <wp:cNvGraphicFramePr>
               <a:graphicFrameLocks xmlns:a="http://schemas.openxmlformats.org/drawingml/2006/main" noChangeAspect="1"/>
             </wp:cNvGraphicFramePr>
@@ -8989,7 +10143,7 @@
               <a:graphicData uri="http://schemas.openxmlformats.org/drawingml/2006/picture">
                 <pic:pic xmlns:pic="http://schemas.openxmlformats.org/drawingml/2006/picture">
                   <pic:nvPicPr>
-                    <pic:cNvPr id="0" name="Picture 6" descr="Macintosh HD:Users:matt:Copy:2014_TEACHING:comp2_IMMedia:gravity-guy2D:images:gg052_remove_default_code.png"/>
+                    <pic:cNvPr id="1" name="Picture 1" descr="Macintosh HD:Users:matt:Copy:2014_TEACHING:comp2_IMMedia:gravity-guy2D:figures:gg052_remove_default_code.png"/>
                     <pic:cNvPicPr>
                       <a:picLocks noChangeAspect="1" noChangeArrowheads="1"/>
                     </pic:cNvPicPr>
@@ -9010,15 +10164,25 @@
                   <pic:spPr bwMode="auto">
                     <a:xfrm>
                       <a:off x="0" y="0"/>
-                      <a:ext cx="4217670" cy="2216064"/>
+                      <a:ext cx="4436745" cy="2159000"/>
                     </a:xfrm>
                     <a:prstGeom prst="rect">
                       <a:avLst/>
                     </a:prstGeom>
-                    <a:noFill/>
-                    <a:ln>
-                      <a:noFill/>
+                    <a:ln w="38100" cap="sq">
+                      <a:solidFill>
+                        <a:srgbClr val="000000"/>
+                      </a:solidFill>
+                      <a:prstDash val="solid"/>
+                      <a:miter lim="800000"/>
                     </a:ln>
+                    <a:effectLst>
+                      <a:outerShdw blurRad="50800" dist="38100" dir="2700000" algn="tl" rotWithShape="0">
+                        <a:srgbClr val="000000">
+                          <a:alpha val="43000"/>
+                        </a:srgbClr>
+                      </a:outerShdw>
+                    </a:effectLst>
                   </pic:spPr>
                 </pic:pic>
               </a:graphicData>
@@ -9054,8 +10218,21 @@
       <w:r>
         <w:tab/>
       </w:r>
-      <w:r>
-        <w:t>private int score = 0;</w:t>
+      <w:proofErr w:type="gramStart"/>
+      <w:r>
+        <w:t>private</w:t>
+      </w:r>
+      <w:proofErr w:type="gramEnd"/>
+      <w:r>
+        <w:t xml:space="preserve"> </w:t>
+      </w:r>
+      <w:proofErr w:type="spellStart"/>
+      <w:r>
+        <w:t>int</w:t>
+      </w:r>
+      <w:proofErr w:type="spellEnd"/>
+      <w:r>
+        <w:t xml:space="preserve"> score = 0;</w:t>
       </w:r>
     </w:p>
     <w:p>
@@ -9072,7 +10249,20 @@
         <w:keepNext/>
       </w:pPr>
       <w:r>
-        <w:t>Unity script classes have a special method named OnGUI(), that is executed (if it exist) EVERY frame – i.e. 20 or 35 or 60 or 102 times a second. The number of frames per second changes depending on how hard the computer processor is working and how fast it is.</w:t>
+        <w:t xml:space="preserve">Unity script classes have a special method named </w:t>
+      </w:r>
+      <w:proofErr w:type="spellStart"/>
+      <w:proofErr w:type="gramStart"/>
+      <w:r>
+        <w:t>OnGUI</w:t>
+      </w:r>
+      <w:proofErr w:type="spellEnd"/>
+      <w:r>
+        <w:t>(</w:t>
+      </w:r>
+      <w:proofErr w:type="gramEnd"/>
+      <w:r>
+        <w:t>), that is executed (if it exist) EVERY frame – i.e. 20 or 35 or 60 or 102 times a second. The number of frames per second changes depending on how hard the computer processor is working and how fast it is.</w:t>
       </w:r>
     </w:p>
     <w:p>
@@ -9107,9 +10297,11 @@
       <w:pPr>
         <w:keepNext/>
       </w:pPr>
+      <w:proofErr w:type="gramStart"/>
       <w:r>
         <w:t>Where &lt;n&gt; is the value of our integer score variable.</w:t>
       </w:r>
+      <w:proofErr w:type="gramEnd"/>
     </w:p>
     <w:p>
       <w:pPr>
@@ -9133,12 +10325,37 @@
           <w:i/>
         </w:rPr>
       </w:pPr>
+      <w:proofErr w:type="gramStart"/>
       <w:r>
         <w:rPr>
           <w:b w:val="0"/>
           <w:i/>
         </w:rPr>
-        <w:t>private int score = 0;</w:t>
+        <w:t>private</w:t>
+      </w:r>
+      <w:proofErr w:type="gramEnd"/>
+      <w:r>
+        <w:rPr>
+          <w:b w:val="0"/>
+          <w:i/>
+        </w:rPr>
+        <w:t xml:space="preserve"> </w:t>
+      </w:r>
+      <w:proofErr w:type="spellStart"/>
+      <w:r>
+        <w:rPr>
+          <w:b w:val="0"/>
+          <w:i/>
+        </w:rPr>
+        <w:t>int</w:t>
+      </w:r>
+      <w:proofErr w:type="spellEnd"/>
+      <w:r>
+        <w:rPr>
+          <w:b w:val="0"/>
+          <w:i/>
+        </w:rPr>
+        <w:t xml:space="preserve"> score = 0;</w:t>
       </w:r>
     </w:p>
     <w:p>
@@ -9152,8 +10369,22 @@
         <w:pStyle w:val="aacode"/>
         <w:ind w:left="0" w:right="135" w:firstLine="431"/>
       </w:pPr>
-      <w:r>
-        <w:t>private void OnGUI(){</w:t>
+      <w:proofErr w:type="gramStart"/>
+      <w:r>
+        <w:t>v</w:t>
+      </w:r>
+      <w:r>
+        <w:t>oid</w:t>
+      </w:r>
+      <w:proofErr w:type="gramEnd"/>
+      <w:r>
+        <w:t xml:space="preserve"> </w:t>
+      </w:r>
+      <w:r>
+        <w:t>Update</w:t>
+      </w:r>
+      <w:r>
+        <w:t>(){</w:t>
       </w:r>
     </w:p>
     <w:p>
@@ -9166,7 +10397,22 @@
       </w:r>
       <w:r>
         <w:tab/>
-        <w:t>string scoreMessage = "Score = " + score;</w:t>
+      </w:r>
+      <w:proofErr w:type="gramStart"/>
+      <w:r>
+        <w:t>string</w:t>
+      </w:r>
+      <w:proofErr w:type="gramEnd"/>
+      <w:r>
+        <w:t xml:space="preserve"> </w:t>
+      </w:r>
+      <w:proofErr w:type="spellStart"/>
+      <w:r>
+        <w:t>scoreMessage</w:t>
+      </w:r>
+      <w:proofErr w:type="spellEnd"/>
+      <w:r>
+        <w:t xml:space="preserve"> = "Score = " + score;</w:t>
       </w:r>
     </w:p>
     <w:p>
@@ -9179,7 +10425,22 @@
       </w:r>
       <w:r>
         <w:tab/>
-        <w:t>GUILayout.Label(scoreMessage);</w:t>
+      </w:r>
+      <w:proofErr w:type="gramStart"/>
+      <w:r>
+        <w:t>print</w:t>
+      </w:r>
+      <w:proofErr w:type="gramEnd"/>
+      <w:r>
+        <w:t>(</w:t>
+      </w:r>
+      <w:proofErr w:type="spellStart"/>
+      <w:r>
+        <w:t>scoreMessage</w:t>
+      </w:r>
+      <w:proofErr w:type="spellEnd"/>
+      <w:r>
+        <w:t>);</w:t>
       </w:r>
     </w:p>
     <w:p>
@@ -9193,8 +10454,13 @@
     </w:p>
     <w:p/>
     <w:p>
-      <w:r>
-        <w:t xml:space="preserve">now SAVE YOUR CODE with </w:t>
+      <w:proofErr w:type="gramStart"/>
+      <w:r>
+        <w:t>now</w:t>
+      </w:r>
+      <w:proofErr w:type="gramEnd"/>
+      <w:r>
+        <w:t xml:space="preserve"> SAVE YOUR CODE with </w:t>
       </w:r>
       <w:r>
         <w:rPr>
@@ -9224,7 +10490,18 @@
     <w:p/>
     <w:p>
       <w:r>
-        <w:t xml:space="preserve">The first statement in our OnGUI() method creates a text ‘string’ </w:t>
+        <w:t xml:space="preserve">The first statement in our </w:t>
+      </w:r>
+      <w:proofErr w:type="gramStart"/>
+      <w:r>
+        <w:t>Update</w:t>
+      </w:r>
+      <w:r>
+        <w:t>(</w:t>
+      </w:r>
+      <w:proofErr w:type="gramEnd"/>
+      <w:r>
+        <w:t xml:space="preserve">) method creates a text ‘string’ </w:t>
       </w:r>
       <w:r>
         <w:t>of what we want to display.</w:t>
@@ -9232,13 +10509,198 @@
     </w:p>
     <w:p>
       <w:r>
-        <w:t>The second statement uses the default layout manager named GUILayout (i.e. start displaying things at the top left of the screen), and tells it to display a text ‘Label’ containing our score message.</w:t>
-      </w:r>
-    </w:p>
-    <w:p>
-      <w:r>
-        <w:t>Labels are non-interactive (they can’t be clicked like buttons – they just display text or images on screen.</w:t>
-      </w:r>
+        <w:t xml:space="preserve">The second statement </w:t>
+      </w:r>
+      <w:r>
+        <w:t>tells Unity to print out the</w:t>
+      </w:r>
+      <w:r>
+        <w:t xml:space="preserve"> </w:t>
+      </w:r>
+      <w:r>
+        <w:t>score message text to the ‘Console’ window.</w:t>
+      </w:r>
+    </w:p>
+    <w:p/>
+    <w:p>
+      <w:pPr>
+        <w:pBdr>
+          <w:top w:val="single" w:sz="4" w:space="1" w:color="auto"/>
+          <w:left w:val="single" w:sz="4" w:space="4" w:color="auto"/>
+          <w:bottom w:val="single" w:sz="4" w:space="1" w:color="auto"/>
+          <w:right w:val="single" w:sz="4" w:space="4" w:color="auto"/>
+        </w:pBdr>
+        <w:ind w:left="1134"/>
+      </w:pPr>
+    </w:p>
+    <w:p>
+      <w:pPr>
+        <w:pBdr>
+          <w:top w:val="single" w:sz="4" w:space="1" w:color="auto"/>
+          <w:left w:val="single" w:sz="4" w:space="4" w:color="auto"/>
+          <w:bottom w:val="single" w:sz="4" w:space="1" w:color="auto"/>
+          <w:right w:val="single" w:sz="4" w:space="4" w:color="auto"/>
+        </w:pBdr>
+        <w:ind w:left="1134"/>
+        <w:jc w:val="center"/>
+        <w:rPr>
+          <w:b/>
+        </w:rPr>
+      </w:pPr>
+      <w:r>
+        <w:rPr>
+          <w:b/>
+        </w:rPr>
+        <w:t xml:space="preserve">NOTE – </w:t>
+      </w:r>
+      <w:proofErr w:type="gramStart"/>
+      <w:r>
+        <w:rPr>
+          <w:b/>
+        </w:rPr>
+        <w:t>Update(</w:t>
+      </w:r>
+      <w:proofErr w:type="gramEnd"/>
+      <w:r>
+        <w:rPr>
+          <w:b/>
+        </w:rPr>
+        <w:t>) is called every frame (50-100 times per second)</w:t>
+      </w:r>
+    </w:p>
+    <w:p>
+      <w:pPr>
+        <w:pBdr>
+          <w:top w:val="single" w:sz="4" w:space="1" w:color="auto"/>
+          <w:left w:val="single" w:sz="4" w:space="4" w:color="auto"/>
+          <w:bottom w:val="single" w:sz="4" w:space="1" w:color="auto"/>
+          <w:right w:val="single" w:sz="4" w:space="4" w:color="auto"/>
+        </w:pBdr>
+        <w:ind w:left="1134"/>
+        <w:jc w:val="center"/>
+        <w:rPr>
+          <w:b/>
+          <w:sz w:val="10"/>
+        </w:rPr>
+      </w:pPr>
+    </w:p>
+    <w:p>
+      <w:pPr>
+        <w:pBdr>
+          <w:top w:val="single" w:sz="4" w:space="1" w:color="auto"/>
+          <w:left w:val="single" w:sz="4" w:space="4" w:color="auto"/>
+          <w:bottom w:val="single" w:sz="4" w:space="1" w:color="auto"/>
+          <w:right w:val="single" w:sz="4" w:space="4" w:color="auto"/>
+        </w:pBdr>
+        <w:ind w:left="1134"/>
+        <w:jc w:val="left"/>
+      </w:pPr>
+      <w:r>
+        <w:t xml:space="preserve">For debugging printing every frame via </w:t>
+      </w:r>
+      <w:proofErr w:type="gramStart"/>
+      <w:r>
+        <w:t>Update(</w:t>
+      </w:r>
+      <w:proofErr w:type="gramEnd"/>
+      <w:r>
+        <w:t xml:space="preserve">) is very handy (like Java </w:t>
+      </w:r>
+      <w:proofErr w:type="spellStart"/>
+      <w:r>
+        <w:t>System.out.println</w:t>
+      </w:r>
+      <w:proofErr w:type="spellEnd"/>
+      <w:r>
+        <w:t>()).</w:t>
+      </w:r>
+    </w:p>
+    <w:p>
+      <w:pPr>
+        <w:pBdr>
+          <w:top w:val="single" w:sz="4" w:space="1" w:color="auto"/>
+          <w:left w:val="single" w:sz="4" w:space="4" w:color="auto"/>
+          <w:bottom w:val="single" w:sz="4" w:space="1" w:color="auto"/>
+          <w:right w:val="single" w:sz="4" w:space="4" w:color="auto"/>
+        </w:pBdr>
+        <w:ind w:left="1134"/>
+        <w:jc w:val="left"/>
+      </w:pPr>
+      <w:r>
+        <w:t xml:space="preserve">However, since </w:t>
+      </w:r>
+      <w:proofErr w:type="gramStart"/>
+      <w:r>
+        <w:t>Update(</w:t>
+      </w:r>
+      <w:proofErr w:type="gramEnd"/>
+      <w:r>
+        <w:t>) is called EVERY FRAME, in a final published game we avoid putting logic into Update() since it has a major impact on game performance (frames-per-second).</w:t>
+      </w:r>
+    </w:p>
+    <w:p>
+      <w:pPr>
+        <w:pBdr>
+          <w:top w:val="single" w:sz="4" w:space="1" w:color="auto"/>
+          <w:left w:val="single" w:sz="4" w:space="4" w:color="auto"/>
+          <w:bottom w:val="single" w:sz="4" w:space="1" w:color="auto"/>
+          <w:right w:val="single" w:sz="4" w:space="4" w:color="auto"/>
+        </w:pBdr>
+        <w:ind w:left="1134"/>
+        <w:jc w:val="left"/>
+      </w:pPr>
+    </w:p>
+    <w:p>
+      <w:pPr>
+        <w:pBdr>
+          <w:top w:val="single" w:sz="4" w:space="1" w:color="auto"/>
+          <w:left w:val="single" w:sz="4" w:space="4" w:color="auto"/>
+          <w:bottom w:val="single" w:sz="4" w:space="1" w:color="auto"/>
+          <w:right w:val="single" w:sz="4" w:space="4" w:color="auto"/>
+        </w:pBdr>
+        <w:ind w:left="1134"/>
+        <w:jc w:val="left"/>
+      </w:pPr>
+      <w:r>
+        <w:t xml:space="preserve">Later in this tutorial we’ll learn a better way to display the score to the user, and only update the display each time the score changes. But for now, its easy, and also teaches you about </w:t>
+      </w:r>
+      <w:proofErr w:type="gramStart"/>
+      <w:r>
+        <w:rPr>
+          <w:rFonts w:ascii="Courier" w:hAnsi="Courier"/>
+          <w:b/>
+        </w:rPr>
+        <w:t>print(</w:t>
+      </w:r>
+      <w:proofErr w:type="gramEnd"/>
+      <w:r>
+        <w:rPr>
+          <w:rFonts w:ascii="Courier" w:hAnsi="Courier"/>
+          <w:b/>
+        </w:rPr>
+        <w:t xml:space="preserve">) </w:t>
+      </w:r>
+      <w:r>
+        <w:t>– which is very handy when debugging/testing out a new piece of code.</w:t>
+      </w:r>
+    </w:p>
+    <w:p>
+      <w:pPr>
+        <w:pBdr>
+          <w:top w:val="single" w:sz="4" w:space="1" w:color="auto"/>
+          <w:left w:val="single" w:sz="4" w:space="4" w:color="auto"/>
+          <w:bottom w:val="single" w:sz="4" w:space="1" w:color="auto"/>
+          <w:right w:val="single" w:sz="4" w:space="4" w:color="auto"/>
+        </w:pBdr>
+        <w:ind w:left="1134"/>
+        <w:jc w:val="center"/>
+      </w:pPr>
+    </w:p>
+    <w:p>
+      <w:pPr>
+        <w:spacing w:before="0"/>
+        <w:jc w:val="left"/>
+      </w:pPr>
     </w:p>
     <w:p>
       <w:pPr>
@@ -9253,8 +10715,13 @@
         <w:keepNext/>
       </w:pPr>
       <w:r>
-        <w:t>When you run the game do you see a score displayed ?</w:t>
-      </w:r>
+        <w:t xml:space="preserve">When you run the game do you see a score </w:t>
+      </w:r>
+      <w:proofErr w:type="gramStart"/>
+      <w:r>
+        <w:t>displayed ?</w:t>
+      </w:r>
+      <w:proofErr w:type="gramEnd"/>
     </w:p>
     <w:p>
       <w:pPr>
@@ -9265,9 +10732,11 @@
           <w:numId w:val="32"/>
         </w:numPr>
       </w:pPr>
+      <w:proofErr w:type="gramStart"/>
       <w:r>
         <w:t>No ?</w:t>
       </w:r>
+      <w:proofErr w:type="gramEnd"/>
     </w:p>
     <w:p>
       <w:pPr>
@@ -9292,7 +10761,15 @@
         <w:keepNext/>
       </w:pPr>
       <w:r>
-        <w:t>Well, creating a Csharp script class in the Project panel has simply created a text file on the hard disk of our computer – Unity doesn’t know that we want this script EXCUTED in the scene we are currently creating with the hero character and blue and red platforms.</w:t>
+        <w:t xml:space="preserve">Well, creating a </w:t>
+      </w:r>
+      <w:proofErr w:type="spellStart"/>
+      <w:r>
+        <w:t>Csharp</w:t>
+      </w:r>
+      <w:proofErr w:type="spellEnd"/>
+      <w:r>
+        <w:t xml:space="preserve"> script class in the Project panel has simply created a text file on the hard disk of our computer – Unity doesn’t know that we want this script EXCUTED in the scene we are currently creating with the hero character and blue and red platforms.</w:t>
       </w:r>
     </w:p>
     <w:p>
@@ -9305,8 +10782,69 @@
         <w:keepNext/>
       </w:pPr>
       <w:r>
-        <w:t>Remember when we ADDED the MovingPlatform script component to the red platform gameObject in our scene … Well, we have to add our Player script as a component of our ‘hero’ game object in our scene – so let’s do that next</w:t>
-      </w:r>
+        <w:t xml:space="preserve">Remember when we ADDED the </w:t>
+      </w:r>
+      <w:proofErr w:type="spellStart"/>
+      <w:r>
+        <w:rPr>
+          <w:b/>
+        </w:rPr>
+        <w:t>MovingPlatform</w:t>
+      </w:r>
+      <w:proofErr w:type="spellEnd"/>
+      <w:r>
+        <w:t xml:space="preserve"> script component to the red platform </w:t>
+      </w:r>
+      <w:proofErr w:type="spellStart"/>
+      <w:r>
+        <w:t>gameObject</w:t>
+      </w:r>
+      <w:proofErr w:type="spellEnd"/>
+      <w:r>
+        <w:t xml:space="preserve"> in our scene … </w:t>
+      </w:r>
+      <w:proofErr w:type="gramStart"/>
+      <w:r>
+        <w:t>Well</w:t>
+      </w:r>
+      <w:proofErr w:type="gramEnd"/>
+      <w:r>
+        <w:t xml:space="preserve">, we have to add our </w:t>
+      </w:r>
+      <w:r>
+        <w:rPr>
+          <w:b/>
+        </w:rPr>
+        <w:t>Player</w:t>
+      </w:r>
+      <w:r>
+        <w:t xml:space="preserve"> script as a component of our ‘hero’ game object in our scene – so let’s do that next</w:t>
+      </w:r>
+    </w:p>
+    <w:p>
+      <w:pPr>
+        <w:keepNext/>
+      </w:pPr>
+    </w:p>
+    <w:p>
+      <w:pPr>
+        <w:jc w:val="center"/>
+      </w:pPr>
+    </w:p>
+    <w:p>
+      <w:pPr>
+        <w:spacing w:before="0"/>
+        <w:jc w:val="left"/>
+      </w:pPr>
+      <w:r>
+        <w:br w:type="page"/>
+      </w:r>
+    </w:p>
+    <w:p>
+      <w:pPr>
+        <w:spacing w:before="0"/>
+        <w:jc w:val="left"/>
+      </w:pPr>
     </w:p>
     <w:p>
       <w:pPr>
@@ -9314,12 +10852,28 @@
         <w:keepNext w:val="0"/>
       </w:pPr>
       <w:r>
-        <w:t>Add our Player script component to our ‘hero’ gameObject in the scene</w:t>
-      </w:r>
-    </w:p>
-    <w:p>
-      <w:r>
-        <w:t>Add script Player to the ‘hero’ gameObject in the scene Hierarchy:</w:t>
+        <w:t xml:space="preserve">Add our Player script component to our ‘hero’ </w:t>
+      </w:r>
+      <w:proofErr w:type="spellStart"/>
+      <w:r>
+        <w:t>gameObject</w:t>
+      </w:r>
+      <w:proofErr w:type="spellEnd"/>
+      <w:r>
+        <w:t xml:space="preserve"> in the scene</w:t>
+      </w:r>
+    </w:p>
+    <w:p>
+      <w:r>
+        <w:t xml:space="preserve">Add script Player to the ‘hero’ </w:t>
+      </w:r>
+      <w:proofErr w:type="spellStart"/>
+      <w:r>
+        <w:t>gameObject</w:t>
+      </w:r>
+      <w:proofErr w:type="spellEnd"/>
+      <w:r>
+        <w:t xml:space="preserve"> in the scene Hierarchy:</w:t>
       </w:r>
     </w:p>
     <w:p>
@@ -9339,7 +10893,15 @@
         <w:t xml:space="preserve">Hierarchy </w:t>
       </w:r>
       <w:r>
-        <w:t xml:space="preserve">select gameObject </w:t>
+        <w:t xml:space="preserve">select </w:t>
+      </w:r>
+      <w:proofErr w:type="spellStart"/>
+      <w:r>
+        <w:t>gameObject</w:t>
+      </w:r>
+      <w:proofErr w:type="spellEnd"/>
+      <w:r>
+        <w:t xml:space="preserve"> </w:t>
       </w:r>
       <w:r>
         <w:rPr>
@@ -9427,14 +10989,19 @@
         </w:rPr>
         <w:t xml:space="preserve">hero </w:t>
       </w:r>
-      <w:r>
-        <w:t>gameObject in the Hierarchy</w:t>
+      <w:proofErr w:type="spellStart"/>
+      <w:r>
+        <w:t>gameObject</w:t>
+      </w:r>
+      <w:proofErr w:type="spellEnd"/>
+      <w:r>
+        <w:t xml:space="preserve"> in the Hierarchy</w:t>
       </w:r>
     </w:p>
     <w:p/>
     <w:p>
       <w:r>
-        <w:t>Now run the game – and you should see a little white ‘Score = 0’ message in the top right of the screen!</w:t>
+        <w:t>Now run the game – and you should see a little white ‘Score = 0’ message in the Console status bar at the bottom of the screen.</w:t>
       </w:r>
     </w:p>
     <w:p>
@@ -9447,10 +11014,10 @@
           <w:lang w:val="en-US"/>
         </w:rPr>
         <w:drawing>
-          <wp:inline distT="0" distB="0" distL="0" distR="0" wp14:anchorId="2EBC101B" wp14:editId="134077AC">
-            <wp:extent cx="3712572" cy="2041098"/>
-            <wp:effectExtent l="0" t="0" r="0" b="0"/>
-            <wp:docPr id="62" name="Picture 62" descr="Macintosh HD:Users:matt:Copy:2014_TEACHING:comp2_IMMedia:gravity-guy2D:images:gg053_player_score_running.png"/>
+          <wp:inline distT="0" distB="0" distL="0" distR="0" wp14:anchorId="1C2388C7" wp14:editId="251864E5">
+            <wp:extent cx="5537200" cy="2311400"/>
+            <wp:effectExtent l="76200" t="76200" r="152400" b="152400"/>
+            <wp:docPr id="5" name="Picture 5" descr="Macintosh HD:Users:matt:Copy:2014_TEACHING:comp2_IMMedia:gravity-guy2D:figures:gg053_player_score_running.png"/>
             <wp:cNvGraphicFramePr>
               <a:graphicFrameLocks xmlns:a="http://schemas.openxmlformats.org/drawingml/2006/main" noChangeAspect="1"/>
             </wp:cNvGraphicFramePr>
@@ -9458,7 +11025,7 @@
               <a:graphicData uri="http://schemas.openxmlformats.org/drawingml/2006/picture">
                 <pic:pic xmlns:pic="http://schemas.openxmlformats.org/drawingml/2006/picture">
                   <pic:nvPicPr>
-                    <pic:cNvPr id="0" name="Picture 8" descr="Macintosh HD:Users:matt:Copy:2014_TEACHING:comp2_IMMedia:gravity-guy2D:images:gg053_player_score_running.png"/>
+                    <pic:cNvPr id="3" name="Picture 2" descr="Macintosh HD:Users:matt:Copy:2014_TEACHING:comp2_IMMedia:gravity-guy2D:figures:gg053_player_score_running.png"/>
                     <pic:cNvPicPr>
                       <a:picLocks noChangeAspect="1" noChangeArrowheads="1"/>
                     </pic:cNvPicPr>
@@ -9479,15 +11046,25 @@
                   <pic:spPr bwMode="auto">
                     <a:xfrm>
                       <a:off x="0" y="0"/>
-                      <a:ext cx="3713327" cy="2041513"/>
+                      <a:ext cx="5537200" cy="2311400"/>
                     </a:xfrm>
                     <a:prstGeom prst="rect">
                       <a:avLst/>
                     </a:prstGeom>
-                    <a:noFill/>
-                    <a:ln>
-                      <a:noFill/>
+                    <a:ln w="38100" cap="sq">
+                      <a:solidFill>
+                        <a:srgbClr val="000000"/>
+                      </a:solidFill>
+                      <a:prstDash val="solid"/>
+                      <a:miter lim="800000"/>
                     </a:ln>
+                    <a:effectLst>
+                      <a:outerShdw blurRad="50800" dist="38100" dir="2700000" algn="tl" rotWithShape="0">
+                        <a:srgbClr val="000000">
+                          <a:alpha val="43000"/>
+                        </a:srgbClr>
+                      </a:outerShdw>
+                    </a:effectLst>
                   </pic:spPr>
                 </pic:pic>
               </a:graphicData>
@@ -9496,6 +11073,437 @@
         </w:drawing>
       </w:r>
     </w:p>
+    <w:p/>
+    <w:p>
+      <w:r>
+        <w:t xml:space="preserve">RECAP: The full listing of your </w:t>
+      </w:r>
+      <w:proofErr w:type="spellStart"/>
+      <w:r>
+        <w:t>Player.cs</w:t>
+      </w:r>
+      <w:proofErr w:type="spellEnd"/>
+      <w:r>
+        <w:t xml:space="preserve"> class should be as follows:</w:t>
+      </w:r>
+    </w:p>
+    <w:p>
+      <w:pPr>
+        <w:pStyle w:val="aacode"/>
+        <w:ind w:left="426" w:right="135" w:firstLine="431"/>
+        <w:rPr>
+          <w:sz w:val="18"/>
+        </w:rPr>
+      </w:pPr>
+    </w:p>
+    <w:p>
+      <w:pPr>
+        <w:pStyle w:val="aacode"/>
+        <w:ind w:left="426" w:right="135" w:firstLine="431"/>
+        <w:rPr>
+          <w:sz w:val="24"/>
+        </w:rPr>
+      </w:pPr>
+      <w:proofErr w:type="gramStart"/>
+      <w:r>
+        <w:rPr>
+          <w:sz w:val="24"/>
+        </w:rPr>
+        <w:t>using</w:t>
+      </w:r>
+      <w:proofErr w:type="gramEnd"/>
+      <w:r>
+        <w:rPr>
+          <w:sz w:val="24"/>
+        </w:rPr>
+        <w:t xml:space="preserve"> </w:t>
+      </w:r>
+      <w:proofErr w:type="spellStart"/>
+      <w:r>
+        <w:rPr>
+          <w:sz w:val="24"/>
+        </w:rPr>
+        <w:t>System.Collections</w:t>
+      </w:r>
+      <w:proofErr w:type="spellEnd"/>
+      <w:r>
+        <w:rPr>
+          <w:sz w:val="24"/>
+        </w:rPr>
+        <w:t>;</w:t>
+      </w:r>
+    </w:p>
+    <w:p>
+      <w:pPr>
+        <w:pStyle w:val="aacode"/>
+        <w:ind w:left="426" w:right="135" w:firstLine="431"/>
+        <w:rPr>
+          <w:sz w:val="24"/>
+        </w:rPr>
+      </w:pPr>
+    </w:p>
+    <w:p>
+      <w:pPr>
+        <w:pStyle w:val="aacode"/>
+        <w:ind w:left="426" w:right="135" w:firstLine="431"/>
+        <w:rPr>
+          <w:sz w:val="24"/>
+        </w:rPr>
+      </w:pPr>
+      <w:proofErr w:type="gramStart"/>
+      <w:r>
+        <w:rPr>
+          <w:sz w:val="24"/>
+        </w:rPr>
+        <w:t>public</w:t>
+      </w:r>
+      <w:proofErr w:type="gramEnd"/>
+      <w:r>
+        <w:rPr>
+          <w:sz w:val="24"/>
+        </w:rPr>
+        <w:t xml:space="preserve"> class Player : </w:t>
+      </w:r>
+      <w:proofErr w:type="spellStart"/>
+      <w:r>
+        <w:rPr>
+          <w:sz w:val="24"/>
+        </w:rPr>
+        <w:t>Mo</w:t>
+      </w:r>
+      <w:bookmarkStart w:id="11" w:name="_GoBack"/>
+      <w:bookmarkEnd w:id="11"/>
+      <w:r>
+        <w:rPr>
+          <w:sz w:val="24"/>
+        </w:rPr>
+        <w:t>noBehaviour</w:t>
+      </w:r>
+      <w:proofErr w:type="spellEnd"/>
+      <w:r>
+        <w:rPr>
+          <w:sz w:val="24"/>
+        </w:rPr>
+        <w:t xml:space="preserve"> </w:t>
+      </w:r>
+    </w:p>
+    <w:p>
+      <w:pPr>
+        <w:pStyle w:val="aacode"/>
+        <w:ind w:left="426" w:right="135" w:firstLine="431"/>
+        <w:rPr>
+          <w:sz w:val="24"/>
+        </w:rPr>
+      </w:pPr>
+      <w:r>
+        <w:rPr>
+          <w:sz w:val="24"/>
+        </w:rPr>
+        <w:t>{</w:t>
+      </w:r>
+    </w:p>
+    <w:p>
+      <w:pPr>
+        <w:pStyle w:val="aacode"/>
+        <w:ind w:left="426" w:right="135" w:firstLine="431"/>
+        <w:rPr>
+          <w:sz w:val="24"/>
+        </w:rPr>
+      </w:pPr>
+    </w:p>
+    <w:p>
+      <w:pPr>
+        <w:pStyle w:val="aacode"/>
+        <w:ind w:left="426" w:right="135" w:firstLine="431"/>
+        <w:rPr>
+          <w:sz w:val="24"/>
+        </w:rPr>
+      </w:pPr>
+      <w:r>
+        <w:rPr>
+          <w:sz w:val="24"/>
+        </w:rPr>
+        <w:tab/>
+      </w:r>
+      <w:r>
+        <w:rPr>
+          <w:sz w:val="24"/>
+        </w:rPr>
+        <w:tab/>
+      </w:r>
+      <w:proofErr w:type="gramStart"/>
+      <w:r>
+        <w:rPr>
+          <w:sz w:val="24"/>
+        </w:rPr>
+        <w:t>private</w:t>
+      </w:r>
+      <w:proofErr w:type="gramEnd"/>
+      <w:r>
+        <w:rPr>
+          <w:sz w:val="24"/>
+        </w:rPr>
+        <w:t xml:space="preserve"> </w:t>
+      </w:r>
+      <w:proofErr w:type="spellStart"/>
+      <w:r>
+        <w:rPr>
+          <w:sz w:val="24"/>
+        </w:rPr>
+        <w:t>int</w:t>
+      </w:r>
+      <w:proofErr w:type="spellEnd"/>
+      <w:r>
+        <w:rPr>
+          <w:sz w:val="24"/>
+        </w:rPr>
+        <w:t xml:space="preserve"> score = 0;</w:t>
+      </w:r>
+    </w:p>
+    <w:p>
+      <w:pPr>
+        <w:pStyle w:val="aacode"/>
+        <w:ind w:left="426" w:right="135" w:firstLine="431"/>
+        <w:rPr>
+          <w:sz w:val="24"/>
+        </w:rPr>
+      </w:pPr>
+      <w:r>
+        <w:rPr>
+          <w:sz w:val="24"/>
+        </w:rPr>
+        <w:tab/>
+      </w:r>
+    </w:p>
+    <w:p>
+      <w:pPr>
+        <w:pStyle w:val="aacode"/>
+        <w:ind w:left="426" w:right="135" w:firstLine="431"/>
+        <w:rPr>
+          <w:sz w:val="24"/>
+        </w:rPr>
+      </w:pPr>
+      <w:r>
+        <w:rPr>
+          <w:sz w:val="24"/>
+        </w:rPr>
+        <w:tab/>
+      </w:r>
+      <w:r>
+        <w:rPr>
+          <w:sz w:val="24"/>
+        </w:rPr>
+        <w:tab/>
+      </w:r>
+      <w:proofErr w:type="gramStart"/>
+      <w:r>
+        <w:rPr>
+          <w:sz w:val="24"/>
+        </w:rPr>
+        <w:t>void</w:t>
+      </w:r>
+      <w:proofErr w:type="gramEnd"/>
+      <w:r>
+        <w:rPr>
+          <w:sz w:val="24"/>
+        </w:rPr>
+        <w:t xml:space="preserve"> Update()</w:t>
+      </w:r>
+      <w:r>
+        <w:rPr>
+          <w:sz w:val="24"/>
+        </w:rPr>
+        <w:tab/>
+      </w:r>
+    </w:p>
+    <w:p>
+      <w:pPr>
+        <w:pStyle w:val="aacode"/>
+        <w:ind w:left="426" w:right="135" w:firstLine="720"/>
+        <w:rPr>
+          <w:sz w:val="24"/>
+        </w:rPr>
+      </w:pPr>
+      <w:r>
+        <w:rPr>
+          <w:sz w:val="24"/>
+        </w:rPr>
+        <w:tab/>
+      </w:r>
+      <w:r>
+        <w:rPr>
+          <w:sz w:val="24"/>
+        </w:rPr>
+        <w:tab/>
+        <w:t>{</w:t>
+      </w:r>
+    </w:p>
+    <w:p>
+      <w:pPr>
+        <w:pStyle w:val="aacode"/>
+        <w:ind w:left="426" w:right="135" w:firstLine="431"/>
+        <w:rPr>
+          <w:sz w:val="24"/>
+        </w:rPr>
+      </w:pPr>
+      <w:r>
+        <w:rPr>
+          <w:sz w:val="24"/>
+        </w:rPr>
+        <w:tab/>
+      </w:r>
+      <w:r>
+        <w:rPr>
+          <w:sz w:val="24"/>
+        </w:rPr>
+        <w:tab/>
+      </w:r>
+      <w:r>
+        <w:rPr>
+          <w:sz w:val="24"/>
+        </w:rPr>
+        <w:tab/>
+      </w:r>
+      <w:proofErr w:type="gramStart"/>
+      <w:r>
+        <w:rPr>
+          <w:sz w:val="24"/>
+        </w:rPr>
+        <w:t>string</w:t>
+      </w:r>
+      <w:proofErr w:type="gramEnd"/>
+      <w:r>
+        <w:rPr>
+          <w:sz w:val="24"/>
+        </w:rPr>
+        <w:t xml:space="preserve"> </w:t>
+      </w:r>
+      <w:proofErr w:type="spellStart"/>
+      <w:r>
+        <w:rPr>
+          <w:sz w:val="24"/>
+        </w:rPr>
+        <w:t>scoreMessage</w:t>
+      </w:r>
+      <w:proofErr w:type="spellEnd"/>
+      <w:r>
+        <w:rPr>
+          <w:sz w:val="24"/>
+        </w:rPr>
+        <w:t xml:space="preserve"> = "Score = " + score;</w:t>
+      </w:r>
+    </w:p>
+    <w:p>
+      <w:pPr>
+        <w:pStyle w:val="aacode"/>
+        <w:ind w:left="426" w:right="135" w:firstLine="431"/>
+        <w:rPr>
+          <w:sz w:val="24"/>
+        </w:rPr>
+      </w:pPr>
+      <w:r>
+        <w:rPr>
+          <w:sz w:val="24"/>
+        </w:rPr>
+        <w:tab/>
+      </w:r>
+      <w:r>
+        <w:rPr>
+          <w:sz w:val="24"/>
+        </w:rPr>
+        <w:tab/>
+      </w:r>
+      <w:r>
+        <w:rPr>
+          <w:sz w:val="24"/>
+        </w:rPr>
+        <w:tab/>
+      </w:r>
+      <w:proofErr w:type="gramStart"/>
+      <w:r>
+        <w:rPr>
+          <w:sz w:val="24"/>
+        </w:rPr>
+        <w:t>print</w:t>
+      </w:r>
+      <w:proofErr w:type="gramEnd"/>
+      <w:r>
+        <w:rPr>
+          <w:sz w:val="24"/>
+        </w:rPr>
+        <w:t>(</w:t>
+      </w:r>
+      <w:proofErr w:type="spellStart"/>
+      <w:r>
+        <w:rPr>
+          <w:sz w:val="24"/>
+        </w:rPr>
+        <w:t>scoreMessage</w:t>
+      </w:r>
+      <w:proofErr w:type="spellEnd"/>
+      <w:r>
+        <w:rPr>
+          <w:sz w:val="24"/>
+        </w:rPr>
+        <w:t>);</w:t>
+      </w:r>
+    </w:p>
+    <w:p>
+      <w:pPr>
+        <w:pStyle w:val="aacode"/>
+        <w:ind w:left="426" w:right="135" w:firstLine="431"/>
+        <w:rPr>
+          <w:sz w:val="24"/>
+        </w:rPr>
+      </w:pPr>
+      <w:r>
+        <w:rPr>
+          <w:sz w:val="24"/>
+        </w:rPr>
+        <w:tab/>
+      </w:r>
+      <w:r>
+        <w:rPr>
+          <w:sz w:val="24"/>
+        </w:rPr>
+        <w:tab/>
+        <w:t>}</w:t>
+      </w:r>
+    </w:p>
+    <w:p>
+      <w:pPr>
+        <w:pStyle w:val="aacode"/>
+        <w:ind w:left="426" w:right="135" w:firstLine="431"/>
+        <w:rPr>
+          <w:sz w:val="24"/>
+        </w:rPr>
+      </w:pPr>
+    </w:p>
+    <w:p>
+      <w:pPr>
+        <w:pStyle w:val="aacode"/>
+        <w:ind w:left="426" w:right="135" w:firstLine="431"/>
+        <w:rPr>
+          <w:sz w:val="24"/>
+        </w:rPr>
+      </w:pPr>
+      <w:r>
+        <w:rPr>
+          <w:sz w:val="24"/>
+        </w:rPr>
+        <w:t>}</w:t>
+      </w:r>
+    </w:p>
+    <w:p>
+      <w:pPr>
+        <w:pStyle w:val="aacode"/>
+        <w:ind w:left="426" w:right="135" w:firstLine="431"/>
+        <w:rPr>
+          <w:sz w:val="18"/>
+        </w:rPr>
+      </w:pPr>
+    </w:p>
+    <w:p/>
     <w:p>
       <w:pPr>
         <w:pStyle w:val="StyleHeading1ChapterheadingAfter6pt"/>
@@ -9513,7 +11521,15 @@
         <w:keepNext w:val="0"/>
       </w:pPr>
       <w:r>
-        <w:t>Add a pie of cheese gameObject to the scene</w:t>
+        <w:t xml:space="preserve">Add a pie of cheese </w:t>
+      </w:r>
+      <w:proofErr w:type="spellStart"/>
+      <w:r>
+        <w:t>gameObject</w:t>
+      </w:r>
+      <w:proofErr w:type="spellEnd"/>
+      <w:r>
+        <w:t xml:space="preserve"> to the scene</w:t>
       </w:r>
     </w:p>
     <w:p>
@@ -9748,7 +11764,15 @@
         <w:t>cheese</w:t>
       </w:r>
       <w:r>
-        <w:t xml:space="preserve"> gameObject in the </w:t>
+        <w:t xml:space="preserve"> </w:t>
+      </w:r>
+      <w:proofErr w:type="spellStart"/>
+      <w:r>
+        <w:t>gameObject</w:t>
+      </w:r>
+      <w:proofErr w:type="spellEnd"/>
+      <w:r>
+        <w:t xml:space="preserve"> in the </w:t>
       </w:r>
       <w:r>
         <w:rPr>
@@ -9771,7 +11795,15 @@
         <w:t xml:space="preserve">FIX IT: </w:t>
       </w:r>
       <w:r>
-        <w:t>Enable gameObject resizing – switch to HAND tool then back</w:t>
+        <w:t xml:space="preserve">Enable </w:t>
+      </w:r>
+      <w:proofErr w:type="spellStart"/>
+      <w:r>
+        <w:t>gameObject</w:t>
+      </w:r>
+      <w:proofErr w:type="spellEnd"/>
+      <w:r>
+        <w:t xml:space="preserve"> resizing – switch to HAND tool then back</w:t>
       </w:r>
       <w:r>
         <w:t xml:space="preserve"> </w:t>
@@ -9782,7 +11814,23 @@
     </w:p>
     <w:p>
       <w:r>
-        <w:t xml:space="preserve">Sometimes (not sure why :-[) when you create a new gameObject by dragging a sprite into the Scene window panel, you are not able to move / resize the object. </w:t>
+        <w:t xml:space="preserve">Sometimes (not sure </w:t>
+      </w:r>
+      <w:proofErr w:type="gramStart"/>
+      <w:r>
+        <w:t>why :-</w:t>
+      </w:r>
+      <w:proofErr w:type="gramEnd"/>
+      <w:r>
+        <w:t xml:space="preserve">[) when you create a new </w:t>
+      </w:r>
+      <w:proofErr w:type="spellStart"/>
+      <w:r>
+        <w:t>gameObject</w:t>
+      </w:r>
+      <w:proofErr w:type="spellEnd"/>
+      <w:r>
+        <w:t xml:space="preserve"> by dragging a sprite into the Scene window panel, you are not able to move / resize the object. </w:t>
       </w:r>
     </w:p>
     <w:p/>
@@ -9821,8 +11869,13 @@
         <w:t xml:space="preserve">You should now be able to </w:t>
       </w:r>
       <w:r>
-        <w:t>move / resize the newly added gameObject</w:t>
-      </w:r>
+        <w:t xml:space="preserve">move / resize the newly added </w:t>
+      </w:r>
+      <w:proofErr w:type="spellStart"/>
+      <w:r>
+        <w:t>gameObject</w:t>
+      </w:r>
+      <w:proofErr w:type="spellEnd"/>
     </w:p>
     <w:p/>
     <w:p/>
@@ -9907,7 +11960,15 @@
         <w:keepNext/>
       </w:pPr>
       <w:r>
-        <w:t>We want our game to detect collisions between the hero character and this cheese gameObject, so we need to add a ‘collider’ to it.</w:t>
+        <w:t xml:space="preserve">We want our game to detect collisions between the hero character and this cheese </w:t>
+      </w:r>
+      <w:proofErr w:type="spellStart"/>
+      <w:r>
+        <w:t>gameObject</w:t>
+      </w:r>
+      <w:proofErr w:type="spellEnd"/>
+      <w:r>
+        <w:t>, so we need to add a ‘collider’ to it.</w:t>
       </w:r>
     </w:p>
     <w:p>
@@ -9920,7 +11981,15 @@
         <w:keepNext/>
       </w:pPr>
       <w:r>
-        <w:t xml:space="preserve">Now add a 2D Box Collider to the </w:t>
+        <w:t xml:space="preserve">Now add </w:t>
+      </w:r>
+      <w:proofErr w:type="gramStart"/>
+      <w:r>
+        <w:t>a 2D</w:t>
+      </w:r>
+      <w:proofErr w:type="gramEnd"/>
+      <w:r>
+        <w:t xml:space="preserve"> Box Collider to the </w:t>
       </w:r>
       <w:r>
         <w:rPr>
@@ -9929,7 +11998,15 @@
         <w:t>cheese</w:t>
       </w:r>
       <w:r>
-        <w:t xml:space="preserve"> gameObject in the Hierarchy:</w:t>
+        <w:t xml:space="preserve"> </w:t>
+      </w:r>
+      <w:proofErr w:type="spellStart"/>
+      <w:r>
+        <w:t>gameObject</w:t>
+      </w:r>
+      <w:proofErr w:type="spellEnd"/>
+      <w:r>
+        <w:t xml:space="preserve"> in the Hierarchy:</w:t>
       </w:r>
     </w:p>
     <w:p>
@@ -9950,7 +12027,15 @@
         <w:t xml:space="preserve">Hierarchy </w:t>
       </w:r>
       <w:r>
-        <w:t xml:space="preserve">select gameObject </w:t>
+        <w:t xml:space="preserve">select </w:t>
+      </w:r>
+      <w:proofErr w:type="spellStart"/>
+      <w:r>
+        <w:t>gameObject</w:t>
+      </w:r>
+      <w:proofErr w:type="spellEnd"/>
+      <w:r>
+        <w:t xml:space="preserve"> </w:t>
       </w:r>
       <w:r>
         <w:rPr>
@@ -10245,7 +12330,15 @@
         </w:numPr>
       </w:pPr>
       <w:r>
-        <w:t>Tag the cheese gameObject with the string tag ‘Food’</w:t>
+        <w:t xml:space="preserve">Tag the cheese </w:t>
+      </w:r>
+      <w:proofErr w:type="spellStart"/>
+      <w:r>
+        <w:t>gameObject</w:t>
+      </w:r>
+      <w:proofErr w:type="spellEnd"/>
+      <w:r>
+        <w:t xml:space="preserve"> with the string tag ‘Food’</w:t>
       </w:r>
     </w:p>
     <w:p>
@@ -10258,7 +12351,15 @@
         </w:numPr>
       </w:pPr>
       <w:r>
-        <w:t>Enable the ‘Trigger’ on the cheese gameObject’s collider</w:t>
+        <w:t xml:space="preserve">Enable the ‘Trigger’ on the cheese </w:t>
+      </w:r>
+      <w:proofErr w:type="spellStart"/>
+      <w:r>
+        <w:t>gameObject’s</w:t>
+      </w:r>
+      <w:proofErr w:type="spellEnd"/>
+      <w:r>
+        <w:t xml:space="preserve"> collider</w:t>
       </w:r>
     </w:p>
     <w:p>
@@ -10322,8 +12423,13 @@
           <w:numId w:val="36"/>
         </w:numPr>
       </w:pPr>
-      <w:r>
-        <w:t>delete itself when hit</w:t>
+      <w:proofErr w:type="gramStart"/>
+      <w:r>
+        <w:t>delete</w:t>
+      </w:r>
+      <w:proofErr w:type="gramEnd"/>
+      <w:r>
+        <w:t xml:space="preserve"> itself when hit</w:t>
       </w:r>
     </w:p>
     <w:p>
@@ -10336,7 +12442,15 @@
         </w:numPr>
       </w:pPr>
       <w:r>
-        <w:t>(this is already written for you in the Scripts folder in the Project panel)</w:t>
+        <w:t>(</w:t>
+      </w:r>
+      <w:proofErr w:type="gramStart"/>
+      <w:r>
+        <w:t>this</w:t>
+      </w:r>
+      <w:proofErr w:type="gramEnd"/>
+      <w:r>
+        <w:t xml:space="preserve"> is already written for you in the Scripts folder in the Project panel)</w:t>
       </w:r>
     </w:p>
     <w:p>
@@ -10361,8 +12475,13 @@
         </w:numPr>
         <w:ind w:left="714" w:hanging="357"/>
       </w:pPr>
-      <w:r>
-        <w:t>add 1 to score when item hit that has the string tag equal to ‘Food’</w:t>
+      <w:proofErr w:type="gramStart"/>
+      <w:r>
+        <w:t>add</w:t>
+      </w:r>
+      <w:proofErr w:type="gramEnd"/>
+      <w:r>
+        <w:t xml:space="preserve"> 1 to score when item hit that has the string tag equal to ‘Food’</w:t>
       </w:r>
     </w:p>
     <w:p>
@@ -10371,15 +12490,28 @@
       </w:pPr>
       <w:r>
         <w:lastRenderedPageBreak/>
-        <w:t>Enable collider ‘trigger’ to Cheese gameObject</w:t>
-      </w:r>
+        <w:t xml:space="preserve">Enable collider ‘trigger’ to Cheese </w:t>
+      </w:r>
+      <w:proofErr w:type="spellStart"/>
+      <w:r>
+        <w:t>gameObject</w:t>
+      </w:r>
+      <w:proofErr w:type="spellEnd"/>
     </w:p>
     <w:p>
       <w:pPr>
         <w:keepNext/>
       </w:pPr>
       <w:r>
-        <w:t>Enable the Cheese gameObject’s trigger in its collider:</w:t>
+        <w:t xml:space="preserve">Enable the Cheese </w:t>
+      </w:r>
+      <w:proofErr w:type="spellStart"/>
+      <w:r>
+        <w:t>gameObject’s</w:t>
+      </w:r>
+      <w:proofErr w:type="spellEnd"/>
+      <w:r>
+        <w:t xml:space="preserve"> trigger in its collider:</w:t>
       </w:r>
     </w:p>
     <w:p>
@@ -10400,7 +12532,15 @@
         <w:t xml:space="preserve">Hierarchy </w:t>
       </w:r>
       <w:r>
-        <w:t xml:space="preserve">select gameObject </w:t>
+        <w:t xml:space="preserve">select </w:t>
+      </w:r>
+      <w:proofErr w:type="spellStart"/>
+      <w:r>
+        <w:t>gameObject</w:t>
+      </w:r>
+      <w:proofErr w:type="spellEnd"/>
+      <w:r>
+        <w:t xml:space="preserve"> </w:t>
       </w:r>
       <w:r>
         <w:rPr>
@@ -10538,7 +12678,15 @@
         <w:t xml:space="preserve">Hierarchy </w:t>
       </w:r>
       <w:r>
-        <w:t xml:space="preserve">select gameObject </w:t>
+        <w:t xml:space="preserve">select </w:t>
+      </w:r>
+      <w:proofErr w:type="spellStart"/>
+      <w:r>
+        <w:t>gameObject</w:t>
+      </w:r>
+      <w:proofErr w:type="spellEnd"/>
+      <w:r>
+        <w:t xml:space="preserve"> </w:t>
       </w:r>
       <w:r>
         <w:rPr>
@@ -10565,7 +12713,15 @@
         <w:t xml:space="preserve">Inspector Tag </w:t>
       </w:r>
       <w:r>
-        <w:t xml:space="preserve">drop-down menu select select ‘Add </w:t>
+        <w:t xml:space="preserve">drop-down menu select </w:t>
+      </w:r>
+      <w:proofErr w:type="spellStart"/>
+      <w:r>
+        <w:t>select</w:t>
+      </w:r>
+      <w:proofErr w:type="spellEnd"/>
+      <w:r>
+        <w:t xml:space="preserve"> ‘Add </w:t>
       </w:r>
       <w:r>
         <w:t>Tag…’</w:t>
@@ -10652,7 +12808,15 @@
         </w:numPr>
       </w:pPr>
       <w:r>
-        <w:t xml:space="preserve">NOTE – the convention (which we’ll follow) is UpperCamelCase – the </w:t>
+        <w:t xml:space="preserve">NOTE – the convention (which we’ll follow) is </w:t>
+      </w:r>
+      <w:proofErr w:type="spellStart"/>
+      <w:r>
+        <w:t>UpperCamelCase</w:t>
+      </w:r>
+      <w:proofErr w:type="spellEnd"/>
+      <w:r>
+        <w:t xml:space="preserve"> – the </w:t>
       </w:r>
       <w:r>
         <w:t>first</w:t>
@@ -10726,7 +12890,15 @@
       </w:pPr>
       <w:r>
         <w:lastRenderedPageBreak/>
-        <w:t xml:space="preserve">Add tag ‘Food’ to the cheese gameObject in the </w:t>
+        <w:t xml:space="preserve">Add tag ‘Food’ to the cheese </w:t>
+      </w:r>
+      <w:proofErr w:type="spellStart"/>
+      <w:r>
+        <w:t>gameObject</w:t>
+      </w:r>
+      <w:proofErr w:type="spellEnd"/>
+      <w:r>
+        <w:t xml:space="preserve"> in the </w:t>
       </w:r>
       <w:r>
         <w:t>Hierarchy</w:t>
@@ -10737,7 +12909,15 @@
         <w:keepNext/>
       </w:pPr>
       <w:r>
-        <w:t>Enable the Cheese gameObject’s trigger in its collider:</w:t>
+        <w:t xml:space="preserve">Enable the Cheese </w:t>
+      </w:r>
+      <w:proofErr w:type="spellStart"/>
+      <w:r>
+        <w:t>gameObject’s</w:t>
+      </w:r>
+      <w:proofErr w:type="spellEnd"/>
+      <w:r>
+        <w:t xml:space="preserve"> trigger in its collider:</w:t>
       </w:r>
     </w:p>
     <w:p>
@@ -10758,7 +12938,15 @@
         <w:t xml:space="preserve">Hierarchy </w:t>
       </w:r>
       <w:r>
-        <w:t xml:space="preserve">select gameObject </w:t>
+        <w:t xml:space="preserve">select </w:t>
+      </w:r>
+      <w:proofErr w:type="spellStart"/>
+      <w:r>
+        <w:t>gameObject</w:t>
+      </w:r>
+      <w:proofErr w:type="spellEnd"/>
+      <w:r>
+        <w:t xml:space="preserve"> </w:t>
       </w:r>
       <w:r>
         <w:rPr>
@@ -10858,7 +13046,15 @@
         <w:keepNext/>
       </w:pPr>
       <w:r>
-        <w:t xml:space="preserve">You should now see that gameObject </w:t>
+        <w:t xml:space="preserve">You should now see that </w:t>
+      </w:r>
+      <w:proofErr w:type="spellStart"/>
+      <w:r>
+        <w:t>gameObject</w:t>
+      </w:r>
+      <w:proofErr w:type="spellEnd"/>
+      <w:r>
+        <w:t xml:space="preserve"> </w:t>
       </w:r>
       <w:r>
         <w:rPr>
@@ -10936,12 +13132,36 @@
         <w:keepNext w:val="0"/>
       </w:pPr>
       <w:r>
-        <w:t>Add a script component to cheese gameObject, so it is removed when hit</w:t>
-      </w:r>
-    </w:p>
-    <w:p>
-      <w:r>
-        <w:t>A script has been written named ‘DestroyWhenHit’. Let’s add this script to our cheese gameObject in the scene:</w:t>
+        <w:t xml:space="preserve">Add a script component to cheese </w:t>
+      </w:r>
+      <w:proofErr w:type="spellStart"/>
+      <w:r>
+        <w:t>gameObject</w:t>
+      </w:r>
+      <w:proofErr w:type="spellEnd"/>
+      <w:r>
+        <w:t>, so it is removed when hit</w:t>
+      </w:r>
+    </w:p>
+    <w:p>
+      <w:r>
+        <w:t>A script has been written named ‘</w:t>
+      </w:r>
+      <w:proofErr w:type="spellStart"/>
+      <w:r>
+        <w:t>DestroyWhenHit</w:t>
+      </w:r>
+      <w:proofErr w:type="spellEnd"/>
+      <w:r>
+        <w:t xml:space="preserve">’. Let’s add this script to our cheese </w:t>
+      </w:r>
+      <w:proofErr w:type="spellStart"/>
+      <w:r>
+        <w:t>gameObject</w:t>
+      </w:r>
+      <w:proofErr w:type="spellEnd"/>
+      <w:r>
+        <w:t xml:space="preserve"> in the scene:</w:t>
       </w:r>
     </w:p>
     <w:p>
@@ -10961,7 +13181,15 @@
         <w:t xml:space="preserve">Hierarchy </w:t>
       </w:r>
       <w:r>
-        <w:t xml:space="preserve">select gameObject </w:t>
+        <w:t xml:space="preserve">select </w:t>
+      </w:r>
+      <w:proofErr w:type="spellStart"/>
+      <w:r>
+        <w:t>gameObject</w:t>
+      </w:r>
+      <w:proofErr w:type="spellEnd"/>
+      <w:r>
+        <w:t xml:space="preserve"> </w:t>
       </w:r>
       <w:r>
         <w:rPr>
@@ -11025,11 +13253,19 @@
       <w:r>
         <w:t xml:space="preserve">Drag script </w:t>
       </w:r>
-      <w:r>
-        <w:rPr>
-          <w:b/>
-        </w:rPr>
-        <w:t xml:space="preserve">DestroyWhenHit </w:t>
+      <w:proofErr w:type="spellStart"/>
+      <w:r>
+        <w:rPr>
+          <w:b/>
+        </w:rPr>
+        <w:t>DestroyWhenHit</w:t>
+      </w:r>
+      <w:proofErr w:type="spellEnd"/>
+      <w:r>
+        <w:rPr>
+          <w:b/>
+        </w:rPr>
+        <w:t xml:space="preserve"> </w:t>
       </w:r>
       <w:r>
         <w:t xml:space="preserve">from the </w:t>
@@ -11049,8 +13285,13 @@
         </w:rPr>
         <w:t xml:space="preserve">cheese </w:t>
       </w:r>
-      <w:r>
-        <w:t>gameObject in the Hierarchy</w:t>
+      <w:proofErr w:type="spellStart"/>
+      <w:r>
+        <w:t>gameObject</w:t>
+      </w:r>
+      <w:proofErr w:type="spellEnd"/>
+      <w:r>
+        <w:t xml:space="preserve"> in the Hierarchy</w:t>
       </w:r>
     </w:p>
     <w:p>
@@ -11064,12 +13305,14 @@
       <w:r>
         <w:t xml:space="preserve">With </w:t>
       </w:r>
+      <w:proofErr w:type="spellStart"/>
       <w:r>
         <w:rPr>
           <w:b/>
         </w:rPr>
         <w:t>platformRed</w:t>
       </w:r>
+      <w:proofErr w:type="spellEnd"/>
       <w:r>
         <w:t xml:space="preserve"> selected in the </w:t>
       </w:r>
@@ -11163,8 +13406,21 @@
       <w:pPr>
         <w:keepNext/>
       </w:pPr>
-      <w:r>
-        <w:t>Play the game … when the player hits the piece of cheese, the piece of cheese disappears!</w:t>
+      <w:proofErr w:type="gramStart"/>
+      <w:r>
+        <w:t>Play the game … when the player hits the piece of cheese</w:t>
+      </w:r>
+      <w:proofErr w:type="gramEnd"/>
+      <w:r>
+        <w:t xml:space="preserve">, </w:t>
+      </w:r>
+      <w:proofErr w:type="gramStart"/>
+      <w:r>
+        <w:t>the piece of cheese disappears</w:t>
+      </w:r>
+      <w:proofErr w:type="gramEnd"/>
+      <w:r>
+        <w:t>!</w:t>
       </w:r>
     </w:p>
     <w:p>
@@ -11192,7 +13448,15 @@
         <w:t xml:space="preserve"> window</w:t>
       </w:r>
       <w:r>
-        <w:t xml:space="preserve"> panel “Maximise on play”, then you can actually SEE the cheese gameObject be removed from the </w:t>
+        <w:t xml:space="preserve"> panel “Maximise on play”, then you can actually SEE the cheese </w:t>
+      </w:r>
+      <w:proofErr w:type="spellStart"/>
+      <w:r>
+        <w:t>gameObject</w:t>
+      </w:r>
+      <w:proofErr w:type="spellEnd"/>
+      <w:r>
+        <w:t xml:space="preserve"> be removed from the </w:t>
       </w:r>
       <w:r>
         <w:rPr>
@@ -11306,7 +13570,15 @@
         <w:t>Player</w:t>
       </w:r>
       <w:r>
-        <w:t xml:space="preserve"> script, to open it up in the Monodevelop editor</w:t>
+        <w:t xml:space="preserve"> script, to open it up in the </w:t>
+      </w:r>
+      <w:proofErr w:type="spellStart"/>
+      <w:r>
+        <w:t>Monodevelop</w:t>
+      </w:r>
+      <w:proofErr w:type="spellEnd"/>
+      <w:r>
+        <w:t xml:space="preserve"> editor</w:t>
       </w:r>
     </w:p>
     <w:p>
@@ -11317,7 +13589,15 @@
         </w:numPr>
       </w:pPr>
       <w:r>
-        <w:t>On Windows you may now need to manually bring to the front the Monodevelop editor</w:t>
+        <w:t xml:space="preserve">On Windows you may now need to manually bring to the front the </w:t>
+      </w:r>
+      <w:proofErr w:type="spellStart"/>
+      <w:r>
+        <w:t>Monodevelop</w:t>
+      </w:r>
+      <w:proofErr w:type="spellEnd"/>
+      <w:r>
+        <w:t xml:space="preserve"> editor</w:t>
       </w:r>
     </w:p>
     <w:p>
@@ -11330,7 +13610,15 @@
         <w:keepNext/>
       </w:pPr>
       <w:r>
-        <w:t>Add a new method to the script classed, named OnTriggerEnter2D():</w:t>
+        <w:t xml:space="preserve">Add a new method to the script classed, named </w:t>
+      </w:r>
+      <w:proofErr w:type="gramStart"/>
+      <w:r>
+        <w:t>OnTriggerEnter2D(</w:t>
+      </w:r>
+      <w:proofErr w:type="gramEnd"/>
+      <w:r>
+        <w:t>):</w:t>
       </w:r>
     </w:p>
     <w:p>
@@ -11342,35 +13630,92 @@
           <w:i/>
         </w:rPr>
       </w:pPr>
+      <w:proofErr w:type="gramStart"/>
       <w:r>
         <w:rPr>
           <w:b w:val="0"/>
           <w:i/>
         </w:rPr>
-        <w:t>using UnityEngine;</w:t>
-      </w:r>
+        <w:t>using</w:t>
+      </w:r>
+      <w:proofErr w:type="gramEnd"/>
       <w:r>
         <w:rPr>
           <w:b w:val="0"/>
           <w:i/>
         </w:rPr>
-        <w:br/>
-        <w:t>using System.Collections;</w:t>
-      </w:r>
+        <w:t> </w:t>
+      </w:r>
+      <w:proofErr w:type="spellStart"/>
       <w:r>
         <w:rPr>
           <w:b w:val="0"/>
           <w:i/>
         </w:rPr>
-        <w:br/>
-      </w:r>
+        <w:t>UnityEngine</w:t>
+      </w:r>
+      <w:proofErr w:type="spellEnd"/>
       <w:r>
         <w:rPr>
           <w:b w:val="0"/>
           <w:i/>
         </w:rPr>
+        <w:t>;</w:t>
+      </w:r>
+      <w:r>
+        <w:rPr>
+          <w:b w:val="0"/>
+          <w:i/>
+        </w:rPr>
         <w:br/>
-        <w:t>public class Player : MonoBehaviour {</w:t>
+        <w:t>using </w:t>
+      </w:r>
+      <w:proofErr w:type="spellStart"/>
+      <w:r>
+        <w:rPr>
+          <w:b w:val="0"/>
+          <w:i/>
+        </w:rPr>
+        <w:t>System.Collections</w:t>
+      </w:r>
+      <w:proofErr w:type="spellEnd"/>
+      <w:r>
+        <w:rPr>
+          <w:b w:val="0"/>
+          <w:i/>
+        </w:rPr>
+        <w:t>;</w:t>
+      </w:r>
+      <w:r>
+        <w:rPr>
+          <w:b w:val="0"/>
+          <w:i/>
+        </w:rPr>
+        <w:br/>
+      </w:r>
+      <w:r>
+        <w:rPr>
+          <w:b w:val="0"/>
+          <w:i/>
+        </w:rPr>
+        <w:br/>
+        <w:t>public class Player : </w:t>
+      </w:r>
+      <w:proofErr w:type="spellStart"/>
+      <w:r>
+        <w:rPr>
+          <w:b w:val="0"/>
+          <w:i/>
+        </w:rPr>
+        <w:t>MonoBehaviour</w:t>
+      </w:r>
+      <w:proofErr w:type="spellEnd"/>
+      <w:r>
+        <w:rPr>
+          <w:b w:val="0"/>
+          <w:i/>
+        </w:rPr>
+        <w:t> {</w:t>
       </w:r>
     </w:p>
     <w:p>
@@ -11387,13 +13732,45 @@
           <w:b w:val="0"/>
           <w:i/>
         </w:rPr>
-        <w:t>    private int score = 0;</w:t>
-      </w:r>
+        <w:t>    </w:t>
+      </w:r>
+      <w:proofErr w:type="gramStart"/>
       <w:r>
         <w:rPr>
           <w:b w:val="0"/>
           <w:i/>
         </w:rPr>
+        <w:t>private</w:t>
+      </w:r>
+      <w:proofErr w:type="gramEnd"/>
+      <w:r>
+        <w:rPr>
+          <w:b w:val="0"/>
+          <w:i/>
+        </w:rPr>
+        <w:t> </w:t>
+      </w:r>
+      <w:proofErr w:type="spellStart"/>
+      <w:r>
+        <w:rPr>
+          <w:b w:val="0"/>
+          <w:i/>
+        </w:rPr>
+        <w:t>int</w:t>
+      </w:r>
+      <w:proofErr w:type="spellEnd"/>
+      <w:r>
+        <w:rPr>
+          <w:b w:val="0"/>
+          <w:i/>
+        </w:rPr>
+        <w:t> score = 0;</w:t>
+      </w:r>
+      <w:r>
+        <w:rPr>
+          <w:b w:val="0"/>
+          <w:i/>
+        </w:rPr>
         <w:br/>
         <w:t>    </w:t>
       </w:r>
@@ -11403,23 +13780,23 @@
           <w:i/>
         </w:rPr>
         <w:br/>
-        <w:t>    private void OnGUI(){</w:t>
-      </w:r>
+        <w:t>    private void </w:t>
+      </w:r>
+      <w:proofErr w:type="spellStart"/>
       <w:r>
         <w:rPr>
           <w:b w:val="0"/>
           <w:i/>
         </w:rPr>
-        <w:br/>
-        <w:t>        string scoreMessage = "Score = " + score;</w:t>
-      </w:r>
+        <w:t>OnGUI</w:t>
+      </w:r>
+      <w:proofErr w:type="spellEnd"/>
       <w:r>
         <w:rPr>
           <w:b w:val="0"/>
           <w:i/>
         </w:rPr>
-        <w:br/>
-        <w:t>        GUILayout.Label(scoreMessage);</w:t>
+        <w:t>(){</w:t>
       </w:r>
       <w:r>
         <w:rPr>
@@ -11427,13 +13804,77 @@
           <w:i/>
         </w:rPr>
         <w:br/>
-        <w:t>    }</w:t>
-      </w:r>
+        <w:t>        string </w:t>
+      </w:r>
+      <w:proofErr w:type="spellStart"/>
       <w:r>
         <w:rPr>
           <w:b w:val="0"/>
           <w:i/>
         </w:rPr>
+        <w:t>scoreMessage</w:t>
+      </w:r>
+      <w:proofErr w:type="spellEnd"/>
+      <w:r>
+        <w:rPr>
+          <w:b w:val="0"/>
+          <w:i/>
+        </w:rPr>
+        <w:t> = "Score = " + score;</w:t>
+      </w:r>
+      <w:r>
+        <w:rPr>
+          <w:b w:val="0"/>
+          <w:i/>
+        </w:rPr>
+        <w:br/>
+        <w:t>        </w:t>
+      </w:r>
+      <w:proofErr w:type="spellStart"/>
+      <w:r>
+        <w:rPr>
+          <w:b w:val="0"/>
+          <w:i/>
+        </w:rPr>
+        <w:t>GUILayout.Label</w:t>
+      </w:r>
+      <w:proofErr w:type="spellEnd"/>
+      <w:r>
+        <w:rPr>
+          <w:b w:val="0"/>
+          <w:i/>
+        </w:rPr>
+        <w:t>(</w:t>
+      </w:r>
+      <w:proofErr w:type="spellStart"/>
+      <w:r>
+        <w:rPr>
+          <w:b w:val="0"/>
+          <w:i/>
+        </w:rPr>
+        <w:t>scoreMessage</w:t>
+      </w:r>
+      <w:proofErr w:type="spellEnd"/>
+      <w:r>
+        <w:rPr>
+          <w:b w:val="0"/>
+          <w:i/>
+        </w:rPr>
+        <w:t>);</w:t>
+      </w:r>
+      <w:r>
+        <w:rPr>
+          <w:b w:val="0"/>
+          <w:i/>
+        </w:rPr>
+        <w:br/>
+        <w:t>    }</w:t>
+      </w:r>
+      <w:r>
+        <w:rPr>
+          <w:b w:val="0"/>
+          <w:i/>
+        </w:rPr>
         <w:br/>
       </w:r>
       <w:r>
@@ -11445,7 +13886,15 @@
         <w:t>        s</w:t>
       </w:r>
       <w:r>
-        <w:t>tring tag = c.tag;</w:t>
+        <w:t>tring tag = </w:t>
+      </w:r>
+      <w:proofErr w:type="spellStart"/>
+      <w:r>
+        <w:t>c.tag</w:t>
+      </w:r>
+      <w:proofErr w:type="spellEnd"/>
+      <w:r>
+        <w:t>;</w:t>
       </w:r>
       <w:r>
         <w:br/>
@@ -11673,7 +14122,21 @@
       <w:rPr>
         <w:b/>
       </w:rPr>
-      <w:t>Gravity Guy 2D © 2014 Dr. Matt Smith</w:t>
+      <w:t xml:space="preserve">Gravity Guy 2D © 2014 </w:t>
+    </w:r>
+    <w:proofErr w:type="spellStart"/>
+    <w:r>
+      <w:rPr>
+        <w:b/>
+      </w:rPr>
+      <w:t>Dr.</w:t>
+    </w:r>
+    <w:proofErr w:type="spellEnd"/>
+    <w:r>
+      <w:rPr>
+        <w:b/>
+      </w:rPr>
+      <w:t xml:space="preserve"> Matt Smith</w:t>
     </w:r>
     <w:r>
       <w:rPr>
@@ -11715,7 +14178,7 @@
         <w:noProof/>
         <w:snapToGrid w:val="0"/>
       </w:rPr>
-      <w:t>19</w:t>
+      <w:t>25</w:t>
     </w:r>
     <w:r>
       <w:rPr>
@@ -11731,31 +14194,16 @@
       </w:rPr>
       <w:t xml:space="preserve"> of </w:t>
     </w:r>
-    <w:r>
-      <w:fldChar w:fldCharType="begin"/>
-    </w:r>
-    <w:r>
-      <w:instrText xml:space="preserve"> NUMPAGES  \* MERGEFORMAT </w:instrText>
-    </w:r>
-    <w:r>
-      <w:fldChar w:fldCharType="separate"/>
-    </w:r>
-    <w:r>
-      <w:rPr>
-        <w:b/>
-        <w:noProof/>
-        <w:snapToGrid w:val="0"/>
-      </w:rPr>
-      <w:t>30</w:t>
-    </w:r>
-    <w:r>
-      <w:rPr>
-        <w:b/>
-        <w:noProof/>
-        <w:snapToGrid w:val="0"/>
-      </w:rPr>
-      <w:fldChar w:fldCharType="end"/>
-    </w:r>
+    <w:fldSimple w:instr=" NUMPAGES  \* MERGEFORMAT ">
+      <w:r>
+        <w:rPr>
+          <w:b/>
+          <w:noProof/>
+          <w:snapToGrid w:val="0"/>
+        </w:rPr>
+        <w:t>31</w:t>
+      </w:r>
+    </w:fldSimple>
   </w:p>
 </w:ftr>
 </file>
@@ -17864,7 +20312,7 @@
 </file>
 
 <file path=customXml/itemProps1.xml><?xml version="1.0" encoding="utf-8"?>
-<ds:datastoreItem xmlns:ds="http://schemas.openxmlformats.org/officeDocument/2006/customXml" ds:itemID="{43F085C6-B4EB-B744-94D7-A78B21DA3D74}">
+<ds:datastoreItem xmlns:ds="http://schemas.openxmlformats.org/officeDocument/2006/customXml" ds:itemID="{ECCDB75B-1FC5-AE43-A04D-C5B9C07A3A77}">
   <ds:schemaRefs>
     <ds:schemaRef ds:uri="http://schemas.openxmlformats.org/officeDocument/2006/bibliography"/>
   </ds:schemaRefs>

</xml_diff>

<commit_message>
v3.1 - part 1 updated for Unity 4.6.1
</commit_message>
<xml_diff>
--- a/gravity_guy_2D - part 1.docx
+++ b/gravity_guy_2D - part 1.docx
@@ -208,6 +208,14 @@
     </w:p>
     <w:p>
       <w:pPr>
+        <w:pStyle w:val="labsheettitle"/>
+      </w:pPr>
+      <w:r>
+        <w:t>Part 1</w:t>
+      </w:r>
+    </w:p>
+    <w:p>
+      <w:pPr>
         <w:jc w:val="center"/>
       </w:pPr>
       <w:r>
@@ -11123,7 +11131,7 @@
         <w:rPr>
           <w:sz w:val="24"/>
         </w:rPr>
-        <w:t>System.Collections</w:t>
+        <w:t>UnityEngine</w:t>
       </w:r>
       <w:proofErr w:type="spellEnd"/>
       <w:r>
@@ -11141,6 +11149,34 @@
           <w:sz w:val="24"/>
         </w:rPr>
       </w:pPr>
+      <w:proofErr w:type="gramStart"/>
+      <w:r>
+        <w:rPr>
+          <w:sz w:val="24"/>
+        </w:rPr>
+        <w:t>using</w:t>
+      </w:r>
+      <w:proofErr w:type="gramEnd"/>
+      <w:r>
+        <w:rPr>
+          <w:sz w:val="24"/>
+        </w:rPr>
+        <w:t xml:space="preserve"> </w:t>
+      </w:r>
+      <w:proofErr w:type="spellStart"/>
+      <w:r>
+        <w:rPr>
+          <w:sz w:val="24"/>
+        </w:rPr>
+        <w:t>System.Collections</w:t>
+      </w:r>
+      <w:proofErr w:type="spellEnd"/>
+      <w:r>
+        <w:rPr>
+          <w:sz w:val="24"/>
+        </w:rPr>
+        <w:t>;</w:t>
+      </w:r>
     </w:p>
     <w:p>
       <w:pPr>
@@ -11150,42 +11186,6 @@
           <w:sz w:val="24"/>
         </w:rPr>
       </w:pPr>
-      <w:proofErr w:type="gramStart"/>
-      <w:r>
-        <w:rPr>
-          <w:sz w:val="24"/>
-        </w:rPr>
-        <w:t>public</w:t>
-      </w:r>
-      <w:proofErr w:type="gramEnd"/>
-      <w:r>
-        <w:rPr>
-          <w:sz w:val="24"/>
-        </w:rPr>
-        <w:t xml:space="preserve"> class Player : </w:t>
-      </w:r>
-      <w:proofErr w:type="spellStart"/>
-      <w:r>
-        <w:rPr>
-          <w:sz w:val="24"/>
-        </w:rPr>
-        <w:t>Mo</w:t>
-      </w:r>
-      <w:bookmarkStart w:id="11" w:name="_GoBack"/>
-      <w:bookmarkEnd w:id="11"/>
-      <w:r>
-        <w:rPr>
-          <w:sz w:val="24"/>
-        </w:rPr>
-        <w:t>noBehaviour</w:t>
-      </w:r>
-      <w:proofErr w:type="spellEnd"/>
-      <w:r>
-        <w:rPr>
-          <w:sz w:val="24"/>
-        </w:rPr>
-        <w:t xml:space="preserve"> </w:t>
-      </w:r>
     </w:p>
     <w:p>
       <w:pPr>
@@ -11195,11 +11195,33 @@
           <w:sz w:val="24"/>
         </w:rPr>
       </w:pPr>
+      <w:proofErr w:type="gramStart"/>
       <w:r>
         <w:rPr>
           <w:sz w:val="24"/>
         </w:rPr>
-        <w:t>{</w:t>
+        <w:t>public</w:t>
+      </w:r>
+      <w:proofErr w:type="gramEnd"/>
+      <w:r>
+        <w:rPr>
+          <w:sz w:val="24"/>
+        </w:rPr>
+        <w:t xml:space="preserve"> class Player : </w:t>
+      </w:r>
+      <w:proofErr w:type="spellStart"/>
+      <w:r>
+        <w:rPr>
+          <w:sz w:val="24"/>
+        </w:rPr>
+        <w:t>MonoBehaviour</w:t>
+      </w:r>
+      <w:proofErr w:type="spellEnd"/>
+      <w:r>
+        <w:rPr>
+          <w:sz w:val="24"/>
+        </w:rPr>
+        <w:t xml:space="preserve"> </w:t>
       </w:r>
     </w:p>
     <w:p>
@@ -11210,6 +11232,12 @@
           <w:sz w:val="24"/>
         </w:rPr>
       </w:pPr>
+      <w:r>
+        <w:rPr>
+          <w:sz w:val="24"/>
+        </w:rPr>
+        <w:t>{</w:t>
+      </w:r>
     </w:p>
     <w:p>
       <w:pPr>
@@ -11219,46 +11247,6 @@
           <w:sz w:val="24"/>
         </w:rPr>
       </w:pPr>
-      <w:r>
-        <w:rPr>
-          <w:sz w:val="24"/>
-        </w:rPr>
-        <w:tab/>
-      </w:r>
-      <w:r>
-        <w:rPr>
-          <w:sz w:val="24"/>
-        </w:rPr>
-        <w:tab/>
-      </w:r>
-      <w:proofErr w:type="gramStart"/>
-      <w:r>
-        <w:rPr>
-          <w:sz w:val="24"/>
-        </w:rPr>
-        <w:t>private</w:t>
-      </w:r>
-      <w:proofErr w:type="gramEnd"/>
-      <w:r>
-        <w:rPr>
-          <w:sz w:val="24"/>
-        </w:rPr>
-        <w:t xml:space="preserve"> </w:t>
-      </w:r>
-      <w:proofErr w:type="spellStart"/>
-      <w:r>
-        <w:rPr>
-          <w:sz w:val="24"/>
-        </w:rPr>
-        <w:t>int</w:t>
-      </w:r>
-      <w:proofErr w:type="spellEnd"/>
-      <w:r>
-        <w:rPr>
-          <w:sz w:val="24"/>
-        </w:rPr>
-        <w:t xml:space="preserve"> score = 0;</w:t>
-      </w:r>
     </w:p>
     <w:p>
       <w:pPr>
@@ -11274,6 +11262,40 @@
         </w:rPr>
         <w:tab/>
       </w:r>
+      <w:r>
+        <w:rPr>
+          <w:sz w:val="24"/>
+        </w:rPr>
+        <w:tab/>
+      </w:r>
+      <w:proofErr w:type="gramStart"/>
+      <w:r>
+        <w:rPr>
+          <w:sz w:val="24"/>
+        </w:rPr>
+        <w:t>private</w:t>
+      </w:r>
+      <w:proofErr w:type="gramEnd"/>
+      <w:r>
+        <w:rPr>
+          <w:sz w:val="24"/>
+        </w:rPr>
+        <w:t xml:space="preserve"> </w:t>
+      </w:r>
+      <w:proofErr w:type="spellStart"/>
+      <w:r>
+        <w:rPr>
+          <w:sz w:val="24"/>
+        </w:rPr>
+        <w:t>int</w:t>
+      </w:r>
+      <w:proofErr w:type="spellEnd"/>
+      <w:r>
+        <w:rPr>
+          <w:sz w:val="24"/>
+        </w:rPr>
+        <w:t xml:space="preserve"> score = 0;</w:t>
+      </w:r>
     </w:p>
     <w:p>
       <w:pPr>
@@ -11289,6 +11311,21 @@
         </w:rPr>
         <w:tab/>
       </w:r>
+    </w:p>
+    <w:p>
+      <w:pPr>
+        <w:pStyle w:val="aacode"/>
+        <w:ind w:left="426" w:right="135" w:firstLine="431"/>
+        <w:rPr>
+          <w:sz w:val="24"/>
+        </w:rPr>
+      </w:pPr>
+      <w:r>
+        <w:rPr>
+          <w:sz w:val="24"/>
+        </w:rPr>
+        <w:tab/>
+      </w:r>
       <w:r>
         <w:rPr>
           <w:sz w:val="24"/>
@@ -11508,12 +11545,12 @@
       <w:pPr>
         <w:pStyle w:val="StyleHeading1ChapterheadingAfter6pt"/>
       </w:pPr>
-      <w:bookmarkStart w:id="12" w:name="_Toc252446586"/>
+      <w:bookmarkStart w:id="11" w:name="_Toc252446586"/>
       <w:r>
         <w:lastRenderedPageBreak/>
         <w:t>Create a piece of cheese tagged ‘Food’</w:t>
       </w:r>
-      <w:bookmarkEnd w:id="12"/>
+      <w:bookmarkEnd w:id="11"/>
     </w:p>
     <w:p>
       <w:pPr>
@@ -11624,7 +11661,13 @@
         <w:t>Project Panel</w:t>
       </w:r>
       <w:r>
-        <w:t>, you should now see a small blue cube labelled ‘</w:t>
+        <w:t xml:space="preserve">, you should now see a small </w:t>
+      </w:r>
+      <w:r>
+        <w:t xml:space="preserve">yellow triangle-shaped image </w:t>
+      </w:r>
+      <w:r>
+        <w:t>labelled ‘</w:t>
       </w:r>
       <w:r>
         <w:rPr>
@@ -11786,102 +11829,26 @@
     </w:p>
     <w:p>
       <w:pPr>
-        <w:pStyle w:val="Heading2"/>
-        <w:pageBreakBefore/>
-        <w:ind w:left="578" w:hanging="578"/>
-      </w:pPr>
-      <w:r>
-        <w:lastRenderedPageBreak/>
-        <w:t xml:space="preserve">FIX IT: </w:t>
-      </w:r>
-      <w:r>
-        <w:t xml:space="preserve">Enable </w:t>
-      </w:r>
-      <w:proofErr w:type="spellStart"/>
-      <w:r>
-        <w:t>gameObject</w:t>
-      </w:r>
-      <w:proofErr w:type="spellEnd"/>
-      <w:r>
-        <w:t xml:space="preserve"> resizing – switch to HAND tool then back</w:t>
-      </w:r>
-      <w:r>
-        <w:t xml:space="preserve"> </w:t>
-      </w:r>
-      <w:r>
-        <w:t>to MOVE tool</w:t>
-      </w:r>
-    </w:p>
-    <w:p>
-      <w:r>
-        <w:t xml:space="preserve">Sometimes (not sure </w:t>
-      </w:r>
-      <w:proofErr w:type="gramStart"/>
-      <w:r>
-        <w:t>why :-</w:t>
-      </w:r>
-      <w:proofErr w:type="gramEnd"/>
-      <w:r>
-        <w:t xml:space="preserve">[) when you create a new </w:t>
-      </w:r>
-      <w:proofErr w:type="spellStart"/>
-      <w:r>
-        <w:t>gameObject</w:t>
-      </w:r>
-      <w:proofErr w:type="spellEnd"/>
-      <w:r>
-        <w:t xml:space="preserve"> by dragging a sprite into the Scene window panel, you are not able to move / resize the object. </w:t>
-      </w:r>
-    </w:p>
-    <w:p/>
-    <w:p>
-      <w:r>
-        <w:t>If this happens, just do the following:</w:t>
-      </w:r>
-    </w:p>
-    <w:p>
-      <w:pPr>
-        <w:pStyle w:val="ListParagraph"/>
         <w:numPr>
-          <w:ilvl w:val="1"/>
+          <w:ilvl w:val="2"/>
           <w:numId w:val="7"/>
         </w:numPr>
       </w:pPr>
       <w:r>
-        <w:t>Change to the HAND (pan) tool</w:t>
-      </w:r>
-    </w:p>
-    <w:p>
-      <w:pPr>
-        <w:pStyle w:val="ListParagraph"/>
-        <w:numPr>
-          <w:ilvl w:val="1"/>
-          <w:numId w:val="7"/>
-        </w:numPr>
-      </w:pPr>
-      <w:r>
-        <w:t>Then change back to the ARROW (move) tool</w:t>
-      </w:r>
-    </w:p>
-    <w:p/>
-    <w:p>
-      <w:r>
-        <w:t xml:space="preserve">You should now be able to </w:t>
-      </w:r>
-      <w:r>
-        <w:t xml:space="preserve">move / resize the newly added </w:t>
+        <w:t>Using the ‘</w:t>
       </w:r>
       <w:proofErr w:type="spellStart"/>
       <w:r>
-        <w:t>gameObject</w:t>
+        <w:t>Rect</w:t>
       </w:r>
       <w:proofErr w:type="spellEnd"/>
-    </w:p>
-    <w:p/>
-    <w:p/>
-    <w:p>
-      <w:pPr>
-        <w:jc w:val="center"/>
+      <w:r>
+        <w:t xml:space="preserve"> Tool’ while holding down the SHIFT key</w:t>
+      </w:r>
+    </w:p>
+    <w:p>
+      <w:pPr>
+        <w:jc w:val="right"/>
       </w:pPr>
       <w:r>
         <w:rPr>
@@ -11889,10 +11856,10 @@
           <w:lang w:val="en-US"/>
         </w:rPr>
         <w:drawing>
-          <wp:inline distT="0" distB="0" distL="0" distR="0" wp14:anchorId="3E227E10" wp14:editId="4C4B098C">
-            <wp:extent cx="4885055" cy="2049145"/>
-            <wp:effectExtent l="0" t="0" r="0" b="8255"/>
-            <wp:docPr id="7" name="Picture 7" descr="Macintosh HD:Users:matt:Copy:2014_TEACHING:comp2_IMMedia:gravity-guy2D:images:gg10_pan_hand_tool.png"/>
+          <wp:inline distT="0" distB="0" distL="0" distR="0" wp14:anchorId="0FFBC70B" wp14:editId="2949BBA8">
+            <wp:extent cx="3132455" cy="1922145"/>
+            <wp:effectExtent l="76200" t="76200" r="144145" b="160655"/>
+            <wp:docPr id="9" name="Picture 9" descr="Macintosh HD:Users:matt:Copy:2014_TEACHING:comp2_IMMedia:gravity-guy2D:figures:gg040_rect_tool.png"/>
             <wp:cNvGraphicFramePr>
               <a:graphicFrameLocks xmlns:a="http://schemas.openxmlformats.org/drawingml/2006/main" noChangeAspect="1"/>
             </wp:cNvGraphicFramePr>
@@ -11900,13 +11867,13 @@
               <a:graphicData uri="http://schemas.openxmlformats.org/drawingml/2006/picture">
                 <pic:pic xmlns:pic="http://schemas.openxmlformats.org/drawingml/2006/picture">
                   <pic:nvPicPr>
-                    <pic:cNvPr id="0" name="Picture 4" descr="Macintosh HD:Users:matt:Copy:2014_TEACHING:comp2_IMMedia:gravity-guy2D:images:gg10_pan_hand_tool.png"/>
+                    <pic:cNvPr id="1" name="Picture 1" descr="Macintosh HD:Users:matt:Copy:2014_TEACHING:comp2_IMMedia:gravity-guy2D:figures:gg040_rect_tool.png"/>
                     <pic:cNvPicPr>
                       <a:picLocks noChangeAspect="1" noChangeArrowheads="1"/>
                     </pic:cNvPicPr>
                   </pic:nvPicPr>
                   <pic:blipFill>
-                    <a:blip r:embed="rId21">
+                    <a:blip r:embed="rId45">
                       <a:extLst>
                         <a:ext uri="{28A0092B-C50C-407E-A947-70E740481C1C}">
                           <a14:useLocalDpi xmlns:a14="http://schemas.microsoft.com/office/drawing/2010/main" val="0"/>
@@ -11921,15 +11888,25 @@
                   <pic:spPr bwMode="auto">
                     <a:xfrm>
                       <a:off x="0" y="0"/>
-                      <a:ext cx="4885055" cy="2049145"/>
+                      <a:ext cx="3132455" cy="1922145"/>
                     </a:xfrm>
                     <a:prstGeom prst="rect">
                       <a:avLst/>
                     </a:prstGeom>
-                    <a:noFill/>
-                    <a:ln>
-                      <a:noFill/>
+                    <a:ln w="38100" cap="sq">
+                      <a:solidFill>
+                        <a:srgbClr val="000000"/>
+                      </a:solidFill>
+                      <a:prstDash val="solid"/>
+                      <a:miter lim="800000"/>
                     </a:ln>
+                    <a:effectLst>
+                      <a:outerShdw blurRad="50800" dist="38100" dir="2700000" algn="tl" rotWithShape="0">
+                        <a:srgbClr val="000000">
+                          <a:alpha val="43000"/>
+                        </a:srgbClr>
+                      </a:outerShdw>
+                    </a:effectLst>
                   </pic:spPr>
                 </pic:pic>
               </a:graphicData>
@@ -11938,12 +11915,10 @@
         </w:drawing>
       </w:r>
     </w:p>
-    <w:p/>
-    <w:p/>
-    <w:p>
-      <w:r>
-        <w:t>NOTE – you can’t MOVE objects when in HAND / panning tool mode …</w:t>
-      </w:r>
+    <w:p>
+      <w:pPr>
+        <w:ind w:left="2160"/>
+      </w:pPr>
     </w:p>
     <w:p/>
     <w:p>
@@ -12278,7 +12253,10 @@
         </w:numPr>
       </w:pPr>
       <w:r>
-        <w:t>The scripted on the player needs to know each time a collision has occurred</w:t>
+        <w:t>The script</w:t>
+      </w:r>
+      <w:r>
+        <w:t xml:space="preserve"> on the player needs to know each time a collision has occurred</w:t>
       </w:r>
     </w:p>
     <w:p>
@@ -12338,7 +12316,13 @@
       </w:r>
       <w:proofErr w:type="spellEnd"/>
       <w:r>
-        <w:t xml:space="preserve"> with the string tag ‘Food’</w:t>
+        <w:t xml:space="preserve"> with the string tag ‘</w:t>
+      </w:r>
+      <w:r>
+        <w:rPr>
+          <w:b/>
+        </w:rPr>
+        <w:t>Food’</w:t>
       </w:r>
     </w:p>
     <w:p>
@@ -12372,7 +12356,26 @@
         </w:numPr>
       </w:pPr>
       <w:r>
-        <w:t>So rather than defaulting to solid object physics when a collision occurs, and ‘event’ message is sent to each object involved in the collision</w:t>
+        <w:t>So rather than defaulting to solid object phys</w:t>
+      </w:r>
+      <w:r>
+        <w:t xml:space="preserve">ics when a collision occurs, </w:t>
+      </w:r>
+      <w:r>
+        <w:tab/>
+      </w:r>
+      <w:r>
+        <w:br/>
+        <w:t>an</w:t>
+      </w:r>
+      <w:r>
+        <w:rPr>
+          <w:b/>
+        </w:rPr>
+        <w:t xml:space="preserve"> ‘event’ message </w:t>
+      </w:r>
+      <w:r>
+        <w:t>is sent to each object involved in the collision</w:t>
       </w:r>
     </w:p>
     <w:p>
@@ -12385,8 +12388,19 @@
         </w:numPr>
       </w:pPr>
       <w:r>
-        <w:t>The piece of cheese (so it knows to delete itself when hit)</w:t>
-      </w:r>
+        <w:t>The piece of cheese (so it knows</w:t>
+      </w:r>
+      <w:r>
+        <w:t xml:space="preserve"> it has been hit – perhaps it will play an </w:t>
+      </w:r>
+      <w:proofErr w:type="gramStart"/>
+      <w:r>
+        <w:t>animation …</w:t>
+      </w:r>
+      <w:r>
+        <w:t>)</w:t>
+      </w:r>
+      <w:proofErr w:type="gramEnd"/>
     </w:p>
     <w:p>
       <w:pPr>
@@ -12406,51 +12420,36 @@
         <w:pStyle w:val="ListParagraph"/>
         <w:keepNext/>
         <w:numPr>
-          <w:ilvl w:val="0"/>
+          <w:ilvl w:val="2"/>
           <w:numId w:val="36"/>
         </w:numPr>
       </w:pPr>
       <w:r>
-        <w:t>Add a simple script to our Cheese object</w:t>
-      </w:r>
-    </w:p>
-    <w:p>
-      <w:pPr>
-        <w:pStyle w:val="ListParagraph"/>
-        <w:keepNext/>
-        <w:numPr>
-          <w:ilvl w:val="1"/>
-          <w:numId w:val="36"/>
-        </w:numPr>
-      </w:pPr>
+        <w:t>One of the event messages</w:t>
+      </w:r>
+      <w:bookmarkStart w:id="12" w:name="_GoBack"/>
+      <w:bookmarkEnd w:id="12"/>
+      <w:r>
+        <w:t xml:space="preserve"> broadcast is </w:t>
+      </w:r>
       <w:proofErr w:type="gramStart"/>
       <w:r>
-        <w:t>delete</w:t>
+        <w:rPr>
+          <w:rFonts w:ascii="Courier" w:hAnsi="Courier"/>
+          <w:b/>
+        </w:rPr>
+        <w:t>OnTriggerEnter2D(</w:t>
       </w:r>
       <w:proofErr w:type="gramEnd"/>
       <w:r>
-        <w:t xml:space="preserve"> itself when hit</w:t>
-      </w:r>
-    </w:p>
-    <w:p>
-      <w:pPr>
-        <w:pStyle w:val="ListParagraph"/>
-        <w:keepNext/>
-        <w:numPr>
-          <w:ilvl w:val="1"/>
-          <w:numId w:val="36"/>
-        </w:numPr>
-      </w:pPr>
-      <w:r>
-        <w:t>(</w:t>
-      </w:r>
-      <w:proofErr w:type="gramStart"/>
-      <w:r>
-        <w:t>this</w:t>
-      </w:r>
-      <w:proofErr w:type="gramEnd"/>
-      <w:r>
-        <w:t xml:space="preserve"> is already written for you in the Scripts folder in the Project panel)</w:t>
+        <w:rPr>
+          <w:rFonts w:ascii="Courier" w:hAnsi="Courier"/>
+          <w:b/>
+        </w:rPr>
+        <w:t>…)</w:t>
+      </w:r>
+      <w:r>
+        <w:t xml:space="preserve"> and the parameter is a reference to the collider of the object whose collider has been overlapped with</w:t>
       </w:r>
     </w:p>
     <w:p>
@@ -12482,6 +12481,66 @@
       <w:proofErr w:type="gramEnd"/>
       <w:r>
         <w:t xml:space="preserve"> 1 to score when item hit that has the string tag equal to ‘Food’</w:t>
+      </w:r>
+    </w:p>
+    <w:p>
+      <w:pPr>
+        <w:pStyle w:val="ListParagraph"/>
+        <w:numPr>
+          <w:ilvl w:val="0"/>
+          <w:numId w:val="37"/>
+        </w:numPr>
+        <w:ind w:left="714" w:hanging="357"/>
+      </w:pPr>
+      <w:proofErr w:type="gramStart"/>
+      <w:r>
+        <w:t>delete</w:t>
+      </w:r>
+      <w:proofErr w:type="gramEnd"/>
+      <w:r>
+        <w:t xml:space="preserve"> the </w:t>
+      </w:r>
+      <w:proofErr w:type="spellStart"/>
+      <w:r>
+        <w:t>gameObject</w:t>
+      </w:r>
+      <w:proofErr w:type="spellEnd"/>
+      <w:r>
+        <w:t xml:space="preserve"> whose collider we hit</w:t>
+      </w:r>
+    </w:p>
+    <w:p>
+      <w:pPr>
+        <w:pStyle w:val="ListParagraph"/>
+        <w:numPr>
+          <w:ilvl w:val="1"/>
+          <w:numId w:val="37"/>
+        </w:numPr>
+      </w:pPr>
+      <w:proofErr w:type="gramStart"/>
+      <w:r>
+        <w:t>in</w:t>
+      </w:r>
+      <w:proofErr w:type="gramEnd"/>
+      <w:r>
+        <w:t xml:space="preserve"> Unity the </w:t>
+      </w:r>
+      <w:r>
+        <w:rPr>
+          <w:b/>
+        </w:rPr>
+        <w:t>Destroy()</w:t>
+      </w:r>
+      <w:r>
+        <w:t xml:space="preserve"> method removes a </w:t>
+      </w:r>
+      <w:proofErr w:type="spellStart"/>
+      <w:r>
+        <w:t>gameObject</w:t>
+      </w:r>
+      <w:proofErr w:type="spellEnd"/>
+      <w:r>
+        <w:t xml:space="preserve"> from the scene at runtime …</w:t>
       </w:r>
     </w:p>
     <w:p>
@@ -13132,36 +13191,15 @@
         <w:keepNext w:val="0"/>
       </w:pPr>
       <w:r>
-        <w:t xml:space="preserve">Add a script component to cheese </w:t>
-      </w:r>
-      <w:proofErr w:type="spellStart"/>
-      <w:r>
-        <w:t>gameObject</w:t>
-      </w:r>
-      <w:proofErr w:type="spellEnd"/>
-      <w:r>
-        <w:t>, so it is removed when hit</w:t>
-      </w:r>
-    </w:p>
-    <w:p>
-      <w:r>
-        <w:t>A script has been written named ‘</w:t>
-      </w:r>
-      <w:proofErr w:type="spellStart"/>
-      <w:r>
-        <w:t>DestroyWhenHit</w:t>
-      </w:r>
-      <w:proofErr w:type="spellEnd"/>
-      <w:r>
-        <w:t xml:space="preserve">’. Let’s add this script to our cheese </w:t>
-      </w:r>
-      <w:proofErr w:type="spellStart"/>
-      <w:r>
-        <w:t>gameObject</w:t>
-      </w:r>
-      <w:proofErr w:type="spellEnd"/>
-      <w:r>
-        <w:t xml:space="preserve"> in the scene:</w:t>
+        <w:t>Add new method to detect collision with food and add to score</w:t>
+      </w:r>
+    </w:p>
+    <w:p>
+      <w:r>
+        <w:t xml:space="preserve">Let’s add </w:t>
+      </w:r>
+      <w:r>
+        <w:t>to the logic code for our Player script class:</w:t>
       </w:r>
     </w:p>
     <w:p>
@@ -13178,27 +13216,31 @@
         <w:rPr>
           <w:b/>
         </w:rPr>
-        <w:t xml:space="preserve">Hierarchy </w:t>
-      </w:r>
-      <w:r>
-        <w:t xml:space="preserve">select </w:t>
-      </w:r>
-      <w:proofErr w:type="spellStart"/>
-      <w:r>
-        <w:t>gameObject</w:t>
-      </w:r>
-      <w:proofErr w:type="spellEnd"/>
-      <w:r>
-        <w:t xml:space="preserve"> </w:t>
-      </w:r>
-      <w:r>
-        <w:rPr>
-          <w:b/>
-        </w:rPr>
-        <w:t>cheese</w:t>
-      </w:r>
-      <w:r>
-        <w:t xml:space="preserve"> </w:t>
+        <w:t>Project</w:t>
+      </w:r>
+      <w:r>
+        <w:rPr>
+          <w:b/>
+        </w:rPr>
+        <w:t xml:space="preserve"> Panel</w:t>
+      </w:r>
+      <w:r>
+        <w:rPr>
+          <w:b/>
+        </w:rPr>
+        <w:t xml:space="preserve"> (</w:t>
+      </w:r>
+      <w:r>
+        <w:t xml:space="preserve">left side, lower section ‘Assets’), </w:t>
+      </w:r>
+      <w:r>
+        <w:t xml:space="preserve">select folder </w:t>
+      </w:r>
+      <w:r>
+        <w:rPr>
+          <w:b/>
+        </w:rPr>
+        <w:t>Scripts</w:t>
       </w:r>
     </w:p>
     <w:p>
@@ -13209,358 +13251,6 @@
         </w:numPr>
       </w:pPr>
       <w:r>
-        <w:t xml:space="preserve">In the </w:t>
-      </w:r>
-      <w:r>
-        <w:rPr>
-          <w:b/>
-        </w:rPr>
-        <w:t>Project</w:t>
-      </w:r>
-      <w:r>
-        <w:rPr>
-          <w:b/>
-        </w:rPr>
-        <w:t xml:space="preserve"> Panel</w:t>
-      </w:r>
-      <w:r>
-        <w:rPr>
-          <w:b/>
-        </w:rPr>
-        <w:t xml:space="preserve"> (</w:t>
-      </w:r>
-      <w:r>
-        <w:t xml:space="preserve">left side, lower section ‘Assets’), </w:t>
-      </w:r>
-      <w:r>
-        <w:t xml:space="preserve">select folder </w:t>
-      </w:r>
-      <w:r>
-        <w:rPr>
-          <w:b/>
-        </w:rPr>
-        <w:t>Scripts:</w:t>
-      </w:r>
-    </w:p>
-    <w:p>
-      <w:pPr>
-        <w:keepNext/>
-        <w:numPr>
-          <w:ilvl w:val="1"/>
-          <w:numId w:val="7"/>
-        </w:numPr>
-      </w:pPr>
-      <w:r>
-        <w:t xml:space="preserve">Drag script </w:t>
-      </w:r>
-      <w:proofErr w:type="spellStart"/>
-      <w:r>
-        <w:rPr>
-          <w:b/>
-        </w:rPr>
-        <w:t>DestroyWhenHit</w:t>
-      </w:r>
-      <w:proofErr w:type="spellEnd"/>
-      <w:r>
-        <w:rPr>
-          <w:b/>
-        </w:rPr>
-        <w:t xml:space="preserve"> </w:t>
-      </w:r>
-      <w:r>
-        <w:t xml:space="preserve">from the </w:t>
-      </w:r>
-      <w:r>
-        <w:rPr>
-          <w:b/>
-        </w:rPr>
-        <w:t xml:space="preserve">Project panel </w:t>
-      </w:r>
-      <w:r>
-        <w:t xml:space="preserve">onto the </w:t>
-      </w:r>
-      <w:r>
-        <w:rPr>
-          <w:b/>
-        </w:rPr>
-        <w:t xml:space="preserve">cheese </w:t>
-      </w:r>
-      <w:proofErr w:type="spellStart"/>
-      <w:r>
-        <w:t>gameObject</w:t>
-      </w:r>
-      <w:proofErr w:type="spellEnd"/>
-      <w:r>
-        <w:t xml:space="preserve"> in the Hierarchy</w:t>
-      </w:r>
-    </w:p>
-    <w:p>
-      <w:pPr>
-        <w:keepNext/>
-        <w:numPr>
-          <w:ilvl w:val="1"/>
-          <w:numId w:val="7"/>
-        </w:numPr>
-      </w:pPr>
-      <w:r>
-        <w:t xml:space="preserve">With </w:t>
-      </w:r>
-      <w:proofErr w:type="spellStart"/>
-      <w:r>
-        <w:rPr>
-          <w:b/>
-        </w:rPr>
-        <w:t>platformRed</w:t>
-      </w:r>
-      <w:proofErr w:type="spellEnd"/>
-      <w:r>
-        <w:t xml:space="preserve"> selected in the </w:t>
-      </w:r>
-      <w:r>
-        <w:rPr>
-          <w:b/>
-        </w:rPr>
-        <w:t>Hierarchy</w:t>
-      </w:r>
-      <w:r>
-        <w:t xml:space="preserve">, we can now see in the </w:t>
-      </w:r>
-      <w:r>
-        <w:rPr>
-          <w:b/>
-        </w:rPr>
-        <w:t>Inspector</w:t>
-      </w:r>
-      <w:r>
-        <w:t xml:space="preserve"> that it has a new component named ‘Moving Platform (Script)’:</w:t>
-      </w:r>
-    </w:p>
-    <w:p>
-      <w:pPr>
-        <w:jc w:val="center"/>
-      </w:pPr>
-      <w:r>
-        <w:rPr>
-          <w:noProof/>
-          <w:lang w:val="en-US"/>
-        </w:rPr>
-        <w:drawing>
-          <wp:inline distT="0" distB="0" distL="0" distR="0" wp14:anchorId="62DC30B7" wp14:editId="65AC1CA2">
-            <wp:extent cx="4759803" cy="1474258"/>
-            <wp:effectExtent l="0" t="0" r="0" b="0"/>
-            <wp:docPr id="25" name="Picture 25" descr="Macintosh HD:Users:matt:Copy:2014_TEACHING:comp2_IMMedia:gravity-guy2D:images:gg066_destry_script_added.png"/>
-            <wp:cNvGraphicFramePr>
-              <a:graphicFrameLocks xmlns:a="http://schemas.openxmlformats.org/drawingml/2006/main" noChangeAspect="1"/>
-            </wp:cNvGraphicFramePr>
-            <a:graphic xmlns:a="http://schemas.openxmlformats.org/drawingml/2006/main">
-              <a:graphicData uri="http://schemas.openxmlformats.org/drawingml/2006/picture">
-                <pic:pic xmlns:pic="http://schemas.openxmlformats.org/drawingml/2006/picture">
-                  <pic:nvPicPr>
-                    <pic:cNvPr id="0" name="Picture 9" descr="Macintosh HD:Users:matt:Copy:2014_TEACHING:comp2_IMMedia:gravity-guy2D:images:gg066_destry_script_added.png"/>
-                    <pic:cNvPicPr>
-                      <a:picLocks noChangeAspect="1" noChangeArrowheads="1"/>
-                    </pic:cNvPicPr>
-                  </pic:nvPicPr>
-                  <pic:blipFill>
-                    <a:blip r:embed="rId59">
-                      <a:extLst>
-                        <a:ext uri="{28A0092B-C50C-407E-A947-70E740481C1C}">
-                          <a14:useLocalDpi xmlns:a14="http://schemas.microsoft.com/office/drawing/2010/main" val="0"/>
-                        </a:ext>
-                      </a:extLst>
-                    </a:blip>
-                    <a:srcRect/>
-                    <a:stretch>
-                      <a:fillRect/>
-                    </a:stretch>
-                  </pic:blipFill>
-                  <pic:spPr bwMode="auto">
-                    <a:xfrm>
-                      <a:off x="0" y="0"/>
-                      <a:ext cx="4759803" cy="1474258"/>
-                    </a:xfrm>
-                    <a:prstGeom prst="rect">
-                      <a:avLst/>
-                    </a:prstGeom>
-                    <a:noFill/>
-                    <a:ln>
-                      <a:noFill/>
-                    </a:ln>
-                  </pic:spPr>
-                </pic:pic>
-              </a:graphicData>
-            </a:graphic>
-          </wp:inline>
-        </w:drawing>
-      </w:r>
-    </w:p>
-    <w:p>
-      <w:pPr>
-        <w:pStyle w:val="Heading2"/>
-      </w:pPr>
-      <w:r>
-        <w:t>Playtest your game</w:t>
-      </w:r>
-    </w:p>
-    <w:p>
-      <w:pPr>
-        <w:keepNext/>
-      </w:pPr>
-      <w:proofErr w:type="gramStart"/>
-      <w:r>
-        <w:t>Play the game … when the player hits the piece of cheese</w:t>
-      </w:r>
-      <w:proofErr w:type="gramEnd"/>
-      <w:r>
-        <w:t xml:space="preserve">, </w:t>
-      </w:r>
-      <w:proofErr w:type="gramStart"/>
-      <w:r>
-        <w:t>the piece of cheese disappears</w:t>
-      </w:r>
-      <w:proofErr w:type="gramEnd"/>
-      <w:r>
-        <w:t>!</w:t>
-      </w:r>
-    </w:p>
-    <w:p>
-      <w:pPr>
-        <w:keepNext/>
-      </w:pPr>
-    </w:p>
-    <w:p>
-      <w:pPr>
-        <w:keepNext/>
-      </w:pPr>
-      <w:r>
-        <w:t xml:space="preserve">NOTE – </w:t>
-      </w:r>
-      <w:r>
-        <w:t xml:space="preserve">if you deselect the </w:t>
-      </w:r>
-      <w:r>
-        <w:rPr>
-          <w:b/>
-        </w:rPr>
-        <w:t>Game</w:t>
-      </w:r>
-      <w:r>
-        <w:t xml:space="preserve"> window</w:t>
-      </w:r>
-      <w:r>
-        <w:t xml:space="preserve"> panel “Maximise on play”, then you can actually SEE the cheese </w:t>
-      </w:r>
-      <w:proofErr w:type="spellStart"/>
-      <w:r>
-        <w:t>gameObject</w:t>
-      </w:r>
-      <w:proofErr w:type="spellEnd"/>
-      <w:r>
-        <w:t xml:space="preserve"> be removed from the </w:t>
-      </w:r>
-      <w:r>
-        <w:rPr>
-          <w:b/>
-        </w:rPr>
-        <w:t>Hierarchy</w:t>
-      </w:r>
-      <w:r>
-        <w:t xml:space="preserve"> panel when the game is running</w:t>
-      </w:r>
-    </w:p>
-    <w:p>
-      <w:pPr>
-        <w:pStyle w:val="ListParagraph"/>
-        <w:keepNext/>
-        <w:numPr>
-          <w:ilvl w:val="0"/>
-          <w:numId w:val="38"/>
-        </w:numPr>
-      </w:pPr>
-      <w:r>
-        <w:t xml:space="preserve">Being able to see the Inspector and Hierarchy panels while the game is running is a very useful run-time debugging </w:t>
-      </w:r>
-      <w:r>
-        <w:t>approach …</w:t>
-      </w:r>
-    </w:p>
-    <w:p>
-      <w:pPr>
-        <w:pStyle w:val="StyleHeading1ChapterheadingAfter6pt"/>
-      </w:pPr>
-      <w:bookmarkStart w:id="13" w:name="_Toc252446587"/>
-      <w:r>
-        <w:lastRenderedPageBreak/>
-        <w:t>Add game logic to add to score when hero guy hits a piece of food</w:t>
-      </w:r>
-      <w:bookmarkEnd w:id="13"/>
-    </w:p>
-    <w:p>
-      <w:pPr>
-        <w:pStyle w:val="Heading2"/>
-        <w:keepNext w:val="0"/>
-      </w:pPr>
-      <w:r>
-        <w:t>Add new method to detect collision with food and add to score</w:t>
-      </w:r>
-    </w:p>
-    <w:p>
-      <w:r>
-        <w:t xml:space="preserve">Let’s add </w:t>
-      </w:r>
-      <w:r>
-        <w:t>to the logic code for our Player script class:</w:t>
-      </w:r>
-    </w:p>
-    <w:p>
-      <w:pPr>
-        <w:numPr>
-          <w:ilvl w:val="1"/>
-          <w:numId w:val="7"/>
-        </w:numPr>
-      </w:pPr>
-      <w:r>
-        <w:t xml:space="preserve">In the </w:t>
-      </w:r>
-      <w:r>
-        <w:rPr>
-          <w:b/>
-        </w:rPr>
-        <w:t>Project</w:t>
-      </w:r>
-      <w:r>
-        <w:rPr>
-          <w:b/>
-        </w:rPr>
-        <w:t xml:space="preserve"> Panel</w:t>
-      </w:r>
-      <w:r>
-        <w:rPr>
-          <w:b/>
-        </w:rPr>
-        <w:t xml:space="preserve"> (</w:t>
-      </w:r>
-      <w:r>
-        <w:t xml:space="preserve">left side, lower section ‘Assets’), </w:t>
-      </w:r>
-      <w:r>
-        <w:t xml:space="preserve">select folder </w:t>
-      </w:r>
-      <w:r>
-        <w:rPr>
-          <w:b/>
-        </w:rPr>
-        <w:t>Scripts</w:t>
-      </w:r>
-    </w:p>
-    <w:p>
-      <w:pPr>
-        <w:numPr>
-          <w:ilvl w:val="1"/>
-          <w:numId w:val="7"/>
-        </w:numPr>
-      </w:pPr>
-      <w:r>
         <w:t xml:space="preserve">Double-mouse click the </w:t>
       </w:r>
       <w:r>
@@ -13628,6 +13318,7 @@
         <w:rPr>
           <w:b w:val="0"/>
           <w:i/>
+          <w:sz w:val="24"/>
         </w:rPr>
       </w:pPr>
       <w:proofErr w:type="gramStart"/>
@@ -13635,6 +13326,7 @@
         <w:rPr>
           <w:b w:val="0"/>
           <w:i/>
+          <w:sz w:val="24"/>
         </w:rPr>
         <w:t>using</w:t>
       </w:r>
@@ -13643,14 +13335,16 @@
         <w:rPr>
           <w:b w:val="0"/>
           <w:i/>
-        </w:rPr>
-        <w:t> </w:t>
+          <w:sz w:val="24"/>
+        </w:rPr>
+        <w:t xml:space="preserve"> </w:t>
       </w:r>
       <w:proofErr w:type="spellStart"/>
       <w:r>
         <w:rPr>
           <w:b w:val="0"/>
           <w:i/>
+          <w:sz w:val="24"/>
         </w:rPr>
         <w:t>UnityEngine</w:t>
       </w:r>
@@ -13659,63 +13353,114 @@
         <w:rPr>
           <w:b w:val="0"/>
           <w:i/>
+          <w:sz w:val="24"/>
         </w:rPr>
         <w:t>;</w:t>
       </w:r>
-      <w:r>
+    </w:p>
+    <w:p>
+      <w:pPr>
+        <w:pStyle w:val="aacode"/>
+        <w:ind w:left="0" w:right="135"/>
         <w:rPr>
           <w:b w:val="0"/>
           <w:i/>
-        </w:rPr>
-        <w:br/>
-        <w:t>using </w:t>
-      </w:r>
-      <w:proofErr w:type="spellStart"/>
+          <w:sz w:val="24"/>
+        </w:rPr>
+      </w:pPr>
+      <w:proofErr w:type="gramStart"/>
       <w:r>
         <w:rPr>
           <w:b w:val="0"/>
           <w:i/>
-        </w:rPr>
-        <w:t>System.Collections</w:t>
-      </w:r>
-      <w:proofErr w:type="spellEnd"/>
+          <w:sz w:val="24"/>
+        </w:rPr>
+        <w:t>using</w:t>
+      </w:r>
+      <w:proofErr w:type="gramEnd"/>
       <w:r>
         <w:rPr>
           <w:b w:val="0"/>
           <w:i/>
-        </w:rPr>
-        <w:t>;</w:t>
-      </w:r>
+          <w:sz w:val="24"/>
+        </w:rPr>
+        <w:t xml:space="preserve"> </w:t>
+      </w:r>
+      <w:proofErr w:type="spellStart"/>
       <w:r>
         <w:rPr>
           <w:b w:val="0"/>
           <w:i/>
-        </w:rPr>
-        <w:br/>
-      </w:r>
+          <w:sz w:val="24"/>
+        </w:rPr>
+        <w:t>System.Collections</w:t>
+      </w:r>
+      <w:proofErr w:type="spellEnd"/>
       <w:r>
         <w:rPr>
           <w:b w:val="0"/>
           <w:i/>
-        </w:rPr>
-        <w:br/>
-        <w:t>public class Player : </w:t>
-      </w:r>
-      <w:proofErr w:type="spellStart"/>
-      <w:r>
+          <w:sz w:val="24"/>
+        </w:rPr>
+        <w:t>;</w:t>
+      </w:r>
+    </w:p>
+    <w:p>
+      <w:pPr>
+        <w:pStyle w:val="aacode"/>
+        <w:ind w:left="0" w:right="135"/>
         <w:rPr>
           <w:b w:val="0"/>
           <w:i/>
-        </w:rPr>
-        <w:t>MonoBehaviour</w:t>
-      </w:r>
-      <w:proofErr w:type="spellEnd"/>
-      <w:r>
+          <w:sz w:val="24"/>
+        </w:rPr>
+      </w:pPr>
+    </w:p>
+    <w:p>
+      <w:pPr>
+        <w:pStyle w:val="aacode"/>
+        <w:ind w:left="0" w:right="135"/>
         <w:rPr>
           <w:b w:val="0"/>
           <w:i/>
-        </w:rPr>
-        <w:t> {</w:t>
+          <w:sz w:val="24"/>
+        </w:rPr>
+      </w:pPr>
+      <w:proofErr w:type="gramStart"/>
+      <w:r>
+        <w:rPr>
+          <w:b w:val="0"/>
+          <w:i/>
+          <w:sz w:val="24"/>
+        </w:rPr>
+        <w:t>public</w:t>
+      </w:r>
+      <w:proofErr w:type="gramEnd"/>
+      <w:r>
+        <w:rPr>
+          <w:b w:val="0"/>
+          <w:i/>
+          <w:sz w:val="24"/>
+        </w:rPr>
+        <w:t xml:space="preserve"> class Player : </w:t>
+      </w:r>
+      <w:proofErr w:type="spellStart"/>
+      <w:r>
+        <w:rPr>
+          <w:b w:val="0"/>
+          <w:i/>
+          <w:sz w:val="24"/>
+        </w:rPr>
+        <w:t>MonoBehaviour</w:t>
+      </w:r>
+      <w:proofErr w:type="spellEnd"/>
+      <w:r>
+        <w:rPr>
+          <w:b w:val="0"/>
+          <w:i/>
+          <w:sz w:val="24"/>
+        </w:rPr>
+        <w:t xml:space="preserve"> {</w:t>
       </w:r>
     </w:p>
     <w:p>
@@ -13725,20 +13470,23 @@
         <w:rPr>
           <w:b w:val="0"/>
           <w:i/>
+          <w:sz w:val="24"/>
         </w:rPr>
       </w:pPr>
       <w:r>
         <w:rPr>
           <w:b w:val="0"/>
           <w:i/>
-        </w:rPr>
-        <w:t>    </w:t>
+          <w:sz w:val="24"/>
+        </w:rPr>
+        <w:tab/>
       </w:r>
       <w:proofErr w:type="gramStart"/>
       <w:r>
         <w:rPr>
           <w:b w:val="0"/>
           <w:i/>
+          <w:sz w:val="24"/>
         </w:rPr>
         <w:t>private</w:t>
       </w:r>
@@ -13747,14 +13495,16 @@
         <w:rPr>
           <w:b w:val="0"/>
           <w:i/>
-        </w:rPr>
-        <w:t> </w:t>
+          <w:sz w:val="24"/>
+        </w:rPr>
+        <w:t xml:space="preserve"> </w:t>
       </w:r>
       <w:proofErr w:type="spellStart"/>
       <w:r>
         <w:rPr>
           <w:b w:val="0"/>
           <w:i/>
+          <w:sz w:val="24"/>
         </w:rPr>
         <w:t>int</w:t>
       </w:r>
@@ -13763,171 +13513,467 @@
         <w:rPr>
           <w:b w:val="0"/>
           <w:i/>
-        </w:rPr>
-        <w:t> score = 0;</w:t>
-      </w:r>
-      <w:r>
+          <w:sz w:val="24"/>
+        </w:rPr>
+        <w:t xml:space="preserve"> score = 0;</w:t>
+      </w:r>
+    </w:p>
+    <w:p>
+      <w:pPr>
+        <w:pStyle w:val="aacode"/>
+        <w:ind w:left="0" w:right="135"/>
         <w:rPr>
           <w:b w:val="0"/>
           <w:i/>
-        </w:rPr>
-        <w:br/>
-        <w:t>    </w:t>
-      </w:r>
+          <w:sz w:val="24"/>
+        </w:rPr>
+      </w:pPr>
       <w:r>
         <w:rPr>
           <w:b w:val="0"/>
           <w:i/>
-        </w:rPr>
-        <w:br/>
-        <w:t>    private void </w:t>
-      </w:r>
-      <w:proofErr w:type="spellStart"/>
+          <w:sz w:val="24"/>
+        </w:rPr>
+        <w:tab/>
+      </w:r>
+      <w:proofErr w:type="gramStart"/>
       <w:r>
         <w:rPr>
           <w:b w:val="0"/>
           <w:i/>
-        </w:rPr>
-        <w:t>OnGUI</w:t>
-      </w:r>
-      <w:proofErr w:type="spellEnd"/>
+          <w:sz w:val="24"/>
+        </w:rPr>
+        <w:t>void</w:t>
+      </w:r>
+      <w:proofErr w:type="gramEnd"/>
       <w:r>
         <w:rPr>
           <w:b w:val="0"/>
           <w:i/>
-        </w:rPr>
-        <w:t>(){</w:t>
-      </w:r>
-      <w:r>
+          <w:sz w:val="24"/>
+        </w:rPr>
+        <w:t xml:space="preserve"> Update(){</w:t>
+      </w:r>
+    </w:p>
+    <w:p>
+      <w:pPr>
+        <w:pStyle w:val="aacode"/>
+        <w:ind w:left="0" w:right="135"/>
         <w:rPr>
           <w:b w:val="0"/>
           <w:i/>
-        </w:rPr>
-        <w:br/>
-        <w:t>        string </w:t>
-      </w:r>
-      <w:proofErr w:type="spellStart"/>
+          <w:sz w:val="24"/>
+        </w:rPr>
+      </w:pPr>
       <w:r>
         <w:rPr>
           <w:b w:val="0"/>
           <w:i/>
-        </w:rPr>
-        <w:t>scoreMessage</w:t>
-      </w:r>
-      <w:proofErr w:type="spellEnd"/>
+          <w:sz w:val="24"/>
+        </w:rPr>
+        <w:tab/>
+      </w:r>
       <w:r>
         <w:rPr>
           <w:b w:val="0"/>
           <w:i/>
-        </w:rPr>
-        <w:t> = "Score = " + score;</w:t>
-      </w:r>
+          <w:sz w:val="24"/>
+        </w:rPr>
+        <w:tab/>
+      </w:r>
+      <w:proofErr w:type="gramStart"/>
       <w:r>
         <w:rPr>
           <w:b w:val="0"/>
           <w:i/>
-        </w:rPr>
-        <w:br/>
-        <w:t>        </w:t>
-      </w:r>
-      <w:proofErr w:type="spellStart"/>
+          <w:sz w:val="24"/>
+        </w:rPr>
+        <w:t>string</w:t>
+      </w:r>
+      <w:proofErr w:type="gramEnd"/>
       <w:r>
         <w:rPr>
           <w:b w:val="0"/>
           <w:i/>
-        </w:rPr>
-        <w:t>GUILayout.Label</w:t>
-      </w:r>
-      <w:proofErr w:type="spellEnd"/>
+          <w:sz w:val="24"/>
+        </w:rPr>
+        <w:t xml:space="preserve"> </w:t>
+      </w:r>
+      <w:proofErr w:type="spellStart"/>
       <w:r>
         <w:rPr>
           <w:b w:val="0"/>
           <w:i/>
-        </w:rPr>
-        <w:t>(</w:t>
-      </w:r>
-      <w:proofErr w:type="spellStart"/>
+          <w:sz w:val="24"/>
+        </w:rPr>
+        <w:t>scoreMessage</w:t>
+      </w:r>
+      <w:proofErr w:type="spellEnd"/>
       <w:r>
         <w:rPr>
           <w:b w:val="0"/>
           <w:i/>
-        </w:rPr>
-        <w:t>scoreMessage</w:t>
-      </w:r>
-      <w:proofErr w:type="spellEnd"/>
-      <w:r>
+          <w:sz w:val="24"/>
+        </w:rPr>
+        <w:t xml:space="preserve"> = "Score = " + score;</w:t>
+      </w:r>
+    </w:p>
+    <w:p>
+      <w:pPr>
+        <w:pStyle w:val="aacode"/>
+        <w:ind w:left="0" w:right="135"/>
         <w:rPr>
           <w:b w:val="0"/>
           <w:i/>
-        </w:rPr>
-        <w:t>);</w:t>
-      </w:r>
+          <w:sz w:val="24"/>
+        </w:rPr>
+      </w:pPr>
       <w:r>
         <w:rPr>
           <w:b w:val="0"/>
           <w:i/>
-        </w:rPr>
-        <w:br/>
-        <w:t>    }</w:t>
+          <w:sz w:val="24"/>
+        </w:rPr>
+        <w:tab/>
       </w:r>
       <w:r>
         <w:rPr>
           <w:b w:val="0"/>
           <w:i/>
-        </w:rPr>
-        <w:br/>
-      </w:r>
-      <w:r>
-        <w:br/>
-        <w:t>    private void OnTriggerEnter2D(Collider2D c){</w:t>
-      </w:r>
-      <w:r>
-        <w:br/>
-        <w:t>        s</w:t>
-      </w:r>
-      <w:r>
-        <w:t>tring tag = </w:t>
-      </w:r>
-      <w:proofErr w:type="spellStart"/>
-      <w:r>
-        <w:t>c.tag</w:t>
-      </w:r>
-      <w:proofErr w:type="spellEnd"/>
-      <w:r>
-        <w:t>;</w:t>
-      </w:r>
-      <w:r>
-        <w:br/>
-      </w:r>
-      <w:r>
-        <w:br/>
-        <w:t>        if("Food"</w:t>
-      </w:r>
-      <w:r>
-        <w:t> == tag){</w:t>
-      </w:r>
-      <w:r>
-        <w:br/>
-        <w:t>            score++;</w:t>
-      </w:r>
-      <w:r>
-        <w:br/>
-        <w:t>        }</w:t>
-      </w:r>
-      <w:r>
-        <w:br/>
-        <w:t>    }</w:t>
-      </w:r>
-      <w:r>
-        <w:br/>
-      </w:r>
-      <w:r>
-        <w:br/>
-      </w:r>
+          <w:sz w:val="24"/>
+        </w:rPr>
+        <w:tab/>
+      </w:r>
+      <w:proofErr w:type="gramStart"/>
       <w:r>
         <w:rPr>
           <w:b w:val="0"/>
           <w:i/>
+          <w:sz w:val="24"/>
+        </w:rPr>
+        <w:t>print</w:t>
+      </w:r>
+      <w:proofErr w:type="gramEnd"/>
+      <w:r>
+        <w:rPr>
+          <w:b w:val="0"/>
+          <w:i/>
+          <w:sz w:val="24"/>
+        </w:rPr>
+        <w:t>(</w:t>
+      </w:r>
+      <w:proofErr w:type="spellStart"/>
+      <w:r>
+        <w:rPr>
+          <w:b w:val="0"/>
+          <w:i/>
+          <w:sz w:val="24"/>
+        </w:rPr>
+        <w:t>scoreMessage</w:t>
+      </w:r>
+      <w:proofErr w:type="spellEnd"/>
+      <w:r>
+        <w:rPr>
+          <w:b w:val="0"/>
+          <w:i/>
+          <w:sz w:val="24"/>
+        </w:rPr>
+        <w:t>);</w:t>
+      </w:r>
+    </w:p>
+    <w:p>
+      <w:pPr>
+        <w:pStyle w:val="aacode"/>
+        <w:ind w:left="0" w:right="135"/>
+        <w:rPr>
+          <w:b w:val="0"/>
+          <w:i/>
+          <w:sz w:val="24"/>
+        </w:rPr>
+      </w:pPr>
+      <w:r>
+        <w:rPr>
+          <w:b w:val="0"/>
+          <w:i/>
+          <w:sz w:val="24"/>
+        </w:rPr>
+        <w:tab/>
+        <w:t>}</w:t>
+      </w:r>
+    </w:p>
+    <w:p>
+      <w:pPr>
+        <w:pStyle w:val="aacode"/>
+        <w:ind w:left="0" w:right="135"/>
+        <w:rPr>
+          <w:b w:val="0"/>
+          <w:i/>
+          <w:sz w:val="24"/>
+        </w:rPr>
+      </w:pPr>
+    </w:p>
+    <w:p>
+      <w:pPr>
+        <w:pStyle w:val="aacode"/>
+        <w:ind w:left="0" w:right="135"/>
+        <w:rPr>
+          <w:sz w:val="24"/>
+        </w:rPr>
+      </w:pPr>
+      <w:r>
+        <w:rPr>
+          <w:sz w:val="24"/>
+        </w:rPr>
+        <w:tab/>
+      </w:r>
+      <w:proofErr w:type="gramStart"/>
+      <w:r>
+        <w:rPr>
+          <w:sz w:val="24"/>
+        </w:rPr>
+        <w:t>void</w:t>
+      </w:r>
+      <w:proofErr w:type="gramEnd"/>
+      <w:r>
+        <w:rPr>
+          <w:sz w:val="24"/>
+        </w:rPr>
+        <w:t xml:space="preserve"> OnTriggerEnter2D(Collider2D hit)</w:t>
+      </w:r>
+    </w:p>
+    <w:p>
+      <w:pPr>
+        <w:pStyle w:val="aacode"/>
+        <w:ind w:left="0" w:right="135" w:firstLine="720"/>
+        <w:rPr>
+          <w:sz w:val="24"/>
+        </w:rPr>
+      </w:pPr>
+      <w:r>
+        <w:rPr>
+          <w:sz w:val="24"/>
+        </w:rPr>
+        <w:t>{</w:t>
+      </w:r>
+    </w:p>
+    <w:p>
+      <w:pPr>
+        <w:pStyle w:val="aacode"/>
+        <w:ind w:left="0" w:right="135"/>
+        <w:rPr>
+          <w:sz w:val="24"/>
+        </w:rPr>
+      </w:pPr>
+      <w:r>
+        <w:rPr>
+          <w:sz w:val="24"/>
+        </w:rPr>
+        <w:tab/>
+      </w:r>
+      <w:r>
+        <w:rPr>
+          <w:sz w:val="24"/>
+        </w:rPr>
+        <w:tab/>
+      </w:r>
+      <w:proofErr w:type="gramStart"/>
+      <w:r>
+        <w:rPr>
+          <w:sz w:val="24"/>
+        </w:rPr>
+        <w:t>if</w:t>
+      </w:r>
+      <w:proofErr w:type="gramEnd"/>
+      <w:r>
+        <w:rPr>
+          <w:sz w:val="24"/>
+        </w:rPr>
+        <w:t>(</w:t>
+      </w:r>
+      <w:proofErr w:type="spellStart"/>
+      <w:r>
+        <w:rPr>
+          <w:sz w:val="24"/>
+        </w:rPr>
+        <w:t>hit.CompareTag</w:t>
+      </w:r>
+      <w:proofErr w:type="spellEnd"/>
+      <w:r>
+        <w:rPr>
+          <w:sz w:val="24"/>
+        </w:rPr>
+        <w:t>("Food"))</w:t>
+      </w:r>
+    </w:p>
+    <w:p>
+      <w:pPr>
+        <w:pStyle w:val="aacode"/>
+        <w:ind w:left="0" w:right="135"/>
+        <w:rPr>
+          <w:sz w:val="24"/>
+        </w:rPr>
+      </w:pPr>
+      <w:r>
+        <w:rPr>
+          <w:sz w:val="24"/>
+        </w:rPr>
+        <w:tab/>
+      </w:r>
+      <w:r>
+        <w:rPr>
+          <w:sz w:val="24"/>
+        </w:rPr>
+        <w:tab/>
+      </w:r>
+      <w:r>
+        <w:rPr>
+          <w:sz w:val="24"/>
+        </w:rPr>
+        <w:t>{</w:t>
+      </w:r>
+    </w:p>
+    <w:p>
+      <w:pPr>
+        <w:pStyle w:val="aacode"/>
+        <w:ind w:left="0" w:right="135"/>
+        <w:rPr>
+          <w:sz w:val="24"/>
+        </w:rPr>
+      </w:pPr>
+      <w:r>
+        <w:rPr>
+          <w:sz w:val="24"/>
+        </w:rPr>
+        <w:tab/>
+      </w:r>
+      <w:r>
+        <w:rPr>
+          <w:sz w:val="24"/>
+        </w:rPr>
+        <w:tab/>
+      </w:r>
+      <w:r>
+        <w:rPr>
+          <w:sz w:val="24"/>
+        </w:rPr>
+        <w:tab/>
+      </w:r>
+      <w:proofErr w:type="gramStart"/>
+      <w:r>
+        <w:rPr>
+          <w:sz w:val="24"/>
+        </w:rPr>
+        <w:t>score</w:t>
+      </w:r>
+      <w:proofErr w:type="gramEnd"/>
+      <w:r>
+        <w:rPr>
+          <w:sz w:val="24"/>
+        </w:rPr>
+        <w:t>++;</w:t>
+      </w:r>
+    </w:p>
+    <w:p>
+      <w:pPr>
+        <w:pStyle w:val="aacode"/>
+        <w:ind w:left="0" w:right="135"/>
+        <w:rPr>
+          <w:sz w:val="24"/>
+        </w:rPr>
+      </w:pPr>
+      <w:r>
+        <w:rPr>
+          <w:sz w:val="24"/>
+        </w:rPr>
+        <w:tab/>
+      </w:r>
+      <w:r>
+        <w:rPr>
+          <w:sz w:val="24"/>
+        </w:rPr>
+        <w:tab/>
+      </w:r>
+      <w:r>
+        <w:rPr>
+          <w:sz w:val="24"/>
+        </w:rPr>
+        <w:tab/>
+        <w:t>Destroy (</w:t>
+      </w:r>
+      <w:proofErr w:type="spellStart"/>
+      <w:r>
+        <w:rPr>
+          <w:sz w:val="24"/>
+        </w:rPr>
+        <w:t>hit.gameObject</w:t>
+      </w:r>
+      <w:proofErr w:type="spellEnd"/>
+      <w:r>
+        <w:rPr>
+          <w:sz w:val="24"/>
+        </w:rPr>
+        <w:t>)</w:t>
+      </w:r>
+      <w:proofErr w:type="gramStart"/>
+      <w:r>
+        <w:rPr>
+          <w:sz w:val="24"/>
+        </w:rPr>
+        <w:t>;</w:t>
+      </w:r>
+      <w:proofErr w:type="gramEnd"/>
+    </w:p>
+    <w:p>
+      <w:pPr>
+        <w:pStyle w:val="aacode"/>
+        <w:ind w:left="0" w:right="135"/>
+        <w:rPr>
+          <w:sz w:val="24"/>
+        </w:rPr>
+      </w:pPr>
+      <w:r>
+        <w:rPr>
+          <w:sz w:val="24"/>
+        </w:rPr>
+        <w:tab/>
+      </w:r>
+      <w:r>
+        <w:rPr>
+          <w:sz w:val="24"/>
+        </w:rPr>
+        <w:tab/>
+        <w:t>}</w:t>
+      </w:r>
+    </w:p>
+    <w:p>
+      <w:pPr>
+        <w:pStyle w:val="aacode"/>
+        <w:ind w:left="0" w:right="135"/>
+        <w:rPr>
+          <w:sz w:val="24"/>
+        </w:rPr>
+      </w:pPr>
+      <w:r>
+        <w:rPr>
+          <w:sz w:val="24"/>
+        </w:rPr>
+        <w:tab/>
+        <w:t>}</w:t>
+      </w:r>
+    </w:p>
+    <w:p>
+      <w:pPr>
+        <w:pStyle w:val="aacode"/>
+        <w:ind w:left="0" w:right="135"/>
+        <w:rPr>
+          <w:b w:val="0"/>
+          <w:sz w:val="24"/>
+        </w:rPr>
+      </w:pPr>
+      <w:r>
+        <w:rPr>
+          <w:b w:val="0"/>
+          <w:sz w:val="24"/>
         </w:rPr>
         <w:t>}</w:t>
       </w:r>
@@ -13987,7 +14033,7 @@
                     </pic:cNvPicPr>
                   </pic:nvPicPr>
                   <pic:blipFill>
-                    <a:blip r:embed="rId60"/>
+                    <a:blip r:embed="rId59"/>
                     <a:srcRect/>
                     <a:stretch>
                       <a:fillRect/>
@@ -14061,7 +14107,7 @@
       </w:r>
     </w:p>
     <w:sectPr>
-      <w:footerReference w:type="default" r:id="rId61"/>
+      <w:footerReference w:type="default" r:id="rId60"/>
       <w:type w:val="continuous"/>
       <w:pgSz w:w="11906" w:h="16838"/>
       <w:pgMar w:top="426" w:right="991" w:bottom="568" w:left="1134" w:header="720" w:footer="377" w:gutter="0"/>
@@ -14178,7 +14224,7 @@
         <w:noProof/>
         <w:snapToGrid w:val="0"/>
       </w:rPr>
-      <w:t>25</w:t>
+      <w:t>30</w:t>
     </w:r>
     <w:r>
       <w:rPr>
@@ -14201,7 +14247,7 @@
           <w:noProof/>
           <w:snapToGrid w:val="0"/>
         </w:rPr>
-        <w:t>31</w:t>
+        <w:t>30</w:t>
       </w:r>
     </w:fldSimple>
   </w:p>
@@ -20312,7 +20358,7 @@
 </file>
 
 <file path=customXml/itemProps1.xml><?xml version="1.0" encoding="utf-8"?>
-<ds:datastoreItem xmlns:ds="http://schemas.openxmlformats.org/officeDocument/2006/customXml" ds:itemID="{ECCDB75B-1FC5-AE43-A04D-C5B9C07A3A77}">
+<ds:datastoreItem xmlns:ds="http://schemas.openxmlformats.org/officeDocument/2006/customXml" ds:itemID="{832A6AB3-0761-BB40-892B-6CD63D0CE3BF}">
   <ds:schemaRefs>
     <ds:schemaRef ds:uri="http://schemas.openxmlformats.org/officeDocument/2006/bibliography"/>
   </ds:schemaRefs>

</xml_diff>

<commit_message>
v3.2 - part 2 updated fro unity 4.6.1
</commit_message>
<xml_diff>
--- a/gravity_guy_2D - part 1.docx
+++ b/gravity_guy_2D - part 1.docx
@@ -349,6 +349,8 @@
         </w:rPr>
         <w:fldChar w:fldCharType="separate"/>
       </w:r>
+      <w:bookmarkStart w:id="0" w:name="_GoBack"/>
+      <w:bookmarkEnd w:id="0"/>
       <w:r>
         <w:rPr>
           <w:noProof/>
@@ -388,7 +390,7 @@
         <w:rPr>
           <w:noProof/>
         </w:rPr>
-        <w:instrText xml:space="preserve"> PAGEREF _Toc252446575 \h </w:instrText>
+        <w:instrText xml:space="preserve"> PAGEREF _Toc284071844 \h </w:instrText>
       </w:r>
       <w:r>
         <w:rPr>
@@ -469,7 +471,7 @@
         <w:rPr>
           <w:noProof/>
         </w:rPr>
-        <w:instrText xml:space="preserve"> PAGEREF _Toc252446576 \h </w:instrText>
+        <w:instrText xml:space="preserve"> PAGEREF _Toc284071845 \h </w:instrText>
       </w:r>
       <w:r>
         <w:rPr>
@@ -550,7 +552,7 @@
         <w:rPr>
           <w:noProof/>
         </w:rPr>
-        <w:instrText xml:space="preserve"> PAGEREF _Toc252446577 \h </w:instrText>
+        <w:instrText xml:space="preserve"> PAGEREF _Toc284071846 \h </w:instrText>
       </w:r>
       <w:r>
         <w:rPr>
@@ -631,7 +633,7 @@
         <w:rPr>
           <w:noProof/>
         </w:rPr>
-        <w:instrText xml:space="preserve"> PAGEREF _Toc252446578 \h </w:instrText>
+        <w:instrText xml:space="preserve"> PAGEREF _Toc284071847 \h </w:instrText>
       </w:r>
       <w:r>
         <w:rPr>
@@ -712,7 +714,7 @@
         <w:rPr>
           <w:noProof/>
         </w:rPr>
-        <w:instrText xml:space="preserve"> PAGEREF _Toc252446579 \h </w:instrText>
+        <w:instrText xml:space="preserve"> PAGEREF _Toc284071848 \h </w:instrText>
       </w:r>
       <w:r>
         <w:rPr>
@@ -793,7 +795,7 @@
         <w:rPr>
           <w:noProof/>
         </w:rPr>
-        <w:instrText xml:space="preserve"> PAGEREF _Toc252446580 \h </w:instrText>
+        <w:instrText xml:space="preserve"> PAGEREF _Toc284071849 \h </w:instrText>
       </w:r>
       <w:r>
         <w:rPr>
@@ -874,7 +876,7 @@
         <w:rPr>
           <w:noProof/>
         </w:rPr>
-        <w:instrText xml:space="preserve"> PAGEREF _Toc252446581 \h </w:instrText>
+        <w:instrText xml:space="preserve"> PAGEREF _Toc284071850 \h </w:instrText>
       </w:r>
       <w:r>
         <w:rPr>
@@ -955,7 +957,7 @@
         <w:rPr>
           <w:noProof/>
         </w:rPr>
-        <w:instrText xml:space="preserve"> PAGEREF _Toc252446582 \h </w:instrText>
+        <w:instrText xml:space="preserve"> PAGEREF _Toc284071851 \h </w:instrText>
       </w:r>
       <w:r>
         <w:rPr>
@@ -1036,7 +1038,7 @@
         <w:rPr>
           <w:noProof/>
         </w:rPr>
-        <w:instrText xml:space="preserve"> PAGEREF _Toc252446583 \h </w:instrText>
+        <w:instrText xml:space="preserve"> PAGEREF _Toc284071852 \h </w:instrText>
       </w:r>
       <w:r>
         <w:rPr>
@@ -1117,7 +1119,7 @@
         <w:rPr>
           <w:noProof/>
         </w:rPr>
-        <w:instrText xml:space="preserve"> PAGEREF _Toc252446584 \h </w:instrText>
+        <w:instrText xml:space="preserve"> PAGEREF _Toc284071853 \h </w:instrText>
       </w:r>
       <w:r>
         <w:rPr>
@@ -1198,7 +1200,7 @@
         <w:rPr>
           <w:noProof/>
         </w:rPr>
-        <w:instrText xml:space="preserve"> PAGEREF _Toc252446585 \h </w:instrText>
+        <w:instrText xml:space="preserve"> PAGEREF _Toc284071854 \h </w:instrText>
       </w:r>
       <w:r>
         <w:rPr>
@@ -1279,7 +1281,7 @@
         <w:rPr>
           <w:noProof/>
         </w:rPr>
-        <w:instrText xml:space="preserve"> PAGEREF _Toc252446586 \h </w:instrText>
+        <w:instrText xml:space="preserve"> PAGEREF _Toc284071855 \h </w:instrText>
       </w:r>
       <w:r>
         <w:rPr>
@@ -1296,88 +1298,7 @@
         <w:rPr>
           <w:noProof/>
         </w:rPr>
-        <w:t>25</w:t>
-      </w:r>
-      <w:r>
-        <w:rPr>
-          <w:noProof/>
-        </w:rPr>
-        <w:fldChar w:fldCharType="end"/>
-      </w:r>
-    </w:p>
-    <w:p>
-      <w:pPr>
-        <w:pStyle w:val="TOC1"/>
-        <w:tabs>
-          <w:tab w:val="left" w:pos="507"/>
-          <w:tab w:val="right" w:leader="dot" w:pos="9771"/>
-        </w:tabs>
-        <w:rPr>
-          <w:rFonts w:asciiTheme="minorHAnsi" w:eastAsiaTheme="minorEastAsia" w:hAnsiTheme="minorHAnsi" w:cstheme="minorBidi"/>
-          <w:b w:val="0"/>
-          <w:bCs w:val="0"/>
-          <w:caps w:val="0"/>
-          <w:noProof/>
-          <w:lang w:val="en-US" w:eastAsia="ja-JP"/>
-        </w:rPr>
-      </w:pPr>
-      <w:r>
-        <w:rPr>
-          <w:noProof/>
-        </w:rPr>
-        <w:t>13</w:t>
-      </w:r>
-      <w:r>
-        <w:rPr>
-          <w:rFonts w:asciiTheme="minorHAnsi" w:eastAsiaTheme="minorEastAsia" w:hAnsiTheme="minorHAnsi" w:cstheme="minorBidi"/>
-          <w:b w:val="0"/>
-          <w:bCs w:val="0"/>
-          <w:caps w:val="0"/>
-          <w:noProof/>
-          <w:lang w:val="en-US" w:eastAsia="ja-JP"/>
-        </w:rPr>
-        <w:tab/>
-      </w:r>
-      <w:r>
-        <w:rPr>
-          <w:noProof/>
-        </w:rPr>
-        <w:t>Add game logic to add to score when hero guy hits a piece of food</w:t>
-      </w:r>
-      <w:r>
-        <w:rPr>
-          <w:noProof/>
-        </w:rPr>
-        <w:tab/>
-      </w:r>
-      <w:r>
-        <w:rPr>
-          <w:noProof/>
-        </w:rPr>
-        <w:fldChar w:fldCharType="begin"/>
-      </w:r>
-      <w:r>
-        <w:rPr>
-          <w:noProof/>
-        </w:rPr>
-        <w:instrText xml:space="preserve"> PAGEREF _Toc252446587 \h </w:instrText>
-      </w:r>
-      <w:r>
-        <w:rPr>
-          <w:noProof/>
-        </w:rPr>
-      </w:r>
-      <w:r>
-        <w:rPr>
-          <w:noProof/>
-        </w:rPr>
-        <w:fldChar w:fldCharType="separate"/>
-      </w:r>
-      <w:r>
-        <w:rPr>
-          <w:noProof/>
-        </w:rPr>
-        <w:t>30</w:t>
+        <w:t>26</w:t>
       </w:r>
       <w:r>
         <w:rPr>
@@ -1425,11 +1346,11 @@
       <w:pPr>
         <w:pStyle w:val="Heading1"/>
       </w:pPr>
-      <w:bookmarkStart w:id="0" w:name="_Toc252446575"/>
+      <w:bookmarkStart w:id="1" w:name="_Toc284071844"/>
       <w:r>
         <w:t>Getting started</w:t>
       </w:r>
-      <w:bookmarkEnd w:id="0"/>
+      <w:bookmarkEnd w:id="1"/>
     </w:p>
     <w:p>
       <w:pPr>
@@ -1437,7 +1358,13 @@
         <w:keepNext w:val="0"/>
       </w:pPr>
       <w:r>
-        <w:t>UNZIP folder “gravity_guy2D.zip”</w:t>
+        <w:t>UNZIP folder “</w:t>
+      </w:r>
+      <w:r>
+        <w:t>gg_part1_assets</w:t>
+      </w:r>
+      <w:r>
+        <w:t>.zip”</w:t>
       </w:r>
     </w:p>
     <w:p>
@@ -1448,7 +1375,7 @@
         <w:t>“</w:t>
       </w:r>
       <w:r>
-        <w:t>gg2D_unity_project</w:t>
+        <w:t>gg_part1_assets</w:t>
       </w:r>
       <w:r>
         <w:t>.zip</w:t>
@@ -1486,7 +1413,7 @@
           <w:rFonts w:ascii="Courier" w:hAnsi="Courier"/>
           <w:b/>
         </w:rPr>
-        <w:t>gg2D</w:t>
+        <w:t>gg</w:t>
       </w:r>
       <w:proofErr w:type="gramEnd"/>
       <w:r>
@@ -1494,14 +1421,7 @@
           <w:rFonts w:ascii="Courier" w:hAnsi="Courier"/>
           <w:b/>
         </w:rPr>
-        <w:t>_</w:t>
-      </w:r>
-      <w:r>
-        <w:rPr>
-          <w:rFonts w:ascii="Courier" w:hAnsi="Courier"/>
-          <w:b/>
-        </w:rPr>
-        <w:t>unity_project</w:t>
+        <w:t>_part1_assets</w:t>
       </w:r>
       <w:r>
         <w:rPr>
@@ -1715,7 +1635,7 @@
     <w:p>
       <w:pPr>
         <w:pStyle w:val="ListParagraph"/>
-        <w:ind w:left="1440"/>
+        <w:ind w:left="1440" w:firstLine="720"/>
         <w:rPr>
           <w:rFonts w:ascii="Courier" w:hAnsi="Courier"/>
           <w:b/>
@@ -1727,7 +1647,7 @@
           <w:rFonts w:ascii="Courier" w:hAnsi="Courier"/>
           <w:b/>
         </w:rPr>
-        <w:t>gg2D</w:t>
+        <w:t>gg</w:t>
       </w:r>
       <w:proofErr w:type="gramEnd"/>
       <w:r>
@@ -1735,7 +1655,7 @@
           <w:rFonts w:ascii="Courier" w:hAnsi="Courier"/>
           <w:b/>
         </w:rPr>
-        <w:t>_unity_project</w:t>
+        <w:t>_part1_assets</w:t>
       </w:r>
       <w:r>
         <w:rPr>
@@ -1748,7 +1668,7 @@
     <w:p>
       <w:pPr>
         <w:pStyle w:val="ListParagraph"/>
-        <w:ind w:left="1440" w:firstLine="720"/>
+        <w:ind w:left="2160" w:firstLine="720"/>
         <w:rPr>
           <w:rFonts w:ascii="Courier" w:hAnsi="Courier"/>
           <w:b/>
@@ -1772,7 +1692,7 @@
     <w:p>
       <w:pPr>
         <w:pStyle w:val="ListParagraph"/>
-        <w:ind w:left="1440" w:firstLine="720"/>
+        <w:ind w:left="2160" w:firstLine="720"/>
         <w:rPr>
           <w:b/>
         </w:rPr>
@@ -1802,7 +1722,7 @@
     <w:p>
       <w:pPr>
         <w:pStyle w:val="ListParagraph"/>
-        <w:ind w:left="1440" w:firstLine="720"/>
+        <w:ind w:left="2160" w:firstLine="720"/>
         <w:rPr>
           <w:i/>
         </w:rPr>
@@ -2347,12 +2267,12 @@
         <w:pageBreakBefore/>
         <w:ind w:left="431" w:hanging="431"/>
       </w:pPr>
-      <w:bookmarkStart w:id="1" w:name="_Toc252446576"/>
+      <w:bookmarkStart w:id="2" w:name="_Toc284071845"/>
       <w:r>
         <w:lastRenderedPageBreak/>
         <w:t>Getting to know the 5 Unity window ‘Panels’</w:t>
       </w:r>
-      <w:bookmarkEnd w:id="1"/>
+      <w:bookmarkEnd w:id="2"/>
     </w:p>
     <w:p>
       <w:pPr>
@@ -2756,12 +2676,12 @@
       <w:pPr>
         <w:pStyle w:val="StyleHeading1ChapterheadingAfter6pt"/>
       </w:pPr>
-      <w:bookmarkStart w:id="2" w:name="_Toc252446577"/>
+      <w:bookmarkStart w:id="3" w:name="_Toc284071846"/>
       <w:r>
         <w:lastRenderedPageBreak/>
         <w:t>Changing a ‘property’</w:t>
       </w:r>
-      <w:bookmarkEnd w:id="2"/>
+      <w:bookmarkEnd w:id="3"/>
     </w:p>
     <w:p/>
     <w:p>
@@ -3282,7 +3202,7 @@
       <w:pPr>
         <w:pStyle w:val="StyleHeading1ChapterheadingAfter6pt"/>
       </w:pPr>
-      <w:bookmarkStart w:id="3" w:name="_Toc252446578"/>
+      <w:bookmarkStart w:id="4" w:name="_Toc284071847"/>
       <w:r>
         <w:lastRenderedPageBreak/>
         <w:t>Add</w:t>
@@ -3293,7 +3213,7 @@
       <w:r>
         <w:t xml:space="preserve"> to our scene</w:t>
       </w:r>
-      <w:bookmarkEnd w:id="3"/>
+      <w:bookmarkEnd w:id="4"/>
     </w:p>
     <w:p/>
     <w:p>
@@ -4223,12 +4143,12 @@
       <w:pPr>
         <w:pStyle w:val="StyleHeading1ChapterheadingAfter6pt"/>
       </w:pPr>
-      <w:bookmarkStart w:id="4" w:name="_Toc252446579"/>
+      <w:bookmarkStart w:id="5" w:name="_Toc284071848"/>
       <w:r>
         <w:lastRenderedPageBreak/>
         <w:t>Panning and Zooming your ‘scene’ window panel</w:t>
       </w:r>
-      <w:bookmarkEnd w:id="4"/>
+      <w:bookmarkEnd w:id="5"/>
     </w:p>
     <w:p/>
     <w:p>
@@ -4953,7 +4873,7 @@
       <w:pPr>
         <w:pStyle w:val="StyleHeading1ChapterheadingAfter6pt"/>
       </w:pPr>
-      <w:bookmarkStart w:id="5" w:name="_Toc252446580"/>
+      <w:bookmarkStart w:id="6" w:name="_Toc284071849"/>
       <w:r>
         <w:lastRenderedPageBreak/>
         <w:t>Add some blue ‘platforms’ to o</w:t>
@@ -4961,7 +4881,7 @@
       <w:r>
         <w:t>ur game</w:t>
       </w:r>
-      <w:bookmarkEnd w:id="5"/>
+      <w:bookmarkEnd w:id="6"/>
     </w:p>
     <w:p/>
     <w:p>
@@ -5400,12 +5320,12 @@
       <w:pPr>
         <w:pStyle w:val="StyleHeading1ChapterheadingAfter6pt"/>
       </w:pPr>
-      <w:bookmarkStart w:id="6" w:name="_Toc252446581"/>
+      <w:bookmarkStart w:id="7" w:name="_Toc284071850"/>
       <w:r>
         <w:lastRenderedPageBreak/>
         <w:t>Run the game!</w:t>
       </w:r>
-      <w:bookmarkEnd w:id="6"/>
+      <w:bookmarkEnd w:id="7"/>
     </w:p>
     <w:p>
       <w:pPr>
@@ -5919,12 +5839,12 @@
       <w:pPr>
         <w:pStyle w:val="StyleHeading1ChapterheadingAfter6pt"/>
       </w:pPr>
-      <w:bookmarkStart w:id="7" w:name="_Toc252446582"/>
+      <w:bookmarkStart w:id="8" w:name="_Toc284071851"/>
       <w:r>
         <w:lastRenderedPageBreak/>
         <w:t>Adding a ‘red’ platform – learning to create solid ‘ground’</w:t>
       </w:r>
-      <w:bookmarkEnd w:id="7"/>
+      <w:bookmarkEnd w:id="8"/>
     </w:p>
     <w:p>
       <w:pPr>
@@ -7302,7 +7222,7 @@
       <w:pPr>
         <w:pStyle w:val="StyleHeading1ChapterheadingAfter6pt"/>
       </w:pPr>
-      <w:bookmarkStart w:id="8" w:name="_Toc252446583"/>
+      <w:bookmarkStart w:id="9" w:name="_Toc284071852"/>
       <w:r>
         <w:lastRenderedPageBreak/>
         <w:t xml:space="preserve">Making a re-usable ‘prefab’ from a </w:t>
@@ -7315,7 +7235,7 @@
       <w:r>
         <w:t xml:space="preserve"> in the scene</w:t>
       </w:r>
-      <w:bookmarkEnd w:id="8"/>
+      <w:bookmarkEnd w:id="9"/>
     </w:p>
     <w:p>
       <w:pPr>
@@ -8600,12 +8520,12 @@
       <w:pPr>
         <w:pStyle w:val="StyleHeading1ChapterheadingAfter6pt"/>
       </w:pPr>
-      <w:bookmarkStart w:id="9" w:name="_Toc252446584"/>
+      <w:bookmarkStart w:id="10" w:name="_Toc284071853"/>
       <w:r>
         <w:lastRenderedPageBreak/>
         <w:t>Adding a script to make red platforms move up and down</w:t>
       </w:r>
-      <w:bookmarkEnd w:id="9"/>
+      <w:bookmarkEnd w:id="10"/>
     </w:p>
     <w:p>
       <w:pPr>
@@ -9305,12 +9225,12 @@
       <w:pPr>
         <w:pStyle w:val="StyleHeading1ChapterheadingAfter6pt"/>
       </w:pPr>
-      <w:bookmarkStart w:id="10" w:name="_Toc252446585"/>
+      <w:bookmarkStart w:id="11" w:name="_Toc284071854"/>
       <w:r>
         <w:lastRenderedPageBreak/>
         <w:t>Storing and display the player’s game ‘score’</w:t>
       </w:r>
-      <w:bookmarkEnd w:id="10"/>
+      <w:bookmarkEnd w:id="11"/>
     </w:p>
     <w:p>
       <w:pPr>
@@ -11545,12 +11465,12 @@
       <w:pPr>
         <w:pStyle w:val="StyleHeading1ChapterheadingAfter6pt"/>
       </w:pPr>
-      <w:bookmarkStart w:id="11" w:name="_Toc252446586"/>
+      <w:bookmarkStart w:id="12" w:name="_Toc284071855"/>
       <w:r>
         <w:lastRenderedPageBreak/>
         <w:t>Create a piece of cheese tagged ‘Food’</w:t>
       </w:r>
-      <w:bookmarkEnd w:id="11"/>
+      <w:bookmarkEnd w:id="12"/>
     </w:p>
     <w:p>
       <w:pPr>
@@ -12425,12 +12345,7 @@
         </w:numPr>
       </w:pPr>
       <w:r>
-        <w:t>One of the event messages</w:t>
-      </w:r>
-      <w:bookmarkStart w:id="12" w:name="_GoBack"/>
-      <w:bookmarkEnd w:id="12"/>
-      <w:r>
-        <w:t xml:space="preserve"> broadcast is </w:t>
+        <w:t xml:space="preserve">One of the event messages broadcast is </w:t>
       </w:r>
       <w:proofErr w:type="gramStart"/>
       <w:r>
@@ -13981,6 +13896,7 @@
     <w:p/>
     <w:p>
       <w:r>
+        <w:lastRenderedPageBreak/>
         <w:t>Save these changes (CTRL-S / COMMAND-S), and run your game.</w:t>
       </w:r>
     </w:p>
@@ -14224,32 +14140,47 @@
         <w:noProof/>
         <w:snapToGrid w:val="0"/>
       </w:rPr>
+      <w:t>3</w:t>
+    </w:r>
+    <w:r>
+      <w:rPr>
+        <w:b/>
+        <w:snapToGrid w:val="0"/>
+      </w:rPr>
+      <w:fldChar w:fldCharType="end"/>
+    </w:r>
+    <w:r>
+      <w:rPr>
+        <w:b/>
+        <w:snapToGrid w:val="0"/>
+      </w:rPr>
+      <w:t xml:space="preserve"> of </w:t>
+    </w:r>
+    <w:r>
+      <w:fldChar w:fldCharType="begin"/>
+    </w:r>
+    <w:r>
+      <w:instrText xml:space="preserve"> NUMPAGES  \* MERGEFORMAT </w:instrText>
+    </w:r>
+    <w:r>
+      <w:fldChar w:fldCharType="separate"/>
+    </w:r>
+    <w:r>
+      <w:rPr>
+        <w:b/>
+        <w:noProof/>
+        <w:snapToGrid w:val="0"/>
+      </w:rPr>
       <w:t>30</w:t>
     </w:r>
     <w:r>
       <w:rPr>
         <w:b/>
+        <w:noProof/>
         <w:snapToGrid w:val="0"/>
       </w:rPr>
       <w:fldChar w:fldCharType="end"/>
     </w:r>
-    <w:r>
-      <w:rPr>
-        <w:b/>
-        <w:snapToGrid w:val="0"/>
-      </w:rPr>
-      <w:t xml:space="preserve"> of </w:t>
-    </w:r>
-    <w:fldSimple w:instr=" NUMPAGES  \* MERGEFORMAT ">
-      <w:r>
-        <w:rPr>
-          <w:b/>
-          <w:noProof/>
-          <w:snapToGrid w:val="0"/>
-        </w:rPr>
-        <w:t>30</w:t>
-      </w:r>
-    </w:fldSimple>
   </w:p>
 </w:ftr>
 </file>
@@ -20358,7 +20289,7 @@
 </file>
 
 <file path=customXml/itemProps1.xml><?xml version="1.0" encoding="utf-8"?>
-<ds:datastoreItem xmlns:ds="http://schemas.openxmlformats.org/officeDocument/2006/customXml" ds:itemID="{832A6AB3-0761-BB40-892B-6CD63D0CE3BF}">
+<ds:datastoreItem xmlns:ds="http://schemas.openxmlformats.org/officeDocument/2006/customXml" ds:itemID="{830C0BB6-C728-2240-AC87-5948C3F19562}">
   <ds:schemaRefs>
     <ds:schemaRef ds:uri="http://schemas.openxmlformats.org/officeDocument/2006/bibliography"/>
   </ds:schemaRefs>

</xml_diff>

<commit_message>
v3.3 - part 3 updated for 4.6.1
</commit_message>
<xml_diff>
--- a/gravity_guy_2D - part 1.docx
+++ b/gravity_guy_2D - part 1.docx
@@ -349,8 +349,6 @@
         </w:rPr>
         <w:fldChar w:fldCharType="separate"/>
       </w:r>
-      <w:bookmarkStart w:id="0" w:name="_GoBack"/>
-      <w:bookmarkEnd w:id="0"/>
       <w:r>
         <w:rPr>
           <w:noProof/>
@@ -1346,11 +1344,11 @@
       <w:pPr>
         <w:pStyle w:val="Heading1"/>
       </w:pPr>
-      <w:bookmarkStart w:id="1" w:name="_Toc284071844"/>
+      <w:bookmarkStart w:id="0" w:name="_Toc284071844"/>
       <w:r>
         <w:t>Getting started</w:t>
       </w:r>
-      <w:bookmarkEnd w:id="1"/>
+      <w:bookmarkEnd w:id="0"/>
     </w:p>
     <w:p>
       <w:pPr>
@@ -1407,33 +1405,54 @@
           <w:b/>
         </w:rPr>
       </w:pPr>
-      <w:proofErr w:type="gramStart"/>
       <w:r>
         <w:rPr>
           <w:rFonts w:ascii="Courier" w:hAnsi="Courier"/>
           <w:b/>
         </w:rPr>
-        <w:t>gg</w:t>
-      </w:r>
-      <w:proofErr w:type="gramEnd"/>
+        <w:t>gg_part1_assets</w:t>
+      </w:r>
       <w:r>
         <w:rPr>
           <w:rFonts w:ascii="Courier" w:hAnsi="Courier"/>
           <w:b/>
         </w:rPr>
-        <w:t>_part1_assets</w:t>
-      </w:r>
-      <w:r>
+        <w:t>/</w:t>
+      </w:r>
+    </w:p>
+    <w:p>
+      <w:pPr>
+        <w:ind w:left="720" w:firstLine="720"/>
         <w:rPr>
           <w:rFonts w:ascii="Courier" w:hAnsi="Courier"/>
           <w:b/>
         </w:rPr>
+      </w:pPr>
+      <w:r>
+        <w:rPr>
+          <w:rFonts w:ascii="Courier" w:hAnsi="Courier"/>
+          <w:b/>
+        </w:rPr>
+        <w:tab/>
+      </w:r>
+      <w:r>
+        <w:rPr>
+          <w:rFonts w:ascii="Courier" w:hAnsi="Courier"/>
+          <w:b/>
+        </w:rPr>
+        <w:t>Assets</w:t>
+      </w:r>
+      <w:r>
+        <w:rPr>
+          <w:rFonts w:ascii="Courier" w:hAnsi="Courier"/>
+          <w:b/>
+        </w:rPr>
         <w:t>/</w:t>
       </w:r>
     </w:p>
     <w:p>
       <w:pPr>
-        <w:ind w:left="720" w:firstLine="720"/>
+        <w:ind w:firstLine="720"/>
         <w:rPr>
           <w:rFonts w:ascii="Courier" w:hAnsi="Courier"/>
           <w:b/>
@@ -1451,19 +1470,25 @@
           <w:rFonts w:ascii="Courier" w:hAnsi="Courier"/>
           <w:b/>
         </w:rPr>
-        <w:t>Assets</w:t>
+        <w:tab/>
       </w:r>
       <w:r>
         <w:rPr>
           <w:rFonts w:ascii="Courier" w:hAnsi="Courier"/>
           <w:b/>
         </w:rPr>
+        <w:t>Library</w:t>
+      </w:r>
+      <w:r>
+        <w:rPr>
+          <w:rFonts w:ascii="Courier" w:hAnsi="Courier"/>
+          <w:b/>
+        </w:rPr>
         <w:t>/</w:t>
       </w:r>
     </w:p>
     <w:p>
       <w:pPr>
-        <w:ind w:firstLine="720"/>
         <w:rPr>
           <w:rFonts w:ascii="Courier" w:hAnsi="Courier"/>
           <w:b/>
@@ -1488,53 +1513,15 @@
           <w:rFonts w:ascii="Courier" w:hAnsi="Courier"/>
           <w:b/>
         </w:rPr>
-        <w:t>Library</w:t>
+        <w:tab/>
       </w:r>
       <w:r>
         <w:rPr>
           <w:rFonts w:ascii="Courier" w:hAnsi="Courier"/>
           <w:b/>
         </w:rPr>
-        <w:t>/</w:t>
-      </w:r>
-    </w:p>
-    <w:p>
-      <w:pPr>
-        <w:rPr>
-          <w:rFonts w:ascii="Courier" w:hAnsi="Courier"/>
-          <w:b/>
-        </w:rPr>
-      </w:pPr>
-      <w:r>
-        <w:rPr>
-          <w:rFonts w:ascii="Courier" w:hAnsi="Courier"/>
-          <w:b/>
-        </w:rPr>
-        <w:tab/>
-      </w:r>
-      <w:r>
-        <w:rPr>
-          <w:rFonts w:ascii="Courier" w:hAnsi="Courier"/>
-          <w:b/>
-        </w:rPr>
-        <w:tab/>
-      </w:r>
-      <w:r>
-        <w:rPr>
-          <w:rFonts w:ascii="Courier" w:hAnsi="Courier"/>
-          <w:b/>
-        </w:rPr>
-        <w:tab/>
-      </w:r>
-      <w:proofErr w:type="spellStart"/>
-      <w:r>
-        <w:rPr>
-          <w:rFonts w:ascii="Courier" w:hAnsi="Courier"/>
-          <w:b/>
-        </w:rPr>
         <w:t>ProjectSettings</w:t>
       </w:r>
-      <w:proofErr w:type="spellEnd"/>
       <w:r>
         <w:rPr>
           <w:rFonts w:ascii="Courier" w:hAnsi="Courier"/>
@@ -1641,21 +1628,12 @@
           <w:b/>
         </w:rPr>
       </w:pPr>
-      <w:proofErr w:type="gramStart"/>
       <w:r>
         <w:rPr>
           <w:rFonts w:ascii="Courier" w:hAnsi="Courier"/>
           <w:b/>
         </w:rPr>
-        <w:t>gg</w:t>
-      </w:r>
-      <w:proofErr w:type="gramEnd"/>
-      <w:r>
-        <w:rPr>
-          <w:rFonts w:ascii="Courier" w:hAnsi="Courier"/>
-          <w:b/>
-        </w:rPr>
-        <w:t>_part1_assets</w:t>
+        <w:t>gg_part1_assets</w:t>
       </w:r>
       <w:r>
         <w:rPr>
@@ -1704,7 +1682,6 @@
         </w:rPr>
         <w:tab/>
       </w:r>
-      <w:proofErr w:type="gramStart"/>
       <w:r>
         <w:rPr>
           <w:b/>
@@ -1717,7 +1694,6 @@
         </w:rPr>
         <w:t>.unity</w:t>
       </w:r>
-      <w:proofErr w:type="gramEnd"/>
     </w:p>
     <w:p>
       <w:pPr>
@@ -1732,21 +1708,7 @@
           <w:i/>
         </w:rPr>
         <w:tab/>
-        <w:t>(</w:t>
-      </w:r>
-      <w:proofErr w:type="gramStart"/>
-      <w:r>
-        <w:rPr>
-          <w:i/>
-        </w:rPr>
-        <w:t>and</w:t>
-      </w:r>
-      <w:proofErr w:type="gramEnd"/>
-      <w:r>
-        <w:rPr>
-          <w:i/>
-        </w:rPr>
-        <w:t xml:space="preserve"> some other files/folders – ignore those for now)</w:t>
+        <w:t>(and some other files/folders – ignore those for now)</w:t>
       </w:r>
     </w:p>
     <w:p>
@@ -1797,13 +1759,8 @@
           <w:numId w:val="22"/>
         </w:numPr>
       </w:pPr>
-      <w:proofErr w:type="gramStart"/>
-      <w:r>
-        <w:t>double</w:t>
-      </w:r>
-      <w:proofErr w:type="gramEnd"/>
-      <w:r>
-        <w:t xml:space="preserve">-click </w:t>
+      <w:r>
+        <w:t xml:space="preserve">double-click </w:t>
       </w:r>
       <w:r>
         <w:t xml:space="preserve">file </w:t>
@@ -2151,15 +2108,7 @@
     <w:p/>
     <w:p>
       <w:r>
-        <w:t>Note – this arrangement is just a personal preference of mine (</w:t>
-      </w:r>
-      <w:proofErr w:type="gramStart"/>
-      <w:r>
-        <w:t>..</w:t>
-      </w:r>
-      <w:proofErr w:type="gramEnd"/>
-      <w:r>
-        <w:t xml:space="preserve"> matt ..) – you should fine out how you work best and arrange the Unity window panels however works best for you </w:t>
+        <w:t xml:space="preserve">Note – this arrangement is just a personal preference of mine (.. matt ..) – you should fine out how you work best and arrange the Unity window panels however works best for you </w:t>
       </w:r>
       <w:r>
         <w:sym w:font="Wingdings" w:char="F04A"/>
@@ -2238,15 +2187,7 @@
         <w:ind w:left="1134"/>
       </w:pPr>
       <w:r>
-        <w:t>Sometimes ‘scripts’ (C# or JavaScript/</w:t>
-      </w:r>
-      <w:proofErr w:type="spellStart"/>
-      <w:r>
-        <w:t>UnityScript</w:t>
-      </w:r>
-      <w:proofErr w:type="spellEnd"/>
-      <w:r>
-        <w:t xml:space="preserve"> classes) are also included the assets for a project – as with Gravity Guy 2D.</w:t>
+        <w:t>Sometimes ‘scripts’ (C# or JavaScript/UnityScript classes) are also included the assets for a project – as with Gravity Guy 2D.</w:t>
       </w:r>
     </w:p>
     <w:p>
@@ -2267,12 +2208,12 @@
         <w:pageBreakBefore/>
         <w:ind w:left="431" w:hanging="431"/>
       </w:pPr>
-      <w:bookmarkStart w:id="2" w:name="_Toc284071845"/>
+      <w:bookmarkStart w:id="1" w:name="_Toc284071845"/>
       <w:r>
         <w:lastRenderedPageBreak/>
         <w:t>Getting to know the 5 Unity window ‘Panels’</w:t>
       </w:r>
-      <w:bookmarkEnd w:id="2"/>
+      <w:bookmarkEnd w:id="1"/>
     </w:p>
     <w:p>
       <w:pPr>
@@ -2382,13 +2323,8 @@
           <w:numId w:val="25"/>
         </w:numPr>
       </w:pPr>
-      <w:proofErr w:type="gramStart"/>
-      <w:r>
-        <w:t>[ 1</w:t>
-      </w:r>
-      <w:proofErr w:type="gramEnd"/>
-      <w:r>
-        <w:t xml:space="preserve"> ] </w:t>
+      <w:r>
+        <w:t xml:space="preserve">[ 1 ] </w:t>
       </w:r>
       <w:r>
         <w:t xml:space="preserve">The window Panel on the RIGHT of the screen (panel 1 above) is the </w:t>
@@ -2441,13 +2377,8 @@
           <w:numId w:val="25"/>
         </w:numPr>
       </w:pPr>
-      <w:proofErr w:type="gramStart"/>
-      <w:r>
-        <w:t>[ 2</w:t>
-      </w:r>
-      <w:proofErr w:type="gramEnd"/>
-      <w:r>
-        <w:t xml:space="preserve"> ] </w:t>
+      <w:r>
+        <w:t xml:space="preserve">[ 2 ] </w:t>
       </w:r>
       <w:r>
         <w:t xml:space="preserve">The window Panel CENTER BOTTOM of the screen (panel 2 above) is the </w:t>
@@ -2500,13 +2431,8 @@
           <w:numId w:val="25"/>
         </w:numPr>
       </w:pPr>
-      <w:proofErr w:type="gramStart"/>
-      <w:r>
-        <w:t>[ 3a</w:t>
-      </w:r>
-      <w:proofErr w:type="gramEnd"/>
-      <w:r>
-        <w:t xml:space="preserve"> ] </w:t>
+      <w:r>
+        <w:t xml:space="preserve">[ 3a ] </w:t>
       </w:r>
       <w:r>
         <w:t xml:space="preserve">The window Panel CENTER TOP of the screen (panel 3a above) is the </w:t>
@@ -2530,18 +2456,10 @@
         <w:t>This shows text l</w:t>
       </w:r>
       <w:r>
-        <w:t xml:space="preserve">ist of the objects (called </w:t>
-      </w:r>
-      <w:proofErr w:type="spellStart"/>
-      <w:r>
-        <w:t>gameO</w:t>
-      </w:r>
-      <w:r>
-        <w:t>bjects</w:t>
-      </w:r>
-      <w:proofErr w:type="spellEnd"/>
-      <w:r>
-        <w:t>) in the current ‘scene’</w:t>
+        <w:t>ist of the objects (called gameO</w:t>
+      </w:r>
+      <w:r>
+        <w:t>bjects) in the current ‘scene’</w:t>
       </w:r>
     </w:p>
     <w:p>
@@ -2573,13 +2491,8 @@
           <w:numId w:val="25"/>
         </w:numPr>
       </w:pPr>
-      <w:proofErr w:type="gramStart"/>
-      <w:r>
-        <w:t>[ 3b</w:t>
-      </w:r>
-      <w:proofErr w:type="gramEnd"/>
-      <w:r>
-        <w:t xml:space="preserve"> ] </w:t>
+      <w:r>
+        <w:t xml:space="preserve">[ 3b ] </w:t>
       </w:r>
       <w:r>
         <w:t>The window Panel CENT</w:t>
@@ -2676,12 +2589,12 @@
       <w:pPr>
         <w:pStyle w:val="StyleHeading1ChapterheadingAfter6pt"/>
       </w:pPr>
-      <w:bookmarkStart w:id="3" w:name="_Toc284071846"/>
+      <w:bookmarkStart w:id="2" w:name="_Toc284071846"/>
       <w:r>
         <w:lastRenderedPageBreak/>
         <w:t>Changing a ‘property’</w:t>
       </w:r>
-      <w:bookmarkEnd w:id="3"/>
+      <w:bookmarkEnd w:id="2"/>
     </w:p>
     <w:p/>
     <w:p>
@@ -2730,19 +2643,11 @@
           <w:b/>
         </w:rPr>
       </w:pPr>
-      <w:proofErr w:type="gramStart"/>
-      <w:r>
-        <w:rPr>
-          <w:b/>
-        </w:rPr>
-        <w:t>cameras</w:t>
-      </w:r>
-      <w:proofErr w:type="gramEnd"/>
-      <w:r>
-        <w:rPr>
-          <w:b/>
-        </w:rPr>
-        <w:t xml:space="preserve"> and scenes</w:t>
+      <w:r>
+        <w:rPr>
+          <w:b/>
+        </w:rPr>
+        <w:t>cameras and scenes</w:t>
       </w:r>
     </w:p>
     <w:p>
@@ -3029,15 +2934,7 @@
     <w:p/>
     <w:p>
       <w:r>
-        <w:t>Once you have completed more of this tutorial, try changing the size of the camera, this will allow you to ‘zoom’ the players view closer / further away from the action. (</w:t>
-      </w:r>
-      <w:proofErr w:type="gramStart"/>
-      <w:r>
-        <w:t>of</w:t>
-      </w:r>
-      <w:proofErr w:type="gramEnd"/>
-      <w:r>
-        <w:t xml:space="preserve"> course you’ll also have to change the maximum up/down-left-right settings for when the camera scrolls – this kind of ‘tweaking’ of game parameters once you have something playable is an important part of the testing and improving of a game BEFORE it gets released into the real world – alpha and beta testing with game players helps you find settings that maximise the gaming experience for the player … but all that is for another day …</w:t>
+        <w:t>Once you have completed more of this tutorial, try changing the size of the camera, this will allow you to ‘zoom’ the players view closer / further away from the action. (of course you’ll also have to change the maximum up/down-left-right settings for when the camera scrolls – this kind of ‘tweaking’ of game parameters once you have something playable is an important part of the testing and improving of a game BEFORE it gets released into the real world – alpha and beta testing with game players helps you find settings that maximise the gaming experience for the player … but all that is for another day …</w:t>
       </w:r>
     </w:p>
     <w:p/>
@@ -3070,21 +2967,7 @@
         <w:rPr>
           <w:b/>
         </w:rPr>
-        <w:t xml:space="preserve">5 </w:t>
-      </w:r>
-      <w:proofErr w:type="gramStart"/>
-      <w:r>
-        <w:rPr>
-          <w:b/>
-        </w:rPr>
-        <w:t>what ?</w:t>
-      </w:r>
-      <w:proofErr w:type="gramEnd"/>
-      <w:r>
-        <w:rPr>
-          <w:b/>
-        </w:rPr>
-        <w:t xml:space="preserve"> 11 what? </w:t>
+        <w:t xml:space="preserve">5 what ? 11 what? </w:t>
       </w:r>
     </w:p>
     <w:p>
@@ -3179,13 +3062,8 @@
         <w:ind w:left="1134"/>
       </w:pPr>
       <w:r>
-        <w:t xml:space="preserve">When you create game characters, they will be around 2 units tall (like a human adult – around 2 meters </w:t>
-      </w:r>
-      <w:proofErr w:type="gramStart"/>
-      <w:r>
-        <w:t>tall …)</w:t>
-      </w:r>
-      <w:proofErr w:type="gramEnd"/>
+        <w:t>When you create game characters, they will be around 2 units tall (like a human adult – around 2 meters tall …)</w:t>
+      </w:r>
     </w:p>
     <w:p>
       <w:pPr>
@@ -3202,7 +3080,7 @@
       <w:pPr>
         <w:pStyle w:val="StyleHeading1ChapterheadingAfter6pt"/>
       </w:pPr>
-      <w:bookmarkStart w:id="4" w:name="_Toc284071847"/>
+      <w:bookmarkStart w:id="3" w:name="_Toc284071847"/>
       <w:r>
         <w:lastRenderedPageBreak/>
         <w:t>Add</w:t>
@@ -3213,7 +3091,7 @@
       <w:r>
         <w:t xml:space="preserve"> to our scene</w:t>
       </w:r>
-      <w:bookmarkEnd w:id="4"/>
+      <w:bookmarkEnd w:id="3"/>
     </w:p>
     <w:p/>
     <w:p>
@@ -3309,15 +3187,7 @@
         <w:ind w:left="1134"/>
       </w:pPr>
       <w:r>
-        <w:t xml:space="preserve">A core ‘workflow’ in Unity is to add a new </w:t>
-      </w:r>
-      <w:proofErr w:type="spellStart"/>
-      <w:r>
-        <w:t>gameobject</w:t>
-      </w:r>
-      <w:proofErr w:type="spellEnd"/>
-      <w:r>
-        <w:t xml:space="preserve"> to the current scene.</w:t>
+        <w:t>A core ‘workflow’ in Unity is to add a new gameobject to the current scene.</w:t>
       </w:r>
     </w:p>
     <w:p>
@@ -3331,15 +3201,7 @@
         <w:ind w:left="1134"/>
       </w:pPr>
       <w:r>
-        <w:t xml:space="preserve">There are 2 ways we usually add a </w:t>
-      </w:r>
-      <w:proofErr w:type="spellStart"/>
-      <w:r>
-        <w:t>gameobject</w:t>
-      </w:r>
-      <w:proofErr w:type="spellEnd"/>
-      <w:r>
-        <w:t xml:space="preserve"> to the scene:</w:t>
+        <w:t>There are 2 ways we usually add a gameobject to the scene:</w:t>
       </w:r>
     </w:p>
     <w:p>
@@ -3374,11 +3236,9 @@
           <w:right w:val="single" w:sz="4" w:space="4" w:color="auto"/>
         </w:pBdr>
       </w:pPr>
-      <w:proofErr w:type="gramStart"/>
       <w:r>
         <w:t>drag</w:t>
       </w:r>
-      <w:proofErr w:type="gramEnd"/>
       <w:r>
         <w:t xml:space="preserve"> a ‘resource’ object from the </w:t>
       </w:r>
@@ -3555,15 +3415,7 @@
         <w:t>Project Panel</w:t>
       </w:r>
       <w:r>
-        <w:t xml:space="preserve"> into the </w:t>
-      </w:r>
-      <w:proofErr w:type="spellStart"/>
-      <w:r>
-        <w:t>center</w:t>
-      </w:r>
-      <w:proofErr w:type="spellEnd"/>
-      <w:r>
-        <w:t xml:space="preserve"> of the </w:t>
+        <w:t xml:space="preserve"> into the center of the </w:t>
       </w:r>
       <w:r>
         <w:rPr>
@@ -3731,27 +3583,13 @@
         <w:rPr>
           <w:b/>
         </w:rPr>
-        <w:t xml:space="preserve"> ‘hero’ </w:t>
-      </w:r>
-      <w:proofErr w:type="spellStart"/>
-      <w:r>
-        <w:rPr>
-          <w:b/>
-        </w:rPr>
-        <w:t>gameO</w:t>
-      </w:r>
-      <w:r>
-        <w:rPr>
-          <w:b/>
-        </w:rPr>
-        <w:t>bject</w:t>
-      </w:r>
-      <w:proofErr w:type="spellEnd"/>
-      <w:r>
-        <w:rPr>
-          <w:b/>
-        </w:rPr>
-        <w:t xml:space="preserve"> has been added to the scene:</w:t>
+        <w:t xml:space="preserve"> ‘hero’ gameO</w:t>
+      </w:r>
+      <w:r>
+        <w:rPr>
+          <w:b/>
+        </w:rPr>
+        <w:t>bject has been added to the scene:</w:t>
       </w:r>
     </w:p>
     <w:p>
@@ -3919,13 +3757,8 @@
         </w:numPr>
       </w:pPr>
       <w:r>
-        <w:t xml:space="preserve">(HINT – you can use the TAB key to move to the next text entry box once you’ve set X to </w:t>
-      </w:r>
-      <w:proofErr w:type="gramStart"/>
-      <w:r>
-        <w:t>zero …)</w:t>
-      </w:r>
-      <w:proofErr w:type="gramEnd"/>
+        <w:t>(HINT – you can use the TAB key to move to the next text entry box once you’ve set X to zero …)</w:t>
+      </w:r>
     </w:p>
     <w:p/>
     <w:p>
@@ -4011,13 +3844,8 @@
         <w:jc w:val="center"/>
       </w:pPr>
       <w:r>
-        <w:t>NOTE: Unity special term ‘</w:t>
-      </w:r>
-      <w:proofErr w:type="spellStart"/>
-      <w:r>
-        <w:t>gameObject</w:t>
-      </w:r>
-      <w:proofErr w:type="spellEnd"/>
+        <w:t>NOTE: Unity special term ‘gameObject</w:t>
+      </w:r>
     </w:p>
     <w:p>
       <w:pPr>
@@ -4030,31 +3858,7 @@
         <w:ind w:left="1134"/>
       </w:pPr>
       <w:r>
-        <w:t>An object in the scene (i.e. in the Hierarchy and Scene panels) is called a ‘</w:t>
-      </w:r>
-      <w:proofErr w:type="spellStart"/>
-      <w:r>
-        <w:t>gameObject</w:t>
-      </w:r>
-      <w:proofErr w:type="spellEnd"/>
-      <w:r>
-        <w:t xml:space="preserve">’. A </w:t>
-      </w:r>
-      <w:proofErr w:type="spellStart"/>
-      <w:r>
-        <w:t>gameObject</w:t>
-      </w:r>
-      <w:proofErr w:type="spellEnd"/>
-      <w:r>
-        <w:t xml:space="preserve"> is an instance of the class </w:t>
-      </w:r>
-      <w:proofErr w:type="spellStart"/>
-      <w:r>
-        <w:t>MonoBehaviour</w:t>
-      </w:r>
-      <w:proofErr w:type="spellEnd"/>
-      <w:r>
-        <w:t>.</w:t>
+        <w:t>An object in the scene (i.e. in the Hierarchy and Scene panels) is called a ‘gameObject’. A gameObject is an instance of the class MonoBehaviour.</w:t>
       </w:r>
     </w:p>
     <w:p>
@@ -4079,15 +3883,7 @@
         <w:ind w:left="1134"/>
       </w:pPr>
       <w:r>
-        <w:t xml:space="preserve">So when you drag a 2D image or 3D model onto the scene, you are creating a </w:t>
-      </w:r>
-      <w:proofErr w:type="spellStart"/>
-      <w:r>
-        <w:t>gameObject</w:t>
-      </w:r>
-      <w:proofErr w:type="spellEnd"/>
-      <w:r>
-        <w:t>, which contains components linking to the image/model file in your Project folder.</w:t>
+        <w:t>So when you drag a 2D image or 3D model onto the scene, you are creating a gameObject, which contains components linking to the image/model file in your Project folder.</w:t>
       </w:r>
     </w:p>
     <w:p>
@@ -4111,21 +3907,8 @@
         </w:pBdr>
         <w:ind w:left="1134"/>
       </w:pPr>
-      <w:proofErr w:type="spellStart"/>
-      <w:r>
-        <w:t>GameObjects</w:t>
-      </w:r>
-      <w:proofErr w:type="spellEnd"/>
-      <w:r>
-        <w:t xml:space="preserve"> can send and receive many event messages (such as object collisions, and mouse clicks, and new frame updates etc.). The superclass </w:t>
-      </w:r>
-      <w:proofErr w:type="spellStart"/>
-      <w:r>
-        <w:t>MonoBehaviour</w:t>
-      </w:r>
-      <w:proofErr w:type="spellEnd"/>
-      <w:r>
-        <w:t xml:space="preserve"> defines all these interfaces.</w:t>
+      <w:r>
+        <w:t>GameObjects can send and receive many event messages (such as object collisions, and mouse clicks, and new frame updates etc.). The superclass MonoBehaviour defines all these interfaces.</w:t>
       </w:r>
     </w:p>
     <w:p>
@@ -4143,12 +3926,12 @@
       <w:pPr>
         <w:pStyle w:val="StyleHeading1ChapterheadingAfter6pt"/>
       </w:pPr>
-      <w:bookmarkStart w:id="5" w:name="_Toc284071848"/>
+      <w:bookmarkStart w:id="4" w:name="_Toc284071848"/>
       <w:r>
         <w:lastRenderedPageBreak/>
         <w:t>Panning and Zooming your ‘scene’ window panel</w:t>
       </w:r>
-      <w:bookmarkEnd w:id="5"/>
+      <w:bookmarkEnd w:id="4"/>
     </w:p>
     <w:p/>
     <w:p>
@@ -4248,13 +4031,8 @@
         </w:pBdr>
       </w:pPr>
       <w:r>
-        <w:t xml:space="preserve">Zoom into a specific </w:t>
-      </w:r>
-      <w:proofErr w:type="spellStart"/>
-      <w:r>
-        <w:t>gameObject</w:t>
-      </w:r>
-      <w:proofErr w:type="spellEnd"/>
+        <w:t>Zoom into a specific gameObject</w:t>
+      </w:r>
     </w:p>
     <w:p>
       <w:pPr>
@@ -4309,68 +4087,12 @@
         <w:keepNext w:val="0"/>
       </w:pPr>
       <w:r>
-        <w:t xml:space="preserve">Double click a </w:t>
-      </w:r>
-      <w:proofErr w:type="spellStart"/>
-      <w:r>
-        <w:t>gameObject</w:t>
-      </w:r>
-      <w:proofErr w:type="spellEnd"/>
-      <w:r>
-        <w:t xml:space="preserve"> in the Hierarchy to make the Scene panel centre and zoom</w:t>
-      </w:r>
-    </w:p>
-    <w:p>
-      <w:r>
-        <w:t xml:space="preserve">Once you have lots of </w:t>
-      </w:r>
-      <w:proofErr w:type="spellStart"/>
-      <w:r>
-        <w:t>gameObjects</w:t>
-      </w:r>
-      <w:proofErr w:type="spellEnd"/>
-      <w:r>
-        <w:t xml:space="preserve"> in the scene, you will want to change which one you are viewing from time to time. Double clicking the name of the </w:t>
-      </w:r>
-      <w:proofErr w:type="spellStart"/>
-      <w:r>
-        <w:t>gameObject</w:t>
-      </w:r>
-      <w:proofErr w:type="spellEnd"/>
-      <w:r>
-        <w:t xml:space="preserve"> in the </w:t>
-      </w:r>
-      <w:proofErr w:type="spellStart"/>
-      <w:r>
-        <w:t>Hiearchy</w:t>
-      </w:r>
-      <w:proofErr w:type="spellEnd"/>
-      <w:r>
-        <w:t xml:space="preserve"> will make the view in the Scene window panel zoom to view the </w:t>
-      </w:r>
-      <w:proofErr w:type="spellStart"/>
-      <w:r>
-        <w:t>gameObject</w:t>
-      </w:r>
-      <w:proofErr w:type="spellEnd"/>
-      <w:r>
-        <w:t xml:space="preserve">, and arrange the </w:t>
-      </w:r>
-      <w:proofErr w:type="spellStart"/>
-      <w:r>
-        <w:t>center</w:t>
-      </w:r>
-      <w:proofErr w:type="spellEnd"/>
-      <w:r>
-        <w:t xml:space="preserve"> of the selected object to be the </w:t>
-      </w:r>
-      <w:proofErr w:type="spellStart"/>
-      <w:r>
-        <w:t>center</w:t>
-      </w:r>
-      <w:proofErr w:type="spellEnd"/>
-      <w:r>
-        <w:t xml:space="preserve"> of the Scene Panel.</w:t>
+        <w:t>Double click a gameObject in the Hierarchy to make the Scene panel centre and zoom</w:t>
+      </w:r>
+    </w:p>
+    <w:p>
+      <w:r>
+        <w:t>Once you have lots of gameObjects in the scene, you will want to change which one you are viewing from time to time. Double clicking the name of the gameObject in the Hiearchy will make the view in the Scene window panel zoom to view the gameObject, and arrange the center of the selected object to be the center of the Scene Panel.</w:t>
       </w:r>
     </w:p>
     <w:p/>
@@ -4385,15 +4107,7 @@
         <w:t>hero</w:t>
       </w:r>
       <w:r>
-        <w:t xml:space="preserve"> </w:t>
-      </w:r>
-      <w:proofErr w:type="spellStart"/>
-      <w:r>
-        <w:t>gameObject</w:t>
-      </w:r>
-      <w:proofErr w:type="spellEnd"/>
-      <w:r>
-        <w:t>:</w:t>
+        <w:t xml:space="preserve"> gameObject:</w:t>
       </w:r>
     </w:p>
     <w:p>
@@ -4425,15 +4139,7 @@
         <w:t xml:space="preserve"> </w:t>
       </w:r>
       <w:r>
-        <w:t xml:space="preserve">double click </w:t>
-      </w:r>
-      <w:proofErr w:type="spellStart"/>
-      <w:r>
-        <w:t>gameObject</w:t>
-      </w:r>
-      <w:proofErr w:type="spellEnd"/>
-      <w:r>
-        <w:t xml:space="preserve"> </w:t>
+        <w:t xml:space="preserve">double click gameObject </w:t>
       </w:r>
       <w:r>
         <w:rPr>
@@ -4528,15 +4234,7 @@
         <w:t>Main Camera</w:t>
       </w:r>
       <w:r>
-        <w:t xml:space="preserve"> </w:t>
-      </w:r>
-      <w:proofErr w:type="spellStart"/>
-      <w:r>
-        <w:t>gameObject</w:t>
-      </w:r>
-      <w:proofErr w:type="spellEnd"/>
-      <w:r>
-        <w:t>:</w:t>
+        <w:t xml:space="preserve"> gameObject:</w:t>
       </w:r>
     </w:p>
     <w:p>
@@ -4569,15 +4267,7 @@
         <w:t xml:space="preserve"> </w:t>
       </w:r>
       <w:r>
-        <w:t xml:space="preserve">double click </w:t>
-      </w:r>
-      <w:proofErr w:type="spellStart"/>
-      <w:r>
-        <w:t>gameObject</w:t>
-      </w:r>
-      <w:proofErr w:type="spellEnd"/>
-      <w:r>
-        <w:t xml:space="preserve"> </w:t>
+        <w:t xml:space="preserve">double click gameObject </w:t>
       </w:r>
       <w:r>
         <w:rPr>
@@ -4663,15 +4353,7 @@
         <w:keepNext w:val="0"/>
       </w:pPr>
       <w:r>
-        <w:t xml:space="preserve"> ‘</w:t>
-      </w:r>
-      <w:proofErr w:type="gramStart"/>
-      <w:r>
-        <w:t>hand’</w:t>
-      </w:r>
-      <w:proofErr w:type="gramEnd"/>
-      <w:r>
-        <w:t xml:space="preserve"> tool – to pan left/right/up/down</w:t>
+        <w:t xml:space="preserve"> ‘hand’ tool – to pan left/right/up/down</w:t>
       </w:r>
     </w:p>
     <w:p>
@@ -4747,15 +4429,7 @@
         <w:t xml:space="preserve"> </w:t>
       </w:r>
       <w:r>
-        <w:t>(</w:t>
-      </w:r>
-      <w:proofErr w:type="gramStart"/>
-      <w:r>
-        <w:t>we’ll</w:t>
-      </w:r>
-      <w:proofErr w:type="gramEnd"/>
-      <w:r>
-        <w:t xml:space="preserve"> learn about the other tools later in this tutorial …)</w:t>
+        <w:t>(we’ll learn about the other tools later in this tutorial …)</w:t>
       </w:r>
     </w:p>
     <w:p>
@@ -4764,15 +4438,7 @@
         <w:keepNext w:val="0"/>
       </w:pPr>
       <w:r>
-        <w:t xml:space="preserve">Mouse wheel / </w:t>
-      </w:r>
-      <w:proofErr w:type="spellStart"/>
-      <w:r>
-        <w:t>trackpad</w:t>
-      </w:r>
-      <w:proofErr w:type="spellEnd"/>
-      <w:r>
-        <w:t xml:space="preserve"> zoom – zoom in and out of Scene panel contents</w:t>
+        <w:t>Mouse wheel / trackpad zoom – zoom in and out of Scene panel contents</w:t>
       </w:r>
     </w:p>
     <w:p>
@@ -4852,28 +4518,21 @@
         </w:numPr>
       </w:pPr>
       <w:r>
+        <w:lastRenderedPageBreak/>
         <w:t>Down/left zooms out</w:t>
       </w:r>
       <w:r>
         <w:t xml:space="preserve"> </w:t>
       </w:r>
       <w:r>
-        <w:t xml:space="preserve">(you’ll also see that while doing this the ‘hand’ tool changes to a magnifying </w:t>
-      </w:r>
-      <w:proofErr w:type="gramStart"/>
-      <w:r>
-        <w:t>glass !</w:t>
-      </w:r>
-      <w:proofErr w:type="gramEnd"/>
-      <w:r>
-        <w:t>)</w:t>
+        <w:t>(you’ll also see that while doing this the ‘hand’ tool changes to a magnifying glass !)</w:t>
       </w:r>
     </w:p>
     <w:p>
       <w:pPr>
         <w:pStyle w:val="StyleHeading1ChapterheadingAfter6pt"/>
       </w:pPr>
-      <w:bookmarkStart w:id="6" w:name="_Toc284071849"/>
+      <w:bookmarkStart w:id="5" w:name="_Toc284071849"/>
       <w:r>
         <w:lastRenderedPageBreak/>
         <w:t>Add some blue ‘platforms’ to o</w:t>
@@ -4881,7 +4540,7 @@
       <w:r>
         <w:t>ur game</w:t>
       </w:r>
-      <w:bookmarkEnd w:id="6"/>
+      <w:bookmarkEnd w:id="5"/>
     </w:p>
     <w:p/>
     <w:p>
@@ -4919,16 +4578,8 @@
         <w:rPr>
           <w:b/>
         </w:rPr>
-        <w:t xml:space="preserve">ready to play the first version of our Gravity Guy </w:t>
-      </w:r>
-      <w:proofErr w:type="gramStart"/>
-      <w:r>
-        <w:rPr>
-          <w:b/>
-        </w:rPr>
-        <w:t>game !</w:t>
-      </w:r>
-      <w:proofErr w:type="gramEnd"/>
+        <w:t>ready to play the first version of our Gravity Guy game !</w:t>
+      </w:r>
     </w:p>
     <w:p>
       <w:pPr>
@@ -5079,19 +4730,11 @@
       <w:r>
         <w:t>, you should now see a small blue cube labelled ‘</w:t>
       </w:r>
-      <w:proofErr w:type="spellStart"/>
-      <w:r>
-        <w:rPr>
-          <w:b/>
-        </w:rPr>
-        <w:t>platformBlue</w:t>
-      </w:r>
-      <w:proofErr w:type="spellEnd"/>
-      <w:r>
-        <w:rPr>
-          <w:b/>
-        </w:rPr>
-        <w:t>’;</w:t>
+      <w:r>
+        <w:rPr>
+          <w:b/>
+        </w:rPr>
+        <w:t>platformBlue’;</w:t>
       </w:r>
     </w:p>
     <w:p>
@@ -5163,19 +4806,11 @@
       <w:r>
         <w:t>Drag the ‘</w:t>
       </w:r>
-      <w:proofErr w:type="spellStart"/>
-      <w:r>
-        <w:rPr>
-          <w:b/>
-        </w:rPr>
-        <w:t>platformBlue</w:t>
-      </w:r>
-      <w:proofErr w:type="spellEnd"/>
-      <w:r>
-        <w:rPr>
-          <w:b/>
-        </w:rPr>
-        <w:t xml:space="preserve">’ </w:t>
+      <w:r>
+        <w:rPr>
+          <w:b/>
+        </w:rPr>
+        <w:t xml:space="preserve">platformBlue’ </w:t>
       </w:r>
       <w:r>
         <w:t xml:space="preserve">game object prefab from the </w:t>
@@ -5213,15 +4848,7 @@
         </w:numPr>
       </w:pPr>
       <w:r>
-        <w:t xml:space="preserve">NOTE – each time you add a </w:t>
-      </w:r>
-      <w:proofErr w:type="spellStart"/>
-      <w:r>
-        <w:t>gameObject</w:t>
-      </w:r>
-      <w:proofErr w:type="spellEnd"/>
-      <w:r>
-        <w:t xml:space="preserve"> to the scene, you should see a corresponding new entry appear in your </w:t>
+        <w:t xml:space="preserve">NOTE – each time you add a gameObject to the scene, you should see a corresponding new entry appear in your </w:t>
       </w:r>
       <w:r>
         <w:rPr>
@@ -5238,19 +4865,11 @@
       <w:r>
         <w:t xml:space="preserve">Drag a few more copies of </w:t>
       </w:r>
-      <w:proofErr w:type="spellStart"/>
-      <w:r>
-        <w:rPr>
-          <w:b/>
-        </w:rPr>
-        <w:t>platformBlue</w:t>
-      </w:r>
-      <w:proofErr w:type="spellEnd"/>
-      <w:r>
-        <w:rPr>
-          <w:b/>
-        </w:rPr>
-        <w:t xml:space="preserve"> </w:t>
+      <w:r>
+        <w:rPr>
+          <w:b/>
+        </w:rPr>
+        <w:t xml:space="preserve">platformBlue </w:t>
       </w:r>
       <w:r>
         <w:t>into our scene, in a stair-like arrangement, so your Scene should look something like the following:</w:t>
@@ -5320,12 +4939,12 @@
       <w:pPr>
         <w:pStyle w:val="StyleHeading1ChapterheadingAfter6pt"/>
       </w:pPr>
-      <w:bookmarkStart w:id="7" w:name="_Toc284071850"/>
+      <w:bookmarkStart w:id="6" w:name="_Toc284071850"/>
       <w:r>
         <w:lastRenderedPageBreak/>
         <w:t>Run the game!</w:t>
       </w:r>
-      <w:bookmarkEnd w:id="7"/>
+      <w:bookmarkEnd w:id="6"/>
     </w:p>
     <w:p>
       <w:pPr>
@@ -5338,23 +4957,7 @@
     </w:p>
     <w:p>
       <w:r>
-        <w:t xml:space="preserve">You may have notices the music </w:t>
-      </w:r>
-      <w:proofErr w:type="spellStart"/>
-      <w:r>
-        <w:t>playhead</w:t>
-      </w:r>
-      <w:proofErr w:type="spellEnd"/>
-      <w:r>
-        <w:t xml:space="preserve"> style buttons (play / pause / fast forward) buttons at the </w:t>
-      </w:r>
-      <w:proofErr w:type="spellStart"/>
-      <w:r>
-        <w:t>center</w:t>
-      </w:r>
-      <w:proofErr w:type="spellEnd"/>
-      <w:r>
-        <w:t xml:space="preserve"> top of the Unity application window – now it’s time to make use of them …</w:t>
+        <w:t>You may have notices the music playhead style buttons (play / pause / fast forward) buttons at the center top of the Unity application window – now it’s time to make use of them …</w:t>
       </w:r>
     </w:p>
     <w:p>
@@ -5629,15 +5232,7 @@
         <w:jc w:val="center"/>
       </w:pPr>
       <w:r>
-        <w:t xml:space="preserve">Since the default </w:t>
-      </w:r>
-      <w:proofErr w:type="spellStart"/>
-      <w:r>
-        <w:t>color</w:t>
-      </w:r>
-      <w:proofErr w:type="spellEnd"/>
-      <w:r>
-        <w:t xml:space="preserve"> for the background of what the camera shows is BLUE, </w:t>
+        <w:t xml:space="preserve">Since the default color for the background of what the camera shows is BLUE, </w:t>
       </w:r>
       <w:r>
         <w:br/>
@@ -5839,12 +5434,12 @@
       <w:pPr>
         <w:pStyle w:val="StyleHeading1ChapterheadingAfter6pt"/>
       </w:pPr>
-      <w:bookmarkStart w:id="8" w:name="_Toc284071851"/>
+      <w:bookmarkStart w:id="7" w:name="_Toc284071851"/>
       <w:r>
         <w:lastRenderedPageBreak/>
         <w:t>Adding a ‘red’ platform – learning to create solid ‘ground’</w:t>
       </w:r>
-      <w:bookmarkEnd w:id="8"/>
+      <w:bookmarkEnd w:id="7"/>
     </w:p>
     <w:p>
       <w:pPr>
@@ -5852,15 +5447,7 @@
         <w:keepNext w:val="0"/>
       </w:pPr>
       <w:r>
-        <w:t>Drag the ‘</w:t>
-      </w:r>
-      <w:proofErr w:type="spellStart"/>
-      <w:r>
-        <w:t>platformRed</w:t>
-      </w:r>
-      <w:proofErr w:type="spellEnd"/>
-      <w:r>
-        <w:t>’ image ‘sprite’ onto the stage</w:t>
+        <w:t>Drag the ‘platformRed’ image ‘sprite’ onto the stage</w:t>
       </w:r>
     </w:p>
     <w:p>
@@ -5928,19 +5515,11 @@
       <w:r>
         <w:t>, you should now see a small blue cube labelled ‘</w:t>
       </w:r>
-      <w:proofErr w:type="spellStart"/>
-      <w:r>
-        <w:rPr>
-          <w:b/>
-        </w:rPr>
-        <w:t>platformRed</w:t>
-      </w:r>
-      <w:proofErr w:type="spellEnd"/>
-      <w:r>
-        <w:rPr>
-          <w:b/>
-        </w:rPr>
-        <w:t>’:</w:t>
+      <w:r>
+        <w:rPr>
+          <w:b/>
+        </w:rPr>
+        <w:t>platformRed’:</w:t>
       </w:r>
     </w:p>
     <w:p>
@@ -6012,19 +5591,11 @@
       <w:r>
         <w:t>Drag the ‘</w:t>
       </w:r>
-      <w:proofErr w:type="spellStart"/>
-      <w:r>
-        <w:rPr>
-          <w:b/>
-        </w:rPr>
-        <w:t>platformRed</w:t>
-      </w:r>
-      <w:proofErr w:type="spellEnd"/>
-      <w:r>
-        <w:rPr>
-          <w:b/>
-        </w:rPr>
-        <w:t xml:space="preserve">’ </w:t>
+      <w:r>
+        <w:rPr>
+          <w:b/>
+        </w:rPr>
+        <w:t xml:space="preserve">platformRed’ </w:t>
       </w:r>
       <w:r>
         <w:t>sprite</w:t>
@@ -6054,13 +5625,8 @@
         <w:t xml:space="preserve"> </w:t>
       </w:r>
       <w:r>
-        <w:t xml:space="preserve">somewhere near the blue platform </w:t>
-      </w:r>
-      <w:proofErr w:type="spellStart"/>
-      <w:r>
-        <w:t>gameObjects</w:t>
-      </w:r>
-      <w:proofErr w:type="spellEnd"/>
+        <w:t>somewhere near the blue platform gameObjects</w:t>
+      </w:r>
     </w:p>
     <w:p>
       <w:pPr>
@@ -6068,13 +5634,8 @@
         <w:keepNext w:val="0"/>
       </w:pPr>
       <w:r>
-        <w:t xml:space="preserve">Play-test your new scene </w:t>
-      </w:r>
-      <w:proofErr w:type="spellStart"/>
-      <w:r>
-        <w:t>gameObject</w:t>
-      </w:r>
-      <w:proofErr w:type="spellEnd"/>
+        <w:t>Play-test your new scene gameObject</w:t>
+      </w:r>
     </w:p>
     <w:p>
       <w:r>
@@ -6092,26 +5653,10 @@
     </w:p>
     <w:p>
       <w:r>
-        <w:t xml:space="preserve">There is a </w:t>
-      </w:r>
-      <w:proofErr w:type="spellStart"/>
-      <w:r>
-        <w:t>Csharp</w:t>
-      </w:r>
-      <w:proofErr w:type="spellEnd"/>
-      <w:r>
-        <w:t xml:space="preserve"> script attached to our ‘hero’ character</w:t>
-      </w:r>
-      <w:r>
-        <w:t xml:space="preserve"> named ‘</w:t>
-      </w:r>
-      <w:proofErr w:type="spellStart"/>
-      <w:r>
-        <w:t>PlayerControl</w:t>
-      </w:r>
-      <w:proofErr w:type="spellEnd"/>
-      <w:r>
-        <w:t xml:space="preserve">’. </w:t>
+        <w:t>There is a Csharp script attached to our ‘hero’ character</w:t>
+      </w:r>
+      <w:r>
+        <w:t xml:space="preserve"> named ‘PlayerControl’. </w:t>
       </w:r>
     </w:p>
     <w:p>
@@ -6176,15 +5721,7 @@
     <w:p/>
     <w:p>
       <w:r>
-        <w:t xml:space="preserve">This script needs </w:t>
-      </w:r>
-      <w:proofErr w:type="spellStart"/>
-      <w:r>
-        <w:t>gameObjects</w:t>
-      </w:r>
-      <w:proofErr w:type="spellEnd"/>
-      <w:r>
-        <w:t xml:space="preserve"> to have 2 special characteristics to consider something as solid ‘ground’:</w:t>
+        <w:t>This script needs gameObjects to have 2 special characteristics to consider something as solid ‘ground’:</w:t>
       </w:r>
     </w:p>
     <w:p>
@@ -6196,15 +5733,7 @@
         </w:numPr>
       </w:pPr>
       <w:r>
-        <w:t xml:space="preserve">The </w:t>
-      </w:r>
-      <w:proofErr w:type="spellStart"/>
-      <w:r>
-        <w:t>gameObject</w:t>
-      </w:r>
-      <w:proofErr w:type="spellEnd"/>
-      <w:r>
-        <w:t xml:space="preserve"> must be on ‘Layer’ named ‘Ground’</w:t>
+        <w:t>The gameObject must be on ‘Layer’ named ‘Ground’</w:t>
       </w:r>
     </w:p>
     <w:p>
@@ -6216,15 +5745,7 @@
         </w:numPr>
       </w:pPr>
       <w:r>
-        <w:t xml:space="preserve">The </w:t>
-      </w:r>
-      <w:proofErr w:type="spellStart"/>
-      <w:r>
-        <w:t>gameObject</w:t>
-      </w:r>
-      <w:proofErr w:type="spellEnd"/>
-      <w:r>
-        <w:t xml:space="preserve"> must have a 2D-collider physics component</w:t>
+        <w:t>The gameObject must have a 2D-collider physics component</w:t>
       </w:r>
     </w:p>
     <w:p/>
@@ -6239,23 +5760,7 @@
       </w:pPr>
       <w:r>
         <w:lastRenderedPageBreak/>
-        <w:t xml:space="preserve">Setting </w:t>
-      </w:r>
-      <w:proofErr w:type="spellStart"/>
-      <w:r>
-        <w:t>gameObject</w:t>
-      </w:r>
-      <w:proofErr w:type="spellEnd"/>
-      <w:r>
-        <w:t xml:space="preserve"> </w:t>
-      </w:r>
-      <w:proofErr w:type="spellStart"/>
-      <w:r>
-        <w:t>platformRed’s</w:t>
-      </w:r>
-      <w:proofErr w:type="spellEnd"/>
-      <w:r>
-        <w:t xml:space="preserve"> layer to ‘Ground’</w:t>
+        <w:t>Setting gameObject platformRed’s layer to ‘Ground’</w:t>
       </w:r>
     </w:p>
     <w:p>
@@ -6263,24 +5768,14 @@
         <w:keepNext/>
       </w:pPr>
       <w:r>
-        <w:t xml:space="preserve">Set the Layer of </w:t>
-      </w:r>
-      <w:proofErr w:type="spellStart"/>
-      <w:r>
-        <w:t>gameObject</w:t>
-      </w:r>
-      <w:proofErr w:type="spellEnd"/>
-      <w:r>
-        <w:t xml:space="preserve"> </w:t>
-      </w:r>
-      <w:proofErr w:type="spellStart"/>
+        <w:t xml:space="preserve">Set the Layer of gameObject </w:t>
+      </w:r>
       <w:r>
         <w:rPr>
           <w:b/>
         </w:rPr>
         <w:t>platformRed</w:t>
       </w:r>
-      <w:proofErr w:type="spellEnd"/>
       <w:r>
         <w:t xml:space="preserve"> to ‘Ground’:</w:t>
       </w:r>
@@ -6303,24 +5798,14 @@
         <w:t xml:space="preserve">Hierarchy </w:t>
       </w:r>
       <w:r>
-        <w:t xml:space="preserve">select </w:t>
-      </w:r>
-      <w:proofErr w:type="spellStart"/>
-      <w:r>
-        <w:t>gameObject</w:t>
-      </w:r>
-      <w:proofErr w:type="spellEnd"/>
-      <w:r>
-        <w:t xml:space="preserve"> </w:t>
-      </w:r>
-      <w:proofErr w:type="spellStart"/>
+        <w:t xml:space="preserve">select gameObject </w:t>
+      </w:r>
       <w:r>
         <w:rPr>
           <w:b/>
         </w:rPr>
         <w:t>platformRed</w:t>
       </w:r>
-      <w:proofErr w:type="spellEnd"/>
     </w:p>
     <w:p>
       <w:pPr>
@@ -6405,15 +5890,7 @@
     <w:p/>
     <w:p>
       <w:r>
-        <w:t xml:space="preserve">The layer of </w:t>
-      </w:r>
-      <w:proofErr w:type="spellStart"/>
-      <w:r>
-        <w:t>platformRed</w:t>
-      </w:r>
-      <w:proofErr w:type="spellEnd"/>
-      <w:r>
-        <w:t xml:space="preserve"> should now be ‘Ground’:</w:t>
+        <w:t>The layer of platformRed should now be ‘Ground’:</w:t>
       </w:r>
     </w:p>
     <w:p>
@@ -6482,29 +5959,22 @@
       </w:pPr>
       <w:r>
         <w:lastRenderedPageBreak/>
-        <w:t xml:space="preserve">Adding a ‘Box Collider 2D’ physics component to </w:t>
-      </w:r>
-      <w:proofErr w:type="spellStart"/>
-      <w:r>
+        <w:t>Adding a ‘Box Collider 2D’ physics component to platformRed</w:t>
+      </w:r>
+    </w:p>
+    <w:p>
+      <w:pPr>
+        <w:keepNext/>
+      </w:pPr>
+      <w:r>
+        <w:t xml:space="preserve">Now add a collider to </w:t>
+      </w:r>
+      <w:r>
+        <w:rPr>
+          <w:b/>
+        </w:rPr>
         <w:t>platformRed</w:t>
       </w:r>
-      <w:proofErr w:type="spellEnd"/>
-    </w:p>
-    <w:p>
-      <w:pPr>
-        <w:keepNext/>
-      </w:pPr>
-      <w:r>
-        <w:t xml:space="preserve">Now add a collider to </w:t>
-      </w:r>
-      <w:proofErr w:type="spellStart"/>
-      <w:r>
-        <w:rPr>
-          <w:b/>
-        </w:rPr>
-        <w:t>platformRed</w:t>
-      </w:r>
-      <w:proofErr w:type="spellEnd"/>
       <w:r>
         <w:t>:</w:t>
       </w:r>
@@ -6527,24 +5997,14 @@
         <w:t xml:space="preserve">Hierarchy </w:t>
       </w:r>
       <w:r>
-        <w:t xml:space="preserve">select </w:t>
-      </w:r>
-      <w:proofErr w:type="spellStart"/>
-      <w:r>
-        <w:t>gameObject</w:t>
-      </w:r>
-      <w:proofErr w:type="spellEnd"/>
-      <w:r>
-        <w:t xml:space="preserve"> </w:t>
-      </w:r>
-      <w:proofErr w:type="spellStart"/>
+        <w:t xml:space="preserve">select gameObject </w:t>
+      </w:r>
       <w:r>
         <w:rPr>
           <w:b/>
         </w:rPr>
         <w:t>platformRed</w:t>
       </w:r>
-      <w:proofErr w:type="spellEnd"/>
     </w:p>
     <w:p>
       <w:pPr>
@@ -7065,15 +6525,7 @@
         </w:numPr>
       </w:pPr>
       <w:r>
-        <w:t xml:space="preserve">Try collapsing every component of a </w:t>
-      </w:r>
-      <w:proofErr w:type="spellStart"/>
-      <w:r>
-        <w:t>gameObject</w:t>
-      </w:r>
-      <w:proofErr w:type="spellEnd"/>
-      <w:r>
-        <w:t>:</w:t>
+        <w:t>Try collapsing every component of a gameObject:</w:t>
       </w:r>
     </w:p>
     <w:p>
@@ -7222,20 +6674,12 @@
       <w:pPr>
         <w:pStyle w:val="StyleHeading1ChapterheadingAfter6pt"/>
       </w:pPr>
-      <w:bookmarkStart w:id="9" w:name="_Toc284071852"/>
+      <w:bookmarkStart w:id="8" w:name="_Toc284071852"/>
       <w:r>
         <w:lastRenderedPageBreak/>
-        <w:t xml:space="preserve">Making a re-usable ‘prefab’ from a </w:t>
-      </w:r>
-      <w:proofErr w:type="spellStart"/>
-      <w:r>
-        <w:t>gameObject</w:t>
-      </w:r>
-      <w:proofErr w:type="spellEnd"/>
-      <w:r>
-        <w:t xml:space="preserve"> in the scene</w:t>
-      </w:r>
-      <w:bookmarkEnd w:id="9"/>
+        <w:t>Making a re-usable ‘prefab’ from a gameObject in the scene</w:t>
+      </w:r>
+      <w:bookmarkEnd w:id="8"/>
     </w:p>
     <w:p>
       <w:pPr>
@@ -7339,15 +6783,7 @@
         <w:jc w:val="center"/>
       </w:pPr>
       <w:r>
-        <w:t xml:space="preserve">A Unity </w:t>
-      </w:r>
-      <w:proofErr w:type="spellStart"/>
-      <w:r>
-        <w:t>gameObject</w:t>
-      </w:r>
-      <w:proofErr w:type="spellEnd"/>
-      <w:r>
-        <w:t xml:space="preserve"> prefab is a COPY of all the components and properties</w:t>
+        <w:t>A Unity gameObject prefab is a COPY of all the components and properties</w:t>
       </w:r>
     </w:p>
     <w:p>
@@ -7361,13 +6797,8 @@
         <w:ind w:left="1134"/>
         <w:jc w:val="center"/>
       </w:pPr>
-      <w:proofErr w:type="gramStart"/>
-      <w:r>
-        <w:t>once</w:t>
-      </w:r>
-      <w:proofErr w:type="gramEnd"/>
-      <w:r>
-        <w:t xml:space="preserve"> you have a prefab (stored in your Project panel) copies can be added to the scene,</w:t>
+      <w:r>
+        <w:t>once you have a prefab (stored in your Project panel) copies can be added to the scene,</w:t>
       </w:r>
     </w:p>
     <w:p>
@@ -7384,14 +6815,12 @@
           <w:b/>
         </w:rPr>
       </w:pPr>
-      <w:proofErr w:type="gramStart"/>
       <w:r>
         <w:rPr>
           <w:b/>
         </w:rPr>
         <w:t>manually</w:t>
       </w:r>
-      <w:proofErr w:type="gramEnd"/>
       <w:r>
         <w:t xml:space="preserve"> as we have been doing, or through </w:t>
       </w:r>
@@ -7432,35 +6861,7 @@
         <w:rPr>
           <w:b/>
         </w:rPr>
-        <w:t xml:space="preserve">IN A NUTSHELL – do not move on until you understand and can perform this exercise of creating a PREFAB of the </w:t>
-      </w:r>
-      <w:proofErr w:type="spellStart"/>
-      <w:r>
-        <w:rPr>
-          <w:b/>
-        </w:rPr>
-        <w:t>platformRed</w:t>
-      </w:r>
-      <w:proofErr w:type="spellEnd"/>
-      <w:r>
-        <w:rPr>
-          <w:b/>
-        </w:rPr>
-        <w:t xml:space="preserve"> </w:t>
-      </w:r>
-      <w:proofErr w:type="spellStart"/>
-      <w:r>
-        <w:rPr>
-          <w:b/>
-        </w:rPr>
-        <w:t>gameObject</w:t>
-      </w:r>
-      <w:proofErr w:type="spellEnd"/>
-      <w:r>
-        <w:rPr>
-          <w:b/>
-        </w:rPr>
-        <w:t xml:space="preserve"> in the scene</w:t>
+        <w:t>IN A NUTSHELL – do not move on until you understand and can perform this exercise of creating a PREFAB of the platformRed gameObject in the scene</w:t>
       </w:r>
     </w:p>
     <w:p>
@@ -7481,15 +6882,7 @@
         <w:keepNext w:val="0"/>
       </w:pPr>
       <w:r>
-        <w:t>Create a new, empty ‘prefab’ named ‘</w:t>
-      </w:r>
-      <w:proofErr w:type="spellStart"/>
-      <w:r>
-        <w:t>platformRed</w:t>
-      </w:r>
-      <w:proofErr w:type="spellEnd"/>
-      <w:r>
-        <w:t>’</w:t>
+        <w:t>Create a new, empty ‘prefab’ named ‘platformRed’</w:t>
       </w:r>
     </w:p>
     <w:p>
@@ -7704,15 +7097,7 @@
         </w:numPr>
       </w:pPr>
       <w:r>
-        <w:t>Rename this ‘</w:t>
-      </w:r>
-      <w:proofErr w:type="spellStart"/>
-      <w:r>
-        <w:t>platformRed</w:t>
-      </w:r>
-      <w:proofErr w:type="spellEnd"/>
-      <w:r>
-        <w:t>’:</w:t>
+        <w:t>Rename this ‘platformRed’:</w:t>
       </w:r>
     </w:p>
     <w:p>
@@ -7851,23 +7236,8 @@
     </w:p>
     <w:p>
       <w:r>
-        <w:t xml:space="preserve">Empty prefabs are WHITE, prefabs containing a copy </w:t>
-      </w:r>
-      <w:proofErr w:type="gramStart"/>
-      <w:r>
-        <w:t xml:space="preserve">of a </w:t>
-      </w:r>
-      <w:proofErr w:type="spellStart"/>
-      <w:r>
-        <w:t>gameObjects</w:t>
-      </w:r>
-      <w:proofErr w:type="spellEnd"/>
-      <w:r>
-        <w:t xml:space="preserve"> components</w:t>
-      </w:r>
-      <w:proofErr w:type="gramEnd"/>
-      <w:r>
-        <w:t xml:space="preserve"> and properties are BLUE.</w:t>
+        <w:lastRenderedPageBreak/>
+        <w:t>Empty prefabs are WHITE, prefabs containing a copy of a gameObjects components and properties are BLUE.</w:t>
       </w:r>
     </w:p>
     <w:p>
@@ -7876,53 +7246,12 @@
         <w:ind w:left="578" w:hanging="578"/>
       </w:pPr>
       <w:r>
-        <w:lastRenderedPageBreak/>
-        <w:t xml:space="preserve">Copy into the prefab all the components of scene </w:t>
-      </w:r>
-      <w:proofErr w:type="spellStart"/>
-      <w:r>
-        <w:t>gameObject</w:t>
-      </w:r>
-      <w:proofErr w:type="spellEnd"/>
-      <w:r>
-        <w:t xml:space="preserve"> ‘</w:t>
-      </w:r>
-      <w:proofErr w:type="spellStart"/>
-      <w:r>
-        <w:t>platformRed</w:t>
-      </w:r>
-      <w:proofErr w:type="spellEnd"/>
-      <w:r>
-        <w:t>’</w:t>
-      </w:r>
-    </w:p>
-    <w:p>
-      <w:r>
-        <w:t xml:space="preserve">We will now ‘populate’ the contents of this </w:t>
-      </w:r>
-      <w:proofErr w:type="spellStart"/>
-      <w:r>
-        <w:t>empt</w:t>
-      </w:r>
-      <w:proofErr w:type="spellEnd"/>
-      <w:r>
-        <w:t xml:space="preserve"> prefab with all the details from our </w:t>
-      </w:r>
-      <w:proofErr w:type="spellStart"/>
-      <w:r>
-        <w:t>platformRed</w:t>
-      </w:r>
-      <w:proofErr w:type="spellEnd"/>
-      <w:r>
-        <w:t xml:space="preserve"> </w:t>
-      </w:r>
-      <w:proofErr w:type="spellStart"/>
-      <w:r>
-        <w:t>gameObject</w:t>
-      </w:r>
-      <w:proofErr w:type="spellEnd"/>
-      <w:r>
-        <w:t xml:space="preserve"> in our scene</w:t>
+        <w:t>Copy into the prefab all the components of scene gameObject ‘platformRed’</w:t>
+      </w:r>
+    </w:p>
+    <w:p>
+      <w:r>
+        <w:t>We will now ‘populate’ the contents of this empt prefab with all the details from our platformRed gameObject in our scene</w:t>
       </w:r>
     </w:p>
     <w:p>
@@ -7987,29 +7316,13 @@
         </w:numPr>
       </w:pPr>
       <w:r>
-        <w:t xml:space="preserve">Drag </w:t>
-      </w:r>
-      <w:proofErr w:type="spellStart"/>
-      <w:r>
-        <w:t>gameObject</w:t>
-      </w:r>
-      <w:proofErr w:type="spellEnd"/>
-      <w:r>
-        <w:t xml:space="preserve"> </w:t>
-      </w:r>
-      <w:proofErr w:type="spellStart"/>
-      <w:r>
-        <w:rPr>
-          <w:b/>
-        </w:rPr>
-        <w:t>platformRed</w:t>
-      </w:r>
-      <w:proofErr w:type="spellEnd"/>
-      <w:r>
-        <w:rPr>
-          <w:b/>
-        </w:rPr>
-        <w:t xml:space="preserve"> </w:t>
+        <w:t xml:space="preserve">Drag gameObject </w:t>
+      </w:r>
+      <w:r>
+        <w:rPr>
+          <w:b/>
+        </w:rPr>
+        <w:t xml:space="preserve">platformRed </w:t>
       </w:r>
       <w:r>
         <w:t xml:space="preserve">from the </w:t>
@@ -8026,19 +7339,11 @@
       <w:r>
         <w:t xml:space="preserve"> white cube empty prefab ‘</w:t>
       </w:r>
-      <w:proofErr w:type="spellStart"/>
-      <w:r>
-        <w:rPr>
-          <w:b/>
-        </w:rPr>
-        <w:t>platformRed</w:t>
-      </w:r>
-      <w:proofErr w:type="spellEnd"/>
-      <w:r>
-        <w:rPr>
-          <w:b/>
-        </w:rPr>
-        <w:t>’</w:t>
+      <w:r>
+        <w:rPr>
+          <w:b/>
+        </w:rPr>
+        <w:t>platformRed’</w:t>
       </w:r>
     </w:p>
     <w:p>
@@ -8127,15 +7432,7 @@
         </w:numPr>
       </w:pPr>
       <w:r>
-        <w:t xml:space="preserve">And when selected should have a copy of all the components and properties of the </w:t>
-      </w:r>
-      <w:proofErr w:type="spellStart"/>
-      <w:r>
-        <w:t>gameObject</w:t>
-      </w:r>
-      <w:proofErr w:type="spellEnd"/>
-      <w:r>
-        <w:t xml:space="preserve"> from the scene</w:t>
+        <w:t>And when selected should have a copy of all the components and properties of the gameObject from the scene</w:t>
       </w:r>
     </w:p>
     <w:p>
@@ -8205,15 +7502,7 @@
     </w:p>
     <w:p>
       <w:r>
-        <w:t xml:space="preserve">NOTE – </w:t>
-      </w:r>
-      <w:proofErr w:type="spellStart"/>
-      <w:r>
-        <w:t>gameObjects</w:t>
-      </w:r>
-      <w:proofErr w:type="spellEnd"/>
-      <w:r>
-        <w:t xml:space="preserve"> in the scene (in Hierarchy/Scene window panels) that are based on prefabs have their names coloured BLUE in the </w:t>
+        <w:t xml:space="preserve">NOTE – gameObjects in the scene (in Hierarchy/Scene window panels) that are based on prefabs have their names coloured BLUE in the </w:t>
       </w:r>
       <w:r>
         <w:rPr>
@@ -8243,6 +7532,7 @@
           <w:noProof/>
           <w:lang w:val="en-US"/>
         </w:rPr>
+        <w:lastRenderedPageBreak/>
         <w:drawing>
           <wp:inline distT="0" distB="0" distL="0" distR="0" wp14:anchorId="77B1D029" wp14:editId="43059564">
             <wp:extent cx="4121362" cy="1253741"/>
@@ -8299,76 +7589,33 @@
         <w:ind w:left="578" w:hanging="578"/>
       </w:pPr>
       <w:r>
-        <w:lastRenderedPageBreak/>
-        <w:t xml:space="preserve">Create new (ground) </w:t>
-      </w:r>
-      <w:proofErr w:type="spellStart"/>
-      <w:r>
+        <w:t>Create new (ground) platformRed in the scene by dragging from new prefab</w:t>
+      </w:r>
+    </w:p>
+    <w:p>
+      <w:r>
+        <w:t>To add a new platformRed gameObejct to our scene, with layer set to ‘Ground’ and with a Box Collider 2D component, all we have to do now is make a copy of our new prefab – so we don’t need to refer to our sprite again.</w:t>
+      </w:r>
+    </w:p>
+    <w:p/>
+    <w:p>
+      <w:r>
+        <w:t xml:space="preserve">Drag a couple more </w:t>
+      </w:r>
+      <w:r>
+        <w:rPr>
+          <w:b/>
+        </w:rPr>
         <w:t>platformRed</w:t>
       </w:r>
-      <w:proofErr w:type="spellEnd"/>
-      <w:r>
-        <w:t xml:space="preserve"> in the scene by dragging from new prefab</w:t>
-      </w:r>
-    </w:p>
-    <w:p>
-      <w:r>
-        <w:t xml:space="preserve">To add a new </w:t>
-      </w:r>
-      <w:proofErr w:type="spellStart"/>
-      <w:r>
-        <w:t>platformRed</w:t>
-      </w:r>
-      <w:proofErr w:type="spellEnd"/>
-      <w:r>
-        <w:t xml:space="preserve"> </w:t>
-      </w:r>
-      <w:proofErr w:type="spellStart"/>
-      <w:r>
-        <w:t>gameObejct</w:t>
-      </w:r>
-      <w:proofErr w:type="spellEnd"/>
-      <w:r>
-        <w:t xml:space="preserve"> to our scene, with layer set to ‘Ground’ and with a Box Collider 2D component, all we have to do now is make a copy of our new prefab – so we don’t need to refer to our sprite again.</w:t>
-      </w:r>
-    </w:p>
-    <w:p/>
-    <w:p>
-      <w:r>
-        <w:t xml:space="preserve">Drag a couple more </w:t>
-      </w:r>
-      <w:proofErr w:type="spellStart"/>
-      <w:r>
-        <w:rPr>
-          <w:b/>
-        </w:rPr>
-        <w:t>platformRed</w:t>
-      </w:r>
-      <w:proofErr w:type="spellEnd"/>
-      <w:r>
-        <w:t xml:space="preserve"> </w:t>
-      </w:r>
-      <w:proofErr w:type="spellStart"/>
-      <w:r>
-        <w:t>gameObjects</w:t>
-      </w:r>
-      <w:proofErr w:type="spellEnd"/>
-      <w:r>
-        <w:t xml:space="preserve"> into the scene by dragging the </w:t>
-      </w:r>
-      <w:proofErr w:type="spellStart"/>
-      <w:r>
-        <w:rPr>
-          <w:b/>
-        </w:rPr>
-        <w:t>platformRed</w:t>
-      </w:r>
-      <w:proofErr w:type="spellEnd"/>
-      <w:r>
-        <w:rPr>
-          <w:b/>
-        </w:rPr>
-        <w:t xml:space="preserve"> prefab</w:t>
+      <w:r>
+        <w:t xml:space="preserve"> gameObjects into the scene by dragging the </w:t>
+      </w:r>
+      <w:r>
+        <w:rPr>
+          <w:b/>
+        </w:rPr>
+        <w:t>platformRed prefab</w:t>
       </w:r>
       <w:r>
         <w:t xml:space="preserve"> into the </w:t>
@@ -8395,15 +7642,7 @@
         <w:ind w:left="578" w:hanging="578"/>
       </w:pPr>
       <w:r>
-        <w:t>New in 4.6: the “</w:t>
-      </w:r>
-      <w:proofErr w:type="spellStart"/>
-      <w:r>
-        <w:t>rect</w:t>
-      </w:r>
-      <w:proofErr w:type="spellEnd"/>
-      <w:r>
-        <w:t xml:space="preserve"> tool”</w:t>
+        <w:t>New in 4.6: the “rect tool”</w:t>
       </w:r>
       <w:r>
         <w:t xml:space="preserve"> – easy now to drag and resize 2D objects</w:t>
@@ -8420,23 +7659,7 @@
         <w:t>th</w:t>
       </w:r>
       <w:r>
-        <w:t xml:space="preserve"> tool has been added to the core Unity toolbar. This tool is called the ‘</w:t>
-      </w:r>
-      <w:proofErr w:type="spellStart"/>
-      <w:r>
-        <w:t>Rect</w:t>
-      </w:r>
-      <w:proofErr w:type="spellEnd"/>
-      <w:r>
-        <w:t xml:space="preserve"> Tool’. When in this editing mode, a selected 2D object will have 4 blue </w:t>
-      </w:r>
-      <w:proofErr w:type="gramStart"/>
-      <w:r>
-        <w:t>circle</w:t>
-      </w:r>
-      <w:proofErr w:type="gramEnd"/>
-      <w:r>
-        <w:t xml:space="preserve"> “handles” at each corner (for resizing – as always holding down SHIFT will scale width and height proportionally). Clicking and dragging anywhere inside the rectangle will allow you to drag/move the object around in the scene.</w:t>
+        <w:t xml:space="preserve"> tool has been added to the core Unity toolbar. This tool is called the ‘Rect Tool’. When in this editing mode, a selected 2D object will have 4 blue circle “handles” at each corner (for resizing – as always holding down SHIFT will scale width and height proportionally). Clicking and dragging anywhere inside the rectangle will allow you to drag/move the object around in the scene.</w:t>
       </w:r>
     </w:p>
     <w:p/>
@@ -8502,15 +7725,7 @@
     <w:p/>
     <w:p>
       <w:r>
-        <w:t xml:space="preserve">NOTE: The purple/blue circle (usually at the </w:t>
-      </w:r>
-      <w:proofErr w:type="spellStart"/>
-      <w:r>
-        <w:t>center</w:t>
-      </w:r>
-      <w:proofErr w:type="spellEnd"/>
-      <w:r>
-        <w:t xml:space="preserve"> of the rectangle for an object) is the position of the objects ‘pivot point’. Scaling and rotations are relative to the location of this point – usually we leave this at the centre unless after some special effect…</w:t>
+        <w:t>NOTE: The purple/blue circle (usually at the center of the rectangle for an object) is the position of the objects ‘pivot point’. Scaling and rotations are relative to the location of this point – usually we leave this at the centre unless after some special effect…</w:t>
       </w:r>
     </w:p>
     <w:p/>
@@ -8520,12 +7735,12 @@
       <w:pPr>
         <w:pStyle w:val="StyleHeading1ChapterheadingAfter6pt"/>
       </w:pPr>
-      <w:bookmarkStart w:id="10" w:name="_Toc284071853"/>
+      <w:bookmarkStart w:id="9" w:name="_Toc284071853"/>
       <w:r>
         <w:lastRenderedPageBreak/>
         <w:t>Adding a script to make red platforms move up and down</w:t>
       </w:r>
-      <w:bookmarkEnd w:id="10"/>
+      <w:bookmarkEnd w:id="9"/>
     </w:p>
     <w:p>
       <w:pPr>
@@ -8538,45 +7753,13 @@
     </w:p>
     <w:p>
       <w:r>
-        <w:t xml:space="preserve">Ensure you have more than one </w:t>
-      </w:r>
-      <w:proofErr w:type="spellStart"/>
-      <w:r>
-        <w:t>platformRed</w:t>
-      </w:r>
-      <w:proofErr w:type="spellEnd"/>
-      <w:r>
-        <w:t xml:space="preserve"> </w:t>
-      </w:r>
-      <w:proofErr w:type="spellStart"/>
-      <w:r>
-        <w:t>gameObject</w:t>
-      </w:r>
-      <w:proofErr w:type="spellEnd"/>
-      <w:r>
-        <w:t xml:space="preserve"> in the scene.</w:t>
+        <w:t>Ensure you have more than one platformRed gameObject in the scene.</w:t>
       </w:r>
     </w:p>
     <w:p/>
     <w:p>
       <w:r>
-        <w:t xml:space="preserve">Now delete one of the </w:t>
-      </w:r>
-      <w:proofErr w:type="spellStart"/>
-      <w:r>
-        <w:t>platformRed</w:t>
-      </w:r>
-      <w:proofErr w:type="spellEnd"/>
-      <w:r>
-        <w:t xml:space="preserve"> </w:t>
-      </w:r>
-      <w:proofErr w:type="spellStart"/>
-      <w:r>
-        <w:t>gameObjects</w:t>
-      </w:r>
-      <w:proofErr w:type="spellEnd"/>
-      <w:r>
-        <w:t xml:space="preserve"> from the scene:</w:t>
+        <w:t>Now delete one of the platformRed gameObjects from the scene:</w:t>
       </w:r>
     </w:p>
     <w:p>
@@ -8596,21 +7779,8 @@
         <w:t xml:space="preserve">Hierarchy </w:t>
       </w:r>
       <w:r>
-        <w:t xml:space="preserve">select a </w:t>
-      </w:r>
-      <w:proofErr w:type="spellStart"/>
-      <w:r>
-        <w:t>platformRed</w:t>
-      </w:r>
-      <w:proofErr w:type="spellEnd"/>
-      <w:r>
-        <w:t xml:space="preserve"> </w:t>
-      </w:r>
-      <w:proofErr w:type="spellStart"/>
-      <w:r>
-        <w:t>gameObject</w:t>
-      </w:r>
-      <w:proofErr w:type="spellEnd"/>
+        <w:t>select a platformRed gameObject</w:t>
+      </w:r>
     </w:p>
     <w:p>
       <w:pPr>
@@ -8626,15 +7796,7 @@
         <w:t>the DELETE key</w:t>
       </w:r>
       <w:r>
-        <w:t xml:space="preserve"> to permanently delete the </w:t>
-      </w:r>
-      <w:proofErr w:type="spellStart"/>
-      <w:r>
-        <w:t>gameObject</w:t>
-      </w:r>
-      <w:proofErr w:type="spellEnd"/>
-      <w:r>
-        <w:t xml:space="preserve"> from the Scene</w:t>
+        <w:t xml:space="preserve"> to permanently delete the gameObject from the Scene</w:t>
       </w:r>
     </w:p>
     <w:p>
@@ -8685,23 +7847,7 @@
         </w:numPr>
       </w:pPr>
       <w:r>
-        <w:t xml:space="preserve">Continue doing this until there is only a single </w:t>
-      </w:r>
-      <w:proofErr w:type="spellStart"/>
-      <w:r>
-        <w:t>platformRed</w:t>
-      </w:r>
-      <w:proofErr w:type="spellEnd"/>
-      <w:r>
-        <w:t xml:space="preserve"> </w:t>
-      </w:r>
-      <w:proofErr w:type="spellStart"/>
-      <w:r>
-        <w:t>gameObject</w:t>
-      </w:r>
-      <w:proofErr w:type="spellEnd"/>
-      <w:r>
-        <w:t xml:space="preserve"> remaining</w:t>
+        <w:t>Continue doing this until there is only a single platformRed gameObject remaining</w:t>
       </w:r>
     </w:p>
     <w:p>
@@ -8721,25 +7867,12 @@
         <w:keepNext w:val="0"/>
       </w:pPr>
       <w:r>
-        <w:t xml:space="preserve">Add a script component to a </w:t>
-      </w:r>
-      <w:proofErr w:type="spellStart"/>
-      <w:r>
-        <w:t>gameObject</w:t>
-      </w:r>
-      <w:proofErr w:type="spellEnd"/>
-    </w:p>
-    <w:p>
-      <w:r>
-        <w:t>A script has been written named ‘</w:t>
-      </w:r>
-      <w:proofErr w:type="spellStart"/>
-      <w:r>
-        <w:t>MovingPlatform</w:t>
-      </w:r>
-      <w:proofErr w:type="spellEnd"/>
-      <w:r>
-        <w:t>’. Let’s add this script to our red platform in the scene:</w:t>
+        <w:t>Add a script component to a gameObject</w:t>
+      </w:r>
+    </w:p>
+    <w:p>
+      <w:r>
+        <w:t>A script has been written named ‘MovingPlatform’. Let’s add this script to our red platform in the scene:</w:t>
       </w:r>
     </w:p>
     <w:p>
@@ -8759,24 +7892,14 @@
         <w:t xml:space="preserve">Hierarchy </w:t>
       </w:r>
       <w:r>
-        <w:t xml:space="preserve">select </w:t>
-      </w:r>
-      <w:proofErr w:type="spellStart"/>
-      <w:r>
-        <w:t>gameObject</w:t>
-      </w:r>
-      <w:proofErr w:type="spellEnd"/>
-      <w:r>
-        <w:t xml:space="preserve"> </w:t>
-      </w:r>
-      <w:proofErr w:type="spellStart"/>
+        <w:t xml:space="preserve">select gameObject </w:t>
+      </w:r>
       <w:r>
         <w:rPr>
           <w:b/>
         </w:rPr>
         <w:t>platformRed</w:t>
       </w:r>
-      <w:proofErr w:type="spellEnd"/>
       <w:r>
         <w:t xml:space="preserve"> </w:t>
       </w:r>
@@ -8903,14 +8026,30 @@
       <w:r>
         <w:t xml:space="preserve">Drag script </w:t>
       </w:r>
-      <w:proofErr w:type="spellStart"/>
-      <w:r>
-        <w:rPr>
-          <w:b/>
-        </w:rPr>
-        <w:t>MovingPlatform</w:t>
-      </w:r>
-      <w:proofErr w:type="spellEnd"/>
+      <w:r>
+        <w:rPr>
+          <w:b/>
+        </w:rPr>
+        <w:t xml:space="preserve">MovingPlatform </w:t>
+      </w:r>
+      <w:r>
+        <w:t xml:space="preserve">from the </w:t>
+      </w:r>
+      <w:r>
+        <w:rPr>
+          <w:b/>
+        </w:rPr>
+        <w:t xml:space="preserve">Project panel </w:t>
+      </w:r>
+      <w:r>
+        <w:t xml:space="preserve">onto the </w:t>
+      </w:r>
+      <w:r>
+        <w:rPr>
+          <w:b/>
+        </w:rPr>
+        <w:t>platformRed</w:t>
+      </w:r>
       <w:r>
         <w:rPr>
           <w:b/>
@@ -8918,38 +8057,7 @@
         <w:t xml:space="preserve"> </w:t>
       </w:r>
       <w:r>
-        <w:t xml:space="preserve">from the </w:t>
-      </w:r>
-      <w:r>
-        <w:rPr>
-          <w:b/>
-        </w:rPr>
-        <w:t xml:space="preserve">Project panel </w:t>
-      </w:r>
-      <w:r>
-        <w:t xml:space="preserve">onto the </w:t>
-      </w:r>
-      <w:proofErr w:type="spellStart"/>
-      <w:r>
-        <w:rPr>
-          <w:b/>
-        </w:rPr>
-        <w:t>platformRed</w:t>
-      </w:r>
-      <w:proofErr w:type="spellEnd"/>
-      <w:r>
-        <w:rPr>
-          <w:b/>
-        </w:rPr>
-        <w:t xml:space="preserve"> </w:t>
-      </w:r>
-      <w:proofErr w:type="spellStart"/>
-      <w:r>
-        <w:t>gameObject</w:t>
-      </w:r>
-      <w:proofErr w:type="spellEnd"/>
-      <w:r>
-        <w:t xml:space="preserve"> in the Hierarchy</w:t>
+        <w:t>gameObject in the Hierarchy</w:t>
       </w:r>
     </w:p>
     <w:p>
@@ -8961,15 +8069,7 @@
         </w:numPr>
       </w:pPr>
       <w:r>
-        <w:t xml:space="preserve">There are 2 ways to add a script component to a game object – dragging the script over the </w:t>
-      </w:r>
-      <w:proofErr w:type="spellStart"/>
-      <w:r>
-        <w:t>gameObject’s</w:t>
-      </w:r>
-      <w:proofErr w:type="spellEnd"/>
-      <w:r>
-        <w:t xml:space="preserve"> name in the Hierarchy</w:t>
+        <w:t>There are 2 ways to add a script component to a game object – dragging the script over the gameObject’s name in the Hierarchy</w:t>
       </w:r>
     </w:p>
     <w:p>
@@ -8981,15 +8081,7 @@
         </w:numPr>
       </w:pPr>
       <w:r>
-        <w:t xml:space="preserve">The second method is to drag the script INTO the Inspector (ensuring the </w:t>
-      </w:r>
-      <w:proofErr w:type="spellStart"/>
-      <w:r>
-        <w:t>gameObject</w:t>
-      </w:r>
-      <w:proofErr w:type="spellEnd"/>
-      <w:r>
-        <w:t xml:space="preserve"> is selected in the Hierarchy already)</w:t>
+        <w:t>The second method is to drag the script INTO the Inspector (ensuring the gameObject is selected in the Hierarchy already)</w:t>
       </w:r>
     </w:p>
     <w:p>
@@ -9015,14 +8107,12 @@
       <w:r>
         <w:t xml:space="preserve">With </w:t>
       </w:r>
-      <w:proofErr w:type="spellStart"/>
       <w:r>
         <w:rPr>
           <w:b/>
         </w:rPr>
         <w:t>platformRed</w:t>
       </w:r>
-      <w:proofErr w:type="spellEnd"/>
       <w:r>
         <w:t xml:space="preserve"> selected in the </w:t>
       </w:r>
@@ -9202,35 +8292,19 @@
     <w:p/>
     <w:p>
       <w:r>
-        <w:t xml:space="preserve">If the red platform seems to move too far up or down before changing direction, try </w:t>
-      </w:r>
-      <w:proofErr w:type="spellStart"/>
-      <w:r>
-        <w:t>chaning</w:t>
-      </w:r>
-      <w:proofErr w:type="spellEnd"/>
-      <w:r>
-        <w:t xml:space="preserve"> the Min Y and Max Y properties of the </w:t>
-      </w:r>
-      <w:proofErr w:type="spellStart"/>
-      <w:r>
-        <w:t>MovingPlatform</w:t>
-      </w:r>
-      <w:proofErr w:type="spellEnd"/>
-      <w:r>
-        <w:t xml:space="preserve"> script, until it is moving just how you want it to …</w:t>
+        <w:t>If the red platform seems to move too far up or down before changing direction, try chaning the Min Y and Max Y properties of the MovingPlatform script, until it is moving just how you want it to …</w:t>
       </w:r>
     </w:p>
     <w:p>
       <w:pPr>
         <w:pStyle w:val="StyleHeading1ChapterheadingAfter6pt"/>
       </w:pPr>
-      <w:bookmarkStart w:id="11" w:name="_Toc284071854"/>
+      <w:bookmarkStart w:id="10" w:name="_Toc284071854"/>
       <w:r>
         <w:lastRenderedPageBreak/>
         <w:t>Storing and display the player’s game ‘score’</w:t>
       </w:r>
-      <w:bookmarkEnd w:id="11"/>
+      <w:bookmarkEnd w:id="10"/>
     </w:p>
     <w:p>
       <w:pPr>
@@ -9238,15 +8312,7 @@
         <w:keepNext w:val="0"/>
       </w:pPr>
       <w:r>
-        <w:t xml:space="preserve">Create a new </w:t>
-      </w:r>
-      <w:proofErr w:type="spellStart"/>
-      <w:r>
-        <w:t>Csharp</w:t>
-      </w:r>
-      <w:proofErr w:type="spellEnd"/>
-      <w:r>
-        <w:t xml:space="preserve"> script named ‘Player’</w:t>
+        <w:t>Create a new Csharp script named ‘Player’</w:t>
       </w:r>
     </w:p>
     <w:p>
@@ -9288,15 +8354,7 @@
         </w:numPr>
       </w:pPr>
       <w:r>
-        <w:t>Choose ‘</w:t>
-      </w:r>
-      <w:proofErr w:type="spellStart"/>
-      <w:r>
-        <w:t>Csharp</w:t>
-      </w:r>
-      <w:proofErr w:type="spellEnd"/>
-      <w:r>
-        <w:t xml:space="preserve">’ from the </w:t>
+        <w:t xml:space="preserve">Choose ‘Csharp’ from the </w:t>
       </w:r>
       <w:r>
         <w:rPr>
@@ -9322,15 +8380,7 @@
         </w:numPr>
       </w:pPr>
       <w:r>
-        <w:t>A new Script file is created named ‘</w:t>
-      </w:r>
-      <w:proofErr w:type="spellStart"/>
-      <w:r>
-        <w:t>NewBehaviourScript</w:t>
-      </w:r>
-      <w:proofErr w:type="spellEnd"/>
-      <w:r>
-        <w:t>’</w:t>
+        <w:t>A new Script file is created named ‘NewBehaviourScript’</w:t>
       </w:r>
     </w:p>
     <w:p>
@@ -9352,21 +8402,8 @@
         <w:pStyle w:val="Heading2"/>
         <w:keepNext w:val="0"/>
       </w:pPr>
-      <w:proofErr w:type="spellStart"/>
-      <w:r>
-        <w:t>Startup</w:t>
-      </w:r>
-      <w:proofErr w:type="spellEnd"/>
-      <w:r>
-        <w:t xml:space="preserve"> the </w:t>
-      </w:r>
-      <w:proofErr w:type="spellStart"/>
-      <w:r>
-        <w:t>Monodevelop</w:t>
-      </w:r>
-      <w:proofErr w:type="spellEnd"/>
-      <w:r>
-        <w:t xml:space="preserve"> code editor application</w:t>
+      <w:r>
+        <w:t>Startup the Monodevelop code editor application</w:t>
       </w:r>
     </w:p>
     <w:p>
@@ -9374,15 +8411,7 @@
         <w:t>Start</w:t>
       </w:r>
       <w:r>
-        <w:t xml:space="preserve"> the </w:t>
-      </w:r>
-      <w:proofErr w:type="spellStart"/>
-      <w:r>
-        <w:t>Monodevelop</w:t>
-      </w:r>
-      <w:proofErr w:type="spellEnd"/>
-      <w:r>
-        <w:t xml:space="preserve"> script editor</w:t>
+        <w:t xml:space="preserve"> the Monodevelop script editor</w:t>
       </w:r>
       <w:r>
         <w:t xml:space="preserve"> application</w:t>
@@ -9412,15 +8441,7 @@
         </w:numPr>
       </w:pPr>
       <w:r>
-        <w:t xml:space="preserve">Wait for a few seconds, and the </w:t>
-      </w:r>
-      <w:proofErr w:type="spellStart"/>
-      <w:r>
-        <w:t>Monodevelop</w:t>
-      </w:r>
-      <w:proofErr w:type="spellEnd"/>
-      <w:r>
-        <w:t xml:space="preserve"> editor should open up</w:t>
+        <w:t>Wait for a few seconds, and the Monodevelop editor should open up</w:t>
       </w:r>
     </w:p>
     <w:p>
@@ -9447,23 +8468,7 @@
         </w:numPr>
       </w:pPr>
       <w:r>
-        <w:t xml:space="preserve">Note – with some operating systems (e.g. Windows 7 I think) </w:t>
-      </w:r>
-      <w:proofErr w:type="spellStart"/>
-      <w:r>
-        <w:t>Monodevelp</w:t>
-      </w:r>
-      <w:proofErr w:type="spellEnd"/>
-      <w:r>
-        <w:t xml:space="preserve"> may </w:t>
-      </w:r>
-      <w:proofErr w:type="spellStart"/>
-      <w:r>
-        <w:t>startup</w:t>
-      </w:r>
-      <w:proofErr w:type="spellEnd"/>
-      <w:r>
-        <w:t>, but you will have to manually select the application to jump to the front of your computer</w:t>
+        <w:t>Note – with some operating systems (e.g. Windows 7 I think) Monodevelp may startup, but you will have to manually select the application to jump to the front of your computer</w:t>
       </w:r>
     </w:p>
     <w:p>
@@ -9475,15 +8480,7 @@
         </w:numPr>
       </w:pPr>
       <w:r>
-        <w:t xml:space="preserve">On a Mac the </w:t>
-      </w:r>
-      <w:proofErr w:type="spellStart"/>
-      <w:r>
-        <w:t>Monodevelop</w:t>
-      </w:r>
-      <w:proofErr w:type="spellEnd"/>
-      <w:r>
-        <w:t xml:space="preserve"> application will always jump to the front after starting up </w:t>
+        <w:t xml:space="preserve">On a Mac the Monodevelop application will always jump to the front after starting up </w:t>
       </w:r>
       <w:r>
         <w:sym w:font="Wingdings" w:char="F04A"/>
@@ -9595,15 +8592,7 @@
         <w:jc w:val="center"/>
       </w:pPr>
       <w:r>
-        <w:t xml:space="preserve">If this isn’t working for you (which happens for Matt with Unity 4.3 on a </w:t>
-      </w:r>
-      <w:proofErr w:type="gramStart"/>
-      <w:r>
-        <w:t>mac …)</w:t>
-      </w:r>
-      <w:proofErr w:type="gramEnd"/>
-      <w:r>
-        <w:t xml:space="preserve"> the following action solved the problem:</w:t>
+        <w:t>If this isn’t working for you (which happens for Matt with Unity 4.3 on a mac …) the following action solved the problem:</w:t>
       </w:r>
     </w:p>
     <w:p>
@@ -9630,15 +8619,7 @@
         <w:jc w:val="left"/>
       </w:pPr>
       <w:r>
-        <w:t xml:space="preserve">(1) </w:t>
-      </w:r>
-      <w:proofErr w:type="gramStart"/>
-      <w:r>
-        <w:t>open</w:t>
-      </w:r>
-      <w:proofErr w:type="gramEnd"/>
-      <w:r>
-        <w:t xml:space="preserve"> up the Preferences for Unity (should be on the File menu)</w:t>
+        <w:t>(1) open up the Preferences for Unity (should be on the File menu)</w:t>
       </w:r>
     </w:p>
     <w:p>
@@ -9653,31 +8634,7 @@
         <w:jc w:val="left"/>
       </w:pPr>
       <w:r>
-        <w:t xml:space="preserve">(2) </w:t>
-      </w:r>
-      <w:proofErr w:type="gramStart"/>
-      <w:r>
-        <w:t>use</w:t>
-      </w:r>
-      <w:proofErr w:type="gramEnd"/>
-      <w:r>
-        <w:t xml:space="preserve"> the Browse.. </w:t>
-      </w:r>
-      <w:proofErr w:type="gramStart"/>
-      <w:r>
-        <w:t>option</w:t>
-      </w:r>
-      <w:proofErr w:type="gramEnd"/>
-      <w:r>
-        <w:t xml:space="preserve"> to locate the </w:t>
-      </w:r>
-      <w:proofErr w:type="spellStart"/>
-      <w:r>
-        <w:t>MonoDevelp</w:t>
-      </w:r>
-      <w:proofErr w:type="spellEnd"/>
-      <w:r>
-        <w:t xml:space="preserve"> editor application on your hard disk (in Applications on a Mac, in Program Files in Windows)</w:t>
+        <w:t>(2) use the Browse.. option to locate the MonoDevelp editor application on your hard disk (in Applications on a Mac, in Program Files in Windows)</w:t>
       </w:r>
     </w:p>
     <w:p>
@@ -9692,31 +8649,7 @@
         <w:jc w:val="left"/>
       </w:pPr>
       <w:r>
-        <w:t xml:space="preserve">(3) </w:t>
-      </w:r>
-      <w:proofErr w:type="gramStart"/>
-      <w:r>
-        <w:t>you</w:t>
-      </w:r>
-      <w:proofErr w:type="gramEnd"/>
-      <w:r>
-        <w:t xml:space="preserve"> should now see a tick by ‘</w:t>
-      </w:r>
-      <w:proofErr w:type="spellStart"/>
-      <w:r>
-        <w:t>Monodevelop</w:t>
-      </w:r>
-      <w:proofErr w:type="spellEnd"/>
-      <w:r>
-        <w:t>’, rather than by ‘</w:t>
-      </w:r>
-      <w:proofErr w:type="spellStart"/>
-      <w:r>
-        <w:t>Monodevelop</w:t>
-      </w:r>
-      <w:proofErr w:type="spellEnd"/>
-      <w:r>
-        <w:t xml:space="preserve"> (built-in)’</w:t>
+        <w:t>(3) you should now see a tick by ‘Monodevelop’, rather than by ‘Monodevelop (built-in)’</w:t>
       </w:r>
     </w:p>
     <w:p>
@@ -9876,13 +8809,8 @@
       <w:r>
         <w:t xml:space="preserve">default </w:t>
       </w:r>
-      <w:proofErr w:type="gramStart"/>
-      <w:r>
-        <w:t>Start(</w:t>
-      </w:r>
-      <w:proofErr w:type="gramEnd"/>
-      <w:r>
-        <w:t>) method</w:t>
+      <w:r>
+        <w:t>Start() method</w:t>
       </w:r>
       <w:r>
         <w:t xml:space="preserve"> code in script class ‘Player’</w:t>
@@ -9893,59 +8821,16 @@
         <w:keepNext/>
       </w:pPr>
       <w:r>
-        <w:t xml:space="preserve">You should see 2 ‘using’ statements to import the core packages </w:t>
-      </w:r>
-      <w:proofErr w:type="spellStart"/>
-      <w:r>
-        <w:t>UnityEngine</w:t>
-      </w:r>
-      <w:proofErr w:type="spellEnd"/>
-      <w:r>
-        <w:t xml:space="preserve"> and </w:t>
-      </w:r>
-      <w:proofErr w:type="spellStart"/>
-      <w:r>
-        <w:t>System.Collections</w:t>
-      </w:r>
-      <w:proofErr w:type="spellEnd"/>
-      <w:r>
-        <w:t xml:space="preserve">, then the statement of a public class ‘Player’ (i.e. the same name as the </w:t>
-      </w:r>
-      <w:proofErr w:type="spellStart"/>
-      <w:r>
-        <w:t>Csharp</w:t>
-      </w:r>
-      <w:proofErr w:type="spellEnd"/>
-      <w:r>
-        <w:t xml:space="preserve"> script text file you have created in Unity – </w:t>
-      </w:r>
-      <w:r>
-        <w:rPr>
-          <w:b/>
-        </w:rPr>
-        <w:t xml:space="preserve">the class name MUST match the file </w:t>
-      </w:r>
-      <w:proofErr w:type="gramStart"/>
-      <w:r>
-        <w:rPr>
-          <w:b/>
-        </w:rPr>
-        <w:t>name</w:t>
-      </w:r>
-      <w:r>
-        <w:t xml:space="preserve"> …)</w:t>
-      </w:r>
-      <w:proofErr w:type="gramEnd"/>
-      <w:r>
-        <w:t xml:space="preserve">. Plus there are 2 empty methods Unity has added (without us asking!) named </w:t>
-      </w:r>
-      <w:proofErr w:type="gramStart"/>
-      <w:r>
-        <w:t>Start(</w:t>
-      </w:r>
-      <w:proofErr w:type="gramEnd"/>
-      <w:r>
-        <w:t>) and Update():</w:t>
+        <w:t xml:space="preserve">You should see 2 ‘using’ statements to import the core packages UnityEngine and System.Collections, then the statement of a public class ‘Player’ (i.e. the same name as the Csharp script text file you have created in Unity – </w:t>
+      </w:r>
+      <w:r>
+        <w:rPr>
+          <w:b/>
+        </w:rPr>
+        <w:t>the class name MUST match the file name</w:t>
+      </w:r>
+      <w:r>
+        <w:t xml:space="preserve"> …). Plus there are 2 empty methods Unity has added (without us asking!) named Start() and Update():</w:t>
       </w:r>
     </w:p>
     <w:p>
@@ -10036,15 +8921,7 @@
         <w:t xml:space="preserve"> and </w:t>
       </w:r>
       <w:r>
-        <w:t xml:space="preserve">12 – i.e. remove the empty method named </w:t>
-      </w:r>
-      <w:proofErr w:type="gramStart"/>
-      <w:r>
-        <w:t>Start(</w:t>
-      </w:r>
-      <w:proofErr w:type="gramEnd"/>
-      <w:r>
-        <w:t>)</w:t>
+        <w:t>12 – i.e. remove the empty method named Start()</w:t>
       </w:r>
       <w:r>
         <w:t>:</w:t>
@@ -10146,21 +9023,8 @@
       <w:r>
         <w:tab/>
       </w:r>
-      <w:proofErr w:type="gramStart"/>
-      <w:r>
-        <w:t>private</w:t>
-      </w:r>
-      <w:proofErr w:type="gramEnd"/>
-      <w:r>
-        <w:t xml:space="preserve"> </w:t>
-      </w:r>
-      <w:proofErr w:type="spellStart"/>
-      <w:r>
-        <w:t>int</w:t>
-      </w:r>
-      <w:proofErr w:type="spellEnd"/>
-      <w:r>
-        <w:t xml:space="preserve"> score = 0;</w:t>
+      <w:r>
+        <w:t>private int score = 0;</w:t>
       </w:r>
     </w:p>
     <w:p>
@@ -10177,20 +9041,7 @@
         <w:keepNext/>
       </w:pPr>
       <w:r>
-        <w:t xml:space="preserve">Unity script classes have a special method named </w:t>
-      </w:r>
-      <w:proofErr w:type="spellStart"/>
-      <w:proofErr w:type="gramStart"/>
-      <w:r>
-        <w:t>OnGUI</w:t>
-      </w:r>
-      <w:proofErr w:type="spellEnd"/>
-      <w:r>
-        <w:t>(</w:t>
-      </w:r>
-      <w:proofErr w:type="gramEnd"/>
-      <w:r>
-        <w:t>), that is executed (if it exist) EVERY frame – i.e. 20 or 35 or 60 or 102 times a second. The number of frames per second changes depending on how hard the computer processor is working and how fast it is.</w:t>
+        <w:t>Unity script classes have a special method named OnGUI(), that is executed (if it exist) EVERY frame – i.e. 20 or 35 or 60 or 102 times a second. The number of frames per second changes depending on how hard the computer processor is working and how fast it is.</w:t>
       </w:r>
     </w:p>
     <w:p>
@@ -10225,11 +9076,9 @@
       <w:pPr>
         <w:keepNext/>
       </w:pPr>
-      <w:proofErr w:type="gramStart"/>
       <w:r>
         <w:t>Where &lt;n&gt; is the value of our integer score variable.</w:t>
       </w:r>
-      <w:proofErr w:type="gramEnd"/>
     </w:p>
     <w:p>
       <w:pPr>
@@ -10253,37 +9102,12 @@
           <w:i/>
         </w:rPr>
       </w:pPr>
-      <w:proofErr w:type="gramStart"/>
       <w:r>
         <w:rPr>
           <w:b w:val="0"/>
           <w:i/>
         </w:rPr>
-        <w:t>private</w:t>
-      </w:r>
-      <w:proofErr w:type="gramEnd"/>
-      <w:r>
-        <w:rPr>
-          <w:b w:val="0"/>
-          <w:i/>
-        </w:rPr>
-        <w:t xml:space="preserve"> </w:t>
-      </w:r>
-      <w:proofErr w:type="spellStart"/>
-      <w:r>
-        <w:rPr>
-          <w:b w:val="0"/>
-          <w:i/>
-        </w:rPr>
-        <w:t>int</w:t>
-      </w:r>
-      <w:proofErr w:type="spellEnd"/>
-      <w:r>
-        <w:rPr>
-          <w:b w:val="0"/>
-          <w:i/>
-        </w:rPr>
-        <w:t xml:space="preserve"> score = 0;</w:t>
+        <w:t>private int score = 0;</w:t>
       </w:r>
     </w:p>
     <w:p>
@@ -10297,16 +9121,11 @@
         <w:pStyle w:val="aacode"/>
         <w:ind w:left="0" w:right="135" w:firstLine="431"/>
       </w:pPr>
-      <w:proofErr w:type="gramStart"/>
       <w:r>
         <w:t>v</w:t>
       </w:r>
       <w:r>
-        <w:t>oid</w:t>
-      </w:r>
-      <w:proofErr w:type="gramEnd"/>
-      <w:r>
-        <w:t xml:space="preserve"> </w:t>
+        <w:t xml:space="preserve">oid </w:t>
       </w:r>
       <w:r>
         <w:t>Update</w:t>
@@ -10325,22 +9144,7 @@
       </w:r>
       <w:r>
         <w:tab/>
-      </w:r>
-      <w:proofErr w:type="gramStart"/>
-      <w:r>
-        <w:t>string</w:t>
-      </w:r>
-      <w:proofErr w:type="gramEnd"/>
-      <w:r>
-        <w:t xml:space="preserve"> </w:t>
-      </w:r>
-      <w:proofErr w:type="spellStart"/>
-      <w:r>
-        <w:t>scoreMessage</w:t>
-      </w:r>
-      <w:proofErr w:type="spellEnd"/>
-      <w:r>
-        <w:t xml:space="preserve"> = "Score = " + score;</w:t>
+        <w:t>string scoreMessage = "Score = " + score;</w:t>
       </w:r>
     </w:p>
     <w:p>
@@ -10354,21 +9158,11 @@
       <w:r>
         <w:tab/>
       </w:r>
-      <w:proofErr w:type="gramStart"/>
       <w:r>
         <w:t>print</w:t>
       </w:r>
-      <w:proofErr w:type="gramEnd"/>
-      <w:r>
-        <w:t>(</w:t>
-      </w:r>
-      <w:proofErr w:type="spellStart"/>
-      <w:r>
-        <w:t>scoreMessage</w:t>
-      </w:r>
-      <w:proofErr w:type="spellEnd"/>
-      <w:r>
-        <w:t>);</w:t>
+      <w:r>
+        <w:t>(scoreMessage);</w:t>
       </w:r>
     </w:p>
     <w:p>
@@ -10382,13 +9176,8 @@
     </w:p>
     <w:p/>
     <w:p>
-      <w:proofErr w:type="gramStart"/>
-      <w:r>
-        <w:t>now</w:t>
-      </w:r>
-      <w:proofErr w:type="gramEnd"/>
-      <w:r>
-        <w:t xml:space="preserve"> SAVE YOUR CODE with </w:t>
+      <w:r>
+        <w:t xml:space="preserve">now SAVE YOUR CODE with </w:t>
       </w:r>
       <w:r>
         <w:rPr>
@@ -10420,16 +9209,11 @@
       <w:r>
         <w:t xml:space="preserve">The first statement in our </w:t>
       </w:r>
-      <w:proofErr w:type="gramStart"/>
       <w:r>
         <w:t>Update</w:t>
       </w:r>
       <w:r>
-        <w:t>(</w:t>
-      </w:r>
-      <w:proofErr w:type="gramEnd"/>
-      <w:r>
-        <w:t xml:space="preserve">) method creates a text ‘string’ </w:t>
+        <w:t xml:space="preserve">() method creates a text ‘string’ </w:t>
       </w:r>
       <w:r>
         <w:t>of what we want to display.</w:t>
@@ -10479,21 +9263,7 @@
         <w:rPr>
           <w:b/>
         </w:rPr>
-        <w:t xml:space="preserve">NOTE – </w:t>
-      </w:r>
-      <w:proofErr w:type="gramStart"/>
-      <w:r>
-        <w:rPr>
-          <w:b/>
-        </w:rPr>
-        <w:t>Update(</w:t>
-      </w:r>
-      <w:proofErr w:type="gramEnd"/>
-      <w:r>
-        <w:rPr>
-          <w:b/>
-        </w:rPr>
-        <w:t>) is called every frame (50-100 times per second)</w:t>
+        <w:t>NOTE – Update() is called every frame (50-100 times per second)</w:t>
       </w:r>
     </w:p>
     <w:p>
@@ -10524,23 +9294,7 @@
         <w:jc w:val="left"/>
       </w:pPr>
       <w:r>
-        <w:t xml:space="preserve">For debugging printing every frame via </w:t>
-      </w:r>
-      <w:proofErr w:type="gramStart"/>
-      <w:r>
-        <w:t>Update(</w:t>
-      </w:r>
-      <w:proofErr w:type="gramEnd"/>
-      <w:r>
-        <w:t xml:space="preserve">) is very handy (like Java </w:t>
-      </w:r>
-      <w:proofErr w:type="spellStart"/>
-      <w:r>
-        <w:t>System.out.println</w:t>
-      </w:r>
-      <w:proofErr w:type="spellEnd"/>
-      <w:r>
-        <w:t>()).</w:t>
+        <w:t>For debugging printing every frame via Update() is very handy (like Java System.out.println()).</w:t>
       </w:r>
     </w:p>
     <w:p>
@@ -10555,15 +9309,7 @@
         <w:jc w:val="left"/>
       </w:pPr>
       <w:r>
-        <w:t xml:space="preserve">However, since </w:t>
-      </w:r>
-      <w:proofErr w:type="gramStart"/>
-      <w:r>
-        <w:t>Update(</w:t>
-      </w:r>
-      <w:proofErr w:type="gramEnd"/>
-      <w:r>
-        <w:t>) is called EVERY FRAME, in a final published game we avoid putting logic into Update() since it has a major impact on game performance (frames-per-second).</w:t>
+        <w:t>However, since Update() is called EVERY FRAME, in a final published game we avoid putting logic into Update() since it has a major impact on game performance (frames-per-second).</w:t>
       </w:r>
     </w:p>
     <w:p>
@@ -10592,21 +9338,12 @@
       <w:r>
         <w:t xml:space="preserve">Later in this tutorial we’ll learn a better way to display the score to the user, and only update the display each time the score changes. But for now, its easy, and also teaches you about </w:t>
       </w:r>
-      <w:proofErr w:type="gramStart"/>
       <w:r>
         <w:rPr>
           <w:rFonts w:ascii="Courier" w:hAnsi="Courier"/>
           <w:b/>
         </w:rPr>
-        <w:t>print(</w:t>
-      </w:r>
-      <w:proofErr w:type="gramEnd"/>
-      <w:r>
-        <w:rPr>
-          <w:rFonts w:ascii="Courier" w:hAnsi="Courier"/>
-          <w:b/>
-        </w:rPr>
-        <w:t xml:space="preserve">) </w:t>
+        <w:t xml:space="preserve">print() </w:t>
       </w:r>
       <w:r>
         <w:t>– which is very handy when debugging/testing out a new piece of code.</w:t>
@@ -10643,13 +9380,8 @@
         <w:keepNext/>
       </w:pPr>
       <w:r>
-        <w:t xml:space="preserve">When you run the game do you see a score </w:t>
-      </w:r>
-      <w:proofErr w:type="gramStart"/>
-      <w:r>
-        <w:t>displayed ?</w:t>
-      </w:r>
-      <w:proofErr w:type="gramEnd"/>
+        <w:t>When you run the game do you see a score displayed ?</w:t>
+      </w:r>
     </w:p>
     <w:p>
       <w:pPr>
@@ -10660,11 +9392,9 @@
           <w:numId w:val="32"/>
         </w:numPr>
       </w:pPr>
-      <w:proofErr w:type="gramStart"/>
       <w:r>
         <w:t>No ?</w:t>
       </w:r>
-      <w:proofErr w:type="gramEnd"/>
     </w:p>
     <w:p>
       <w:pPr>
@@ -10689,15 +9419,7 @@
         <w:keepNext/>
       </w:pPr>
       <w:r>
-        <w:t xml:space="preserve">Well, creating a </w:t>
-      </w:r>
-      <w:proofErr w:type="spellStart"/>
-      <w:r>
-        <w:t>Csharp</w:t>
-      </w:r>
-      <w:proofErr w:type="spellEnd"/>
-      <w:r>
-        <w:t xml:space="preserve"> script class in the Project panel has simply created a text file on the hard disk of our computer – Unity doesn’t know that we want this script EXCUTED in the scene we are currently creating with the hero character and blue and red platforms.</w:t>
+        <w:t>Well, creating a Csharp script class in the Project panel has simply created a text file on the hard disk of our computer – Unity doesn’t know that we want this script EXCUTED in the scene we are currently creating with the hero character and blue and red platforms.</w:t>
       </w:r>
     </w:p>
     <w:p>
@@ -10712,32 +9434,14 @@
       <w:r>
         <w:t xml:space="preserve">Remember when we ADDED the </w:t>
       </w:r>
-      <w:proofErr w:type="spellStart"/>
       <w:r>
         <w:rPr>
           <w:b/>
         </w:rPr>
         <w:t>MovingPlatform</w:t>
       </w:r>
-      <w:proofErr w:type="spellEnd"/>
-      <w:r>
-        <w:t xml:space="preserve"> script component to the red platform </w:t>
-      </w:r>
-      <w:proofErr w:type="spellStart"/>
-      <w:r>
-        <w:t>gameObject</w:t>
-      </w:r>
-      <w:proofErr w:type="spellEnd"/>
-      <w:r>
-        <w:t xml:space="preserve"> in our scene … </w:t>
-      </w:r>
-      <w:proofErr w:type="gramStart"/>
-      <w:r>
-        <w:t>Well</w:t>
-      </w:r>
-      <w:proofErr w:type="gramEnd"/>
-      <w:r>
-        <w:t xml:space="preserve">, we have to add our </w:t>
+      <w:r>
+        <w:t xml:space="preserve"> script component to the red platform gameObject in our scene … Well, we have to add our </w:t>
       </w:r>
       <w:r>
         <w:rPr>
@@ -10780,28 +9484,12 @@
         <w:keepNext w:val="0"/>
       </w:pPr>
       <w:r>
-        <w:t xml:space="preserve">Add our Player script component to our ‘hero’ </w:t>
-      </w:r>
-      <w:proofErr w:type="spellStart"/>
-      <w:r>
-        <w:t>gameObject</w:t>
-      </w:r>
-      <w:proofErr w:type="spellEnd"/>
-      <w:r>
-        <w:t xml:space="preserve"> in the scene</w:t>
-      </w:r>
-    </w:p>
-    <w:p>
-      <w:r>
-        <w:t xml:space="preserve">Add script Player to the ‘hero’ </w:t>
-      </w:r>
-      <w:proofErr w:type="spellStart"/>
-      <w:r>
-        <w:t>gameObject</w:t>
-      </w:r>
-      <w:proofErr w:type="spellEnd"/>
-      <w:r>
-        <w:t xml:space="preserve"> in the scene Hierarchy:</w:t>
+        <w:t>Add our Player script component to our ‘hero’ gameObject in the scene</w:t>
+      </w:r>
+    </w:p>
+    <w:p>
+      <w:r>
+        <w:t>Add script Player to the ‘hero’ gameObject in the scene Hierarchy:</w:t>
       </w:r>
     </w:p>
     <w:p>
@@ -10821,15 +9509,7 @@
         <w:t xml:space="preserve">Hierarchy </w:t>
       </w:r>
       <w:r>
-        <w:t xml:space="preserve">select </w:t>
-      </w:r>
-      <w:proofErr w:type="spellStart"/>
-      <w:r>
-        <w:t>gameObject</w:t>
-      </w:r>
-      <w:proofErr w:type="spellEnd"/>
-      <w:r>
-        <w:t xml:space="preserve"> </w:t>
+        <w:t xml:space="preserve">select gameObject </w:t>
       </w:r>
       <w:r>
         <w:rPr>
@@ -10917,13 +9597,8 @@
         </w:rPr>
         <w:t xml:space="preserve">hero </w:t>
       </w:r>
-      <w:proofErr w:type="spellStart"/>
-      <w:r>
-        <w:t>gameObject</w:t>
-      </w:r>
-      <w:proofErr w:type="spellEnd"/>
-      <w:r>
-        <w:t xml:space="preserve"> in the Hierarchy</w:t>
+      <w:r>
+        <w:t>gameObject in the Hierarchy</w:t>
       </w:r>
     </w:p>
     <w:p/>
@@ -11004,15 +9679,7 @@
     <w:p/>
     <w:p>
       <w:r>
-        <w:t xml:space="preserve">RECAP: The full listing of your </w:t>
-      </w:r>
-      <w:proofErr w:type="spellStart"/>
-      <w:r>
-        <w:t>Player.cs</w:t>
-      </w:r>
-      <w:proofErr w:type="spellEnd"/>
-      <w:r>
-        <w:t xml:space="preserve"> class should be as follows:</w:t>
+        <w:t>RECAP: The full listing of your Player.cs class should be as follows:</w:t>
       </w:r>
     </w:p>
     <w:p>
@@ -11032,33 +9699,11 @@
           <w:sz w:val="24"/>
         </w:rPr>
       </w:pPr>
-      <w:proofErr w:type="gramStart"/>
       <w:r>
         <w:rPr>
           <w:sz w:val="24"/>
         </w:rPr>
-        <w:t>using</w:t>
-      </w:r>
-      <w:proofErr w:type="gramEnd"/>
-      <w:r>
-        <w:rPr>
-          <w:sz w:val="24"/>
-        </w:rPr>
-        <w:t xml:space="preserve"> </w:t>
-      </w:r>
-      <w:proofErr w:type="spellStart"/>
-      <w:r>
-        <w:rPr>
-          <w:sz w:val="24"/>
-        </w:rPr>
-        <w:t>UnityEngine</w:t>
-      </w:r>
-      <w:proofErr w:type="spellEnd"/>
-      <w:r>
-        <w:rPr>
-          <w:sz w:val="24"/>
-        </w:rPr>
-        <w:t>;</w:t>
+        <w:t>using UnityEngine;</w:t>
       </w:r>
     </w:p>
     <w:p>
@@ -11069,33 +9714,11 @@
           <w:sz w:val="24"/>
         </w:rPr>
       </w:pPr>
-      <w:proofErr w:type="gramStart"/>
       <w:r>
         <w:rPr>
           <w:sz w:val="24"/>
         </w:rPr>
-        <w:t>using</w:t>
-      </w:r>
-      <w:proofErr w:type="gramEnd"/>
-      <w:r>
-        <w:rPr>
-          <w:sz w:val="24"/>
-        </w:rPr>
-        <w:t xml:space="preserve"> </w:t>
-      </w:r>
-      <w:proofErr w:type="spellStart"/>
-      <w:r>
-        <w:rPr>
-          <w:sz w:val="24"/>
-        </w:rPr>
-        <w:t>System.Collections</w:t>
-      </w:r>
-      <w:proofErr w:type="spellEnd"/>
-      <w:r>
-        <w:rPr>
-          <w:sz w:val="24"/>
-        </w:rPr>
-        <w:t>;</w:t>
+        <w:t>using System.Collections;</w:t>
       </w:r>
     </w:p>
     <w:p>
@@ -11115,33 +9738,11 @@
           <w:sz w:val="24"/>
         </w:rPr>
       </w:pPr>
-      <w:proofErr w:type="gramStart"/>
       <w:r>
         <w:rPr>
           <w:sz w:val="24"/>
         </w:rPr>
-        <w:t>public</w:t>
-      </w:r>
-      <w:proofErr w:type="gramEnd"/>
-      <w:r>
-        <w:rPr>
-          <w:sz w:val="24"/>
-        </w:rPr>
-        <w:t xml:space="preserve"> class Player : </w:t>
-      </w:r>
-      <w:proofErr w:type="spellStart"/>
-      <w:r>
-        <w:rPr>
-          <w:sz w:val="24"/>
-        </w:rPr>
-        <w:t>MonoBehaviour</w:t>
-      </w:r>
-      <w:proofErr w:type="spellEnd"/>
-      <w:r>
-        <w:rPr>
-          <w:sz w:val="24"/>
-        </w:rPr>
-        <w:t xml:space="preserve"> </w:t>
+        <w:t xml:space="preserve">public class Player : MonoBehaviour </w:t>
       </w:r>
     </w:p>
     <w:p>
@@ -11187,34 +9788,7 @@
           <w:sz w:val="24"/>
         </w:rPr>
         <w:tab/>
-      </w:r>
-      <w:proofErr w:type="gramStart"/>
-      <w:r>
-        <w:rPr>
-          <w:sz w:val="24"/>
-        </w:rPr>
-        <w:t>private</w:t>
-      </w:r>
-      <w:proofErr w:type="gramEnd"/>
-      <w:r>
-        <w:rPr>
-          <w:sz w:val="24"/>
-        </w:rPr>
-        <w:t xml:space="preserve"> </w:t>
-      </w:r>
-      <w:proofErr w:type="spellStart"/>
-      <w:r>
-        <w:rPr>
-          <w:sz w:val="24"/>
-        </w:rPr>
-        <w:t>int</w:t>
-      </w:r>
-      <w:proofErr w:type="spellEnd"/>
-      <w:r>
-        <w:rPr>
-          <w:sz w:val="24"/>
-        </w:rPr>
-        <w:t xml:space="preserve"> score = 0;</w:t>
+        <w:t>private int score = 0;</w:t>
       </w:r>
     </w:p>
     <w:p>
@@ -11251,20 +9825,7 @@
           <w:sz w:val="24"/>
         </w:rPr>
         <w:tab/>
-      </w:r>
-      <w:proofErr w:type="gramStart"/>
-      <w:r>
-        <w:rPr>
-          <w:sz w:val="24"/>
-        </w:rPr>
-        <w:t>void</w:t>
-      </w:r>
-      <w:proofErr w:type="gramEnd"/>
-      <w:r>
-        <w:rPr>
-          <w:sz w:val="24"/>
-        </w:rPr>
-        <w:t xml:space="preserve"> Update()</w:t>
+        <w:t>void Update()</w:t>
       </w:r>
       <w:r>
         <w:rPr>
@@ -11320,34 +9881,7 @@
           <w:sz w:val="24"/>
         </w:rPr>
         <w:tab/>
-      </w:r>
-      <w:proofErr w:type="gramStart"/>
-      <w:r>
-        <w:rPr>
-          <w:sz w:val="24"/>
-        </w:rPr>
-        <w:t>string</w:t>
-      </w:r>
-      <w:proofErr w:type="gramEnd"/>
-      <w:r>
-        <w:rPr>
-          <w:sz w:val="24"/>
-        </w:rPr>
-        <w:t xml:space="preserve"> </w:t>
-      </w:r>
-      <w:proofErr w:type="spellStart"/>
-      <w:r>
-        <w:rPr>
-          <w:sz w:val="24"/>
-        </w:rPr>
-        <w:t>scoreMessage</w:t>
-      </w:r>
-      <w:proofErr w:type="spellEnd"/>
-      <w:r>
-        <w:rPr>
-          <w:sz w:val="24"/>
-        </w:rPr>
-        <w:t xml:space="preserve"> = "Score = " + score;</w:t>
+        <w:t>string scoreMessage = "Score = " + score;</w:t>
       </w:r>
     </w:p>
     <w:p>
@@ -11375,34 +9909,7 @@
           <w:sz w:val="24"/>
         </w:rPr>
         <w:tab/>
-      </w:r>
-      <w:proofErr w:type="gramStart"/>
-      <w:r>
-        <w:rPr>
-          <w:sz w:val="24"/>
-        </w:rPr>
-        <w:t>print</w:t>
-      </w:r>
-      <w:proofErr w:type="gramEnd"/>
-      <w:r>
-        <w:rPr>
-          <w:sz w:val="24"/>
-        </w:rPr>
-        <w:t>(</w:t>
-      </w:r>
-      <w:proofErr w:type="spellStart"/>
-      <w:r>
-        <w:rPr>
-          <w:sz w:val="24"/>
-        </w:rPr>
-        <w:t>scoreMessage</w:t>
-      </w:r>
-      <w:proofErr w:type="spellEnd"/>
-      <w:r>
-        <w:rPr>
-          <w:sz w:val="24"/>
-        </w:rPr>
-        <w:t>);</w:t>
+        <w:t>print(scoreMessage);</w:t>
       </w:r>
     </w:p>
     <w:p>
@@ -11465,12 +9972,12 @@
       <w:pPr>
         <w:pStyle w:val="StyleHeading1ChapterheadingAfter6pt"/>
       </w:pPr>
-      <w:bookmarkStart w:id="12" w:name="_Toc284071855"/>
+      <w:bookmarkStart w:id="11" w:name="_Toc284071855"/>
       <w:r>
         <w:lastRenderedPageBreak/>
         <w:t>Create a piece of cheese tagged ‘Food’</w:t>
       </w:r>
-      <w:bookmarkEnd w:id="12"/>
+      <w:bookmarkEnd w:id="11"/>
     </w:p>
     <w:p>
       <w:pPr>
@@ -11478,15 +9985,7 @@
         <w:keepNext w:val="0"/>
       </w:pPr>
       <w:r>
-        <w:t xml:space="preserve">Add a pie of cheese </w:t>
-      </w:r>
-      <w:proofErr w:type="spellStart"/>
-      <w:r>
-        <w:t>gameObject</w:t>
-      </w:r>
-      <w:proofErr w:type="spellEnd"/>
-      <w:r>
-        <w:t xml:space="preserve"> to the scene</w:t>
+        <w:t>Add a pie of cheese gameObject to the scene</w:t>
       </w:r>
     </w:p>
     <w:p>
@@ -11727,15 +10226,7 @@
         <w:t>cheese</w:t>
       </w:r>
       <w:r>
-        <w:t xml:space="preserve"> </w:t>
-      </w:r>
-      <w:proofErr w:type="spellStart"/>
-      <w:r>
-        <w:t>gameObject</w:t>
-      </w:r>
-      <w:proofErr w:type="spellEnd"/>
-      <w:r>
-        <w:t xml:space="preserve"> in the </w:t>
+        <w:t xml:space="preserve"> gameObject in the </w:t>
       </w:r>
       <w:r>
         <w:rPr>
@@ -11755,15 +10246,7 @@
         </w:numPr>
       </w:pPr>
       <w:r>
-        <w:t>Using the ‘</w:t>
-      </w:r>
-      <w:proofErr w:type="spellStart"/>
-      <w:r>
-        <w:t>Rect</w:t>
-      </w:r>
-      <w:proofErr w:type="spellEnd"/>
-      <w:r>
-        <w:t xml:space="preserve"> Tool’ while holding down the SHIFT key</w:t>
+        <w:t>Using the ‘Rect Tool’ while holding down the SHIFT key</w:t>
       </w:r>
     </w:p>
     <w:p>
@@ -11855,15 +10338,7 @@
         <w:keepNext/>
       </w:pPr>
       <w:r>
-        <w:t xml:space="preserve">We want our game to detect collisions between the hero character and this cheese </w:t>
-      </w:r>
-      <w:proofErr w:type="spellStart"/>
-      <w:r>
-        <w:t>gameObject</w:t>
-      </w:r>
-      <w:proofErr w:type="spellEnd"/>
-      <w:r>
-        <w:t>, so we need to add a ‘collider’ to it.</w:t>
+        <w:t>We want our game to detect collisions between the hero character and this cheese gameObject, so we need to add a ‘collider’ to it.</w:t>
       </w:r>
     </w:p>
     <w:p>
@@ -11876,15 +10351,7 @@
         <w:keepNext/>
       </w:pPr>
       <w:r>
-        <w:t xml:space="preserve">Now add </w:t>
-      </w:r>
-      <w:proofErr w:type="gramStart"/>
-      <w:r>
-        <w:t>a 2D</w:t>
-      </w:r>
-      <w:proofErr w:type="gramEnd"/>
-      <w:r>
-        <w:t xml:space="preserve"> Box Collider to the </w:t>
+        <w:t xml:space="preserve">Now add a 2D Box Collider to the </w:t>
       </w:r>
       <w:r>
         <w:rPr>
@@ -11893,15 +10360,7 @@
         <w:t>cheese</w:t>
       </w:r>
       <w:r>
-        <w:t xml:space="preserve"> </w:t>
-      </w:r>
-      <w:proofErr w:type="spellStart"/>
-      <w:r>
-        <w:t>gameObject</w:t>
-      </w:r>
-      <w:proofErr w:type="spellEnd"/>
-      <w:r>
-        <w:t xml:space="preserve"> in the Hierarchy:</w:t>
+        <w:t xml:space="preserve"> gameObject in the Hierarchy:</w:t>
       </w:r>
     </w:p>
     <w:p>
@@ -11922,15 +10381,7 @@
         <w:t xml:space="preserve">Hierarchy </w:t>
       </w:r>
       <w:r>
-        <w:t xml:space="preserve">select </w:t>
-      </w:r>
-      <w:proofErr w:type="spellStart"/>
-      <w:r>
-        <w:t>gameObject</w:t>
-      </w:r>
-      <w:proofErr w:type="spellEnd"/>
-      <w:r>
-        <w:t xml:space="preserve"> </w:t>
+        <w:t xml:space="preserve">select gameObject </w:t>
       </w:r>
       <w:r>
         <w:rPr>
@@ -12228,15 +10679,7 @@
         </w:numPr>
       </w:pPr>
       <w:r>
-        <w:t xml:space="preserve">Tag the cheese </w:t>
-      </w:r>
-      <w:proofErr w:type="spellStart"/>
-      <w:r>
-        <w:t>gameObject</w:t>
-      </w:r>
-      <w:proofErr w:type="spellEnd"/>
-      <w:r>
-        <w:t xml:space="preserve"> with the string tag ‘</w:t>
+        <w:t>Tag the cheese gameObject with the string tag ‘</w:t>
       </w:r>
       <w:r>
         <w:rPr>
@@ -12255,15 +10698,7 @@
         </w:numPr>
       </w:pPr>
       <w:r>
-        <w:t xml:space="preserve">Enable the ‘Trigger’ on the cheese </w:t>
-      </w:r>
-      <w:proofErr w:type="spellStart"/>
-      <w:r>
-        <w:t>gameObject’s</w:t>
-      </w:r>
-      <w:proofErr w:type="spellEnd"/>
-      <w:r>
-        <w:t xml:space="preserve"> collider</w:t>
+        <w:t>Enable the ‘Trigger’ on the cheese gameObject’s collider</w:t>
       </w:r>
     </w:p>
     <w:p>
@@ -12311,16 +10746,11 @@
         <w:t>The piece of cheese (so it knows</w:t>
       </w:r>
       <w:r>
-        <w:t xml:space="preserve"> it has been hit – perhaps it will play an </w:t>
-      </w:r>
-      <w:proofErr w:type="gramStart"/>
-      <w:r>
-        <w:t>animation …</w:t>
+        <w:t xml:space="preserve"> it has been hit – perhaps it will play an animation …</w:t>
       </w:r>
       <w:r>
         <w:t>)</w:t>
       </w:r>
-      <w:proofErr w:type="gramEnd"/>
     </w:p>
     <w:p>
       <w:pPr>
@@ -12347,21 +10777,12 @@
       <w:r>
         <w:t xml:space="preserve">One of the event messages broadcast is </w:t>
       </w:r>
-      <w:proofErr w:type="gramStart"/>
       <w:r>
         <w:rPr>
           <w:rFonts w:ascii="Courier" w:hAnsi="Courier"/>
           <w:b/>
         </w:rPr>
-        <w:t>OnTriggerEnter2D(</w:t>
-      </w:r>
-      <w:proofErr w:type="gramEnd"/>
-      <w:r>
-        <w:rPr>
-          <w:rFonts w:ascii="Courier" w:hAnsi="Courier"/>
-          <w:b/>
-        </w:rPr>
-        <w:t>…)</w:t>
+        <w:t>OnTriggerEnter2D(…)</w:t>
       </w:r>
       <w:r>
         <w:t xml:space="preserve"> and the parameter is a reference to the collider of the object whose collider has been overlapped with</w:t>
@@ -12389,13 +10810,8 @@
         </w:numPr>
         <w:ind w:left="714" w:hanging="357"/>
       </w:pPr>
-      <w:proofErr w:type="gramStart"/>
-      <w:r>
-        <w:t>add</w:t>
-      </w:r>
-      <w:proofErr w:type="gramEnd"/>
-      <w:r>
-        <w:t xml:space="preserve"> 1 to score when item hit that has the string tag equal to ‘Food’</w:t>
+      <w:r>
+        <w:t>add 1 to score when item hit that has the string tag equal to ‘Food’</w:t>
       </w:r>
     </w:p>
     <w:p>
@@ -12407,21 +10823,8 @@
         </w:numPr>
         <w:ind w:left="714" w:hanging="357"/>
       </w:pPr>
-      <w:proofErr w:type="gramStart"/>
-      <w:r>
-        <w:t>delete</w:t>
-      </w:r>
-      <w:proofErr w:type="gramEnd"/>
-      <w:r>
-        <w:t xml:space="preserve"> the </w:t>
-      </w:r>
-      <w:proofErr w:type="spellStart"/>
-      <w:r>
-        <w:t>gameObject</w:t>
-      </w:r>
-      <w:proofErr w:type="spellEnd"/>
-      <w:r>
-        <w:t xml:space="preserve"> whose collider we hit</w:t>
+      <w:r>
+        <w:t>delete the gameObject whose collider we hit</w:t>
       </w:r>
     </w:p>
     <w:p>
@@ -12432,13 +10835,8 @@
           <w:numId w:val="37"/>
         </w:numPr>
       </w:pPr>
-      <w:proofErr w:type="gramStart"/>
-      <w:r>
-        <w:t>in</w:t>
-      </w:r>
-      <w:proofErr w:type="gramEnd"/>
-      <w:r>
-        <w:t xml:space="preserve"> Unity the </w:t>
+      <w:r>
+        <w:t xml:space="preserve">in Unity the </w:t>
       </w:r>
       <w:r>
         <w:rPr>
@@ -12447,15 +10845,7 @@
         <w:t>Destroy()</w:t>
       </w:r>
       <w:r>
-        <w:t xml:space="preserve"> method removes a </w:t>
-      </w:r>
-      <w:proofErr w:type="spellStart"/>
-      <w:r>
-        <w:t>gameObject</w:t>
-      </w:r>
-      <w:proofErr w:type="spellEnd"/>
-      <w:r>
-        <w:t xml:space="preserve"> from the scene at runtime …</w:t>
+        <w:t xml:space="preserve"> method removes a gameObject from the scene at runtime …</w:t>
       </w:r>
     </w:p>
     <w:p>
@@ -12464,28 +10854,15 @@
       </w:pPr>
       <w:r>
         <w:lastRenderedPageBreak/>
-        <w:t xml:space="preserve">Enable collider ‘trigger’ to Cheese </w:t>
-      </w:r>
-      <w:proofErr w:type="spellStart"/>
-      <w:r>
-        <w:t>gameObject</w:t>
-      </w:r>
-      <w:proofErr w:type="spellEnd"/>
+        <w:t>Enable collider ‘trigger’ to Cheese gameObject</w:t>
+      </w:r>
     </w:p>
     <w:p>
       <w:pPr>
         <w:keepNext/>
       </w:pPr>
       <w:r>
-        <w:t xml:space="preserve">Enable the Cheese </w:t>
-      </w:r>
-      <w:proofErr w:type="spellStart"/>
-      <w:r>
-        <w:t>gameObject’s</w:t>
-      </w:r>
-      <w:proofErr w:type="spellEnd"/>
-      <w:r>
-        <w:t xml:space="preserve"> trigger in its collider:</w:t>
+        <w:t>Enable the Cheese gameObject’s trigger in its collider:</w:t>
       </w:r>
     </w:p>
     <w:p>
@@ -12506,15 +10883,7 @@
         <w:t xml:space="preserve">Hierarchy </w:t>
       </w:r>
       <w:r>
-        <w:t xml:space="preserve">select </w:t>
-      </w:r>
-      <w:proofErr w:type="spellStart"/>
-      <w:r>
-        <w:t>gameObject</w:t>
-      </w:r>
-      <w:proofErr w:type="spellEnd"/>
-      <w:r>
-        <w:t xml:space="preserve"> </w:t>
+        <w:t xml:space="preserve">select gameObject </w:t>
       </w:r>
       <w:r>
         <w:rPr>
@@ -12652,15 +11021,7 @@
         <w:t xml:space="preserve">Hierarchy </w:t>
       </w:r>
       <w:r>
-        <w:t xml:space="preserve">select </w:t>
-      </w:r>
-      <w:proofErr w:type="spellStart"/>
-      <w:r>
-        <w:t>gameObject</w:t>
-      </w:r>
-      <w:proofErr w:type="spellEnd"/>
-      <w:r>
-        <w:t xml:space="preserve"> </w:t>
+        <w:t xml:space="preserve">select gameObject </w:t>
       </w:r>
       <w:r>
         <w:rPr>
@@ -12687,15 +11048,7 @@
         <w:t xml:space="preserve">Inspector Tag </w:t>
       </w:r>
       <w:r>
-        <w:t xml:space="preserve">drop-down menu select </w:t>
-      </w:r>
-      <w:proofErr w:type="spellStart"/>
-      <w:r>
-        <w:t>select</w:t>
-      </w:r>
-      <w:proofErr w:type="spellEnd"/>
-      <w:r>
-        <w:t xml:space="preserve"> ‘Add </w:t>
+        <w:t xml:space="preserve">drop-down menu select select ‘Add </w:t>
       </w:r>
       <w:r>
         <w:t>Tag…’</w:t>
@@ -12782,15 +11135,7 @@
         </w:numPr>
       </w:pPr>
       <w:r>
-        <w:t xml:space="preserve">NOTE – the convention (which we’ll follow) is </w:t>
-      </w:r>
-      <w:proofErr w:type="spellStart"/>
-      <w:r>
-        <w:t>UpperCamelCase</w:t>
-      </w:r>
-      <w:proofErr w:type="spellEnd"/>
-      <w:r>
-        <w:t xml:space="preserve"> – the </w:t>
+        <w:t xml:space="preserve">NOTE – the convention (which we’ll follow) is UpperCamelCase – the </w:t>
       </w:r>
       <w:r>
         <w:t>first</w:t>
@@ -12864,15 +11209,7 @@
       </w:pPr>
       <w:r>
         <w:lastRenderedPageBreak/>
-        <w:t xml:space="preserve">Add tag ‘Food’ to the cheese </w:t>
-      </w:r>
-      <w:proofErr w:type="spellStart"/>
-      <w:r>
-        <w:t>gameObject</w:t>
-      </w:r>
-      <w:proofErr w:type="spellEnd"/>
-      <w:r>
-        <w:t xml:space="preserve"> in the </w:t>
+        <w:t xml:space="preserve">Add tag ‘Food’ to the cheese gameObject in the </w:t>
       </w:r>
       <w:r>
         <w:t>Hierarchy</w:t>
@@ -12883,15 +11220,7 @@
         <w:keepNext/>
       </w:pPr>
       <w:r>
-        <w:t xml:space="preserve">Enable the Cheese </w:t>
-      </w:r>
-      <w:proofErr w:type="spellStart"/>
-      <w:r>
-        <w:t>gameObject’s</w:t>
-      </w:r>
-      <w:proofErr w:type="spellEnd"/>
-      <w:r>
-        <w:t xml:space="preserve"> trigger in its collider:</w:t>
+        <w:t>Enable the Cheese gameObject’s trigger in its collider:</w:t>
       </w:r>
     </w:p>
     <w:p>
@@ -12912,15 +11241,7 @@
         <w:t xml:space="preserve">Hierarchy </w:t>
       </w:r>
       <w:r>
-        <w:t xml:space="preserve">select </w:t>
-      </w:r>
-      <w:proofErr w:type="spellStart"/>
-      <w:r>
-        <w:t>gameObject</w:t>
-      </w:r>
-      <w:proofErr w:type="spellEnd"/>
-      <w:r>
-        <w:t xml:space="preserve"> </w:t>
+        <w:t xml:space="preserve">select gameObject </w:t>
       </w:r>
       <w:r>
         <w:rPr>
@@ -13020,15 +11341,7 @@
         <w:keepNext/>
       </w:pPr>
       <w:r>
-        <w:t xml:space="preserve">You should now see that </w:t>
-      </w:r>
-      <w:proofErr w:type="spellStart"/>
-      <w:r>
-        <w:t>gameObject</w:t>
-      </w:r>
-      <w:proofErr w:type="spellEnd"/>
-      <w:r>
-        <w:t xml:space="preserve"> </w:t>
+        <w:t xml:space="preserve">You should now see that gameObject </w:t>
       </w:r>
       <w:r>
         <w:rPr>
@@ -13175,15 +11488,7 @@
         <w:t>Player</w:t>
       </w:r>
       <w:r>
-        <w:t xml:space="preserve"> script, to open it up in the </w:t>
-      </w:r>
-      <w:proofErr w:type="spellStart"/>
-      <w:r>
-        <w:t>Monodevelop</w:t>
-      </w:r>
-      <w:proofErr w:type="spellEnd"/>
-      <w:r>
-        <w:t xml:space="preserve"> editor</w:t>
+        <w:t xml:space="preserve"> script, to open it up in the Monodevelop editor</w:t>
       </w:r>
     </w:p>
     <w:p>
@@ -13194,15 +11499,7 @@
         </w:numPr>
       </w:pPr>
       <w:r>
-        <w:t xml:space="preserve">On Windows you may now need to manually bring to the front the </w:t>
-      </w:r>
-      <w:proofErr w:type="spellStart"/>
-      <w:r>
-        <w:t>Monodevelop</w:t>
-      </w:r>
-      <w:proofErr w:type="spellEnd"/>
-      <w:r>
-        <w:t xml:space="preserve"> editor</w:t>
+        <w:t>On Windows you may now need to manually bring to the front the Monodevelop editor</w:t>
       </w:r>
     </w:p>
     <w:p>
@@ -13215,15 +11512,7 @@
         <w:keepNext/>
       </w:pPr>
       <w:r>
-        <w:t xml:space="preserve">Add a new method to the script classed, named </w:t>
-      </w:r>
-      <w:proofErr w:type="gramStart"/>
-      <w:r>
-        <w:t>OnTriggerEnter2D(</w:t>
-      </w:r>
-      <w:proofErr w:type="gramEnd"/>
-      <w:r>
-        <w:t>):</w:t>
+        <w:t>Add a new method to the script classed, named OnTriggerEnter2D():</w:t>
       </w:r>
     </w:p>
     <w:p>
@@ -13236,42 +11525,44 @@
           <w:sz w:val="24"/>
         </w:rPr>
       </w:pPr>
-      <w:proofErr w:type="gramStart"/>
       <w:r>
         <w:rPr>
           <w:b w:val="0"/>
           <w:i/>
           <w:sz w:val="24"/>
         </w:rPr>
-        <w:t>using</w:t>
-      </w:r>
-      <w:proofErr w:type="gramEnd"/>
-      <w:r>
+        <w:t>using UnityEngine;</w:t>
+      </w:r>
+    </w:p>
+    <w:p>
+      <w:pPr>
+        <w:pStyle w:val="aacode"/>
+        <w:ind w:left="0" w:right="135"/>
         <w:rPr>
           <w:b w:val="0"/>
           <w:i/>
           <w:sz w:val="24"/>
         </w:rPr>
-        <w:t xml:space="preserve"> </w:t>
-      </w:r>
-      <w:proofErr w:type="spellStart"/>
+      </w:pPr>
       <w:r>
         <w:rPr>
           <w:b w:val="0"/>
           <w:i/>
           <w:sz w:val="24"/>
         </w:rPr>
-        <w:t>UnityEngine</w:t>
-      </w:r>
-      <w:proofErr w:type="spellEnd"/>
-      <w:r>
+        <w:t>using System.Collections;</w:t>
+      </w:r>
+    </w:p>
+    <w:p>
+      <w:pPr>
+        <w:pStyle w:val="aacode"/>
+        <w:ind w:left="0" w:right="135"/>
         <w:rPr>
           <w:b w:val="0"/>
           <w:i/>
           <w:sz w:val="24"/>
         </w:rPr>
-        <w:t>;</w:t>
-      </w:r>
+      </w:pPr>
     </w:p>
     <w:p>
       <w:pPr>
@@ -13283,53 +11574,54 @@
           <w:sz w:val="24"/>
         </w:rPr>
       </w:pPr>
-      <w:proofErr w:type="gramStart"/>
       <w:r>
         <w:rPr>
           <w:b w:val="0"/>
           <w:i/>
           <w:sz w:val="24"/>
         </w:rPr>
-        <w:t>using</w:t>
-      </w:r>
-      <w:proofErr w:type="gramEnd"/>
-      <w:r>
+        <w:t>public class Player : MonoBehaviour {</w:t>
+      </w:r>
+    </w:p>
+    <w:p>
+      <w:pPr>
+        <w:pStyle w:val="aacode"/>
+        <w:ind w:left="0" w:right="135"/>
         <w:rPr>
           <w:b w:val="0"/>
           <w:i/>
           <w:sz w:val="24"/>
         </w:rPr>
-        <w:t xml:space="preserve"> </w:t>
-      </w:r>
-      <w:proofErr w:type="spellStart"/>
+      </w:pPr>
       <w:r>
         <w:rPr>
           <w:b w:val="0"/>
           <w:i/>
           <w:sz w:val="24"/>
         </w:rPr>
-        <w:t>System.Collections</w:t>
-      </w:r>
-      <w:proofErr w:type="spellEnd"/>
-      <w:r>
+        <w:tab/>
+        <w:t>private int score = 0;</w:t>
+      </w:r>
+    </w:p>
+    <w:p>
+      <w:pPr>
+        <w:pStyle w:val="aacode"/>
+        <w:ind w:left="0" w:right="135"/>
         <w:rPr>
           <w:b w:val="0"/>
           <w:i/>
           <w:sz w:val="24"/>
         </w:rPr>
-        <w:t>;</w:t>
-      </w:r>
-    </w:p>
-    <w:p>
-      <w:pPr>
-        <w:pStyle w:val="aacode"/>
-        <w:ind w:left="0" w:right="135"/>
+      </w:pPr>
+      <w:r>
         <w:rPr>
           <w:b w:val="0"/>
           <w:i/>
           <w:sz w:val="24"/>
         </w:rPr>
-      </w:pPr>
+        <w:tab/>
+        <w:t>void Update(){</w:t>
+      </w:r>
     </w:p>
     <w:p>
       <w:pPr>
@@ -13341,133 +11633,112 @@
           <w:sz w:val="24"/>
         </w:rPr>
       </w:pPr>
-      <w:proofErr w:type="gramStart"/>
       <w:r>
         <w:rPr>
           <w:b w:val="0"/>
           <w:i/>
           <w:sz w:val="24"/>
         </w:rPr>
-        <w:t>public</w:t>
-      </w:r>
-      <w:proofErr w:type="gramEnd"/>
+        <w:tab/>
+      </w:r>
       <w:r>
         <w:rPr>
           <w:b w:val="0"/>
           <w:i/>
           <w:sz w:val="24"/>
         </w:rPr>
-        <w:t xml:space="preserve"> class Player : </w:t>
-      </w:r>
-      <w:proofErr w:type="spellStart"/>
-      <w:r>
+        <w:tab/>
+        <w:t>string scoreMessage = "Score = " + score;</w:t>
+      </w:r>
+    </w:p>
+    <w:p>
+      <w:pPr>
+        <w:pStyle w:val="aacode"/>
+        <w:ind w:left="0" w:right="135"/>
         <w:rPr>
           <w:b w:val="0"/>
           <w:i/>
           <w:sz w:val="24"/>
         </w:rPr>
-        <w:t>MonoBehaviour</w:t>
-      </w:r>
-      <w:proofErr w:type="spellEnd"/>
+      </w:pPr>
       <w:r>
         <w:rPr>
           <w:b w:val="0"/>
           <w:i/>
           <w:sz w:val="24"/>
         </w:rPr>
-        <w:t xml:space="preserve"> {</w:t>
-      </w:r>
-    </w:p>
-    <w:p>
-      <w:pPr>
-        <w:pStyle w:val="aacode"/>
-        <w:ind w:left="0" w:right="135"/>
+        <w:tab/>
+      </w:r>
+      <w:r>
         <w:rPr>
           <w:b w:val="0"/>
           <w:i/>
           <w:sz w:val="24"/>
         </w:rPr>
-      </w:pPr>
-      <w:r>
+        <w:tab/>
+        <w:t>print(scoreMessage);</w:t>
+      </w:r>
+    </w:p>
+    <w:p>
+      <w:pPr>
+        <w:pStyle w:val="aacode"/>
+        <w:ind w:left="0" w:right="135"/>
         <w:rPr>
           <w:b w:val="0"/>
           <w:i/>
           <w:sz w:val="24"/>
         </w:rPr>
-        <w:tab/>
-      </w:r>
-      <w:proofErr w:type="gramStart"/>
+      </w:pPr>
       <w:r>
         <w:rPr>
           <w:b w:val="0"/>
           <w:i/>
           <w:sz w:val="24"/>
         </w:rPr>
-        <w:t>private</w:t>
-      </w:r>
-      <w:proofErr w:type="gramEnd"/>
-      <w:r>
+        <w:tab/>
+        <w:t>}</w:t>
+      </w:r>
+    </w:p>
+    <w:p>
+      <w:pPr>
+        <w:pStyle w:val="aacode"/>
+        <w:ind w:left="0" w:right="135"/>
         <w:rPr>
           <w:b w:val="0"/>
           <w:i/>
           <w:sz w:val="24"/>
         </w:rPr>
-        <w:t xml:space="preserve"> </w:t>
-      </w:r>
-      <w:proofErr w:type="spellStart"/>
-      <w:r>
-        <w:rPr>
-          <w:b w:val="0"/>
-          <w:i/>
-          <w:sz w:val="24"/>
-        </w:rPr>
-        <w:t>int</w:t>
-      </w:r>
-      <w:proofErr w:type="spellEnd"/>
-      <w:r>
-        <w:rPr>
-          <w:b w:val="0"/>
-          <w:i/>
-          <w:sz w:val="24"/>
-        </w:rPr>
-        <w:t xml:space="preserve"> score = 0;</w:t>
-      </w:r>
+      </w:pPr>
     </w:p>
     <w:p>
       <w:pPr>
         <w:pStyle w:val="aacode"/>
         <w:ind w:left="0" w:right="135"/>
         <w:rPr>
-          <w:b w:val="0"/>
-          <w:i/>
           <w:sz w:val="24"/>
         </w:rPr>
       </w:pPr>
       <w:r>
         <w:rPr>
-          <w:b w:val="0"/>
-          <w:i/>
           <w:sz w:val="24"/>
         </w:rPr>
         <w:tab/>
-      </w:r>
-      <w:proofErr w:type="gramStart"/>
-      <w:r>
-        <w:rPr>
-          <w:b w:val="0"/>
-          <w:i/>
+        <w:t>void OnTriggerEnter2D(Collider2D hit)</w:t>
+      </w:r>
+    </w:p>
+    <w:p>
+      <w:pPr>
+        <w:pStyle w:val="aacode"/>
+        <w:ind w:left="0" w:right="135" w:firstLine="720"/>
+        <w:rPr>
           <w:sz w:val="24"/>
         </w:rPr>
-        <w:t>void</w:t>
-      </w:r>
-      <w:proofErr w:type="gramEnd"/>
-      <w:r>
-        <w:rPr>
-          <w:b w:val="0"/>
-          <w:i/>
+      </w:pPr>
+      <w:r>
+        <w:rPr>
           <w:sz w:val="24"/>
         </w:rPr>
-        <w:t xml:space="preserve"> Update(){</w:t>
+        <w:t>{</w:t>
       </w:r>
     </w:p>
     <w:p>
@@ -13475,62 +11746,21 @@
         <w:pStyle w:val="aacode"/>
         <w:ind w:left="0" w:right="135"/>
         <w:rPr>
-          <w:b w:val="0"/>
-          <w:i/>
           <w:sz w:val="24"/>
         </w:rPr>
       </w:pPr>
       <w:r>
         <w:rPr>
-          <w:b w:val="0"/>
-          <w:i/>
           <w:sz w:val="24"/>
         </w:rPr>
         <w:tab/>
       </w:r>
       <w:r>
         <w:rPr>
-          <w:b w:val="0"/>
-          <w:i/>
           <w:sz w:val="24"/>
         </w:rPr>
         <w:tab/>
-      </w:r>
-      <w:proofErr w:type="gramStart"/>
-      <w:r>
-        <w:rPr>
-          <w:b w:val="0"/>
-          <w:i/>
-          <w:sz w:val="24"/>
-        </w:rPr>
-        <w:t>string</w:t>
-      </w:r>
-      <w:proofErr w:type="gramEnd"/>
-      <w:r>
-        <w:rPr>
-          <w:b w:val="0"/>
-          <w:i/>
-          <w:sz w:val="24"/>
-        </w:rPr>
-        <w:t xml:space="preserve"> </w:t>
-      </w:r>
-      <w:proofErr w:type="spellStart"/>
-      <w:r>
-        <w:rPr>
-          <w:b w:val="0"/>
-          <w:i/>
-          <w:sz w:val="24"/>
-        </w:rPr>
-        <w:t>scoreMessage</w:t>
-      </w:r>
-      <w:proofErr w:type="spellEnd"/>
-      <w:r>
-        <w:rPr>
-          <w:b w:val="0"/>
-          <w:i/>
-          <w:sz w:val="24"/>
-        </w:rPr>
-        <w:t xml:space="preserve"> = "Score = " + score;</w:t>
+        <w:t>if(hit.CompareTag("Food"))</w:t>
       </w:r>
     </w:p>
     <w:p>
@@ -13538,62 +11768,26 @@
         <w:pStyle w:val="aacode"/>
         <w:ind w:left="0" w:right="135"/>
         <w:rPr>
-          <w:b w:val="0"/>
-          <w:i/>
           <w:sz w:val="24"/>
         </w:rPr>
       </w:pPr>
       <w:r>
         <w:rPr>
-          <w:b w:val="0"/>
-          <w:i/>
           <w:sz w:val="24"/>
         </w:rPr>
         <w:tab/>
       </w:r>
       <w:r>
         <w:rPr>
-          <w:b w:val="0"/>
-          <w:i/>
           <w:sz w:val="24"/>
         </w:rPr>
         <w:tab/>
       </w:r>
-      <w:proofErr w:type="gramStart"/>
-      <w:r>
-        <w:rPr>
-          <w:b w:val="0"/>
-          <w:i/>
+      <w:r>
+        <w:rPr>
           <w:sz w:val="24"/>
         </w:rPr>
-        <w:t>print</w:t>
-      </w:r>
-      <w:proofErr w:type="gramEnd"/>
-      <w:r>
-        <w:rPr>
-          <w:b w:val="0"/>
-          <w:i/>
-          <w:sz w:val="24"/>
-        </w:rPr>
-        <w:t>(</w:t>
-      </w:r>
-      <w:proofErr w:type="spellStart"/>
-      <w:r>
-        <w:rPr>
-          <w:b w:val="0"/>
-          <w:i/>
-          <w:sz w:val="24"/>
-        </w:rPr>
-        <w:t>scoreMessage</w:t>
-      </w:r>
-      <w:proofErr w:type="spellEnd"/>
-      <w:r>
-        <w:rPr>
-          <w:b w:val="0"/>
-          <w:i/>
-          <w:sz w:val="24"/>
-        </w:rPr>
-        <w:t>);</w:t>
+        <w:t>{</w:t>
       </w:r>
     </w:p>
     <w:p>
@@ -13601,15 +11795,73 @@
         <w:pStyle w:val="aacode"/>
         <w:ind w:left="0" w:right="135"/>
         <w:rPr>
-          <w:b w:val="0"/>
-          <w:i/>
           <w:sz w:val="24"/>
         </w:rPr>
       </w:pPr>
       <w:r>
         <w:rPr>
-          <w:b w:val="0"/>
-          <w:i/>
+          <w:sz w:val="24"/>
+        </w:rPr>
+        <w:tab/>
+      </w:r>
+      <w:r>
+        <w:rPr>
+          <w:sz w:val="24"/>
+        </w:rPr>
+        <w:tab/>
+      </w:r>
+      <w:r>
+        <w:rPr>
+          <w:sz w:val="24"/>
+        </w:rPr>
+        <w:tab/>
+        <w:t>score++;</w:t>
+      </w:r>
+    </w:p>
+    <w:p>
+      <w:pPr>
+        <w:pStyle w:val="aacode"/>
+        <w:ind w:left="0" w:right="135"/>
+        <w:rPr>
+          <w:sz w:val="24"/>
+        </w:rPr>
+      </w:pPr>
+      <w:r>
+        <w:rPr>
+          <w:sz w:val="24"/>
+        </w:rPr>
+        <w:tab/>
+      </w:r>
+      <w:r>
+        <w:rPr>
+          <w:sz w:val="24"/>
+        </w:rPr>
+        <w:tab/>
+      </w:r>
+      <w:r>
+        <w:rPr>
+          <w:sz w:val="24"/>
+        </w:rPr>
+        <w:tab/>
+        <w:t>Destroy (hit.gameObject);</w:t>
+      </w:r>
+    </w:p>
+    <w:p>
+      <w:pPr>
+        <w:pStyle w:val="aacode"/>
+        <w:ind w:left="0" w:right="135"/>
+        <w:rPr>
+          <w:sz w:val="24"/>
+        </w:rPr>
+      </w:pPr>
+      <w:r>
+        <w:rPr>
+          <w:sz w:val="24"/>
+        </w:rPr>
+        <w:tab/>
+      </w:r>
+      <w:r>
+        <w:rPr>
           <w:sz w:val="24"/>
         </w:rPr>
         <w:tab/>
@@ -13621,266 +11873,22 @@
         <w:pStyle w:val="aacode"/>
         <w:ind w:left="0" w:right="135"/>
         <w:rPr>
-          <w:b w:val="0"/>
-          <w:i/>
           <w:sz w:val="24"/>
         </w:rPr>
       </w:pPr>
+      <w:r>
+        <w:rPr>
+          <w:sz w:val="24"/>
+        </w:rPr>
+        <w:tab/>
+        <w:t>}</w:t>
+      </w:r>
     </w:p>
     <w:p>
       <w:pPr>
         <w:pStyle w:val="aacode"/>
         <w:ind w:left="0" w:right="135"/>
         <w:rPr>
-          <w:sz w:val="24"/>
-        </w:rPr>
-      </w:pPr>
-      <w:r>
-        <w:rPr>
-          <w:sz w:val="24"/>
-        </w:rPr>
-        <w:tab/>
-      </w:r>
-      <w:proofErr w:type="gramStart"/>
-      <w:r>
-        <w:rPr>
-          <w:sz w:val="24"/>
-        </w:rPr>
-        <w:t>void</w:t>
-      </w:r>
-      <w:proofErr w:type="gramEnd"/>
-      <w:r>
-        <w:rPr>
-          <w:sz w:val="24"/>
-        </w:rPr>
-        <w:t xml:space="preserve"> OnTriggerEnter2D(Collider2D hit)</w:t>
-      </w:r>
-    </w:p>
-    <w:p>
-      <w:pPr>
-        <w:pStyle w:val="aacode"/>
-        <w:ind w:left="0" w:right="135" w:firstLine="720"/>
-        <w:rPr>
-          <w:sz w:val="24"/>
-        </w:rPr>
-      </w:pPr>
-      <w:r>
-        <w:rPr>
-          <w:sz w:val="24"/>
-        </w:rPr>
-        <w:t>{</w:t>
-      </w:r>
-    </w:p>
-    <w:p>
-      <w:pPr>
-        <w:pStyle w:val="aacode"/>
-        <w:ind w:left="0" w:right="135"/>
-        <w:rPr>
-          <w:sz w:val="24"/>
-        </w:rPr>
-      </w:pPr>
-      <w:r>
-        <w:rPr>
-          <w:sz w:val="24"/>
-        </w:rPr>
-        <w:tab/>
-      </w:r>
-      <w:r>
-        <w:rPr>
-          <w:sz w:val="24"/>
-        </w:rPr>
-        <w:tab/>
-      </w:r>
-      <w:proofErr w:type="gramStart"/>
-      <w:r>
-        <w:rPr>
-          <w:sz w:val="24"/>
-        </w:rPr>
-        <w:t>if</w:t>
-      </w:r>
-      <w:proofErr w:type="gramEnd"/>
-      <w:r>
-        <w:rPr>
-          <w:sz w:val="24"/>
-        </w:rPr>
-        <w:t>(</w:t>
-      </w:r>
-      <w:proofErr w:type="spellStart"/>
-      <w:r>
-        <w:rPr>
-          <w:sz w:val="24"/>
-        </w:rPr>
-        <w:t>hit.CompareTag</w:t>
-      </w:r>
-      <w:proofErr w:type="spellEnd"/>
-      <w:r>
-        <w:rPr>
-          <w:sz w:val="24"/>
-        </w:rPr>
-        <w:t>("Food"))</w:t>
-      </w:r>
-    </w:p>
-    <w:p>
-      <w:pPr>
-        <w:pStyle w:val="aacode"/>
-        <w:ind w:left="0" w:right="135"/>
-        <w:rPr>
-          <w:sz w:val="24"/>
-        </w:rPr>
-      </w:pPr>
-      <w:r>
-        <w:rPr>
-          <w:sz w:val="24"/>
-        </w:rPr>
-        <w:tab/>
-      </w:r>
-      <w:r>
-        <w:rPr>
-          <w:sz w:val="24"/>
-        </w:rPr>
-        <w:tab/>
-      </w:r>
-      <w:r>
-        <w:rPr>
-          <w:sz w:val="24"/>
-        </w:rPr>
-        <w:t>{</w:t>
-      </w:r>
-    </w:p>
-    <w:p>
-      <w:pPr>
-        <w:pStyle w:val="aacode"/>
-        <w:ind w:left="0" w:right="135"/>
-        <w:rPr>
-          <w:sz w:val="24"/>
-        </w:rPr>
-      </w:pPr>
-      <w:r>
-        <w:rPr>
-          <w:sz w:val="24"/>
-        </w:rPr>
-        <w:tab/>
-      </w:r>
-      <w:r>
-        <w:rPr>
-          <w:sz w:val="24"/>
-        </w:rPr>
-        <w:tab/>
-      </w:r>
-      <w:r>
-        <w:rPr>
-          <w:sz w:val="24"/>
-        </w:rPr>
-        <w:tab/>
-      </w:r>
-      <w:proofErr w:type="gramStart"/>
-      <w:r>
-        <w:rPr>
-          <w:sz w:val="24"/>
-        </w:rPr>
-        <w:t>score</w:t>
-      </w:r>
-      <w:proofErr w:type="gramEnd"/>
-      <w:r>
-        <w:rPr>
-          <w:sz w:val="24"/>
-        </w:rPr>
-        <w:t>++;</w:t>
-      </w:r>
-    </w:p>
-    <w:p>
-      <w:pPr>
-        <w:pStyle w:val="aacode"/>
-        <w:ind w:left="0" w:right="135"/>
-        <w:rPr>
-          <w:sz w:val="24"/>
-        </w:rPr>
-      </w:pPr>
-      <w:r>
-        <w:rPr>
-          <w:sz w:val="24"/>
-        </w:rPr>
-        <w:tab/>
-      </w:r>
-      <w:r>
-        <w:rPr>
-          <w:sz w:val="24"/>
-        </w:rPr>
-        <w:tab/>
-      </w:r>
-      <w:r>
-        <w:rPr>
-          <w:sz w:val="24"/>
-        </w:rPr>
-        <w:tab/>
-        <w:t>Destroy (</w:t>
-      </w:r>
-      <w:proofErr w:type="spellStart"/>
-      <w:r>
-        <w:rPr>
-          <w:sz w:val="24"/>
-        </w:rPr>
-        <w:t>hit.gameObject</w:t>
-      </w:r>
-      <w:proofErr w:type="spellEnd"/>
-      <w:r>
-        <w:rPr>
-          <w:sz w:val="24"/>
-        </w:rPr>
-        <w:t>)</w:t>
-      </w:r>
-      <w:proofErr w:type="gramStart"/>
-      <w:r>
-        <w:rPr>
-          <w:sz w:val="24"/>
-        </w:rPr>
-        <w:t>;</w:t>
-      </w:r>
-      <w:proofErr w:type="gramEnd"/>
-    </w:p>
-    <w:p>
-      <w:pPr>
-        <w:pStyle w:val="aacode"/>
-        <w:ind w:left="0" w:right="135"/>
-        <w:rPr>
-          <w:sz w:val="24"/>
-        </w:rPr>
-      </w:pPr>
-      <w:r>
-        <w:rPr>
-          <w:sz w:val="24"/>
-        </w:rPr>
-        <w:tab/>
-      </w:r>
-      <w:r>
-        <w:rPr>
-          <w:sz w:val="24"/>
-        </w:rPr>
-        <w:tab/>
-        <w:t>}</w:t>
-      </w:r>
-    </w:p>
-    <w:p>
-      <w:pPr>
-        <w:pStyle w:val="aacode"/>
-        <w:ind w:left="0" w:right="135"/>
-        <w:rPr>
-          <w:sz w:val="24"/>
-        </w:rPr>
-      </w:pPr>
-      <w:r>
-        <w:rPr>
-          <w:sz w:val="24"/>
-        </w:rPr>
-        <w:tab/>
-        <w:t>}</w:t>
-      </w:r>
-    </w:p>
-    <w:p>
-      <w:pPr>
-        <w:pStyle w:val="aacode"/>
-        <w:ind w:left="0" w:right="135"/>
-        <w:rPr>
           <w:b w:val="0"/>
           <w:sz w:val="24"/>
         </w:rPr>
@@ -13890,13 +11898,13 @@
           <w:b w:val="0"/>
           <w:sz w:val="24"/>
         </w:rPr>
+        <w:lastRenderedPageBreak/>
         <w:t>}</w:t>
       </w:r>
     </w:p>
     <w:p/>
     <w:p>
       <w:r>
-        <w:lastRenderedPageBreak/>
         <w:t>Save these changes (CTRL-S / COMMAND-S), and run your game.</w:t>
       </w:r>
     </w:p>
@@ -14023,7 +12031,12 @@
       </w:r>
     </w:p>
     <w:sectPr>
-      <w:footerReference w:type="default" r:id="rId60"/>
+      <w:headerReference w:type="even" r:id="rId60"/>
+      <w:headerReference w:type="default" r:id="rId61"/>
+      <w:footerReference w:type="even" r:id="rId62"/>
+      <w:footerReference w:type="default" r:id="rId63"/>
+      <w:headerReference w:type="first" r:id="rId64"/>
+      <w:footerReference w:type="first" r:id="rId65"/>
       <w:type w:val="continuous"/>
       <w:pgSz w:w="11906" w:h="16838"/>
       <w:pgMar w:top="426" w:right="991" w:bottom="568" w:left="1134" w:header="720" w:footer="377" w:gutter="0"/>
@@ -14053,6 +12066,16 @@
 </file>
 
 <file path=word/footer1.xml><?xml version="1.0" encoding="utf-8"?>
+<w:ftr xmlns:wpc="http://schemas.microsoft.com/office/word/2010/wordprocessingCanvas" xmlns:mo="http://schemas.microsoft.com/office/mac/office/2008/main" xmlns:mc="http://schemas.openxmlformats.org/markup-compatibility/2006" xmlns:mv="urn:schemas-microsoft-com:mac:vml" xmlns:o="urn:schemas-microsoft-com:office:office" xmlns:r="http://schemas.openxmlformats.org/officeDocument/2006/relationships" xmlns:m="http://schemas.openxmlformats.org/officeDocument/2006/math" xmlns:v="urn:schemas-microsoft-com:vml" xmlns:wp14="http://schemas.microsoft.com/office/word/2010/wordprocessingDrawing" xmlns:wp="http://schemas.openxmlformats.org/drawingml/2006/wordprocessingDrawing" xmlns:w10="urn:schemas-microsoft-com:office:word" xmlns:w="http://schemas.openxmlformats.org/wordprocessingml/2006/main" xmlns:w14="http://schemas.microsoft.com/office/word/2010/wordml" xmlns:wpg="http://schemas.microsoft.com/office/word/2010/wordprocessingGroup" xmlns:wpi="http://schemas.microsoft.com/office/word/2010/wordprocessingInk" xmlns:wne="http://schemas.microsoft.com/office/word/2006/wordml" xmlns:wps="http://schemas.microsoft.com/office/word/2010/wordprocessingShape" mc:Ignorable="w14 wp14">
+  <w:p>
+    <w:pPr>
+      <w:pStyle w:val="Footer"/>
+    </w:pPr>
+  </w:p>
+</w:ftr>
+</file>
+
+<file path=word/footer2.xml><?xml version="1.0" encoding="utf-8"?>
 <w:ftr xmlns:wpc="http://schemas.microsoft.com/office/word/2010/wordprocessingCanvas" xmlns:mo="http://schemas.microsoft.com/office/mac/office/2008/main" xmlns:mc="http://schemas.openxmlformats.org/markup-compatibility/2006" xmlns:mv="urn:schemas-microsoft-com:mac:vml" xmlns:o="urn:schemas-microsoft-com:office:office" xmlns:r="http://schemas.openxmlformats.org/officeDocument/2006/relationships" xmlns:m="http://schemas.openxmlformats.org/officeDocument/2006/math" xmlns:v="urn:schemas-microsoft-com:vml" xmlns:wp14="http://schemas.microsoft.com/office/word/2010/wordprocessingDrawing" xmlns:wp="http://schemas.openxmlformats.org/drawingml/2006/wordprocessingDrawing" xmlns:w10="urn:schemas-microsoft-com:office:word" xmlns:w="http://schemas.openxmlformats.org/wordprocessingml/2006/main" xmlns:w14="http://schemas.microsoft.com/office/word/2010/wordml" xmlns:wpg="http://schemas.microsoft.com/office/word/2010/wordprocessingGroup" xmlns:wpi="http://schemas.microsoft.com/office/word/2010/wordprocessingInk" xmlns:wne="http://schemas.microsoft.com/office/word/2006/wordml" xmlns:wps="http://schemas.microsoft.com/office/word/2010/wordprocessingShape" mc:Ignorable="w14 wp14">
   <w:p>
     <w:pPr>
@@ -14084,21 +12107,21 @@
       <w:rPr>
         <w:b/>
       </w:rPr>
-      <w:t xml:space="preserve">Gravity Guy 2D © 2014 </w:t>
+      <w:t>Gravity Guy 2D</w:t>
     </w:r>
-    <w:proofErr w:type="spellStart"/>
     <w:r>
       <w:rPr>
         <w:b/>
       </w:rPr>
-      <w:t>Dr.</w:t>
+      <w:t xml:space="preserve"> – part 1 © 2015</w:t>
     </w:r>
-    <w:proofErr w:type="spellEnd"/>
+    <w:bookmarkStart w:id="12" w:name="_GoBack"/>
+    <w:bookmarkEnd w:id="12"/>
     <w:r>
       <w:rPr>
         <w:b/>
       </w:rPr>
-      <w:t xml:space="preserve"> Matt Smith</w:t>
+      <w:t xml:space="preserve"> Dr. Matt Smith</w:t>
     </w:r>
     <w:r>
       <w:rPr>
@@ -14140,7 +12163,7 @@
         <w:noProof/>
         <w:snapToGrid w:val="0"/>
       </w:rPr>
-      <w:t>3</w:t>
+      <w:t>1</w:t>
     </w:r>
     <w:r>
       <w:rPr>
@@ -14156,31 +12179,26 @@
       </w:rPr>
       <w:t xml:space="preserve"> of </w:t>
     </w:r>
-    <w:r>
-      <w:fldChar w:fldCharType="begin"/>
-    </w:r>
-    <w:r>
-      <w:instrText xml:space="preserve"> NUMPAGES  \* MERGEFORMAT </w:instrText>
-    </w:r>
-    <w:r>
-      <w:fldChar w:fldCharType="separate"/>
-    </w:r>
-    <w:r>
-      <w:rPr>
-        <w:b/>
-        <w:noProof/>
-        <w:snapToGrid w:val="0"/>
-      </w:rPr>
-      <w:t>30</w:t>
-    </w:r>
-    <w:r>
-      <w:rPr>
-        <w:b/>
-        <w:noProof/>
-        <w:snapToGrid w:val="0"/>
-      </w:rPr>
-      <w:fldChar w:fldCharType="end"/>
-    </w:r>
+    <w:fldSimple w:instr=" NUMPAGES  \* MERGEFORMAT ">
+      <w:r>
+        <w:rPr>
+          <w:b/>
+          <w:noProof/>
+          <w:snapToGrid w:val="0"/>
+        </w:rPr>
+        <w:t>34</w:t>
+      </w:r>
+    </w:fldSimple>
+  </w:p>
+</w:ftr>
+</file>
+
+<file path=word/footer3.xml><?xml version="1.0" encoding="utf-8"?>
+<w:ftr xmlns:wpc="http://schemas.microsoft.com/office/word/2010/wordprocessingCanvas" xmlns:mo="http://schemas.microsoft.com/office/mac/office/2008/main" xmlns:mc="http://schemas.openxmlformats.org/markup-compatibility/2006" xmlns:mv="urn:schemas-microsoft-com:mac:vml" xmlns:o="urn:schemas-microsoft-com:office:office" xmlns:r="http://schemas.openxmlformats.org/officeDocument/2006/relationships" xmlns:m="http://schemas.openxmlformats.org/officeDocument/2006/math" xmlns:v="urn:schemas-microsoft-com:vml" xmlns:wp14="http://schemas.microsoft.com/office/word/2010/wordprocessingDrawing" xmlns:wp="http://schemas.openxmlformats.org/drawingml/2006/wordprocessingDrawing" xmlns:w10="urn:schemas-microsoft-com:office:word" xmlns:w="http://schemas.openxmlformats.org/wordprocessingml/2006/main" xmlns:w14="http://schemas.microsoft.com/office/word/2010/wordml" xmlns:wpg="http://schemas.microsoft.com/office/word/2010/wordprocessingGroup" xmlns:wpi="http://schemas.microsoft.com/office/word/2010/wordprocessingInk" xmlns:wne="http://schemas.microsoft.com/office/word/2006/wordml" xmlns:wps="http://schemas.microsoft.com/office/word/2010/wordprocessingShape" mc:Ignorable="w14 wp14">
+  <w:p>
+    <w:pPr>
+      <w:pStyle w:val="Footer"/>
+    </w:pPr>
   </w:p>
 </w:ftr>
 </file>
@@ -14202,6 +12220,36 @@
     </w:p>
   </w:footnote>
 </w:footnotes>
+</file>
+
+<file path=word/header1.xml><?xml version="1.0" encoding="utf-8"?>
+<w:hdr xmlns:wpc="http://schemas.microsoft.com/office/word/2010/wordprocessingCanvas" xmlns:mo="http://schemas.microsoft.com/office/mac/office/2008/main" xmlns:mc="http://schemas.openxmlformats.org/markup-compatibility/2006" xmlns:mv="urn:schemas-microsoft-com:mac:vml" xmlns:o="urn:schemas-microsoft-com:office:office" xmlns:r="http://schemas.openxmlformats.org/officeDocument/2006/relationships" xmlns:m="http://schemas.openxmlformats.org/officeDocument/2006/math" xmlns:v="urn:schemas-microsoft-com:vml" xmlns:wp14="http://schemas.microsoft.com/office/word/2010/wordprocessingDrawing" xmlns:wp="http://schemas.openxmlformats.org/drawingml/2006/wordprocessingDrawing" xmlns:w10="urn:schemas-microsoft-com:office:word" xmlns:w="http://schemas.openxmlformats.org/wordprocessingml/2006/main" xmlns:w14="http://schemas.microsoft.com/office/word/2010/wordml" xmlns:wpg="http://schemas.microsoft.com/office/word/2010/wordprocessingGroup" xmlns:wpi="http://schemas.microsoft.com/office/word/2010/wordprocessingInk" xmlns:wne="http://schemas.microsoft.com/office/word/2006/wordml" xmlns:wps="http://schemas.microsoft.com/office/word/2010/wordprocessingShape" mc:Ignorable="w14 wp14">
+  <w:p>
+    <w:pPr>
+      <w:pStyle w:val="Header"/>
+    </w:pPr>
+  </w:p>
+</w:hdr>
+</file>
+
+<file path=word/header2.xml><?xml version="1.0" encoding="utf-8"?>
+<w:hdr xmlns:wpc="http://schemas.microsoft.com/office/word/2010/wordprocessingCanvas" xmlns:mo="http://schemas.microsoft.com/office/mac/office/2008/main" xmlns:mc="http://schemas.openxmlformats.org/markup-compatibility/2006" xmlns:mv="urn:schemas-microsoft-com:mac:vml" xmlns:o="urn:schemas-microsoft-com:office:office" xmlns:r="http://schemas.openxmlformats.org/officeDocument/2006/relationships" xmlns:m="http://schemas.openxmlformats.org/officeDocument/2006/math" xmlns:v="urn:schemas-microsoft-com:vml" xmlns:wp14="http://schemas.microsoft.com/office/word/2010/wordprocessingDrawing" xmlns:wp="http://schemas.openxmlformats.org/drawingml/2006/wordprocessingDrawing" xmlns:w10="urn:schemas-microsoft-com:office:word" xmlns:w="http://schemas.openxmlformats.org/wordprocessingml/2006/main" xmlns:w14="http://schemas.microsoft.com/office/word/2010/wordml" xmlns:wpg="http://schemas.microsoft.com/office/word/2010/wordprocessingGroup" xmlns:wpi="http://schemas.microsoft.com/office/word/2010/wordprocessingInk" xmlns:wne="http://schemas.microsoft.com/office/word/2006/wordml" xmlns:wps="http://schemas.microsoft.com/office/word/2010/wordprocessingShape" mc:Ignorable="w14 wp14">
+  <w:p>
+    <w:pPr>
+      <w:pStyle w:val="Header"/>
+    </w:pPr>
+  </w:p>
+</w:hdr>
+</file>
+
+<file path=word/header3.xml><?xml version="1.0" encoding="utf-8"?>
+<w:hdr xmlns:wpc="http://schemas.microsoft.com/office/word/2010/wordprocessingCanvas" xmlns:mo="http://schemas.microsoft.com/office/mac/office/2008/main" xmlns:mc="http://schemas.openxmlformats.org/markup-compatibility/2006" xmlns:mv="urn:schemas-microsoft-com:mac:vml" xmlns:o="urn:schemas-microsoft-com:office:office" xmlns:r="http://schemas.openxmlformats.org/officeDocument/2006/relationships" xmlns:m="http://schemas.openxmlformats.org/officeDocument/2006/math" xmlns:v="urn:schemas-microsoft-com:vml" xmlns:wp14="http://schemas.microsoft.com/office/word/2010/wordprocessingDrawing" xmlns:wp="http://schemas.openxmlformats.org/drawingml/2006/wordprocessingDrawing" xmlns:w10="urn:schemas-microsoft-com:office:word" xmlns:w="http://schemas.openxmlformats.org/wordprocessingml/2006/main" xmlns:w14="http://schemas.microsoft.com/office/word/2010/wordml" xmlns:wpg="http://schemas.microsoft.com/office/word/2010/wordprocessingGroup" xmlns:wpi="http://schemas.microsoft.com/office/word/2010/wordprocessingInk" xmlns:wne="http://schemas.microsoft.com/office/word/2006/wordml" xmlns:wps="http://schemas.microsoft.com/office/word/2010/wordprocessingShape" mc:Ignorable="w14 wp14">
+  <w:p>
+    <w:pPr>
+      <w:pStyle w:val="Header"/>
+    </w:pPr>
+  </w:p>
+</w:hdr>
 </file>
 
 <file path=word/numbering.xml><?xml version="1.0" encoding="utf-8"?>
@@ -20289,7 +18337,7 @@
 </file>
 
 <file path=customXml/itemProps1.xml><?xml version="1.0" encoding="utf-8"?>
-<ds:datastoreItem xmlns:ds="http://schemas.openxmlformats.org/officeDocument/2006/customXml" ds:itemID="{830C0BB6-C728-2240-AC87-5948C3F19562}">
+<ds:datastoreItem xmlns:ds="http://schemas.openxmlformats.org/officeDocument/2006/customXml" ds:itemID="{37E6C4F0-1D19-AF48-B9B9-699913E991F6}">
   <ds:schemaRefs>
     <ds:schemaRef ds:uri="http://schemas.openxmlformats.org/officeDocument/2006/bibliography"/>
   </ds:schemaRefs>

</xml_diff>